<commit_message>
Query Distr Barra ok
</commit_message>
<xml_diff>
--- a/WindowsApplication1/Tabelas.docx
+++ b/WindowsApplication1/Tabelas.docx
@@ -171,237 +171,787 @@
           <w:sz w:val="18"/>
           <w:szCs w:val="18"/>
         </w:rPr>
-        <w:t xml:space="preserve">Este banco de dados permite o cadastro de casos base, ou seja, inserção e remoção de informações de soluções de sistemas elétricos de potência, seja relacionado a distribuição, seja relacionado a transmissão de energia. Cada caso base é identificado essencialmente por um ID.  Este valor é a chave primária do caso base determinado sequencialmente pelo próprio sistema gerenciador de banco de dados. Esta relação caracteriza-se pela presença do título do caso base, autor, descrição, data em que o caso base se refere, data de publicação do caso base e a base de potência em MVA. </w:t>
-      </w:r>
-    </w:p>
-    <w:p>
-      <w:pPr>
-        <w:spacing w:after="0" w:line="240" w:lineRule="auto"/>
-        <w:rPr>
-          <w:rFonts w:ascii="Times New Roman" w:eastAsia="Times New Roman" w:hAnsi="Times New Roman" w:cs="Times New Roman"/>
-          <w:sz w:val="24"/>
-          <w:szCs w:val="24"/>
-        </w:rPr>
-      </w:pPr>
-    </w:p>
-    <w:p>
-      <w:pPr>
-        <w:spacing w:after="0" w:line="240" w:lineRule="auto"/>
-        <w:jc w:val="both"/>
-        <w:rPr>
-          <w:rFonts w:ascii="Times New Roman" w:eastAsia="Times New Roman" w:hAnsi="Times New Roman" w:cs="Times New Roman"/>
-          <w:sz w:val="24"/>
-          <w:szCs w:val="24"/>
-        </w:rPr>
-      </w:pPr>
-      <w:r>
-        <w:rPr>
-          <w:rFonts w:ascii="Arial" w:eastAsia="Times New Roman" w:hAnsi="Arial" w:cs="Arial"/>
-          <w:color w:val="000000"/>
-          <w:sz w:val="18"/>
-          <w:szCs w:val="18"/>
-        </w:rPr>
-        <w:t>CREATE TABLE `power_system_database`.`power_system_case` (</w:t>
-      </w:r>
-    </w:p>
-    <w:p>
-      <w:pPr>
-        <w:spacing w:after="0" w:line="240" w:lineRule="auto"/>
-        <w:jc w:val="both"/>
-        <w:rPr>
-          <w:rFonts w:ascii="Times New Roman" w:eastAsia="Times New Roman" w:hAnsi="Times New Roman" w:cs="Times New Roman"/>
-          <w:sz w:val="24"/>
-          <w:szCs w:val="24"/>
-        </w:rPr>
-      </w:pPr>
-      <w:r>
-        <w:rPr>
-          <w:rFonts w:ascii="Arial" w:eastAsia="Times New Roman" w:hAnsi="Arial" w:cs="Arial"/>
-          <w:color w:val="000000"/>
-          <w:sz w:val="18"/>
-          <w:szCs w:val="18"/>
-        </w:rPr>
-        <w:t> `ID` INT NOT NULL AUTO_INCREMENT,</w:t>
-      </w:r>
-    </w:p>
-    <w:p>
-      <w:pPr>
-        <w:spacing w:after="0" w:line="240" w:lineRule="auto"/>
-        <w:jc w:val="both"/>
-        <w:rPr>
-          <w:rFonts w:ascii="Times New Roman" w:eastAsia="Times New Roman" w:hAnsi="Times New Roman" w:cs="Times New Roman"/>
-          <w:sz w:val="24"/>
-          <w:szCs w:val="24"/>
-        </w:rPr>
-      </w:pPr>
-      <w:r>
-        <w:rPr>
-          <w:rFonts w:ascii="Arial" w:eastAsia="Times New Roman" w:hAnsi="Arial" w:cs="Arial"/>
-          <w:color w:val="000000"/>
-          <w:sz w:val="18"/>
-          <w:szCs w:val="18"/>
-        </w:rPr>
-        <w:t> `Title` VARCHAR(255) NOT NULL,</w:t>
-      </w:r>
-    </w:p>
-    <w:p>
-      <w:pPr>
-        <w:spacing w:after="0" w:line="240" w:lineRule="auto"/>
-        <w:jc w:val="both"/>
-        <w:rPr>
-          <w:rFonts w:ascii="Times New Roman" w:eastAsia="Times New Roman" w:hAnsi="Times New Roman" w:cs="Times New Roman"/>
-          <w:sz w:val="24"/>
-          <w:szCs w:val="24"/>
-        </w:rPr>
-      </w:pPr>
-      <w:r>
-        <w:rPr>
-          <w:rFonts w:ascii="Arial" w:eastAsia="Times New Roman" w:hAnsi="Arial" w:cs="Arial"/>
-          <w:color w:val="000000"/>
-          <w:sz w:val="18"/>
-          <w:szCs w:val="18"/>
-        </w:rPr>
-        <w:t> `Author` VARCHAR(255) NULL,</w:t>
-      </w:r>
-    </w:p>
-    <w:p>
-      <w:pPr>
-        <w:spacing w:after="0" w:line="240" w:lineRule="auto"/>
-        <w:jc w:val="both"/>
-        <w:rPr>
-          <w:rFonts w:ascii="Times New Roman" w:eastAsia="Times New Roman" w:hAnsi="Times New Roman" w:cs="Times New Roman"/>
-          <w:sz w:val="24"/>
-          <w:szCs w:val="24"/>
-        </w:rPr>
-      </w:pPr>
-      <w:r>
-        <w:rPr>
-          <w:rFonts w:ascii="Arial" w:eastAsia="Times New Roman" w:hAnsi="Arial" w:cs="Arial"/>
-          <w:color w:val="000000"/>
-          <w:sz w:val="18"/>
-          <w:szCs w:val="18"/>
-        </w:rPr>
-        <w:t> `Description` VARCHAR(255) NULL,</w:t>
-      </w:r>
-    </w:p>
-    <w:p>
-      <w:pPr>
-        <w:spacing w:after="0" w:line="240" w:lineRule="auto"/>
-        <w:jc w:val="both"/>
-        <w:rPr>
-          <w:rFonts w:ascii="Times New Roman" w:eastAsia="Times New Roman" w:hAnsi="Times New Roman" w:cs="Times New Roman"/>
-          <w:sz w:val="24"/>
-          <w:szCs w:val="24"/>
-        </w:rPr>
-      </w:pPr>
-      <w:r>
-        <w:rPr>
-          <w:rFonts w:ascii="Arial" w:eastAsia="Times New Roman" w:hAnsi="Arial" w:cs="Arial"/>
-          <w:color w:val="000000"/>
-          <w:sz w:val="18"/>
-          <w:szCs w:val="18"/>
-        </w:rPr>
-        <w:t> `Power Base` INT NULL,</w:t>
-      </w:r>
-    </w:p>
-    <w:p>
-      <w:pPr>
-        <w:spacing w:after="0" w:line="240" w:lineRule="auto"/>
-        <w:jc w:val="both"/>
-        <w:rPr>
-          <w:rFonts w:ascii="Times New Roman" w:eastAsia="Times New Roman" w:hAnsi="Times New Roman" w:cs="Times New Roman"/>
-          <w:sz w:val="24"/>
-          <w:szCs w:val="24"/>
-        </w:rPr>
-      </w:pPr>
-      <w:r>
-        <w:rPr>
-          <w:rFonts w:ascii="Arial" w:eastAsia="Times New Roman" w:hAnsi="Arial" w:cs="Arial"/>
-          <w:color w:val="000000"/>
-          <w:sz w:val="18"/>
-          <w:szCs w:val="18"/>
-        </w:rPr>
-        <w:t> `Case Date` DATE NULL,</w:t>
-      </w:r>
-    </w:p>
-    <w:p>
-      <w:pPr>
-        <w:spacing w:after="0" w:line="240" w:lineRule="auto"/>
-        <w:jc w:val="both"/>
-        <w:rPr>
-          <w:rFonts w:ascii="Times New Roman" w:eastAsia="Times New Roman" w:hAnsi="Times New Roman" w:cs="Times New Roman"/>
-          <w:sz w:val="24"/>
-          <w:szCs w:val="24"/>
-        </w:rPr>
-      </w:pPr>
-      <w:r>
-        <w:rPr>
-          <w:rFonts w:ascii="Arial" w:eastAsia="Times New Roman" w:hAnsi="Arial" w:cs="Arial"/>
-          <w:color w:val="000000"/>
-          <w:sz w:val="18"/>
-          <w:szCs w:val="18"/>
-        </w:rPr>
-        <w:t> `Publication Date` DATE NULL,</w:t>
-      </w:r>
-    </w:p>
-    <w:p>
-      <w:pPr>
-        <w:spacing w:after="0" w:line="240" w:lineRule="auto"/>
-        <w:jc w:val="both"/>
-        <w:rPr>
-          <w:rFonts w:ascii="Times New Roman" w:eastAsia="Times New Roman" w:hAnsi="Times New Roman" w:cs="Times New Roman"/>
-          <w:sz w:val="24"/>
-          <w:szCs w:val="24"/>
-        </w:rPr>
-      </w:pPr>
-      <w:r>
-        <w:rPr>
-          <w:rFonts w:ascii="Arial" w:eastAsia="Times New Roman" w:hAnsi="Arial" w:cs="Arial"/>
-          <w:color w:val="000000"/>
-          <w:sz w:val="18"/>
-          <w:szCs w:val="18"/>
-        </w:rPr>
-        <w:t> PRIMARY KEY (`ID`),</w:t>
-      </w:r>
-    </w:p>
-    <w:p>
-      <w:pPr>
-        <w:spacing w:after="0" w:line="240" w:lineRule="auto"/>
-        <w:jc w:val="both"/>
-        <w:rPr>
-          <w:rFonts w:ascii="Times New Roman" w:eastAsia="Times New Roman" w:hAnsi="Times New Roman" w:cs="Times New Roman"/>
-          <w:sz w:val="24"/>
-          <w:szCs w:val="24"/>
-        </w:rPr>
-      </w:pPr>
-      <w:r>
-        <w:rPr>
-          <w:rFonts w:ascii="Arial" w:eastAsia="Times New Roman" w:hAnsi="Arial" w:cs="Arial"/>
-          <w:color w:val="000000"/>
-          <w:sz w:val="18"/>
-          <w:szCs w:val="18"/>
-        </w:rPr>
-        <w:t> UNIQUE INDEX `ID_UNIQUE` (`ID` ASC))</w:t>
-      </w:r>
-    </w:p>
-    <w:p>
-      <w:pPr>
-        <w:spacing w:after="0" w:line="240" w:lineRule="auto"/>
-        <w:jc w:val="both"/>
-        <w:rPr>
-          <w:rFonts w:ascii="Times New Roman" w:eastAsia="Times New Roman" w:hAnsi="Times New Roman" w:cs="Times New Roman"/>
-          <w:sz w:val="24"/>
-          <w:szCs w:val="24"/>
-        </w:rPr>
-      </w:pPr>
-      <w:r>
-        <w:rPr>
-          <w:rFonts w:ascii="Arial" w:eastAsia="Times New Roman" w:hAnsi="Arial" w:cs="Arial"/>
-          <w:color w:val="000000"/>
-          <w:sz w:val="18"/>
-          <w:szCs w:val="18"/>
-        </w:rPr>
-        <w:t>COMMENT = 'This is the table for the power system cases';</w:t>
+        <w:t xml:space="preserve">Este banco de dados permite o cadastro de casos base, ou seja, inserção e remoção de informações de soluções de sistemas elétricos de potência, seja relacionado </w:t>
+      </w:r>
+      <w:proofErr w:type="gramStart"/>
+      <w:r>
+        <w:rPr>
+          <w:rFonts w:ascii="Arial" w:eastAsia="Times New Roman" w:hAnsi="Arial" w:cs="Arial"/>
+          <w:color w:val="000000"/>
+          <w:sz w:val="18"/>
+          <w:szCs w:val="18"/>
+        </w:rPr>
+        <w:t>a</w:t>
+      </w:r>
+      <w:proofErr w:type="gramEnd"/>
+      <w:r>
+        <w:rPr>
+          <w:rFonts w:ascii="Arial" w:eastAsia="Times New Roman" w:hAnsi="Arial" w:cs="Arial"/>
+          <w:color w:val="000000"/>
+          <w:sz w:val="18"/>
+          <w:szCs w:val="18"/>
+        </w:rPr>
+        <w:t xml:space="preserve"> distribuição, seja relacionado a transmissão de energia. Cada caso base é identificado essencialmente por um ID.  Este valor é a chave primária do caso base determinado sequencialmente pelo próprio sistema gerenciador de banco de dados. Esta relação caracteriza-se pela presença do título do caso base, autor, descrição, data em que o caso base se refere, data de publicação do caso base e a base de potência em MVA. </w:t>
+      </w:r>
+    </w:p>
+    <w:p>
+      <w:pPr>
+        <w:spacing w:after="0" w:line="240" w:lineRule="auto"/>
+        <w:rPr>
+          <w:rFonts w:ascii="Times New Roman" w:eastAsia="Times New Roman" w:hAnsi="Times New Roman" w:cs="Times New Roman"/>
+          <w:sz w:val="24"/>
+          <w:szCs w:val="24"/>
+        </w:rPr>
+      </w:pPr>
+    </w:p>
+    <w:p>
+      <w:pPr>
+        <w:spacing w:after="0" w:line="240" w:lineRule="auto"/>
+        <w:jc w:val="both"/>
+        <w:rPr>
+          <w:rFonts w:ascii="Times New Roman" w:eastAsia="Times New Roman" w:hAnsi="Times New Roman" w:cs="Times New Roman"/>
+          <w:sz w:val="24"/>
+          <w:szCs w:val="24"/>
+        </w:rPr>
+      </w:pPr>
+      <w:r>
+        <w:rPr>
+          <w:rFonts w:ascii="Arial" w:eastAsia="Times New Roman" w:hAnsi="Arial" w:cs="Arial"/>
+          <w:color w:val="000000"/>
+          <w:sz w:val="18"/>
+          <w:szCs w:val="18"/>
+        </w:rPr>
+        <w:t>CREATE TABLE `</w:t>
+      </w:r>
+      <w:proofErr w:type="spellStart"/>
+      <w:r>
+        <w:rPr>
+          <w:rFonts w:ascii="Arial" w:eastAsia="Times New Roman" w:hAnsi="Arial" w:cs="Arial"/>
+          <w:color w:val="000000"/>
+          <w:sz w:val="18"/>
+          <w:szCs w:val="18"/>
+        </w:rPr>
+        <w:t>power_system_database</w:t>
+      </w:r>
+      <w:proofErr w:type="gramStart"/>
+      <w:r>
+        <w:rPr>
+          <w:rFonts w:ascii="Arial" w:eastAsia="Times New Roman" w:hAnsi="Arial" w:cs="Arial"/>
+          <w:color w:val="000000"/>
+          <w:sz w:val="18"/>
+          <w:szCs w:val="18"/>
+        </w:rPr>
+        <w:t>`</w:t>
+      </w:r>
+      <w:proofErr w:type="spellEnd"/>
+      <w:r>
+        <w:rPr>
+          <w:rFonts w:ascii="Arial" w:eastAsia="Times New Roman" w:hAnsi="Arial" w:cs="Arial"/>
+          <w:color w:val="000000"/>
+          <w:sz w:val="18"/>
+          <w:szCs w:val="18"/>
+        </w:rPr>
+        <w:t>.</w:t>
+      </w:r>
+      <w:proofErr w:type="spellStart"/>
+      <w:proofErr w:type="gramEnd"/>
+      <w:r>
+        <w:rPr>
+          <w:rFonts w:ascii="Arial" w:eastAsia="Times New Roman" w:hAnsi="Arial" w:cs="Arial"/>
+          <w:color w:val="000000"/>
+          <w:sz w:val="18"/>
+          <w:szCs w:val="18"/>
+        </w:rPr>
+        <w:t>`power_system_case</w:t>
+      </w:r>
+      <w:proofErr w:type="spellEnd"/>
+      <w:r>
+        <w:rPr>
+          <w:rFonts w:ascii="Arial" w:eastAsia="Times New Roman" w:hAnsi="Arial" w:cs="Arial"/>
+          <w:color w:val="000000"/>
+          <w:sz w:val="18"/>
+          <w:szCs w:val="18"/>
+        </w:rPr>
+        <w:t>` (</w:t>
+      </w:r>
+    </w:p>
+    <w:p>
+      <w:pPr>
+        <w:spacing w:after="0" w:line="240" w:lineRule="auto"/>
+        <w:jc w:val="both"/>
+        <w:rPr>
+          <w:rFonts w:ascii="Times New Roman" w:eastAsia="Times New Roman" w:hAnsi="Times New Roman" w:cs="Times New Roman"/>
+          <w:sz w:val="24"/>
+          <w:szCs w:val="24"/>
+        </w:rPr>
+      </w:pPr>
+      <w:r>
+        <w:rPr>
+          <w:rFonts w:ascii="Arial" w:eastAsia="Times New Roman" w:hAnsi="Arial" w:cs="Arial"/>
+          <w:color w:val="000000"/>
+          <w:sz w:val="18"/>
+          <w:szCs w:val="18"/>
+        </w:rPr>
+        <w:t> </w:t>
+      </w:r>
+      <w:proofErr w:type="spellStart"/>
+      <w:proofErr w:type="gramStart"/>
+      <w:r>
+        <w:rPr>
+          <w:rFonts w:ascii="Arial" w:eastAsia="Times New Roman" w:hAnsi="Arial" w:cs="Arial"/>
+          <w:color w:val="000000"/>
+          <w:sz w:val="18"/>
+          <w:szCs w:val="18"/>
+        </w:rPr>
+        <w:t>`ID</w:t>
+      </w:r>
+      <w:proofErr w:type="spellEnd"/>
+      <w:proofErr w:type="gramEnd"/>
+      <w:r>
+        <w:rPr>
+          <w:rFonts w:ascii="Arial" w:eastAsia="Times New Roman" w:hAnsi="Arial" w:cs="Arial"/>
+          <w:color w:val="000000"/>
+          <w:sz w:val="18"/>
+          <w:szCs w:val="18"/>
+        </w:rPr>
+        <w:t>` INT NOT NULL AUTO_INCREMENT,</w:t>
+      </w:r>
+    </w:p>
+    <w:p>
+      <w:pPr>
+        <w:spacing w:after="0" w:line="240" w:lineRule="auto"/>
+        <w:jc w:val="both"/>
+        <w:rPr>
+          <w:rFonts w:ascii="Times New Roman" w:eastAsia="Times New Roman" w:hAnsi="Times New Roman" w:cs="Times New Roman"/>
+          <w:sz w:val="24"/>
+          <w:szCs w:val="24"/>
+        </w:rPr>
+      </w:pPr>
+      <w:r>
+        <w:rPr>
+          <w:rFonts w:ascii="Arial" w:eastAsia="Times New Roman" w:hAnsi="Arial" w:cs="Arial"/>
+          <w:color w:val="000000"/>
+          <w:sz w:val="18"/>
+          <w:szCs w:val="18"/>
+        </w:rPr>
+        <w:t> </w:t>
+      </w:r>
+      <w:proofErr w:type="spellStart"/>
+      <w:r>
+        <w:rPr>
+          <w:rFonts w:ascii="Arial" w:eastAsia="Times New Roman" w:hAnsi="Arial" w:cs="Arial"/>
+          <w:color w:val="000000"/>
+          <w:sz w:val="18"/>
+          <w:szCs w:val="18"/>
+        </w:rPr>
+        <w:t>`Title</w:t>
+      </w:r>
+      <w:proofErr w:type="spellEnd"/>
+      <w:r>
+        <w:rPr>
+          <w:rFonts w:ascii="Arial" w:eastAsia="Times New Roman" w:hAnsi="Arial" w:cs="Arial"/>
+          <w:color w:val="000000"/>
+          <w:sz w:val="18"/>
+          <w:szCs w:val="18"/>
+        </w:rPr>
+        <w:t xml:space="preserve">` </w:t>
+      </w:r>
+      <w:proofErr w:type="gramStart"/>
+      <w:r>
+        <w:rPr>
+          <w:rFonts w:ascii="Arial" w:eastAsia="Times New Roman" w:hAnsi="Arial" w:cs="Arial"/>
+          <w:color w:val="000000"/>
+          <w:sz w:val="18"/>
+          <w:szCs w:val="18"/>
+        </w:rPr>
+        <w:t>VARCHAR(</w:t>
+      </w:r>
+      <w:proofErr w:type="gramEnd"/>
+      <w:r>
+        <w:rPr>
+          <w:rFonts w:ascii="Arial" w:eastAsia="Times New Roman" w:hAnsi="Arial" w:cs="Arial"/>
+          <w:color w:val="000000"/>
+          <w:sz w:val="18"/>
+          <w:szCs w:val="18"/>
+        </w:rPr>
+        <w:t>255) NOT NULL,</w:t>
+      </w:r>
+    </w:p>
+    <w:p>
+      <w:pPr>
+        <w:spacing w:after="0" w:line="240" w:lineRule="auto"/>
+        <w:jc w:val="both"/>
+        <w:rPr>
+          <w:rFonts w:ascii="Times New Roman" w:eastAsia="Times New Roman" w:hAnsi="Times New Roman" w:cs="Times New Roman"/>
+          <w:sz w:val="24"/>
+          <w:szCs w:val="24"/>
+        </w:rPr>
+      </w:pPr>
+      <w:r>
+        <w:rPr>
+          <w:rFonts w:ascii="Arial" w:eastAsia="Times New Roman" w:hAnsi="Arial" w:cs="Arial"/>
+          <w:color w:val="000000"/>
+          <w:sz w:val="18"/>
+          <w:szCs w:val="18"/>
+        </w:rPr>
+        <w:t> </w:t>
+      </w:r>
+      <w:proofErr w:type="spellStart"/>
+      <w:r>
+        <w:rPr>
+          <w:rFonts w:ascii="Arial" w:eastAsia="Times New Roman" w:hAnsi="Arial" w:cs="Arial"/>
+          <w:color w:val="000000"/>
+          <w:sz w:val="18"/>
+          <w:szCs w:val="18"/>
+        </w:rPr>
+        <w:t>`Author</w:t>
+      </w:r>
+      <w:proofErr w:type="spellEnd"/>
+      <w:r>
+        <w:rPr>
+          <w:rFonts w:ascii="Arial" w:eastAsia="Times New Roman" w:hAnsi="Arial" w:cs="Arial"/>
+          <w:color w:val="000000"/>
+          <w:sz w:val="18"/>
+          <w:szCs w:val="18"/>
+        </w:rPr>
+        <w:t xml:space="preserve">` </w:t>
+      </w:r>
+      <w:proofErr w:type="gramStart"/>
+      <w:r>
+        <w:rPr>
+          <w:rFonts w:ascii="Arial" w:eastAsia="Times New Roman" w:hAnsi="Arial" w:cs="Arial"/>
+          <w:color w:val="000000"/>
+          <w:sz w:val="18"/>
+          <w:szCs w:val="18"/>
+        </w:rPr>
+        <w:t>VARCHAR(</w:t>
+      </w:r>
+      <w:proofErr w:type="gramEnd"/>
+      <w:r>
+        <w:rPr>
+          <w:rFonts w:ascii="Arial" w:eastAsia="Times New Roman" w:hAnsi="Arial" w:cs="Arial"/>
+          <w:color w:val="000000"/>
+          <w:sz w:val="18"/>
+          <w:szCs w:val="18"/>
+        </w:rPr>
+        <w:t>255) NULL,</w:t>
+      </w:r>
+    </w:p>
+    <w:p>
+      <w:pPr>
+        <w:spacing w:after="0" w:line="240" w:lineRule="auto"/>
+        <w:jc w:val="both"/>
+        <w:rPr>
+          <w:rFonts w:ascii="Times New Roman" w:eastAsia="Times New Roman" w:hAnsi="Times New Roman" w:cs="Times New Roman"/>
+          <w:sz w:val="24"/>
+          <w:szCs w:val="24"/>
+        </w:rPr>
+      </w:pPr>
+      <w:r>
+        <w:rPr>
+          <w:rFonts w:ascii="Arial" w:eastAsia="Times New Roman" w:hAnsi="Arial" w:cs="Arial"/>
+          <w:color w:val="000000"/>
+          <w:sz w:val="18"/>
+          <w:szCs w:val="18"/>
+        </w:rPr>
+        <w:t> </w:t>
+      </w:r>
+      <w:proofErr w:type="spellStart"/>
+      <w:r>
+        <w:rPr>
+          <w:rFonts w:ascii="Arial" w:eastAsia="Times New Roman" w:hAnsi="Arial" w:cs="Arial"/>
+          <w:color w:val="000000"/>
+          <w:sz w:val="18"/>
+          <w:szCs w:val="18"/>
+        </w:rPr>
+        <w:t>`Description</w:t>
+      </w:r>
+      <w:proofErr w:type="spellEnd"/>
+      <w:r>
+        <w:rPr>
+          <w:rFonts w:ascii="Arial" w:eastAsia="Times New Roman" w:hAnsi="Arial" w:cs="Arial"/>
+          <w:color w:val="000000"/>
+          <w:sz w:val="18"/>
+          <w:szCs w:val="18"/>
+        </w:rPr>
+        <w:t xml:space="preserve">` </w:t>
+      </w:r>
+      <w:proofErr w:type="gramStart"/>
+      <w:r>
+        <w:rPr>
+          <w:rFonts w:ascii="Arial" w:eastAsia="Times New Roman" w:hAnsi="Arial" w:cs="Arial"/>
+          <w:color w:val="000000"/>
+          <w:sz w:val="18"/>
+          <w:szCs w:val="18"/>
+        </w:rPr>
+        <w:t>VARCHAR(</w:t>
+      </w:r>
+      <w:proofErr w:type="gramEnd"/>
+      <w:r>
+        <w:rPr>
+          <w:rFonts w:ascii="Arial" w:eastAsia="Times New Roman" w:hAnsi="Arial" w:cs="Arial"/>
+          <w:color w:val="000000"/>
+          <w:sz w:val="18"/>
+          <w:szCs w:val="18"/>
+        </w:rPr>
+        <w:t>255) NULL,</w:t>
+      </w:r>
+    </w:p>
+    <w:p>
+      <w:pPr>
+        <w:spacing w:after="0" w:line="240" w:lineRule="auto"/>
+        <w:jc w:val="both"/>
+        <w:rPr>
+          <w:rFonts w:ascii="Times New Roman" w:eastAsia="Times New Roman" w:hAnsi="Times New Roman" w:cs="Times New Roman"/>
+          <w:sz w:val="24"/>
+          <w:szCs w:val="24"/>
+        </w:rPr>
+      </w:pPr>
+      <w:r>
+        <w:rPr>
+          <w:rFonts w:ascii="Arial" w:eastAsia="Times New Roman" w:hAnsi="Arial" w:cs="Arial"/>
+          <w:color w:val="000000"/>
+          <w:sz w:val="18"/>
+          <w:szCs w:val="18"/>
+        </w:rPr>
+        <w:t> </w:t>
+      </w:r>
+      <w:proofErr w:type="spellStart"/>
+      <w:proofErr w:type="gramStart"/>
+      <w:r>
+        <w:rPr>
+          <w:rFonts w:ascii="Arial" w:eastAsia="Times New Roman" w:hAnsi="Arial" w:cs="Arial"/>
+          <w:color w:val="000000"/>
+          <w:sz w:val="18"/>
+          <w:szCs w:val="18"/>
+        </w:rPr>
+        <w:t>`Power</w:t>
+      </w:r>
+      <w:proofErr w:type="spellEnd"/>
+      <w:proofErr w:type="gramEnd"/>
+      <w:r>
+        <w:rPr>
+          <w:rFonts w:ascii="Arial" w:eastAsia="Times New Roman" w:hAnsi="Arial" w:cs="Arial"/>
+          <w:color w:val="000000"/>
+          <w:sz w:val="18"/>
+          <w:szCs w:val="18"/>
+        </w:rPr>
+        <w:t xml:space="preserve"> </w:t>
+      </w:r>
+      <w:proofErr w:type="spellStart"/>
+      <w:r>
+        <w:rPr>
+          <w:rFonts w:ascii="Arial" w:eastAsia="Times New Roman" w:hAnsi="Arial" w:cs="Arial"/>
+          <w:color w:val="000000"/>
+          <w:sz w:val="18"/>
+          <w:szCs w:val="18"/>
+        </w:rPr>
+        <w:t>Base`</w:t>
+      </w:r>
+      <w:proofErr w:type="spellEnd"/>
+      <w:r>
+        <w:rPr>
+          <w:rFonts w:ascii="Arial" w:eastAsia="Times New Roman" w:hAnsi="Arial" w:cs="Arial"/>
+          <w:color w:val="000000"/>
+          <w:sz w:val="18"/>
+          <w:szCs w:val="18"/>
+        </w:rPr>
+        <w:t xml:space="preserve"> INT NULL,</w:t>
+      </w:r>
+    </w:p>
+    <w:p>
+      <w:pPr>
+        <w:spacing w:after="0" w:line="240" w:lineRule="auto"/>
+        <w:jc w:val="both"/>
+        <w:rPr>
+          <w:rFonts w:ascii="Times New Roman" w:eastAsia="Times New Roman" w:hAnsi="Times New Roman" w:cs="Times New Roman"/>
+          <w:sz w:val="24"/>
+          <w:szCs w:val="24"/>
+        </w:rPr>
+      </w:pPr>
+      <w:r>
+        <w:rPr>
+          <w:rFonts w:ascii="Arial" w:eastAsia="Times New Roman" w:hAnsi="Arial" w:cs="Arial"/>
+          <w:color w:val="000000"/>
+          <w:sz w:val="18"/>
+          <w:szCs w:val="18"/>
+        </w:rPr>
+        <w:t> </w:t>
+      </w:r>
+      <w:proofErr w:type="spellStart"/>
+      <w:r>
+        <w:rPr>
+          <w:rFonts w:ascii="Arial" w:eastAsia="Times New Roman" w:hAnsi="Arial" w:cs="Arial"/>
+          <w:color w:val="000000"/>
+          <w:sz w:val="18"/>
+          <w:szCs w:val="18"/>
+        </w:rPr>
+        <w:t>`Case</w:t>
+      </w:r>
+      <w:proofErr w:type="spellEnd"/>
+      <w:r>
+        <w:rPr>
+          <w:rFonts w:ascii="Arial" w:eastAsia="Times New Roman" w:hAnsi="Arial" w:cs="Arial"/>
+          <w:color w:val="000000"/>
+          <w:sz w:val="18"/>
+          <w:szCs w:val="18"/>
+        </w:rPr>
+        <w:t xml:space="preserve"> </w:t>
+      </w:r>
+      <w:proofErr w:type="spellStart"/>
+      <w:proofErr w:type="gramStart"/>
+      <w:r>
+        <w:rPr>
+          <w:rFonts w:ascii="Arial" w:eastAsia="Times New Roman" w:hAnsi="Arial" w:cs="Arial"/>
+          <w:color w:val="000000"/>
+          <w:sz w:val="18"/>
+          <w:szCs w:val="18"/>
+        </w:rPr>
+        <w:t>Date`</w:t>
+      </w:r>
+      <w:proofErr w:type="spellEnd"/>
+      <w:r>
+        <w:rPr>
+          <w:rFonts w:ascii="Arial" w:eastAsia="Times New Roman" w:hAnsi="Arial" w:cs="Arial"/>
+          <w:color w:val="000000"/>
+          <w:sz w:val="18"/>
+          <w:szCs w:val="18"/>
+        </w:rPr>
+        <w:t xml:space="preserve"> DATE</w:t>
+      </w:r>
+      <w:proofErr w:type="gramEnd"/>
+      <w:r>
+        <w:rPr>
+          <w:rFonts w:ascii="Arial" w:eastAsia="Times New Roman" w:hAnsi="Arial" w:cs="Arial"/>
+          <w:color w:val="000000"/>
+          <w:sz w:val="18"/>
+          <w:szCs w:val="18"/>
+        </w:rPr>
+        <w:t xml:space="preserve"> NULL,</w:t>
+      </w:r>
+    </w:p>
+    <w:p>
+      <w:pPr>
+        <w:spacing w:after="0" w:line="240" w:lineRule="auto"/>
+        <w:jc w:val="both"/>
+        <w:rPr>
+          <w:rFonts w:ascii="Times New Roman" w:eastAsia="Times New Roman" w:hAnsi="Times New Roman" w:cs="Times New Roman"/>
+          <w:sz w:val="24"/>
+          <w:szCs w:val="24"/>
+        </w:rPr>
+      </w:pPr>
+      <w:r>
+        <w:rPr>
+          <w:rFonts w:ascii="Arial" w:eastAsia="Times New Roman" w:hAnsi="Arial" w:cs="Arial"/>
+          <w:color w:val="000000"/>
+          <w:sz w:val="18"/>
+          <w:szCs w:val="18"/>
+        </w:rPr>
+        <w:t> </w:t>
+      </w:r>
+      <w:proofErr w:type="spellStart"/>
+      <w:r>
+        <w:rPr>
+          <w:rFonts w:ascii="Arial" w:eastAsia="Times New Roman" w:hAnsi="Arial" w:cs="Arial"/>
+          <w:color w:val="000000"/>
+          <w:sz w:val="18"/>
+          <w:szCs w:val="18"/>
+        </w:rPr>
+        <w:t>`Publication</w:t>
+      </w:r>
+      <w:proofErr w:type="spellEnd"/>
+      <w:r>
+        <w:rPr>
+          <w:rFonts w:ascii="Arial" w:eastAsia="Times New Roman" w:hAnsi="Arial" w:cs="Arial"/>
+          <w:color w:val="000000"/>
+          <w:sz w:val="18"/>
+          <w:szCs w:val="18"/>
+        </w:rPr>
+        <w:t xml:space="preserve"> </w:t>
+      </w:r>
+      <w:proofErr w:type="spellStart"/>
+      <w:proofErr w:type="gramStart"/>
+      <w:r>
+        <w:rPr>
+          <w:rFonts w:ascii="Arial" w:eastAsia="Times New Roman" w:hAnsi="Arial" w:cs="Arial"/>
+          <w:color w:val="000000"/>
+          <w:sz w:val="18"/>
+          <w:szCs w:val="18"/>
+        </w:rPr>
+        <w:t>Date`</w:t>
+      </w:r>
+      <w:proofErr w:type="spellEnd"/>
+      <w:r>
+        <w:rPr>
+          <w:rFonts w:ascii="Arial" w:eastAsia="Times New Roman" w:hAnsi="Arial" w:cs="Arial"/>
+          <w:color w:val="000000"/>
+          <w:sz w:val="18"/>
+          <w:szCs w:val="18"/>
+        </w:rPr>
+        <w:t xml:space="preserve"> DATE</w:t>
+      </w:r>
+      <w:proofErr w:type="gramEnd"/>
+      <w:r>
+        <w:rPr>
+          <w:rFonts w:ascii="Arial" w:eastAsia="Times New Roman" w:hAnsi="Arial" w:cs="Arial"/>
+          <w:color w:val="000000"/>
+          <w:sz w:val="18"/>
+          <w:szCs w:val="18"/>
+        </w:rPr>
+        <w:t xml:space="preserve"> NULL,</w:t>
+      </w:r>
+    </w:p>
+    <w:p>
+      <w:pPr>
+        <w:spacing w:after="0" w:line="240" w:lineRule="auto"/>
+        <w:jc w:val="both"/>
+        <w:rPr>
+          <w:rFonts w:ascii="Times New Roman" w:eastAsia="Times New Roman" w:hAnsi="Times New Roman" w:cs="Times New Roman"/>
+          <w:sz w:val="24"/>
+          <w:szCs w:val="24"/>
+        </w:rPr>
+      </w:pPr>
+      <w:r>
+        <w:rPr>
+          <w:rFonts w:ascii="Arial" w:eastAsia="Times New Roman" w:hAnsi="Arial" w:cs="Arial"/>
+          <w:color w:val="000000"/>
+          <w:sz w:val="18"/>
+          <w:szCs w:val="18"/>
+        </w:rPr>
+        <w:t> PRIMARY KEY (</w:t>
+      </w:r>
+      <w:proofErr w:type="spellStart"/>
+      <w:r>
+        <w:rPr>
+          <w:rFonts w:ascii="Arial" w:eastAsia="Times New Roman" w:hAnsi="Arial" w:cs="Arial"/>
+          <w:color w:val="000000"/>
+          <w:sz w:val="18"/>
+          <w:szCs w:val="18"/>
+        </w:rPr>
+        <w:t>`</w:t>
+      </w:r>
+      <w:proofErr w:type="gramStart"/>
+      <w:r>
+        <w:rPr>
+          <w:rFonts w:ascii="Arial" w:eastAsia="Times New Roman" w:hAnsi="Arial" w:cs="Arial"/>
+          <w:color w:val="000000"/>
+          <w:sz w:val="18"/>
+          <w:szCs w:val="18"/>
+        </w:rPr>
+        <w:t>ID</w:t>
+      </w:r>
+      <w:proofErr w:type="spellEnd"/>
+      <w:r>
+        <w:rPr>
+          <w:rFonts w:ascii="Arial" w:eastAsia="Times New Roman" w:hAnsi="Arial" w:cs="Arial"/>
+          <w:color w:val="000000"/>
+          <w:sz w:val="18"/>
+          <w:szCs w:val="18"/>
+        </w:rPr>
+        <w:t>`</w:t>
+      </w:r>
+      <w:proofErr w:type="gramEnd"/>
+      <w:r>
+        <w:rPr>
+          <w:rFonts w:ascii="Arial" w:eastAsia="Times New Roman" w:hAnsi="Arial" w:cs="Arial"/>
+          <w:color w:val="000000"/>
+          <w:sz w:val="18"/>
+          <w:szCs w:val="18"/>
+        </w:rPr>
+        <w:t>),</w:t>
+      </w:r>
+    </w:p>
+    <w:p>
+      <w:pPr>
+        <w:spacing w:after="0" w:line="240" w:lineRule="auto"/>
+        <w:jc w:val="both"/>
+        <w:rPr>
+          <w:rFonts w:ascii="Times New Roman" w:eastAsia="Times New Roman" w:hAnsi="Times New Roman" w:cs="Times New Roman"/>
+          <w:sz w:val="24"/>
+          <w:szCs w:val="24"/>
+        </w:rPr>
+      </w:pPr>
+      <w:r>
+        <w:rPr>
+          <w:rFonts w:ascii="Arial" w:eastAsia="Times New Roman" w:hAnsi="Arial" w:cs="Arial"/>
+          <w:color w:val="000000"/>
+          <w:sz w:val="18"/>
+          <w:szCs w:val="18"/>
+        </w:rPr>
+        <w:t> </w:t>
+      </w:r>
+      <w:proofErr w:type="gramStart"/>
+      <w:r>
+        <w:rPr>
+          <w:rFonts w:ascii="Arial" w:eastAsia="Times New Roman" w:hAnsi="Arial" w:cs="Arial"/>
+          <w:color w:val="000000"/>
+          <w:sz w:val="18"/>
+          <w:szCs w:val="18"/>
+        </w:rPr>
+        <w:t>UNIQUE INDEX `</w:t>
+      </w:r>
+      <w:proofErr w:type="spellStart"/>
+      <w:r>
+        <w:rPr>
+          <w:rFonts w:ascii="Arial" w:eastAsia="Times New Roman" w:hAnsi="Arial" w:cs="Arial"/>
+          <w:color w:val="000000"/>
+          <w:sz w:val="18"/>
+          <w:szCs w:val="18"/>
+        </w:rPr>
+        <w:t>ID_UNIQUE`</w:t>
+      </w:r>
+      <w:proofErr w:type="spellEnd"/>
+      <w:r>
+        <w:rPr>
+          <w:rFonts w:ascii="Arial" w:eastAsia="Times New Roman" w:hAnsi="Arial" w:cs="Arial"/>
+          <w:color w:val="000000"/>
+          <w:sz w:val="18"/>
+          <w:szCs w:val="18"/>
+        </w:rPr>
+        <w:t xml:space="preserve"> (</w:t>
+      </w:r>
+      <w:proofErr w:type="spellStart"/>
+      <w:r>
+        <w:rPr>
+          <w:rFonts w:ascii="Arial" w:eastAsia="Times New Roman" w:hAnsi="Arial" w:cs="Arial"/>
+          <w:color w:val="000000"/>
+          <w:sz w:val="18"/>
+          <w:szCs w:val="18"/>
+        </w:rPr>
+        <w:t>`ID</w:t>
+      </w:r>
+      <w:proofErr w:type="spellEnd"/>
+      <w:r>
+        <w:rPr>
+          <w:rFonts w:ascii="Arial" w:eastAsia="Times New Roman" w:hAnsi="Arial" w:cs="Arial"/>
+          <w:color w:val="000000"/>
+          <w:sz w:val="18"/>
+          <w:szCs w:val="18"/>
+        </w:rPr>
+        <w:t>` ASC))</w:t>
+      </w:r>
+      <w:proofErr w:type="gramEnd"/>
+    </w:p>
+    <w:p>
+      <w:pPr>
+        <w:spacing w:after="0" w:line="240" w:lineRule="auto"/>
+        <w:jc w:val="both"/>
+        <w:rPr>
+          <w:rFonts w:ascii="Times New Roman" w:eastAsia="Times New Roman" w:hAnsi="Times New Roman" w:cs="Times New Roman"/>
+          <w:sz w:val="24"/>
+          <w:szCs w:val="24"/>
+        </w:rPr>
+      </w:pPr>
+      <w:r>
+        <w:rPr>
+          <w:rFonts w:ascii="Arial" w:eastAsia="Times New Roman" w:hAnsi="Arial" w:cs="Arial"/>
+          <w:color w:val="000000"/>
+          <w:sz w:val="18"/>
+          <w:szCs w:val="18"/>
+        </w:rPr>
+        <w:t>COMMENT = '</w:t>
+      </w:r>
+      <w:proofErr w:type="spellStart"/>
+      <w:r>
+        <w:rPr>
+          <w:rFonts w:ascii="Arial" w:eastAsia="Times New Roman" w:hAnsi="Arial" w:cs="Arial"/>
+          <w:color w:val="000000"/>
+          <w:sz w:val="18"/>
+          <w:szCs w:val="18"/>
+        </w:rPr>
+        <w:t>This</w:t>
+      </w:r>
+      <w:proofErr w:type="spellEnd"/>
+      <w:r>
+        <w:rPr>
+          <w:rFonts w:ascii="Arial" w:eastAsia="Times New Roman" w:hAnsi="Arial" w:cs="Arial"/>
+          <w:color w:val="000000"/>
+          <w:sz w:val="18"/>
+          <w:szCs w:val="18"/>
+        </w:rPr>
+        <w:t xml:space="preserve"> is </w:t>
+      </w:r>
+      <w:proofErr w:type="spellStart"/>
+      <w:r>
+        <w:rPr>
+          <w:rFonts w:ascii="Arial" w:eastAsia="Times New Roman" w:hAnsi="Arial" w:cs="Arial"/>
+          <w:color w:val="000000"/>
+          <w:sz w:val="18"/>
+          <w:szCs w:val="18"/>
+        </w:rPr>
+        <w:t>the</w:t>
+      </w:r>
+      <w:proofErr w:type="spellEnd"/>
+      <w:r>
+        <w:rPr>
+          <w:rFonts w:ascii="Arial" w:eastAsia="Times New Roman" w:hAnsi="Arial" w:cs="Arial"/>
+          <w:color w:val="000000"/>
+          <w:sz w:val="18"/>
+          <w:szCs w:val="18"/>
+        </w:rPr>
+        <w:t xml:space="preserve"> </w:t>
+      </w:r>
+      <w:proofErr w:type="spellStart"/>
+      <w:r>
+        <w:rPr>
+          <w:rFonts w:ascii="Arial" w:eastAsia="Times New Roman" w:hAnsi="Arial" w:cs="Arial"/>
+          <w:color w:val="000000"/>
+          <w:sz w:val="18"/>
+          <w:szCs w:val="18"/>
+        </w:rPr>
+        <w:t>table</w:t>
+      </w:r>
+      <w:proofErr w:type="spellEnd"/>
+      <w:r>
+        <w:rPr>
+          <w:rFonts w:ascii="Arial" w:eastAsia="Times New Roman" w:hAnsi="Arial" w:cs="Arial"/>
+          <w:color w:val="000000"/>
+          <w:sz w:val="18"/>
+          <w:szCs w:val="18"/>
+        </w:rPr>
+        <w:t xml:space="preserve"> for </w:t>
+      </w:r>
+      <w:proofErr w:type="spellStart"/>
+      <w:r>
+        <w:rPr>
+          <w:rFonts w:ascii="Arial" w:eastAsia="Times New Roman" w:hAnsi="Arial" w:cs="Arial"/>
+          <w:color w:val="000000"/>
+          <w:sz w:val="18"/>
+          <w:szCs w:val="18"/>
+        </w:rPr>
+        <w:t>the</w:t>
+      </w:r>
+      <w:proofErr w:type="spellEnd"/>
+      <w:r>
+        <w:rPr>
+          <w:rFonts w:ascii="Arial" w:eastAsia="Times New Roman" w:hAnsi="Arial" w:cs="Arial"/>
+          <w:color w:val="000000"/>
+          <w:sz w:val="18"/>
+          <w:szCs w:val="18"/>
+        </w:rPr>
+        <w:t xml:space="preserve"> </w:t>
+      </w:r>
+      <w:proofErr w:type="spellStart"/>
+      <w:proofErr w:type="gramStart"/>
+      <w:r>
+        <w:rPr>
+          <w:rFonts w:ascii="Arial" w:eastAsia="Times New Roman" w:hAnsi="Arial" w:cs="Arial"/>
+          <w:color w:val="000000"/>
+          <w:sz w:val="18"/>
+          <w:szCs w:val="18"/>
+        </w:rPr>
+        <w:t>power</w:t>
+      </w:r>
+      <w:proofErr w:type="spellEnd"/>
+      <w:proofErr w:type="gramEnd"/>
+      <w:r>
+        <w:rPr>
+          <w:rFonts w:ascii="Arial" w:eastAsia="Times New Roman" w:hAnsi="Arial" w:cs="Arial"/>
+          <w:color w:val="000000"/>
+          <w:sz w:val="18"/>
+          <w:szCs w:val="18"/>
+        </w:rPr>
+        <w:t xml:space="preserve"> system cases';</w:t>
       </w:r>
     </w:p>
     <w:p>
@@ -526,7 +1076,27 @@
           <w:sz w:val="18"/>
           <w:szCs w:val="18"/>
         </w:rPr>
-        <w:t>Número sequencial, nome da barra, magnitude de tensão, ângulo de fase da tensão, base de tensão (kV), tensão especificada para geração, Limite máximo de geração de potência reativa, Limite mínimo de geração de potência reativa, Limite máximo de magnitude de tensão, Limite mínimo de magnitude de tensão</w:t>
+        <w:t>Número sequencial, nome da barra, magnitude de tensão, ângulo de fase da tensão, base de tensão (</w:t>
+      </w:r>
+      <w:proofErr w:type="gramStart"/>
+      <w:r>
+        <w:rPr>
+          <w:rFonts w:ascii="Arial" w:eastAsia="Times New Roman" w:hAnsi="Arial" w:cs="Arial"/>
+          <w:color w:val="000000"/>
+          <w:sz w:val="18"/>
+          <w:szCs w:val="18"/>
+        </w:rPr>
+        <w:t>kV</w:t>
+      </w:r>
+      <w:proofErr w:type="gramEnd"/>
+      <w:r>
+        <w:rPr>
+          <w:rFonts w:ascii="Arial" w:eastAsia="Times New Roman" w:hAnsi="Arial" w:cs="Arial"/>
+          <w:color w:val="000000"/>
+          <w:sz w:val="18"/>
+          <w:szCs w:val="18"/>
+        </w:rPr>
+        <w:t>), tensão especificada para geração, Limite máximo de geração de potência reativa, Limite mínimo de geração de potência reativa, Limite máximo de magnitude de tensão, Limite mínimo de magnitude de tensão</w:t>
       </w:r>
     </w:p>
     <w:p>
@@ -599,437 +1169,1405 @@
           <w:sz w:val="18"/>
           <w:szCs w:val="18"/>
         </w:rPr>
-        <w:t xml:space="preserve">As barras possuem números que as identificam. Estes números são valores únicos para cada caso base e isso explica a necessidade da chave estrangeira relacionada ao caso base. Estas barras possuem características, que em geral são exploradas em casos de transmissão de energia: magnitude de tensão, ângulo de fase da tensão, base de tensão (kV), tensão especificada para geração, limite máximo e mínimo de potência ativa e reativa. Cada barra também possui um nome e um número sequencial. </w:t>
-      </w:r>
-    </w:p>
-    <w:p>
-      <w:pPr>
-        <w:spacing w:after="0" w:line="240" w:lineRule="auto"/>
-        <w:rPr>
-          <w:rFonts w:ascii="Times New Roman" w:eastAsia="Times New Roman" w:hAnsi="Times New Roman" w:cs="Times New Roman"/>
-          <w:sz w:val="24"/>
-          <w:szCs w:val="24"/>
-        </w:rPr>
-      </w:pPr>
-    </w:p>
-    <w:p>
-      <w:pPr>
-        <w:spacing w:after="0" w:line="240" w:lineRule="auto"/>
-        <w:jc w:val="both"/>
-        <w:rPr>
-          <w:rFonts w:ascii="Times New Roman" w:eastAsia="Times New Roman" w:hAnsi="Times New Roman" w:cs="Times New Roman"/>
-          <w:sz w:val="24"/>
-          <w:szCs w:val="24"/>
-        </w:rPr>
-      </w:pPr>
-      <w:r>
-        <w:rPr>
-          <w:rFonts w:ascii="Arial" w:eastAsia="Times New Roman" w:hAnsi="Arial" w:cs="Arial"/>
-          <w:color w:val="000000"/>
-          <w:sz w:val="18"/>
-          <w:szCs w:val="18"/>
-        </w:rPr>
-        <w:t>CREATE TABLE `power_system_database`.`bus` (</w:t>
-      </w:r>
-    </w:p>
-    <w:p>
-      <w:pPr>
-        <w:spacing w:after="0" w:line="240" w:lineRule="auto"/>
-        <w:jc w:val="both"/>
-        <w:rPr>
-          <w:rFonts w:ascii="Times New Roman" w:eastAsia="Times New Roman" w:hAnsi="Times New Roman" w:cs="Times New Roman"/>
-          <w:sz w:val="24"/>
-          <w:szCs w:val="24"/>
-        </w:rPr>
-      </w:pPr>
-      <w:r>
-        <w:rPr>
-          <w:rFonts w:ascii="Arial" w:eastAsia="Times New Roman" w:hAnsi="Arial" w:cs="Arial"/>
-          <w:color w:val="000000"/>
-          <w:sz w:val="18"/>
-          <w:szCs w:val="18"/>
-        </w:rPr>
-        <w:t> `Bus Number` INT UNSIGNED NOT NULL,</w:t>
-      </w:r>
-    </w:p>
-    <w:p>
-      <w:pPr>
-        <w:spacing w:after="0" w:line="240" w:lineRule="auto"/>
-        <w:jc w:val="both"/>
-        <w:rPr>
-          <w:rFonts w:ascii="Times New Roman" w:eastAsia="Times New Roman" w:hAnsi="Times New Roman" w:cs="Times New Roman"/>
-          <w:sz w:val="24"/>
-          <w:szCs w:val="24"/>
-        </w:rPr>
-      </w:pPr>
-      <w:r>
-        <w:rPr>
-          <w:rFonts w:ascii="Arial" w:eastAsia="Times New Roman" w:hAnsi="Arial" w:cs="Arial"/>
-          <w:color w:val="000000"/>
-          <w:sz w:val="18"/>
-          <w:szCs w:val="18"/>
-        </w:rPr>
-        <w:t> `case ID` INT NOT NULL,</w:t>
-      </w:r>
-    </w:p>
-    <w:p>
-      <w:pPr>
-        <w:spacing w:after="0" w:line="240" w:lineRule="auto"/>
-        <w:jc w:val="both"/>
-        <w:rPr>
-          <w:rFonts w:ascii="Times New Roman" w:eastAsia="Times New Roman" w:hAnsi="Times New Roman" w:cs="Times New Roman"/>
-          <w:sz w:val="24"/>
-          <w:szCs w:val="24"/>
-        </w:rPr>
-      </w:pPr>
-      <w:r>
-        <w:rPr>
-          <w:rFonts w:ascii="Arial" w:eastAsia="Times New Roman" w:hAnsi="Arial" w:cs="Arial"/>
-          <w:color w:val="000000"/>
-          <w:sz w:val="18"/>
-          <w:szCs w:val="18"/>
-        </w:rPr>
-        <w:t> `Sequencial Number` INT NULL,</w:t>
-      </w:r>
-    </w:p>
-    <w:p>
-      <w:pPr>
-        <w:spacing w:after="0" w:line="240" w:lineRule="auto"/>
-        <w:jc w:val="both"/>
-        <w:rPr>
-          <w:rFonts w:ascii="Times New Roman" w:eastAsia="Times New Roman" w:hAnsi="Times New Roman" w:cs="Times New Roman"/>
-          <w:sz w:val="24"/>
-          <w:szCs w:val="24"/>
-        </w:rPr>
-      </w:pPr>
-      <w:r>
-        <w:rPr>
-          <w:rFonts w:ascii="Arial" w:eastAsia="Times New Roman" w:hAnsi="Arial" w:cs="Arial"/>
-          <w:color w:val="000000"/>
-          <w:sz w:val="18"/>
-          <w:szCs w:val="18"/>
-        </w:rPr>
-        <w:t> `Bus name` VARCHAR(255) NULL,</w:t>
-      </w:r>
-    </w:p>
-    <w:p>
-      <w:pPr>
-        <w:spacing w:after="0" w:line="240" w:lineRule="auto"/>
-        <w:jc w:val="both"/>
-        <w:rPr>
-          <w:rFonts w:ascii="Times New Roman" w:eastAsia="Times New Roman" w:hAnsi="Times New Roman" w:cs="Times New Roman"/>
-          <w:sz w:val="24"/>
-          <w:szCs w:val="24"/>
-        </w:rPr>
-      </w:pPr>
-      <w:r>
-        <w:rPr>
-          <w:rFonts w:ascii="Arial" w:eastAsia="Times New Roman" w:hAnsi="Arial" w:cs="Arial"/>
-          <w:color w:val="000000"/>
-          <w:sz w:val="18"/>
-          <w:szCs w:val="18"/>
-        </w:rPr>
-        <w:t> `Voltage` INT NULL,</w:t>
-      </w:r>
-    </w:p>
-    <w:p>
-      <w:pPr>
-        <w:spacing w:after="0" w:line="240" w:lineRule="auto"/>
-        <w:jc w:val="both"/>
-        <w:rPr>
-          <w:rFonts w:ascii="Times New Roman" w:eastAsia="Times New Roman" w:hAnsi="Times New Roman" w:cs="Times New Roman"/>
-          <w:sz w:val="24"/>
-          <w:szCs w:val="24"/>
-        </w:rPr>
-      </w:pPr>
-      <w:r>
-        <w:rPr>
-          <w:rFonts w:ascii="Arial" w:eastAsia="Times New Roman" w:hAnsi="Arial" w:cs="Arial"/>
-          <w:color w:val="000000"/>
-          <w:sz w:val="18"/>
-          <w:szCs w:val="18"/>
-        </w:rPr>
-        <w:t> `Phase` INT NULL,</w:t>
-      </w:r>
-    </w:p>
-    <w:p>
-      <w:pPr>
-        <w:spacing w:after="0" w:line="240" w:lineRule="auto"/>
-        <w:jc w:val="both"/>
-        <w:rPr>
-          <w:rFonts w:ascii="Times New Roman" w:eastAsia="Times New Roman" w:hAnsi="Times New Roman" w:cs="Times New Roman"/>
-          <w:sz w:val="24"/>
-          <w:szCs w:val="24"/>
-        </w:rPr>
-      </w:pPr>
-      <w:r>
-        <w:rPr>
-          <w:rFonts w:ascii="Arial" w:eastAsia="Times New Roman" w:hAnsi="Arial" w:cs="Arial"/>
-          <w:color w:val="000000"/>
-          <w:sz w:val="18"/>
-          <w:szCs w:val="18"/>
-        </w:rPr>
-        <w:t> `Voltage Base` INT NULL,</w:t>
-      </w:r>
-    </w:p>
-    <w:p>
-      <w:pPr>
-        <w:spacing w:after="0" w:line="240" w:lineRule="auto"/>
-        <w:jc w:val="both"/>
-        <w:rPr>
-          <w:rFonts w:ascii="Times New Roman" w:eastAsia="Times New Roman" w:hAnsi="Times New Roman" w:cs="Times New Roman"/>
-          <w:sz w:val="24"/>
-          <w:szCs w:val="24"/>
-        </w:rPr>
-      </w:pPr>
-      <w:r>
-        <w:rPr>
-          <w:rFonts w:ascii="Arial" w:eastAsia="Times New Roman" w:hAnsi="Arial" w:cs="Arial"/>
-          <w:color w:val="000000"/>
-          <w:sz w:val="18"/>
-          <w:szCs w:val="18"/>
-        </w:rPr>
-        <w:t> `Desired Voltage` INT NULL,</w:t>
-      </w:r>
-    </w:p>
-    <w:p>
-      <w:pPr>
-        <w:spacing w:after="0" w:line="240" w:lineRule="auto"/>
-        <w:jc w:val="both"/>
-        <w:rPr>
-          <w:rFonts w:ascii="Times New Roman" w:eastAsia="Times New Roman" w:hAnsi="Times New Roman" w:cs="Times New Roman"/>
-          <w:sz w:val="24"/>
-          <w:szCs w:val="24"/>
-        </w:rPr>
-      </w:pPr>
-      <w:r>
-        <w:rPr>
-          <w:rFonts w:ascii="Arial" w:eastAsia="Times New Roman" w:hAnsi="Arial" w:cs="Arial"/>
-          <w:color w:val="000000"/>
-          <w:sz w:val="18"/>
-          <w:szCs w:val="18"/>
-        </w:rPr>
-        <w:t> `Max Reactive Power` INT NULL,</w:t>
-      </w:r>
-    </w:p>
-    <w:p>
-      <w:pPr>
-        <w:spacing w:after="0" w:line="240" w:lineRule="auto"/>
-        <w:jc w:val="both"/>
-        <w:rPr>
-          <w:rFonts w:ascii="Times New Roman" w:eastAsia="Times New Roman" w:hAnsi="Times New Roman" w:cs="Times New Roman"/>
-          <w:sz w:val="24"/>
-          <w:szCs w:val="24"/>
-        </w:rPr>
-      </w:pPr>
-      <w:r>
-        <w:rPr>
-          <w:rFonts w:ascii="Arial" w:eastAsia="Times New Roman" w:hAnsi="Arial" w:cs="Arial"/>
-          <w:color w:val="000000"/>
-          <w:sz w:val="18"/>
-          <w:szCs w:val="18"/>
-        </w:rPr>
-        <w:t> `Min Power Reactive` INT NULL,</w:t>
-      </w:r>
-    </w:p>
-    <w:p>
-      <w:pPr>
-        <w:spacing w:after="0" w:line="240" w:lineRule="auto"/>
-        <w:jc w:val="both"/>
-        <w:rPr>
-          <w:rFonts w:ascii="Times New Roman" w:eastAsia="Times New Roman" w:hAnsi="Times New Roman" w:cs="Times New Roman"/>
-          <w:sz w:val="24"/>
-          <w:szCs w:val="24"/>
-        </w:rPr>
-      </w:pPr>
-      <w:r>
-        <w:rPr>
-          <w:rFonts w:ascii="Arial" w:eastAsia="Times New Roman" w:hAnsi="Arial" w:cs="Arial"/>
-          <w:color w:val="000000"/>
-          <w:sz w:val="18"/>
-          <w:szCs w:val="18"/>
-        </w:rPr>
-        <w:t> `Max Voltage` INT NULL,</w:t>
-      </w:r>
-    </w:p>
-    <w:p>
-      <w:pPr>
-        <w:spacing w:after="0" w:line="240" w:lineRule="auto"/>
-        <w:jc w:val="both"/>
-        <w:rPr>
-          <w:rFonts w:ascii="Times New Roman" w:eastAsia="Times New Roman" w:hAnsi="Times New Roman" w:cs="Times New Roman"/>
-          <w:sz w:val="24"/>
-          <w:szCs w:val="24"/>
-        </w:rPr>
-      </w:pPr>
-      <w:r>
-        <w:rPr>
-          <w:rFonts w:ascii="Arial" w:eastAsia="Times New Roman" w:hAnsi="Arial" w:cs="Arial"/>
-          <w:color w:val="000000"/>
-          <w:sz w:val="18"/>
-          <w:szCs w:val="18"/>
-        </w:rPr>
-        <w:t> `Min Voltage` INT NULL,</w:t>
-      </w:r>
-    </w:p>
-    <w:p>
-      <w:pPr>
-        <w:spacing w:after="0" w:line="240" w:lineRule="auto"/>
-        <w:jc w:val="both"/>
-        <w:rPr>
-          <w:rFonts w:ascii="Times New Roman" w:eastAsia="Times New Roman" w:hAnsi="Times New Roman" w:cs="Times New Roman"/>
-          <w:sz w:val="24"/>
-          <w:szCs w:val="24"/>
-        </w:rPr>
-      </w:pPr>
-      <w:r>
-        <w:rPr>
-          <w:rFonts w:ascii="Arial" w:eastAsia="Times New Roman" w:hAnsi="Arial" w:cs="Arial"/>
-          <w:color w:val="000000"/>
-          <w:sz w:val="18"/>
-          <w:szCs w:val="18"/>
-        </w:rPr>
-        <w:t> PRIMARY KEY (`Bus Number`, `case ID`),</w:t>
-      </w:r>
-    </w:p>
-    <w:p>
-      <w:pPr>
-        <w:spacing w:after="0" w:line="240" w:lineRule="auto"/>
-        <w:jc w:val="both"/>
-        <w:rPr>
-          <w:rFonts w:ascii="Times New Roman" w:eastAsia="Times New Roman" w:hAnsi="Times New Roman" w:cs="Times New Roman"/>
-          <w:sz w:val="24"/>
-          <w:szCs w:val="24"/>
-        </w:rPr>
-      </w:pPr>
-      <w:r>
-        <w:rPr>
-          <w:rFonts w:ascii="Arial" w:eastAsia="Times New Roman" w:hAnsi="Arial" w:cs="Arial"/>
-          <w:color w:val="000000"/>
-          <w:sz w:val="18"/>
-          <w:szCs w:val="18"/>
-        </w:rPr>
-        <w:t> INDEX `case ID_idx` (`case ID` ASC),</w:t>
-      </w:r>
-    </w:p>
-    <w:p>
-      <w:pPr>
-        <w:spacing w:after="0" w:line="240" w:lineRule="auto"/>
-        <w:jc w:val="both"/>
-        <w:rPr>
-          <w:rFonts w:ascii="Times New Roman" w:eastAsia="Times New Roman" w:hAnsi="Times New Roman" w:cs="Times New Roman"/>
-          <w:sz w:val="24"/>
-          <w:szCs w:val="24"/>
-        </w:rPr>
-      </w:pPr>
-      <w:r>
-        <w:rPr>
-          <w:rFonts w:ascii="Arial" w:eastAsia="Times New Roman" w:hAnsi="Arial" w:cs="Arial"/>
-          <w:color w:val="000000"/>
-          <w:sz w:val="18"/>
-          <w:szCs w:val="18"/>
-        </w:rPr>
-        <w:t> CONSTRAINT `case ID`</w:t>
-      </w:r>
-    </w:p>
-    <w:p>
-      <w:pPr>
-        <w:spacing w:after="0" w:line="240" w:lineRule="auto"/>
-        <w:jc w:val="both"/>
-        <w:rPr>
-          <w:rFonts w:ascii="Times New Roman" w:eastAsia="Times New Roman" w:hAnsi="Times New Roman" w:cs="Times New Roman"/>
-          <w:sz w:val="24"/>
-          <w:szCs w:val="24"/>
-        </w:rPr>
-      </w:pPr>
-      <w:r>
-        <w:rPr>
-          <w:rFonts w:ascii="Arial" w:eastAsia="Times New Roman" w:hAnsi="Arial" w:cs="Arial"/>
-          <w:color w:val="000000"/>
-          <w:sz w:val="18"/>
-          <w:szCs w:val="18"/>
-        </w:rPr>
-        <w:t>   FOREIGN KEY (`case ID`)</w:t>
-      </w:r>
-    </w:p>
-    <w:p>
-      <w:pPr>
-        <w:spacing w:after="0" w:line="240" w:lineRule="auto"/>
-        <w:jc w:val="both"/>
-        <w:rPr>
-          <w:rFonts w:ascii="Times New Roman" w:eastAsia="Times New Roman" w:hAnsi="Times New Roman" w:cs="Times New Roman"/>
-          <w:sz w:val="24"/>
-          <w:szCs w:val="24"/>
-        </w:rPr>
-      </w:pPr>
-      <w:r>
-        <w:rPr>
-          <w:rFonts w:ascii="Arial" w:eastAsia="Times New Roman" w:hAnsi="Arial" w:cs="Arial"/>
-          <w:color w:val="000000"/>
-          <w:sz w:val="18"/>
-          <w:szCs w:val="18"/>
-        </w:rPr>
-        <w:t>   REFERENCES `power_system_database`.`power_system_case` (`ID`)</w:t>
-      </w:r>
-    </w:p>
-    <w:p>
-      <w:pPr>
-        <w:spacing w:after="0" w:line="240" w:lineRule="auto"/>
-        <w:jc w:val="both"/>
-        <w:rPr>
-          <w:rFonts w:ascii="Times New Roman" w:eastAsia="Times New Roman" w:hAnsi="Times New Roman" w:cs="Times New Roman"/>
-          <w:sz w:val="24"/>
-          <w:szCs w:val="24"/>
-        </w:rPr>
-      </w:pPr>
-      <w:r>
-        <w:rPr>
-          <w:rFonts w:ascii="Arial" w:eastAsia="Times New Roman" w:hAnsi="Arial" w:cs="Arial"/>
-          <w:color w:val="000000"/>
-          <w:sz w:val="18"/>
-          <w:szCs w:val="18"/>
-        </w:rPr>
-        <w:t>   ON DELETE NO ACTION</w:t>
-      </w:r>
-    </w:p>
-    <w:p>
-      <w:pPr>
-        <w:spacing w:after="0" w:line="240" w:lineRule="auto"/>
-        <w:jc w:val="both"/>
-        <w:rPr>
-          <w:rFonts w:ascii="Times New Roman" w:eastAsia="Times New Roman" w:hAnsi="Times New Roman" w:cs="Times New Roman"/>
-          <w:sz w:val="24"/>
-          <w:szCs w:val="24"/>
-        </w:rPr>
-      </w:pPr>
-      <w:r>
-        <w:rPr>
-          <w:rFonts w:ascii="Arial" w:eastAsia="Times New Roman" w:hAnsi="Arial" w:cs="Arial"/>
-          <w:color w:val="000000"/>
-          <w:sz w:val="18"/>
-          <w:szCs w:val="18"/>
-        </w:rPr>
-        <w:t>   ON UPDATE NO ACTION)</w:t>
-      </w:r>
-    </w:p>
-    <w:p>
-      <w:pPr>
-        <w:spacing w:after="0" w:line="240" w:lineRule="auto"/>
-        <w:jc w:val="both"/>
-        <w:rPr>
-          <w:rFonts w:ascii="Times New Roman" w:eastAsia="Times New Roman" w:hAnsi="Times New Roman" w:cs="Times New Roman"/>
-          <w:sz w:val="24"/>
-          <w:szCs w:val="24"/>
-        </w:rPr>
-      </w:pPr>
-      <w:r>
-        <w:rPr>
-          <w:rFonts w:ascii="Arial" w:eastAsia="Times New Roman" w:hAnsi="Arial" w:cs="Arial"/>
-          <w:color w:val="000000"/>
-          <w:sz w:val="18"/>
-          <w:szCs w:val="18"/>
-        </w:rPr>
-        <w:t>COMMENT = 'This the table for buses. ';</w:t>
+        <w:t>As barras possuem números que as identificam. Estes números são valores únicos para cada caso base e isso explica a necessidade da chave estrangeira relacionada ao caso base. Estas barras possuem características, que em geral são exploradas em casos de transmissão de energia: magnitude de tensão, ângulo de fase da tensão, base de tensão (</w:t>
+      </w:r>
+      <w:proofErr w:type="gramStart"/>
+      <w:r>
+        <w:rPr>
+          <w:rFonts w:ascii="Arial" w:eastAsia="Times New Roman" w:hAnsi="Arial" w:cs="Arial"/>
+          <w:color w:val="000000"/>
+          <w:sz w:val="18"/>
+          <w:szCs w:val="18"/>
+        </w:rPr>
+        <w:t>kV</w:t>
+      </w:r>
+      <w:proofErr w:type="gramEnd"/>
+      <w:r>
+        <w:rPr>
+          <w:rFonts w:ascii="Arial" w:eastAsia="Times New Roman" w:hAnsi="Arial" w:cs="Arial"/>
+          <w:color w:val="000000"/>
+          <w:sz w:val="18"/>
+          <w:szCs w:val="18"/>
+        </w:rPr>
+        <w:t xml:space="preserve">), tensão especificada para geração, limite máximo e mínimo de potência ativa e reativa. Cada barra também possui um nome e um número sequencial. </w:t>
+      </w:r>
+    </w:p>
+    <w:p>
+      <w:pPr>
+        <w:spacing w:after="0" w:line="240" w:lineRule="auto"/>
+        <w:rPr>
+          <w:rFonts w:ascii="Times New Roman" w:eastAsia="Times New Roman" w:hAnsi="Times New Roman" w:cs="Times New Roman"/>
+          <w:sz w:val="24"/>
+          <w:szCs w:val="24"/>
+        </w:rPr>
+      </w:pPr>
+    </w:p>
+    <w:p>
+      <w:pPr>
+        <w:spacing w:after="0" w:line="240" w:lineRule="auto"/>
+        <w:jc w:val="both"/>
+        <w:rPr>
+          <w:rFonts w:ascii="Times New Roman" w:eastAsia="Times New Roman" w:hAnsi="Times New Roman" w:cs="Times New Roman"/>
+          <w:sz w:val="24"/>
+          <w:szCs w:val="24"/>
+        </w:rPr>
+      </w:pPr>
+      <w:r>
+        <w:rPr>
+          <w:rFonts w:ascii="Arial" w:eastAsia="Times New Roman" w:hAnsi="Arial" w:cs="Arial"/>
+          <w:color w:val="000000"/>
+          <w:sz w:val="18"/>
+          <w:szCs w:val="18"/>
+        </w:rPr>
+        <w:t>CREATE TABLE `</w:t>
+      </w:r>
+      <w:proofErr w:type="spellStart"/>
+      <w:r>
+        <w:rPr>
+          <w:rFonts w:ascii="Arial" w:eastAsia="Times New Roman" w:hAnsi="Arial" w:cs="Arial"/>
+          <w:color w:val="000000"/>
+          <w:sz w:val="18"/>
+          <w:szCs w:val="18"/>
+        </w:rPr>
+        <w:t>power_system_database</w:t>
+      </w:r>
+      <w:proofErr w:type="gramStart"/>
+      <w:r>
+        <w:rPr>
+          <w:rFonts w:ascii="Arial" w:eastAsia="Times New Roman" w:hAnsi="Arial" w:cs="Arial"/>
+          <w:color w:val="000000"/>
+          <w:sz w:val="18"/>
+          <w:szCs w:val="18"/>
+        </w:rPr>
+        <w:t>`</w:t>
+      </w:r>
+      <w:proofErr w:type="spellEnd"/>
+      <w:r>
+        <w:rPr>
+          <w:rFonts w:ascii="Arial" w:eastAsia="Times New Roman" w:hAnsi="Arial" w:cs="Arial"/>
+          <w:color w:val="000000"/>
+          <w:sz w:val="18"/>
+          <w:szCs w:val="18"/>
+        </w:rPr>
+        <w:t>.</w:t>
+      </w:r>
+      <w:proofErr w:type="spellStart"/>
+      <w:proofErr w:type="gramEnd"/>
+      <w:r>
+        <w:rPr>
+          <w:rFonts w:ascii="Arial" w:eastAsia="Times New Roman" w:hAnsi="Arial" w:cs="Arial"/>
+          <w:color w:val="000000"/>
+          <w:sz w:val="18"/>
+          <w:szCs w:val="18"/>
+        </w:rPr>
+        <w:t>`bus</w:t>
+      </w:r>
+      <w:proofErr w:type="spellEnd"/>
+      <w:r>
+        <w:rPr>
+          <w:rFonts w:ascii="Arial" w:eastAsia="Times New Roman" w:hAnsi="Arial" w:cs="Arial"/>
+          <w:color w:val="000000"/>
+          <w:sz w:val="18"/>
+          <w:szCs w:val="18"/>
+        </w:rPr>
+        <w:t>` (</w:t>
+      </w:r>
+    </w:p>
+    <w:p>
+      <w:pPr>
+        <w:spacing w:after="0" w:line="240" w:lineRule="auto"/>
+        <w:jc w:val="both"/>
+        <w:rPr>
+          <w:rFonts w:ascii="Times New Roman" w:eastAsia="Times New Roman" w:hAnsi="Times New Roman" w:cs="Times New Roman"/>
+          <w:sz w:val="24"/>
+          <w:szCs w:val="24"/>
+        </w:rPr>
+      </w:pPr>
+      <w:r>
+        <w:rPr>
+          <w:rFonts w:ascii="Arial" w:eastAsia="Times New Roman" w:hAnsi="Arial" w:cs="Arial"/>
+          <w:color w:val="000000"/>
+          <w:sz w:val="18"/>
+          <w:szCs w:val="18"/>
+        </w:rPr>
+        <w:t> </w:t>
+      </w:r>
+      <w:proofErr w:type="spellStart"/>
+      <w:proofErr w:type="gramStart"/>
+      <w:r>
+        <w:rPr>
+          <w:rFonts w:ascii="Arial" w:eastAsia="Times New Roman" w:hAnsi="Arial" w:cs="Arial"/>
+          <w:color w:val="000000"/>
+          <w:sz w:val="18"/>
+          <w:szCs w:val="18"/>
+        </w:rPr>
+        <w:t>`Bus</w:t>
+      </w:r>
+      <w:proofErr w:type="spellEnd"/>
+      <w:proofErr w:type="gramEnd"/>
+      <w:r>
+        <w:rPr>
+          <w:rFonts w:ascii="Arial" w:eastAsia="Times New Roman" w:hAnsi="Arial" w:cs="Arial"/>
+          <w:color w:val="000000"/>
+          <w:sz w:val="18"/>
+          <w:szCs w:val="18"/>
+        </w:rPr>
+        <w:t xml:space="preserve"> </w:t>
+      </w:r>
+      <w:proofErr w:type="spellStart"/>
+      <w:r>
+        <w:rPr>
+          <w:rFonts w:ascii="Arial" w:eastAsia="Times New Roman" w:hAnsi="Arial" w:cs="Arial"/>
+          <w:color w:val="000000"/>
+          <w:sz w:val="18"/>
+          <w:szCs w:val="18"/>
+        </w:rPr>
+        <w:t>Number`</w:t>
+      </w:r>
+      <w:proofErr w:type="spellEnd"/>
+      <w:r>
+        <w:rPr>
+          <w:rFonts w:ascii="Arial" w:eastAsia="Times New Roman" w:hAnsi="Arial" w:cs="Arial"/>
+          <w:color w:val="000000"/>
+          <w:sz w:val="18"/>
+          <w:szCs w:val="18"/>
+        </w:rPr>
+        <w:t xml:space="preserve"> INT UNSIGNED NOT NULL,</w:t>
+      </w:r>
+    </w:p>
+    <w:p>
+      <w:pPr>
+        <w:spacing w:after="0" w:line="240" w:lineRule="auto"/>
+        <w:jc w:val="both"/>
+        <w:rPr>
+          <w:rFonts w:ascii="Times New Roman" w:eastAsia="Times New Roman" w:hAnsi="Times New Roman" w:cs="Times New Roman"/>
+          <w:sz w:val="24"/>
+          <w:szCs w:val="24"/>
+        </w:rPr>
+      </w:pPr>
+      <w:r>
+        <w:rPr>
+          <w:rFonts w:ascii="Arial" w:eastAsia="Times New Roman" w:hAnsi="Arial" w:cs="Arial"/>
+          <w:color w:val="000000"/>
+          <w:sz w:val="18"/>
+          <w:szCs w:val="18"/>
+        </w:rPr>
+        <w:t> </w:t>
+      </w:r>
+      <w:proofErr w:type="spellStart"/>
+      <w:proofErr w:type="gramStart"/>
+      <w:r>
+        <w:rPr>
+          <w:rFonts w:ascii="Arial" w:eastAsia="Times New Roman" w:hAnsi="Arial" w:cs="Arial"/>
+          <w:color w:val="000000"/>
+          <w:sz w:val="18"/>
+          <w:szCs w:val="18"/>
+        </w:rPr>
+        <w:t>`case</w:t>
+      </w:r>
+      <w:proofErr w:type="spellEnd"/>
+      <w:proofErr w:type="gramEnd"/>
+      <w:r>
+        <w:rPr>
+          <w:rFonts w:ascii="Arial" w:eastAsia="Times New Roman" w:hAnsi="Arial" w:cs="Arial"/>
+          <w:color w:val="000000"/>
+          <w:sz w:val="18"/>
+          <w:szCs w:val="18"/>
+        </w:rPr>
+        <w:t xml:space="preserve"> </w:t>
+      </w:r>
+      <w:proofErr w:type="spellStart"/>
+      <w:r>
+        <w:rPr>
+          <w:rFonts w:ascii="Arial" w:eastAsia="Times New Roman" w:hAnsi="Arial" w:cs="Arial"/>
+          <w:color w:val="000000"/>
+          <w:sz w:val="18"/>
+          <w:szCs w:val="18"/>
+        </w:rPr>
+        <w:t>ID`</w:t>
+      </w:r>
+      <w:proofErr w:type="spellEnd"/>
+      <w:r>
+        <w:rPr>
+          <w:rFonts w:ascii="Arial" w:eastAsia="Times New Roman" w:hAnsi="Arial" w:cs="Arial"/>
+          <w:color w:val="000000"/>
+          <w:sz w:val="18"/>
+          <w:szCs w:val="18"/>
+        </w:rPr>
+        <w:t xml:space="preserve"> INT NOT NULL,</w:t>
+      </w:r>
+    </w:p>
+    <w:p>
+      <w:pPr>
+        <w:spacing w:after="0" w:line="240" w:lineRule="auto"/>
+        <w:jc w:val="both"/>
+        <w:rPr>
+          <w:rFonts w:ascii="Times New Roman" w:eastAsia="Times New Roman" w:hAnsi="Times New Roman" w:cs="Times New Roman"/>
+          <w:sz w:val="24"/>
+          <w:szCs w:val="24"/>
+        </w:rPr>
+      </w:pPr>
+      <w:r>
+        <w:rPr>
+          <w:rFonts w:ascii="Arial" w:eastAsia="Times New Roman" w:hAnsi="Arial" w:cs="Arial"/>
+          <w:color w:val="000000"/>
+          <w:sz w:val="18"/>
+          <w:szCs w:val="18"/>
+        </w:rPr>
+        <w:t> </w:t>
+      </w:r>
+      <w:proofErr w:type="spellStart"/>
+      <w:proofErr w:type="gramStart"/>
+      <w:r>
+        <w:rPr>
+          <w:rFonts w:ascii="Arial" w:eastAsia="Times New Roman" w:hAnsi="Arial" w:cs="Arial"/>
+          <w:color w:val="000000"/>
+          <w:sz w:val="18"/>
+          <w:szCs w:val="18"/>
+        </w:rPr>
+        <w:t>`Sequencial</w:t>
+      </w:r>
+      <w:proofErr w:type="spellEnd"/>
+      <w:proofErr w:type="gramEnd"/>
+      <w:r>
+        <w:rPr>
+          <w:rFonts w:ascii="Arial" w:eastAsia="Times New Roman" w:hAnsi="Arial" w:cs="Arial"/>
+          <w:color w:val="000000"/>
+          <w:sz w:val="18"/>
+          <w:szCs w:val="18"/>
+        </w:rPr>
+        <w:t xml:space="preserve"> </w:t>
+      </w:r>
+      <w:proofErr w:type="spellStart"/>
+      <w:r>
+        <w:rPr>
+          <w:rFonts w:ascii="Arial" w:eastAsia="Times New Roman" w:hAnsi="Arial" w:cs="Arial"/>
+          <w:color w:val="000000"/>
+          <w:sz w:val="18"/>
+          <w:szCs w:val="18"/>
+        </w:rPr>
+        <w:t>Number`</w:t>
+      </w:r>
+      <w:proofErr w:type="spellEnd"/>
+      <w:r>
+        <w:rPr>
+          <w:rFonts w:ascii="Arial" w:eastAsia="Times New Roman" w:hAnsi="Arial" w:cs="Arial"/>
+          <w:color w:val="000000"/>
+          <w:sz w:val="18"/>
+          <w:szCs w:val="18"/>
+        </w:rPr>
+        <w:t xml:space="preserve"> INT NULL,</w:t>
+      </w:r>
+    </w:p>
+    <w:p>
+      <w:pPr>
+        <w:spacing w:after="0" w:line="240" w:lineRule="auto"/>
+        <w:jc w:val="both"/>
+        <w:rPr>
+          <w:rFonts w:ascii="Times New Roman" w:eastAsia="Times New Roman" w:hAnsi="Times New Roman" w:cs="Times New Roman"/>
+          <w:sz w:val="24"/>
+          <w:szCs w:val="24"/>
+        </w:rPr>
+      </w:pPr>
+      <w:r>
+        <w:rPr>
+          <w:rFonts w:ascii="Arial" w:eastAsia="Times New Roman" w:hAnsi="Arial" w:cs="Arial"/>
+          <w:color w:val="000000"/>
+          <w:sz w:val="18"/>
+          <w:szCs w:val="18"/>
+        </w:rPr>
+        <w:t> </w:t>
+      </w:r>
+      <w:proofErr w:type="spellStart"/>
+      <w:r>
+        <w:rPr>
+          <w:rFonts w:ascii="Arial" w:eastAsia="Times New Roman" w:hAnsi="Arial" w:cs="Arial"/>
+          <w:color w:val="000000"/>
+          <w:sz w:val="18"/>
+          <w:szCs w:val="18"/>
+        </w:rPr>
+        <w:t>`Bus</w:t>
+      </w:r>
+      <w:proofErr w:type="spellEnd"/>
+      <w:r>
+        <w:rPr>
+          <w:rFonts w:ascii="Arial" w:eastAsia="Times New Roman" w:hAnsi="Arial" w:cs="Arial"/>
+          <w:color w:val="000000"/>
+          <w:sz w:val="18"/>
+          <w:szCs w:val="18"/>
+        </w:rPr>
+        <w:t xml:space="preserve"> </w:t>
+      </w:r>
+      <w:proofErr w:type="spellStart"/>
+      <w:r>
+        <w:rPr>
+          <w:rFonts w:ascii="Arial" w:eastAsia="Times New Roman" w:hAnsi="Arial" w:cs="Arial"/>
+          <w:color w:val="000000"/>
+          <w:sz w:val="18"/>
+          <w:szCs w:val="18"/>
+        </w:rPr>
+        <w:t>name`</w:t>
+      </w:r>
+      <w:proofErr w:type="spellEnd"/>
+      <w:r>
+        <w:rPr>
+          <w:rFonts w:ascii="Arial" w:eastAsia="Times New Roman" w:hAnsi="Arial" w:cs="Arial"/>
+          <w:color w:val="000000"/>
+          <w:sz w:val="18"/>
+          <w:szCs w:val="18"/>
+        </w:rPr>
+        <w:t xml:space="preserve"> </w:t>
+      </w:r>
+      <w:proofErr w:type="gramStart"/>
+      <w:r>
+        <w:rPr>
+          <w:rFonts w:ascii="Arial" w:eastAsia="Times New Roman" w:hAnsi="Arial" w:cs="Arial"/>
+          <w:color w:val="000000"/>
+          <w:sz w:val="18"/>
+          <w:szCs w:val="18"/>
+        </w:rPr>
+        <w:t>VARCHAR(</w:t>
+      </w:r>
+      <w:proofErr w:type="gramEnd"/>
+      <w:r>
+        <w:rPr>
+          <w:rFonts w:ascii="Arial" w:eastAsia="Times New Roman" w:hAnsi="Arial" w:cs="Arial"/>
+          <w:color w:val="000000"/>
+          <w:sz w:val="18"/>
+          <w:szCs w:val="18"/>
+        </w:rPr>
+        <w:t>255) NULL,</w:t>
+      </w:r>
+    </w:p>
+    <w:p>
+      <w:pPr>
+        <w:spacing w:after="0" w:line="240" w:lineRule="auto"/>
+        <w:jc w:val="both"/>
+        <w:rPr>
+          <w:rFonts w:ascii="Times New Roman" w:eastAsia="Times New Roman" w:hAnsi="Times New Roman" w:cs="Times New Roman"/>
+          <w:sz w:val="24"/>
+          <w:szCs w:val="24"/>
+        </w:rPr>
+      </w:pPr>
+      <w:r>
+        <w:rPr>
+          <w:rFonts w:ascii="Arial" w:eastAsia="Times New Roman" w:hAnsi="Arial" w:cs="Arial"/>
+          <w:color w:val="000000"/>
+          <w:sz w:val="18"/>
+          <w:szCs w:val="18"/>
+        </w:rPr>
+        <w:t> </w:t>
+      </w:r>
+      <w:proofErr w:type="spellStart"/>
+      <w:proofErr w:type="gramStart"/>
+      <w:r>
+        <w:rPr>
+          <w:rFonts w:ascii="Arial" w:eastAsia="Times New Roman" w:hAnsi="Arial" w:cs="Arial"/>
+          <w:color w:val="000000"/>
+          <w:sz w:val="18"/>
+          <w:szCs w:val="18"/>
+        </w:rPr>
+        <w:t>`Voltage</w:t>
+      </w:r>
+      <w:proofErr w:type="spellEnd"/>
+      <w:proofErr w:type="gramEnd"/>
+      <w:r>
+        <w:rPr>
+          <w:rFonts w:ascii="Arial" w:eastAsia="Times New Roman" w:hAnsi="Arial" w:cs="Arial"/>
+          <w:color w:val="000000"/>
+          <w:sz w:val="18"/>
+          <w:szCs w:val="18"/>
+        </w:rPr>
+        <w:t>` INT NULL,</w:t>
+      </w:r>
+    </w:p>
+    <w:p>
+      <w:pPr>
+        <w:spacing w:after="0" w:line="240" w:lineRule="auto"/>
+        <w:jc w:val="both"/>
+        <w:rPr>
+          <w:rFonts w:ascii="Times New Roman" w:eastAsia="Times New Roman" w:hAnsi="Times New Roman" w:cs="Times New Roman"/>
+          <w:sz w:val="24"/>
+          <w:szCs w:val="24"/>
+        </w:rPr>
+      </w:pPr>
+      <w:r>
+        <w:rPr>
+          <w:rFonts w:ascii="Arial" w:eastAsia="Times New Roman" w:hAnsi="Arial" w:cs="Arial"/>
+          <w:color w:val="000000"/>
+          <w:sz w:val="18"/>
+          <w:szCs w:val="18"/>
+        </w:rPr>
+        <w:t> </w:t>
+      </w:r>
+      <w:proofErr w:type="spellStart"/>
+      <w:proofErr w:type="gramStart"/>
+      <w:r>
+        <w:rPr>
+          <w:rFonts w:ascii="Arial" w:eastAsia="Times New Roman" w:hAnsi="Arial" w:cs="Arial"/>
+          <w:color w:val="000000"/>
+          <w:sz w:val="18"/>
+          <w:szCs w:val="18"/>
+        </w:rPr>
+        <w:t>`Phase</w:t>
+      </w:r>
+      <w:proofErr w:type="spellEnd"/>
+      <w:proofErr w:type="gramEnd"/>
+      <w:r>
+        <w:rPr>
+          <w:rFonts w:ascii="Arial" w:eastAsia="Times New Roman" w:hAnsi="Arial" w:cs="Arial"/>
+          <w:color w:val="000000"/>
+          <w:sz w:val="18"/>
+          <w:szCs w:val="18"/>
+        </w:rPr>
+        <w:t>` INT NULL,</w:t>
+      </w:r>
+    </w:p>
+    <w:p>
+      <w:pPr>
+        <w:spacing w:after="0" w:line="240" w:lineRule="auto"/>
+        <w:jc w:val="both"/>
+        <w:rPr>
+          <w:rFonts w:ascii="Times New Roman" w:eastAsia="Times New Roman" w:hAnsi="Times New Roman" w:cs="Times New Roman"/>
+          <w:sz w:val="24"/>
+          <w:szCs w:val="24"/>
+        </w:rPr>
+      </w:pPr>
+      <w:r>
+        <w:rPr>
+          <w:rFonts w:ascii="Arial" w:eastAsia="Times New Roman" w:hAnsi="Arial" w:cs="Arial"/>
+          <w:color w:val="000000"/>
+          <w:sz w:val="18"/>
+          <w:szCs w:val="18"/>
+        </w:rPr>
+        <w:t> </w:t>
+      </w:r>
+      <w:proofErr w:type="spellStart"/>
+      <w:proofErr w:type="gramStart"/>
+      <w:r>
+        <w:rPr>
+          <w:rFonts w:ascii="Arial" w:eastAsia="Times New Roman" w:hAnsi="Arial" w:cs="Arial"/>
+          <w:color w:val="000000"/>
+          <w:sz w:val="18"/>
+          <w:szCs w:val="18"/>
+        </w:rPr>
+        <w:t>`Voltage</w:t>
+      </w:r>
+      <w:proofErr w:type="spellEnd"/>
+      <w:proofErr w:type="gramEnd"/>
+      <w:r>
+        <w:rPr>
+          <w:rFonts w:ascii="Arial" w:eastAsia="Times New Roman" w:hAnsi="Arial" w:cs="Arial"/>
+          <w:color w:val="000000"/>
+          <w:sz w:val="18"/>
+          <w:szCs w:val="18"/>
+        </w:rPr>
+        <w:t xml:space="preserve"> </w:t>
+      </w:r>
+      <w:proofErr w:type="spellStart"/>
+      <w:r>
+        <w:rPr>
+          <w:rFonts w:ascii="Arial" w:eastAsia="Times New Roman" w:hAnsi="Arial" w:cs="Arial"/>
+          <w:color w:val="000000"/>
+          <w:sz w:val="18"/>
+          <w:szCs w:val="18"/>
+        </w:rPr>
+        <w:t>Base`</w:t>
+      </w:r>
+      <w:proofErr w:type="spellEnd"/>
+      <w:r>
+        <w:rPr>
+          <w:rFonts w:ascii="Arial" w:eastAsia="Times New Roman" w:hAnsi="Arial" w:cs="Arial"/>
+          <w:color w:val="000000"/>
+          <w:sz w:val="18"/>
+          <w:szCs w:val="18"/>
+        </w:rPr>
+        <w:t xml:space="preserve"> INT NULL,</w:t>
+      </w:r>
+    </w:p>
+    <w:p>
+      <w:pPr>
+        <w:spacing w:after="0" w:line="240" w:lineRule="auto"/>
+        <w:jc w:val="both"/>
+        <w:rPr>
+          <w:rFonts w:ascii="Times New Roman" w:eastAsia="Times New Roman" w:hAnsi="Times New Roman" w:cs="Times New Roman"/>
+          <w:sz w:val="24"/>
+          <w:szCs w:val="24"/>
+        </w:rPr>
+      </w:pPr>
+      <w:r>
+        <w:rPr>
+          <w:rFonts w:ascii="Arial" w:eastAsia="Times New Roman" w:hAnsi="Arial" w:cs="Arial"/>
+          <w:color w:val="000000"/>
+          <w:sz w:val="18"/>
+          <w:szCs w:val="18"/>
+        </w:rPr>
+        <w:t> </w:t>
+      </w:r>
+      <w:proofErr w:type="spellStart"/>
+      <w:proofErr w:type="gramStart"/>
+      <w:r>
+        <w:rPr>
+          <w:rFonts w:ascii="Arial" w:eastAsia="Times New Roman" w:hAnsi="Arial" w:cs="Arial"/>
+          <w:color w:val="000000"/>
+          <w:sz w:val="18"/>
+          <w:szCs w:val="18"/>
+        </w:rPr>
+        <w:t>`Desired</w:t>
+      </w:r>
+      <w:proofErr w:type="spellEnd"/>
+      <w:proofErr w:type="gramEnd"/>
+      <w:r>
+        <w:rPr>
+          <w:rFonts w:ascii="Arial" w:eastAsia="Times New Roman" w:hAnsi="Arial" w:cs="Arial"/>
+          <w:color w:val="000000"/>
+          <w:sz w:val="18"/>
+          <w:szCs w:val="18"/>
+        </w:rPr>
+        <w:t xml:space="preserve"> </w:t>
+      </w:r>
+      <w:proofErr w:type="spellStart"/>
+      <w:r>
+        <w:rPr>
+          <w:rFonts w:ascii="Arial" w:eastAsia="Times New Roman" w:hAnsi="Arial" w:cs="Arial"/>
+          <w:color w:val="000000"/>
+          <w:sz w:val="18"/>
+          <w:szCs w:val="18"/>
+        </w:rPr>
+        <w:t>Voltage`</w:t>
+      </w:r>
+      <w:proofErr w:type="spellEnd"/>
+      <w:r>
+        <w:rPr>
+          <w:rFonts w:ascii="Arial" w:eastAsia="Times New Roman" w:hAnsi="Arial" w:cs="Arial"/>
+          <w:color w:val="000000"/>
+          <w:sz w:val="18"/>
+          <w:szCs w:val="18"/>
+        </w:rPr>
+        <w:t xml:space="preserve"> INT NULL,</w:t>
+      </w:r>
+    </w:p>
+    <w:p>
+      <w:pPr>
+        <w:spacing w:after="0" w:line="240" w:lineRule="auto"/>
+        <w:jc w:val="both"/>
+        <w:rPr>
+          <w:rFonts w:ascii="Times New Roman" w:eastAsia="Times New Roman" w:hAnsi="Times New Roman" w:cs="Times New Roman"/>
+          <w:sz w:val="24"/>
+          <w:szCs w:val="24"/>
+        </w:rPr>
+      </w:pPr>
+      <w:r>
+        <w:rPr>
+          <w:rFonts w:ascii="Arial" w:eastAsia="Times New Roman" w:hAnsi="Arial" w:cs="Arial"/>
+          <w:color w:val="000000"/>
+          <w:sz w:val="18"/>
+          <w:szCs w:val="18"/>
+        </w:rPr>
+        <w:t> </w:t>
+      </w:r>
+      <w:proofErr w:type="spellStart"/>
+      <w:proofErr w:type="gramStart"/>
+      <w:r>
+        <w:rPr>
+          <w:rFonts w:ascii="Arial" w:eastAsia="Times New Roman" w:hAnsi="Arial" w:cs="Arial"/>
+          <w:color w:val="000000"/>
+          <w:sz w:val="18"/>
+          <w:szCs w:val="18"/>
+        </w:rPr>
+        <w:t>`Max</w:t>
+      </w:r>
+      <w:proofErr w:type="spellEnd"/>
+      <w:proofErr w:type="gramEnd"/>
+      <w:r>
+        <w:rPr>
+          <w:rFonts w:ascii="Arial" w:eastAsia="Times New Roman" w:hAnsi="Arial" w:cs="Arial"/>
+          <w:color w:val="000000"/>
+          <w:sz w:val="18"/>
+          <w:szCs w:val="18"/>
+        </w:rPr>
+        <w:t xml:space="preserve"> </w:t>
+      </w:r>
+      <w:proofErr w:type="spellStart"/>
+      <w:r>
+        <w:rPr>
+          <w:rFonts w:ascii="Arial" w:eastAsia="Times New Roman" w:hAnsi="Arial" w:cs="Arial"/>
+          <w:color w:val="000000"/>
+          <w:sz w:val="18"/>
+          <w:szCs w:val="18"/>
+        </w:rPr>
+        <w:t>Reactive</w:t>
+      </w:r>
+      <w:proofErr w:type="spellEnd"/>
+      <w:r>
+        <w:rPr>
+          <w:rFonts w:ascii="Arial" w:eastAsia="Times New Roman" w:hAnsi="Arial" w:cs="Arial"/>
+          <w:color w:val="000000"/>
+          <w:sz w:val="18"/>
+          <w:szCs w:val="18"/>
+        </w:rPr>
+        <w:t xml:space="preserve"> </w:t>
+      </w:r>
+      <w:proofErr w:type="spellStart"/>
+      <w:r>
+        <w:rPr>
+          <w:rFonts w:ascii="Arial" w:eastAsia="Times New Roman" w:hAnsi="Arial" w:cs="Arial"/>
+          <w:color w:val="000000"/>
+          <w:sz w:val="18"/>
+          <w:szCs w:val="18"/>
+        </w:rPr>
+        <w:t>Power`</w:t>
+      </w:r>
+      <w:proofErr w:type="spellEnd"/>
+      <w:r>
+        <w:rPr>
+          <w:rFonts w:ascii="Arial" w:eastAsia="Times New Roman" w:hAnsi="Arial" w:cs="Arial"/>
+          <w:color w:val="000000"/>
+          <w:sz w:val="18"/>
+          <w:szCs w:val="18"/>
+        </w:rPr>
+        <w:t xml:space="preserve"> INT NULL,</w:t>
+      </w:r>
+    </w:p>
+    <w:p>
+      <w:pPr>
+        <w:spacing w:after="0" w:line="240" w:lineRule="auto"/>
+        <w:jc w:val="both"/>
+        <w:rPr>
+          <w:rFonts w:ascii="Times New Roman" w:eastAsia="Times New Roman" w:hAnsi="Times New Roman" w:cs="Times New Roman"/>
+          <w:sz w:val="24"/>
+          <w:szCs w:val="24"/>
+        </w:rPr>
+      </w:pPr>
+      <w:r>
+        <w:rPr>
+          <w:rFonts w:ascii="Arial" w:eastAsia="Times New Roman" w:hAnsi="Arial" w:cs="Arial"/>
+          <w:color w:val="000000"/>
+          <w:sz w:val="18"/>
+          <w:szCs w:val="18"/>
+        </w:rPr>
+        <w:t> </w:t>
+      </w:r>
+      <w:proofErr w:type="spellStart"/>
+      <w:proofErr w:type="gramStart"/>
+      <w:r>
+        <w:rPr>
+          <w:rFonts w:ascii="Arial" w:eastAsia="Times New Roman" w:hAnsi="Arial" w:cs="Arial"/>
+          <w:color w:val="000000"/>
+          <w:sz w:val="18"/>
+          <w:szCs w:val="18"/>
+        </w:rPr>
+        <w:t>`Min</w:t>
+      </w:r>
+      <w:proofErr w:type="spellEnd"/>
+      <w:proofErr w:type="gramEnd"/>
+      <w:r>
+        <w:rPr>
+          <w:rFonts w:ascii="Arial" w:eastAsia="Times New Roman" w:hAnsi="Arial" w:cs="Arial"/>
+          <w:color w:val="000000"/>
+          <w:sz w:val="18"/>
+          <w:szCs w:val="18"/>
+        </w:rPr>
+        <w:t xml:space="preserve"> Power </w:t>
+      </w:r>
+      <w:proofErr w:type="spellStart"/>
+      <w:r>
+        <w:rPr>
+          <w:rFonts w:ascii="Arial" w:eastAsia="Times New Roman" w:hAnsi="Arial" w:cs="Arial"/>
+          <w:color w:val="000000"/>
+          <w:sz w:val="18"/>
+          <w:szCs w:val="18"/>
+        </w:rPr>
+        <w:t>Reactive`</w:t>
+      </w:r>
+      <w:proofErr w:type="spellEnd"/>
+      <w:r>
+        <w:rPr>
+          <w:rFonts w:ascii="Arial" w:eastAsia="Times New Roman" w:hAnsi="Arial" w:cs="Arial"/>
+          <w:color w:val="000000"/>
+          <w:sz w:val="18"/>
+          <w:szCs w:val="18"/>
+        </w:rPr>
+        <w:t xml:space="preserve"> INT NULL,</w:t>
+      </w:r>
+    </w:p>
+    <w:p>
+      <w:pPr>
+        <w:spacing w:after="0" w:line="240" w:lineRule="auto"/>
+        <w:jc w:val="both"/>
+        <w:rPr>
+          <w:rFonts w:ascii="Times New Roman" w:eastAsia="Times New Roman" w:hAnsi="Times New Roman" w:cs="Times New Roman"/>
+          <w:sz w:val="24"/>
+          <w:szCs w:val="24"/>
+        </w:rPr>
+      </w:pPr>
+      <w:r>
+        <w:rPr>
+          <w:rFonts w:ascii="Arial" w:eastAsia="Times New Roman" w:hAnsi="Arial" w:cs="Arial"/>
+          <w:color w:val="000000"/>
+          <w:sz w:val="18"/>
+          <w:szCs w:val="18"/>
+        </w:rPr>
+        <w:t> </w:t>
+      </w:r>
+      <w:proofErr w:type="spellStart"/>
+      <w:proofErr w:type="gramStart"/>
+      <w:r>
+        <w:rPr>
+          <w:rFonts w:ascii="Arial" w:eastAsia="Times New Roman" w:hAnsi="Arial" w:cs="Arial"/>
+          <w:color w:val="000000"/>
+          <w:sz w:val="18"/>
+          <w:szCs w:val="18"/>
+        </w:rPr>
+        <w:t>`Max</w:t>
+      </w:r>
+      <w:proofErr w:type="spellEnd"/>
+      <w:proofErr w:type="gramEnd"/>
+      <w:r>
+        <w:rPr>
+          <w:rFonts w:ascii="Arial" w:eastAsia="Times New Roman" w:hAnsi="Arial" w:cs="Arial"/>
+          <w:color w:val="000000"/>
+          <w:sz w:val="18"/>
+          <w:szCs w:val="18"/>
+        </w:rPr>
+        <w:t xml:space="preserve"> </w:t>
+      </w:r>
+      <w:proofErr w:type="spellStart"/>
+      <w:r>
+        <w:rPr>
+          <w:rFonts w:ascii="Arial" w:eastAsia="Times New Roman" w:hAnsi="Arial" w:cs="Arial"/>
+          <w:color w:val="000000"/>
+          <w:sz w:val="18"/>
+          <w:szCs w:val="18"/>
+        </w:rPr>
+        <w:t>Voltage`</w:t>
+      </w:r>
+      <w:proofErr w:type="spellEnd"/>
+      <w:r>
+        <w:rPr>
+          <w:rFonts w:ascii="Arial" w:eastAsia="Times New Roman" w:hAnsi="Arial" w:cs="Arial"/>
+          <w:color w:val="000000"/>
+          <w:sz w:val="18"/>
+          <w:szCs w:val="18"/>
+        </w:rPr>
+        <w:t xml:space="preserve"> INT NULL,</w:t>
+      </w:r>
+    </w:p>
+    <w:p>
+      <w:pPr>
+        <w:spacing w:after="0" w:line="240" w:lineRule="auto"/>
+        <w:jc w:val="both"/>
+        <w:rPr>
+          <w:rFonts w:ascii="Times New Roman" w:eastAsia="Times New Roman" w:hAnsi="Times New Roman" w:cs="Times New Roman"/>
+          <w:sz w:val="24"/>
+          <w:szCs w:val="24"/>
+        </w:rPr>
+      </w:pPr>
+      <w:r>
+        <w:rPr>
+          <w:rFonts w:ascii="Arial" w:eastAsia="Times New Roman" w:hAnsi="Arial" w:cs="Arial"/>
+          <w:color w:val="000000"/>
+          <w:sz w:val="18"/>
+          <w:szCs w:val="18"/>
+        </w:rPr>
+        <w:t> </w:t>
+      </w:r>
+      <w:proofErr w:type="spellStart"/>
+      <w:proofErr w:type="gramStart"/>
+      <w:r>
+        <w:rPr>
+          <w:rFonts w:ascii="Arial" w:eastAsia="Times New Roman" w:hAnsi="Arial" w:cs="Arial"/>
+          <w:color w:val="000000"/>
+          <w:sz w:val="18"/>
+          <w:szCs w:val="18"/>
+        </w:rPr>
+        <w:t>`Min</w:t>
+      </w:r>
+      <w:proofErr w:type="spellEnd"/>
+      <w:proofErr w:type="gramEnd"/>
+      <w:r>
+        <w:rPr>
+          <w:rFonts w:ascii="Arial" w:eastAsia="Times New Roman" w:hAnsi="Arial" w:cs="Arial"/>
+          <w:color w:val="000000"/>
+          <w:sz w:val="18"/>
+          <w:szCs w:val="18"/>
+        </w:rPr>
+        <w:t xml:space="preserve"> </w:t>
+      </w:r>
+      <w:proofErr w:type="spellStart"/>
+      <w:r>
+        <w:rPr>
+          <w:rFonts w:ascii="Arial" w:eastAsia="Times New Roman" w:hAnsi="Arial" w:cs="Arial"/>
+          <w:color w:val="000000"/>
+          <w:sz w:val="18"/>
+          <w:szCs w:val="18"/>
+        </w:rPr>
+        <w:t>Voltage`</w:t>
+      </w:r>
+      <w:proofErr w:type="spellEnd"/>
+      <w:r>
+        <w:rPr>
+          <w:rFonts w:ascii="Arial" w:eastAsia="Times New Roman" w:hAnsi="Arial" w:cs="Arial"/>
+          <w:color w:val="000000"/>
+          <w:sz w:val="18"/>
+          <w:szCs w:val="18"/>
+        </w:rPr>
+        <w:t xml:space="preserve"> INT NULL,</w:t>
+      </w:r>
+    </w:p>
+    <w:p>
+      <w:pPr>
+        <w:spacing w:after="0" w:line="240" w:lineRule="auto"/>
+        <w:jc w:val="both"/>
+        <w:rPr>
+          <w:rFonts w:ascii="Times New Roman" w:eastAsia="Times New Roman" w:hAnsi="Times New Roman" w:cs="Times New Roman"/>
+          <w:sz w:val="24"/>
+          <w:szCs w:val="24"/>
+        </w:rPr>
+      </w:pPr>
+      <w:r>
+        <w:rPr>
+          <w:rFonts w:ascii="Arial" w:eastAsia="Times New Roman" w:hAnsi="Arial" w:cs="Arial"/>
+          <w:color w:val="000000"/>
+          <w:sz w:val="18"/>
+          <w:szCs w:val="18"/>
+        </w:rPr>
+        <w:t> PRIMARY KEY (</w:t>
+      </w:r>
+      <w:proofErr w:type="spellStart"/>
+      <w:r>
+        <w:rPr>
+          <w:rFonts w:ascii="Arial" w:eastAsia="Times New Roman" w:hAnsi="Arial" w:cs="Arial"/>
+          <w:color w:val="000000"/>
+          <w:sz w:val="18"/>
+          <w:szCs w:val="18"/>
+        </w:rPr>
+        <w:t>`Bus</w:t>
+      </w:r>
+      <w:proofErr w:type="spellEnd"/>
+      <w:r>
+        <w:rPr>
+          <w:rFonts w:ascii="Arial" w:eastAsia="Times New Roman" w:hAnsi="Arial" w:cs="Arial"/>
+          <w:color w:val="000000"/>
+          <w:sz w:val="18"/>
+          <w:szCs w:val="18"/>
+        </w:rPr>
+        <w:t xml:space="preserve"> </w:t>
+      </w:r>
+      <w:proofErr w:type="spellStart"/>
+      <w:r>
+        <w:rPr>
+          <w:rFonts w:ascii="Arial" w:eastAsia="Times New Roman" w:hAnsi="Arial" w:cs="Arial"/>
+          <w:color w:val="000000"/>
+          <w:sz w:val="18"/>
+          <w:szCs w:val="18"/>
+        </w:rPr>
+        <w:t>Number`</w:t>
+      </w:r>
+      <w:proofErr w:type="spellEnd"/>
+      <w:r>
+        <w:rPr>
+          <w:rFonts w:ascii="Arial" w:eastAsia="Times New Roman" w:hAnsi="Arial" w:cs="Arial"/>
+          <w:color w:val="000000"/>
+          <w:sz w:val="18"/>
+          <w:szCs w:val="18"/>
+        </w:rPr>
+        <w:t xml:space="preserve">, `case </w:t>
+      </w:r>
+      <w:proofErr w:type="spellStart"/>
+      <w:proofErr w:type="gramStart"/>
+      <w:r>
+        <w:rPr>
+          <w:rFonts w:ascii="Arial" w:eastAsia="Times New Roman" w:hAnsi="Arial" w:cs="Arial"/>
+          <w:color w:val="000000"/>
+          <w:sz w:val="18"/>
+          <w:szCs w:val="18"/>
+        </w:rPr>
+        <w:t>ID`</w:t>
+      </w:r>
+      <w:proofErr w:type="spellEnd"/>
+      <w:proofErr w:type="gramEnd"/>
+      <w:r>
+        <w:rPr>
+          <w:rFonts w:ascii="Arial" w:eastAsia="Times New Roman" w:hAnsi="Arial" w:cs="Arial"/>
+          <w:color w:val="000000"/>
+          <w:sz w:val="18"/>
+          <w:szCs w:val="18"/>
+        </w:rPr>
+        <w:t>),</w:t>
+      </w:r>
+    </w:p>
+    <w:p>
+      <w:pPr>
+        <w:spacing w:after="0" w:line="240" w:lineRule="auto"/>
+        <w:jc w:val="both"/>
+        <w:rPr>
+          <w:rFonts w:ascii="Times New Roman" w:eastAsia="Times New Roman" w:hAnsi="Times New Roman" w:cs="Times New Roman"/>
+          <w:sz w:val="24"/>
+          <w:szCs w:val="24"/>
+        </w:rPr>
+      </w:pPr>
+      <w:r>
+        <w:rPr>
+          <w:rFonts w:ascii="Arial" w:eastAsia="Times New Roman" w:hAnsi="Arial" w:cs="Arial"/>
+          <w:color w:val="000000"/>
+          <w:sz w:val="18"/>
+          <w:szCs w:val="18"/>
+        </w:rPr>
+        <w:t> </w:t>
+      </w:r>
+      <w:proofErr w:type="gramStart"/>
+      <w:r>
+        <w:rPr>
+          <w:rFonts w:ascii="Arial" w:eastAsia="Times New Roman" w:hAnsi="Arial" w:cs="Arial"/>
+          <w:color w:val="000000"/>
+          <w:sz w:val="18"/>
+          <w:szCs w:val="18"/>
+        </w:rPr>
+        <w:t>INDEX `case</w:t>
+      </w:r>
+      <w:proofErr w:type="gramEnd"/>
+      <w:r>
+        <w:rPr>
+          <w:rFonts w:ascii="Arial" w:eastAsia="Times New Roman" w:hAnsi="Arial" w:cs="Arial"/>
+          <w:color w:val="000000"/>
+          <w:sz w:val="18"/>
+          <w:szCs w:val="18"/>
+        </w:rPr>
+        <w:t xml:space="preserve"> </w:t>
+      </w:r>
+      <w:proofErr w:type="spellStart"/>
+      <w:r>
+        <w:rPr>
+          <w:rFonts w:ascii="Arial" w:eastAsia="Times New Roman" w:hAnsi="Arial" w:cs="Arial"/>
+          <w:color w:val="000000"/>
+          <w:sz w:val="18"/>
+          <w:szCs w:val="18"/>
+        </w:rPr>
+        <w:t>ID_idx`</w:t>
+      </w:r>
+      <w:proofErr w:type="spellEnd"/>
+      <w:r>
+        <w:rPr>
+          <w:rFonts w:ascii="Arial" w:eastAsia="Times New Roman" w:hAnsi="Arial" w:cs="Arial"/>
+          <w:color w:val="000000"/>
+          <w:sz w:val="18"/>
+          <w:szCs w:val="18"/>
+        </w:rPr>
+        <w:t xml:space="preserve"> (</w:t>
+      </w:r>
+      <w:proofErr w:type="spellStart"/>
+      <w:r>
+        <w:rPr>
+          <w:rFonts w:ascii="Arial" w:eastAsia="Times New Roman" w:hAnsi="Arial" w:cs="Arial"/>
+          <w:color w:val="000000"/>
+          <w:sz w:val="18"/>
+          <w:szCs w:val="18"/>
+        </w:rPr>
+        <w:t>`case</w:t>
+      </w:r>
+      <w:proofErr w:type="spellEnd"/>
+      <w:r>
+        <w:rPr>
+          <w:rFonts w:ascii="Arial" w:eastAsia="Times New Roman" w:hAnsi="Arial" w:cs="Arial"/>
+          <w:color w:val="000000"/>
+          <w:sz w:val="18"/>
+          <w:szCs w:val="18"/>
+        </w:rPr>
+        <w:t xml:space="preserve"> </w:t>
+      </w:r>
+      <w:proofErr w:type="spellStart"/>
+      <w:r>
+        <w:rPr>
+          <w:rFonts w:ascii="Arial" w:eastAsia="Times New Roman" w:hAnsi="Arial" w:cs="Arial"/>
+          <w:color w:val="000000"/>
+          <w:sz w:val="18"/>
+          <w:szCs w:val="18"/>
+        </w:rPr>
+        <w:t>ID`</w:t>
+      </w:r>
+      <w:proofErr w:type="spellEnd"/>
+      <w:r>
+        <w:rPr>
+          <w:rFonts w:ascii="Arial" w:eastAsia="Times New Roman" w:hAnsi="Arial" w:cs="Arial"/>
+          <w:color w:val="000000"/>
+          <w:sz w:val="18"/>
+          <w:szCs w:val="18"/>
+        </w:rPr>
+        <w:t xml:space="preserve"> ASC),</w:t>
+      </w:r>
+    </w:p>
+    <w:p>
+      <w:pPr>
+        <w:spacing w:after="0" w:line="240" w:lineRule="auto"/>
+        <w:jc w:val="both"/>
+        <w:rPr>
+          <w:rFonts w:ascii="Times New Roman" w:eastAsia="Times New Roman" w:hAnsi="Times New Roman" w:cs="Times New Roman"/>
+          <w:sz w:val="24"/>
+          <w:szCs w:val="24"/>
+        </w:rPr>
+      </w:pPr>
+      <w:r>
+        <w:rPr>
+          <w:rFonts w:ascii="Arial" w:eastAsia="Times New Roman" w:hAnsi="Arial" w:cs="Arial"/>
+          <w:color w:val="000000"/>
+          <w:sz w:val="18"/>
+          <w:szCs w:val="18"/>
+        </w:rPr>
+        <w:t xml:space="preserve"> CONSTRAINT `case </w:t>
+      </w:r>
+      <w:proofErr w:type="spellStart"/>
+      <w:proofErr w:type="gramStart"/>
+      <w:r>
+        <w:rPr>
+          <w:rFonts w:ascii="Arial" w:eastAsia="Times New Roman" w:hAnsi="Arial" w:cs="Arial"/>
+          <w:color w:val="000000"/>
+          <w:sz w:val="18"/>
+          <w:szCs w:val="18"/>
+        </w:rPr>
+        <w:t>ID`</w:t>
+      </w:r>
+      <w:proofErr w:type="spellEnd"/>
+      <w:proofErr w:type="gramEnd"/>
+    </w:p>
+    <w:p>
+      <w:pPr>
+        <w:spacing w:after="0" w:line="240" w:lineRule="auto"/>
+        <w:jc w:val="both"/>
+        <w:rPr>
+          <w:rFonts w:ascii="Times New Roman" w:eastAsia="Times New Roman" w:hAnsi="Times New Roman" w:cs="Times New Roman"/>
+          <w:sz w:val="24"/>
+          <w:szCs w:val="24"/>
+        </w:rPr>
+      </w:pPr>
+      <w:r>
+        <w:rPr>
+          <w:rFonts w:ascii="Arial" w:eastAsia="Times New Roman" w:hAnsi="Arial" w:cs="Arial"/>
+          <w:color w:val="000000"/>
+          <w:sz w:val="18"/>
+          <w:szCs w:val="18"/>
+        </w:rPr>
+        <w:t>   FOREIGN KEY (</w:t>
+      </w:r>
+      <w:proofErr w:type="spellStart"/>
+      <w:r>
+        <w:rPr>
+          <w:rFonts w:ascii="Arial" w:eastAsia="Times New Roman" w:hAnsi="Arial" w:cs="Arial"/>
+          <w:color w:val="000000"/>
+          <w:sz w:val="18"/>
+          <w:szCs w:val="18"/>
+        </w:rPr>
+        <w:t>`case</w:t>
+      </w:r>
+      <w:proofErr w:type="spellEnd"/>
+      <w:r>
+        <w:rPr>
+          <w:rFonts w:ascii="Arial" w:eastAsia="Times New Roman" w:hAnsi="Arial" w:cs="Arial"/>
+          <w:color w:val="000000"/>
+          <w:sz w:val="18"/>
+          <w:szCs w:val="18"/>
+        </w:rPr>
+        <w:t xml:space="preserve"> </w:t>
+      </w:r>
+      <w:proofErr w:type="spellStart"/>
+      <w:proofErr w:type="gramStart"/>
+      <w:r>
+        <w:rPr>
+          <w:rFonts w:ascii="Arial" w:eastAsia="Times New Roman" w:hAnsi="Arial" w:cs="Arial"/>
+          <w:color w:val="000000"/>
+          <w:sz w:val="18"/>
+          <w:szCs w:val="18"/>
+        </w:rPr>
+        <w:t>ID`</w:t>
+      </w:r>
+      <w:proofErr w:type="spellEnd"/>
+      <w:proofErr w:type="gramEnd"/>
+      <w:r>
+        <w:rPr>
+          <w:rFonts w:ascii="Arial" w:eastAsia="Times New Roman" w:hAnsi="Arial" w:cs="Arial"/>
+          <w:color w:val="000000"/>
+          <w:sz w:val="18"/>
+          <w:szCs w:val="18"/>
+        </w:rPr>
+        <w:t>)</w:t>
+      </w:r>
+    </w:p>
+    <w:p>
+      <w:pPr>
+        <w:spacing w:after="0" w:line="240" w:lineRule="auto"/>
+        <w:jc w:val="both"/>
+        <w:rPr>
+          <w:rFonts w:ascii="Times New Roman" w:eastAsia="Times New Roman" w:hAnsi="Times New Roman" w:cs="Times New Roman"/>
+          <w:sz w:val="24"/>
+          <w:szCs w:val="24"/>
+        </w:rPr>
+      </w:pPr>
+      <w:r>
+        <w:rPr>
+          <w:rFonts w:ascii="Arial" w:eastAsia="Times New Roman" w:hAnsi="Arial" w:cs="Arial"/>
+          <w:color w:val="000000"/>
+          <w:sz w:val="18"/>
+          <w:szCs w:val="18"/>
+        </w:rPr>
+        <w:t>   REFERENCES `</w:t>
+      </w:r>
+      <w:proofErr w:type="spellStart"/>
+      <w:r>
+        <w:rPr>
+          <w:rFonts w:ascii="Arial" w:eastAsia="Times New Roman" w:hAnsi="Arial" w:cs="Arial"/>
+          <w:color w:val="000000"/>
+          <w:sz w:val="18"/>
+          <w:szCs w:val="18"/>
+        </w:rPr>
+        <w:t>power_system_database</w:t>
+      </w:r>
+      <w:proofErr w:type="gramStart"/>
+      <w:r>
+        <w:rPr>
+          <w:rFonts w:ascii="Arial" w:eastAsia="Times New Roman" w:hAnsi="Arial" w:cs="Arial"/>
+          <w:color w:val="000000"/>
+          <w:sz w:val="18"/>
+          <w:szCs w:val="18"/>
+        </w:rPr>
+        <w:t>`</w:t>
+      </w:r>
+      <w:proofErr w:type="spellEnd"/>
+      <w:r>
+        <w:rPr>
+          <w:rFonts w:ascii="Arial" w:eastAsia="Times New Roman" w:hAnsi="Arial" w:cs="Arial"/>
+          <w:color w:val="000000"/>
+          <w:sz w:val="18"/>
+          <w:szCs w:val="18"/>
+        </w:rPr>
+        <w:t>.</w:t>
+      </w:r>
+      <w:proofErr w:type="spellStart"/>
+      <w:proofErr w:type="gramEnd"/>
+      <w:r>
+        <w:rPr>
+          <w:rFonts w:ascii="Arial" w:eastAsia="Times New Roman" w:hAnsi="Arial" w:cs="Arial"/>
+          <w:color w:val="000000"/>
+          <w:sz w:val="18"/>
+          <w:szCs w:val="18"/>
+        </w:rPr>
+        <w:t>`power_system_case</w:t>
+      </w:r>
+      <w:proofErr w:type="spellEnd"/>
+      <w:r>
+        <w:rPr>
+          <w:rFonts w:ascii="Arial" w:eastAsia="Times New Roman" w:hAnsi="Arial" w:cs="Arial"/>
+          <w:color w:val="000000"/>
+          <w:sz w:val="18"/>
+          <w:szCs w:val="18"/>
+        </w:rPr>
+        <w:t>` (</w:t>
+      </w:r>
+      <w:proofErr w:type="spellStart"/>
+      <w:r>
+        <w:rPr>
+          <w:rFonts w:ascii="Arial" w:eastAsia="Times New Roman" w:hAnsi="Arial" w:cs="Arial"/>
+          <w:color w:val="000000"/>
+          <w:sz w:val="18"/>
+          <w:szCs w:val="18"/>
+        </w:rPr>
+        <w:t>`ID</w:t>
+      </w:r>
+      <w:proofErr w:type="spellEnd"/>
+      <w:r>
+        <w:rPr>
+          <w:rFonts w:ascii="Arial" w:eastAsia="Times New Roman" w:hAnsi="Arial" w:cs="Arial"/>
+          <w:color w:val="000000"/>
+          <w:sz w:val="18"/>
+          <w:szCs w:val="18"/>
+        </w:rPr>
+        <w:t>`)</w:t>
+      </w:r>
+    </w:p>
+    <w:p>
+      <w:pPr>
+        <w:spacing w:after="0" w:line="240" w:lineRule="auto"/>
+        <w:jc w:val="both"/>
+        <w:rPr>
+          <w:rFonts w:ascii="Times New Roman" w:eastAsia="Times New Roman" w:hAnsi="Times New Roman" w:cs="Times New Roman"/>
+          <w:sz w:val="24"/>
+          <w:szCs w:val="24"/>
+        </w:rPr>
+      </w:pPr>
+      <w:r>
+        <w:rPr>
+          <w:rFonts w:ascii="Arial" w:eastAsia="Times New Roman" w:hAnsi="Arial" w:cs="Arial"/>
+          <w:color w:val="000000"/>
+          <w:sz w:val="18"/>
+          <w:szCs w:val="18"/>
+        </w:rPr>
+        <w:t xml:space="preserve">   ON </w:t>
+      </w:r>
+      <w:proofErr w:type="gramStart"/>
+      <w:r>
+        <w:rPr>
+          <w:rFonts w:ascii="Arial" w:eastAsia="Times New Roman" w:hAnsi="Arial" w:cs="Arial"/>
+          <w:color w:val="000000"/>
+          <w:sz w:val="18"/>
+          <w:szCs w:val="18"/>
+        </w:rPr>
+        <w:t>DELETE</w:t>
+      </w:r>
+      <w:proofErr w:type="gramEnd"/>
+      <w:r>
+        <w:rPr>
+          <w:rFonts w:ascii="Arial" w:eastAsia="Times New Roman" w:hAnsi="Arial" w:cs="Arial"/>
+          <w:color w:val="000000"/>
+          <w:sz w:val="18"/>
+          <w:szCs w:val="18"/>
+        </w:rPr>
+        <w:t xml:space="preserve"> </w:t>
+      </w:r>
+      <w:r>
+        <w:rPr>
+          <w:rFonts w:ascii="Arial" w:eastAsia="Times New Roman" w:hAnsi="Arial" w:cs="Arial"/>
+          <w:color w:val="000000"/>
+          <w:sz w:val="18"/>
+          <w:szCs w:val="18"/>
+        </w:rPr>
+        <w:t>CASCADE</w:t>
+      </w:r>
+    </w:p>
+    <w:p>
+      <w:pPr>
+        <w:spacing w:after="0" w:line="240" w:lineRule="auto"/>
+        <w:jc w:val="both"/>
+        <w:rPr>
+          <w:rFonts w:ascii="Times New Roman" w:eastAsia="Times New Roman" w:hAnsi="Times New Roman" w:cs="Times New Roman"/>
+          <w:sz w:val="24"/>
+          <w:szCs w:val="24"/>
+        </w:rPr>
+      </w:pPr>
+      <w:r>
+        <w:rPr>
+          <w:rFonts w:ascii="Arial" w:eastAsia="Times New Roman" w:hAnsi="Arial" w:cs="Arial"/>
+          <w:color w:val="000000"/>
+          <w:sz w:val="18"/>
+          <w:szCs w:val="18"/>
+        </w:rPr>
+        <w:t xml:space="preserve">   ON </w:t>
+      </w:r>
+      <w:r>
+        <w:rPr>
+          <w:rFonts w:ascii="Arial" w:eastAsia="Times New Roman" w:hAnsi="Arial" w:cs="Arial"/>
+          <w:color w:val="000000"/>
+          <w:sz w:val="18"/>
+          <w:szCs w:val="18"/>
+        </w:rPr>
+        <w:t>UPDATE CASCADE</w:t>
+      </w:r>
+      <w:r>
+        <w:rPr>
+          <w:rFonts w:ascii="Arial" w:eastAsia="Times New Roman" w:hAnsi="Arial" w:cs="Arial"/>
+          <w:color w:val="000000"/>
+          <w:sz w:val="18"/>
+          <w:szCs w:val="18"/>
+        </w:rPr>
+        <w:t>)</w:t>
+      </w:r>
+    </w:p>
+    <w:p>
+      <w:pPr>
+        <w:spacing w:after="0" w:line="240" w:lineRule="auto"/>
+        <w:jc w:val="both"/>
+        <w:rPr>
+          <w:rFonts w:ascii="Times New Roman" w:eastAsia="Times New Roman" w:hAnsi="Times New Roman" w:cs="Times New Roman"/>
+          <w:sz w:val="24"/>
+          <w:szCs w:val="24"/>
+        </w:rPr>
+      </w:pPr>
+      <w:r>
+        <w:rPr>
+          <w:rFonts w:ascii="Arial" w:eastAsia="Times New Roman" w:hAnsi="Arial" w:cs="Arial"/>
+          <w:color w:val="000000"/>
+          <w:sz w:val="18"/>
+          <w:szCs w:val="18"/>
+        </w:rPr>
+        <w:t>COMMENT = '</w:t>
+      </w:r>
+      <w:proofErr w:type="spellStart"/>
+      <w:r>
+        <w:rPr>
+          <w:rFonts w:ascii="Arial" w:eastAsia="Times New Roman" w:hAnsi="Arial" w:cs="Arial"/>
+          <w:color w:val="000000"/>
+          <w:sz w:val="18"/>
+          <w:szCs w:val="18"/>
+        </w:rPr>
+        <w:t>This</w:t>
+      </w:r>
+      <w:proofErr w:type="spellEnd"/>
+      <w:r>
+        <w:rPr>
+          <w:rFonts w:ascii="Arial" w:eastAsia="Times New Roman" w:hAnsi="Arial" w:cs="Arial"/>
+          <w:color w:val="000000"/>
+          <w:sz w:val="18"/>
+          <w:szCs w:val="18"/>
+        </w:rPr>
+        <w:t xml:space="preserve"> </w:t>
+      </w:r>
+      <w:proofErr w:type="spellStart"/>
+      <w:r>
+        <w:rPr>
+          <w:rFonts w:ascii="Arial" w:eastAsia="Times New Roman" w:hAnsi="Arial" w:cs="Arial"/>
+          <w:color w:val="000000"/>
+          <w:sz w:val="18"/>
+          <w:szCs w:val="18"/>
+        </w:rPr>
+        <w:t>the</w:t>
+      </w:r>
+      <w:proofErr w:type="spellEnd"/>
+      <w:r>
+        <w:rPr>
+          <w:rFonts w:ascii="Arial" w:eastAsia="Times New Roman" w:hAnsi="Arial" w:cs="Arial"/>
+          <w:color w:val="000000"/>
+          <w:sz w:val="18"/>
+          <w:szCs w:val="18"/>
+        </w:rPr>
+        <w:t xml:space="preserve"> </w:t>
+      </w:r>
+      <w:proofErr w:type="spellStart"/>
+      <w:r>
+        <w:rPr>
+          <w:rFonts w:ascii="Arial" w:eastAsia="Times New Roman" w:hAnsi="Arial" w:cs="Arial"/>
+          <w:color w:val="000000"/>
+          <w:sz w:val="18"/>
+          <w:szCs w:val="18"/>
+        </w:rPr>
+        <w:t>table</w:t>
+      </w:r>
+      <w:proofErr w:type="spellEnd"/>
+      <w:r>
+        <w:rPr>
+          <w:rFonts w:ascii="Arial" w:eastAsia="Times New Roman" w:hAnsi="Arial" w:cs="Arial"/>
+          <w:color w:val="000000"/>
+          <w:sz w:val="18"/>
+          <w:szCs w:val="18"/>
+        </w:rPr>
+        <w:t xml:space="preserve"> for </w:t>
+      </w:r>
+      <w:proofErr w:type="spellStart"/>
+      <w:r>
+        <w:rPr>
+          <w:rFonts w:ascii="Arial" w:eastAsia="Times New Roman" w:hAnsi="Arial" w:cs="Arial"/>
+          <w:color w:val="000000"/>
+          <w:sz w:val="18"/>
+          <w:szCs w:val="18"/>
+        </w:rPr>
+        <w:t>buses</w:t>
+      </w:r>
+      <w:proofErr w:type="spellEnd"/>
+      <w:r>
+        <w:rPr>
+          <w:rFonts w:ascii="Arial" w:eastAsia="Times New Roman" w:hAnsi="Arial" w:cs="Arial"/>
+          <w:color w:val="000000"/>
+          <w:sz w:val="18"/>
+          <w:szCs w:val="18"/>
+        </w:rPr>
+        <w:t>. ';</w:t>
       </w:r>
     </w:p>
     <w:p>
@@ -1123,7 +2661,27 @@
           <w:sz w:val="18"/>
           <w:szCs w:val="18"/>
         </w:rPr>
-        <w:t xml:space="preserve">ID e  ID do caso base (chave estrangeira). </w:t>
+        <w:t>ID e</w:t>
+      </w:r>
+      <w:proofErr w:type="gramStart"/>
+      <w:r>
+        <w:rPr>
+          <w:rFonts w:ascii="Arial" w:eastAsia="Times New Roman" w:hAnsi="Arial" w:cs="Arial"/>
+          <w:color w:val="000000"/>
+          <w:sz w:val="18"/>
+          <w:szCs w:val="18"/>
+        </w:rPr>
+        <w:t xml:space="preserve">  </w:t>
+      </w:r>
+      <w:proofErr w:type="gramEnd"/>
+      <w:r>
+        <w:rPr>
+          <w:rFonts w:ascii="Arial" w:eastAsia="Times New Roman" w:hAnsi="Arial" w:cs="Arial"/>
+          <w:color w:val="000000"/>
+          <w:sz w:val="18"/>
+          <w:szCs w:val="18"/>
+        </w:rPr>
+        <w:t xml:space="preserve">ID do caso base (chave estrangeira). </w:t>
       </w:r>
     </w:p>
     <w:p>
@@ -1184,8 +2742,19 @@
           <w:sz w:val="18"/>
           <w:szCs w:val="18"/>
         </w:rPr>
-        <w:t>Um atributo da Figura 3 [1], página 5 de transmissão [1]</w:t>
-      </w:r>
+        <w:t>Um atributo da Figura 3 [1], página 5 de transmissão [1</w:t>
+      </w:r>
+      <w:proofErr w:type="gramStart"/>
+      <w:r>
+        <w:rPr>
+          <w:rFonts w:ascii="Arial" w:eastAsia="Times New Roman" w:hAnsi="Arial" w:cs="Arial"/>
+          <w:color w:val="000000"/>
+          <w:sz w:val="18"/>
+          <w:szCs w:val="18"/>
+        </w:rPr>
+        <w:t>]</w:t>
+      </w:r>
+      <w:proofErr w:type="gramEnd"/>
     </w:p>
     <w:p>
       <w:pPr>
@@ -1215,7 +2784,107 @@
           <w:sz w:val="18"/>
           <w:szCs w:val="18"/>
         </w:rPr>
-        <w:t xml:space="preserve">Cada barra possui um tipo, que é identificado univocamente por um ID, normalmente, independente do caso base, e possui uma descrição. Por padrão, são 4 tipos predefinidos, que são: 0 - barra não regulada, 1 - barra regulada em potência reativa 2 - barra regulada em tensão 4 - barra regulada em tensão e potência reativa. Porém, existe algumas exceções em que o usuário tem de adicionar novos tipos de barra além do padrão, e isso é exclusivo para o caso base em questão. (IEEE Committee Report, 1973). Assim, é necessário que o ID do caso base seja chave primária estrangeira junto ao ID do próprio tipo de barra, para que estes casos sejam possíveis no banco. </w:t>
+        <w:t xml:space="preserve">Cada barra possui um tipo, que é identificado univocamente por um ID, normalmente, independente do caso base, e possui uma descrição. Por padrão, são </w:t>
+      </w:r>
+      <w:proofErr w:type="gramStart"/>
+      <w:r>
+        <w:rPr>
+          <w:rFonts w:ascii="Arial" w:eastAsia="Times New Roman" w:hAnsi="Arial" w:cs="Arial"/>
+          <w:color w:val="000000"/>
+          <w:sz w:val="18"/>
+          <w:szCs w:val="18"/>
+        </w:rPr>
+        <w:t>4</w:t>
+      </w:r>
+      <w:proofErr w:type="gramEnd"/>
+      <w:r>
+        <w:rPr>
+          <w:rFonts w:ascii="Arial" w:eastAsia="Times New Roman" w:hAnsi="Arial" w:cs="Arial"/>
+          <w:color w:val="000000"/>
+          <w:sz w:val="18"/>
+          <w:szCs w:val="18"/>
+        </w:rPr>
+        <w:t xml:space="preserve"> tipos predefinidos, que são: 0 - barra não regulada, 1 - barra regulada em potência reativa 2 - barra regulada em tensão 4 - barra regulada em tensão e potência reativa. Porém, </w:t>
+      </w:r>
+      <w:proofErr w:type="gramStart"/>
+      <w:r>
+        <w:rPr>
+          <w:rFonts w:ascii="Arial" w:eastAsia="Times New Roman" w:hAnsi="Arial" w:cs="Arial"/>
+          <w:color w:val="000000"/>
+          <w:sz w:val="18"/>
+          <w:szCs w:val="18"/>
+        </w:rPr>
+        <w:t>existe</w:t>
+      </w:r>
+      <w:proofErr w:type="gramEnd"/>
+      <w:r>
+        <w:rPr>
+          <w:rFonts w:ascii="Arial" w:eastAsia="Times New Roman" w:hAnsi="Arial" w:cs="Arial"/>
+          <w:color w:val="000000"/>
+          <w:sz w:val="18"/>
+          <w:szCs w:val="18"/>
+        </w:rPr>
+        <w:t xml:space="preserve"> algumas exceções em que o usuário tem de adicionar novos tipos de barra além do padrão, e isso é exclusivo para o caso base em questão. (IEEE </w:t>
+      </w:r>
+      <w:proofErr w:type="spellStart"/>
+      <w:r>
+        <w:rPr>
+          <w:rFonts w:ascii="Arial" w:eastAsia="Times New Roman" w:hAnsi="Arial" w:cs="Arial"/>
+          <w:color w:val="000000"/>
+          <w:sz w:val="18"/>
+          <w:szCs w:val="18"/>
+        </w:rPr>
+        <w:t>Committee</w:t>
+      </w:r>
+      <w:proofErr w:type="spellEnd"/>
+      <w:r>
+        <w:rPr>
+          <w:rFonts w:ascii="Arial" w:eastAsia="Times New Roman" w:hAnsi="Arial" w:cs="Arial"/>
+          <w:color w:val="000000"/>
+          <w:sz w:val="18"/>
+          <w:szCs w:val="18"/>
+        </w:rPr>
+        <w:t xml:space="preserve"> </w:t>
+      </w:r>
+      <w:proofErr w:type="spellStart"/>
+      <w:r>
+        <w:rPr>
+          <w:rFonts w:ascii="Arial" w:eastAsia="Times New Roman" w:hAnsi="Arial" w:cs="Arial"/>
+          <w:color w:val="000000"/>
+          <w:sz w:val="18"/>
+          <w:szCs w:val="18"/>
+        </w:rPr>
+        <w:t>Report</w:t>
+      </w:r>
+      <w:proofErr w:type="spellEnd"/>
+      <w:r>
+        <w:rPr>
+          <w:rFonts w:ascii="Arial" w:eastAsia="Times New Roman" w:hAnsi="Arial" w:cs="Arial"/>
+          <w:color w:val="000000"/>
+          <w:sz w:val="18"/>
+          <w:szCs w:val="18"/>
+        </w:rPr>
+        <w:t xml:space="preserve">, 1973). Assim, é </w:t>
+      </w:r>
+      <w:proofErr w:type="gramStart"/>
+      <w:r>
+        <w:rPr>
+          <w:rFonts w:ascii="Arial" w:eastAsia="Times New Roman" w:hAnsi="Arial" w:cs="Arial"/>
+          <w:color w:val="000000"/>
+          <w:sz w:val="18"/>
+          <w:szCs w:val="18"/>
+        </w:rPr>
+        <w:t>necessário que o ID do caso base seja</w:t>
+      </w:r>
+      <w:proofErr w:type="gramEnd"/>
+      <w:r>
+        <w:rPr>
+          <w:rFonts w:ascii="Arial" w:eastAsia="Times New Roman" w:hAnsi="Arial" w:cs="Arial"/>
+          <w:color w:val="000000"/>
+          <w:sz w:val="18"/>
+          <w:szCs w:val="18"/>
+        </w:rPr>
+        <w:t xml:space="preserve"> chave primária estrangeira junto ao ID do próprio tipo de barra, para que estes casos sejam possíveis no banco. </w:t>
       </w:r>
     </w:p>
     <w:p>
@@ -1309,8 +2978,19 @@
           <w:sz w:val="18"/>
           <w:szCs w:val="18"/>
         </w:rPr>
-        <w:t xml:space="preserve"> ID da barra (chave estrangeira), ID do tipo de barra (chave estrangeira), ID do caso base (chave estrangeira)</w:t>
-      </w:r>
+        <w:t xml:space="preserve"> ID da barra (chave estrangeira), ID do tipo de barra (chave estrangeira), ID do caso base (chave estrangeira</w:t>
+      </w:r>
+      <w:proofErr w:type="gramStart"/>
+      <w:r>
+        <w:rPr>
+          <w:rFonts w:ascii="Arial" w:eastAsia="Times New Roman" w:hAnsi="Arial" w:cs="Arial"/>
+          <w:color w:val="000000"/>
+          <w:sz w:val="18"/>
+          <w:szCs w:val="18"/>
+        </w:rPr>
+        <w:t>)</w:t>
+      </w:r>
+      <w:proofErr w:type="gramEnd"/>
     </w:p>
     <w:p>
       <w:pPr>
@@ -1340,7 +3020,27 @@
           <w:sz w:val="18"/>
           <w:szCs w:val="18"/>
         </w:rPr>
-        <w:t>Toda barra pode ser classificada em algum dos tipos de barra e isso é, na prática, feito por meio de uma terceira relação que contenha as chaves primárias de ambas as relações anteriores.  </w:t>
+        <w:t xml:space="preserve">Toda barra pode ser classificada em algum dos tipos de barra e isso </w:t>
+      </w:r>
+      <w:proofErr w:type="gramStart"/>
+      <w:r>
+        <w:rPr>
+          <w:rFonts w:ascii="Arial" w:eastAsia="Times New Roman" w:hAnsi="Arial" w:cs="Arial"/>
+          <w:color w:val="000000"/>
+          <w:sz w:val="18"/>
+          <w:szCs w:val="18"/>
+        </w:rPr>
+        <w:t>é, na prática, feito por meio de uma terceira relação que contenha as chaves primárias de ambas as relações anteriores</w:t>
+      </w:r>
+      <w:proofErr w:type="gramEnd"/>
+      <w:r>
+        <w:rPr>
+          <w:rFonts w:ascii="Arial" w:eastAsia="Times New Roman" w:hAnsi="Arial" w:cs="Arial"/>
+          <w:color w:val="000000"/>
+          <w:sz w:val="18"/>
+          <w:szCs w:val="18"/>
+        </w:rPr>
+        <w:t>.  </w:t>
       </w:r>
     </w:p>
     <w:p>
@@ -1434,7 +3134,27 @@
           <w:sz w:val="18"/>
           <w:szCs w:val="18"/>
         </w:rPr>
-        <w:t>ID do ramo,  e  ID do caso base (chave estrangeira).</w:t>
+        <w:t>ID do ramo,</w:t>
+      </w:r>
+      <w:proofErr w:type="gramStart"/>
+      <w:r>
+        <w:rPr>
+          <w:rFonts w:ascii="Arial" w:eastAsia="Times New Roman" w:hAnsi="Arial" w:cs="Arial"/>
+          <w:color w:val="000000"/>
+          <w:sz w:val="18"/>
+          <w:szCs w:val="18"/>
+        </w:rPr>
+        <w:t xml:space="preserve">  </w:t>
+      </w:r>
+      <w:proofErr w:type="gramEnd"/>
+      <w:r>
+        <w:rPr>
+          <w:rFonts w:ascii="Arial" w:eastAsia="Times New Roman" w:hAnsi="Arial" w:cs="Arial"/>
+          <w:color w:val="000000"/>
+          <w:sz w:val="18"/>
+          <w:szCs w:val="18"/>
+        </w:rPr>
+        <w:t>e  ID do caso base (chave estrangeira).</w:t>
       </w:r>
     </w:p>
     <w:p>
@@ -1495,7 +3215,47 @@
           <w:sz w:val="18"/>
           <w:szCs w:val="18"/>
         </w:rPr>
-        <w:t>Um atributo da Figura 5 de [1], página 6 de [1]. Tabela “Line segment data” página 4 [2].</w:t>
+        <w:t>Um atributo da Figura 5 de [1], página 6 de [1]. Tabela “</w:t>
+      </w:r>
+      <w:proofErr w:type="spellStart"/>
+      <w:r>
+        <w:rPr>
+          <w:rFonts w:ascii="Arial" w:eastAsia="Times New Roman" w:hAnsi="Arial" w:cs="Arial"/>
+          <w:color w:val="000000"/>
+          <w:sz w:val="18"/>
+          <w:szCs w:val="18"/>
+        </w:rPr>
+        <w:t>Line</w:t>
+      </w:r>
+      <w:proofErr w:type="spellEnd"/>
+      <w:r>
+        <w:rPr>
+          <w:rFonts w:ascii="Arial" w:eastAsia="Times New Roman" w:hAnsi="Arial" w:cs="Arial"/>
+          <w:color w:val="000000"/>
+          <w:sz w:val="18"/>
+          <w:szCs w:val="18"/>
+        </w:rPr>
+        <w:t xml:space="preserve"> </w:t>
+      </w:r>
+      <w:proofErr w:type="spellStart"/>
+      <w:r>
+        <w:rPr>
+          <w:rFonts w:ascii="Arial" w:eastAsia="Times New Roman" w:hAnsi="Arial" w:cs="Arial"/>
+          <w:color w:val="000000"/>
+          <w:sz w:val="18"/>
+          <w:szCs w:val="18"/>
+        </w:rPr>
+        <w:t>segment</w:t>
+      </w:r>
+      <w:proofErr w:type="spellEnd"/>
+      <w:r>
+        <w:rPr>
+          <w:rFonts w:ascii="Arial" w:eastAsia="Times New Roman" w:hAnsi="Arial" w:cs="Arial"/>
+          <w:color w:val="000000"/>
+          <w:sz w:val="18"/>
+          <w:szCs w:val="18"/>
+        </w:rPr>
+        <w:t xml:space="preserve"> data” página 4 [2].</w:t>
       </w:r>
     </w:p>
     <w:p>
@@ -1680,7 +3440,127 @@
           <w:sz w:val="18"/>
           <w:szCs w:val="18"/>
         </w:rPr>
-        <w:t xml:space="preserve">Tabela “Overhead Line Spacings” [2] e também a “Undergroud Line Spacing” da  página 4 [2]. </w:t>
+        <w:t xml:space="preserve">Tabela “Overhead </w:t>
+      </w:r>
+      <w:proofErr w:type="spellStart"/>
+      <w:r>
+        <w:rPr>
+          <w:rFonts w:ascii="Arial" w:eastAsia="Times New Roman" w:hAnsi="Arial" w:cs="Arial"/>
+          <w:color w:val="000000"/>
+          <w:sz w:val="18"/>
+          <w:szCs w:val="18"/>
+        </w:rPr>
+        <w:t>Line</w:t>
+      </w:r>
+      <w:proofErr w:type="spellEnd"/>
+      <w:r>
+        <w:rPr>
+          <w:rFonts w:ascii="Arial" w:eastAsia="Times New Roman" w:hAnsi="Arial" w:cs="Arial"/>
+          <w:color w:val="000000"/>
+          <w:sz w:val="18"/>
+          <w:szCs w:val="18"/>
+        </w:rPr>
+        <w:t xml:space="preserve"> </w:t>
+      </w:r>
+      <w:proofErr w:type="spellStart"/>
+      <w:r>
+        <w:rPr>
+          <w:rFonts w:ascii="Arial" w:eastAsia="Times New Roman" w:hAnsi="Arial" w:cs="Arial"/>
+          <w:color w:val="000000"/>
+          <w:sz w:val="18"/>
+          <w:szCs w:val="18"/>
+        </w:rPr>
+        <w:t>Spacings</w:t>
+      </w:r>
+      <w:proofErr w:type="spellEnd"/>
+      <w:r>
+        <w:rPr>
+          <w:rFonts w:ascii="Arial" w:eastAsia="Times New Roman" w:hAnsi="Arial" w:cs="Arial"/>
+          <w:color w:val="000000"/>
+          <w:sz w:val="18"/>
+          <w:szCs w:val="18"/>
+        </w:rPr>
+        <w:t>” [2] e também a “</w:t>
+      </w:r>
+      <w:proofErr w:type="spellStart"/>
+      <w:r>
+        <w:rPr>
+          <w:rFonts w:ascii="Arial" w:eastAsia="Times New Roman" w:hAnsi="Arial" w:cs="Arial"/>
+          <w:color w:val="000000"/>
+          <w:sz w:val="18"/>
+          <w:szCs w:val="18"/>
+        </w:rPr>
+        <w:t>Undergroud</w:t>
+      </w:r>
+      <w:proofErr w:type="spellEnd"/>
+      <w:r>
+        <w:rPr>
+          <w:rFonts w:ascii="Arial" w:eastAsia="Times New Roman" w:hAnsi="Arial" w:cs="Arial"/>
+          <w:color w:val="000000"/>
+          <w:sz w:val="18"/>
+          <w:szCs w:val="18"/>
+        </w:rPr>
+        <w:t xml:space="preserve"> </w:t>
+      </w:r>
+      <w:proofErr w:type="spellStart"/>
+      <w:r>
+        <w:rPr>
+          <w:rFonts w:ascii="Arial" w:eastAsia="Times New Roman" w:hAnsi="Arial" w:cs="Arial"/>
+          <w:color w:val="000000"/>
+          <w:sz w:val="18"/>
+          <w:szCs w:val="18"/>
+        </w:rPr>
+        <w:t>Line</w:t>
+      </w:r>
+      <w:proofErr w:type="spellEnd"/>
+      <w:r>
+        <w:rPr>
+          <w:rFonts w:ascii="Arial" w:eastAsia="Times New Roman" w:hAnsi="Arial" w:cs="Arial"/>
+          <w:color w:val="000000"/>
+          <w:sz w:val="18"/>
+          <w:szCs w:val="18"/>
+        </w:rPr>
+        <w:t xml:space="preserve"> </w:t>
+      </w:r>
+      <w:proofErr w:type="spellStart"/>
+      <w:r>
+        <w:rPr>
+          <w:rFonts w:ascii="Arial" w:eastAsia="Times New Roman" w:hAnsi="Arial" w:cs="Arial"/>
+          <w:color w:val="000000"/>
+          <w:sz w:val="18"/>
+          <w:szCs w:val="18"/>
+        </w:rPr>
+        <w:t>Spacing</w:t>
+      </w:r>
+      <w:proofErr w:type="spellEnd"/>
+      <w:r>
+        <w:rPr>
+          <w:rFonts w:ascii="Arial" w:eastAsia="Times New Roman" w:hAnsi="Arial" w:cs="Arial"/>
+          <w:color w:val="000000"/>
+          <w:sz w:val="18"/>
+          <w:szCs w:val="18"/>
+        </w:rPr>
+        <w:t>” da</w:t>
+      </w:r>
+      <w:proofErr w:type="gramStart"/>
+      <w:r>
+        <w:rPr>
+          <w:rFonts w:ascii="Arial" w:eastAsia="Times New Roman" w:hAnsi="Arial" w:cs="Arial"/>
+          <w:color w:val="000000"/>
+          <w:sz w:val="18"/>
+          <w:szCs w:val="18"/>
+        </w:rPr>
+        <w:t xml:space="preserve">  </w:t>
+      </w:r>
+      <w:proofErr w:type="gramEnd"/>
+      <w:r>
+        <w:rPr>
+          <w:rFonts w:ascii="Arial" w:eastAsia="Times New Roman" w:hAnsi="Arial" w:cs="Arial"/>
+          <w:color w:val="000000"/>
+          <w:sz w:val="18"/>
+          <w:szCs w:val="18"/>
+        </w:rPr>
+        <w:t xml:space="preserve">página 4 [2]. </w:t>
       </w:r>
     </w:p>
     <w:p>
@@ -1711,7 +3591,27 @@
           <w:sz w:val="18"/>
           <w:szCs w:val="18"/>
         </w:rPr>
-        <w:t xml:space="preserve">A forma em que as linhas estão espaçadas umas da outras deve ser descrito nas linhas da tabela “forma de espaçamento”. Ela depende do ID do caso base, uma vez que isso possibilitaria, se necessário, novas formas de espaçamento para um caso particular específico. </w:t>
+        <w:t xml:space="preserve">A forma em que as linhas estão espaçadas umas da outras deve ser descrito nas linhas da tabela “forma de espaçamento”. Ela depende do ID do caso base, uma vez que isso </w:t>
+      </w:r>
+      <w:proofErr w:type="gramStart"/>
+      <w:r>
+        <w:rPr>
+          <w:rFonts w:ascii="Arial" w:eastAsia="Times New Roman" w:hAnsi="Arial" w:cs="Arial"/>
+          <w:color w:val="000000"/>
+          <w:sz w:val="18"/>
+          <w:szCs w:val="18"/>
+        </w:rPr>
+        <w:t>possibilitaria,</w:t>
+      </w:r>
+      <w:proofErr w:type="gramEnd"/>
+      <w:r>
+        <w:rPr>
+          <w:rFonts w:ascii="Arial" w:eastAsia="Times New Roman" w:hAnsi="Arial" w:cs="Arial"/>
+          <w:color w:val="000000"/>
+          <w:sz w:val="18"/>
+          <w:szCs w:val="18"/>
+        </w:rPr>
+        <w:t xml:space="preserve"> se necessário, novas formas de espaçamento para um caso particular específico. </w:t>
       </w:r>
     </w:p>
     <w:p>
@@ -1767,6 +3667,7 @@
         </w:rPr>
         <w:t xml:space="preserve">Nome da relação: </w:t>
       </w:r>
+      <w:proofErr w:type="gramStart"/>
       <w:r>
         <w:rPr>
           <w:rFonts w:ascii="Arial" w:eastAsia="Times New Roman" w:hAnsi="Arial" w:cs="Arial"/>
@@ -1776,6 +3677,7 @@
         </w:rPr>
         <w:t>condutor fase</w:t>
       </w:r>
+      <w:proofErr w:type="gramEnd"/>
     </w:p>
     <w:p>
       <w:pPr>
@@ -1836,7 +3738,27 @@
           <w:sz w:val="18"/>
           <w:szCs w:val="18"/>
         </w:rPr>
-        <w:t xml:space="preserve">Material, tamanho, filamento, resistência, diâmetro, capacidade de corrente, GMR, diâmetro Isolamento, screen e externo, cobre, capacidade. </w:t>
+        <w:t xml:space="preserve">Material, tamanho, filamento, resistência, diâmetro, capacidade de corrente, GMR, diâmetro Isolamento, screen e externo, </w:t>
+      </w:r>
+      <w:proofErr w:type="gramStart"/>
+      <w:r>
+        <w:rPr>
+          <w:rFonts w:ascii="Arial" w:eastAsia="Times New Roman" w:hAnsi="Arial" w:cs="Arial"/>
+          <w:color w:val="000000"/>
+          <w:sz w:val="18"/>
+          <w:szCs w:val="18"/>
+        </w:rPr>
+        <w:t>cobre,</w:t>
+      </w:r>
+      <w:proofErr w:type="gramEnd"/>
+      <w:r>
+        <w:rPr>
+          <w:rFonts w:ascii="Arial" w:eastAsia="Times New Roman" w:hAnsi="Arial" w:cs="Arial"/>
+          <w:color w:val="000000"/>
+          <w:sz w:val="18"/>
+          <w:szCs w:val="18"/>
+        </w:rPr>
+        <w:t xml:space="preserve"> capacidade. </w:t>
       </w:r>
     </w:p>
     <w:p>
@@ -1866,7 +3788,27 @@
           <w:sz w:val="18"/>
           <w:szCs w:val="18"/>
         </w:rPr>
-        <w:t>Tabela “Conductor data”</w:t>
+        <w:t>Tabela “</w:t>
+      </w:r>
+      <w:proofErr w:type="spellStart"/>
+      <w:r>
+        <w:rPr>
+          <w:rFonts w:ascii="Arial" w:eastAsia="Times New Roman" w:hAnsi="Arial" w:cs="Arial"/>
+          <w:color w:val="000000"/>
+          <w:sz w:val="18"/>
+          <w:szCs w:val="18"/>
+        </w:rPr>
+        <w:t>Conductor</w:t>
+      </w:r>
+      <w:proofErr w:type="spellEnd"/>
+      <w:r>
+        <w:rPr>
+          <w:rFonts w:ascii="Arial" w:eastAsia="Times New Roman" w:hAnsi="Arial" w:cs="Arial"/>
+          <w:color w:val="000000"/>
+          <w:sz w:val="18"/>
+          <w:szCs w:val="18"/>
+        </w:rPr>
+        <w:t xml:space="preserve"> data”</w:t>
       </w:r>
     </w:p>
     <w:p>
@@ -1897,7 +3839,47 @@
           <w:sz w:val="18"/>
           <w:szCs w:val="18"/>
         </w:rPr>
-        <w:t xml:space="preserve">As características dos condutores, seja de fase ou de neutro, de cada ramo são importantes para descrição do caso base. Dentre elas: material, tamanho, filamento, resistência, diâmetro, capacidade de corrente, GMR, diâmetro isolamento, screen e externo, cobre, capacidade. </w:t>
+        <w:t>As características dos condutores</w:t>
+      </w:r>
+      <w:proofErr w:type="gramStart"/>
+      <w:r>
+        <w:rPr>
+          <w:rFonts w:ascii="Arial" w:eastAsia="Times New Roman" w:hAnsi="Arial" w:cs="Arial"/>
+          <w:color w:val="000000"/>
+          <w:sz w:val="18"/>
+          <w:szCs w:val="18"/>
+        </w:rPr>
+        <w:t>, seja</w:t>
+      </w:r>
+      <w:proofErr w:type="gramEnd"/>
+      <w:r>
+        <w:rPr>
+          <w:rFonts w:ascii="Arial" w:eastAsia="Times New Roman" w:hAnsi="Arial" w:cs="Arial"/>
+          <w:color w:val="000000"/>
+          <w:sz w:val="18"/>
+          <w:szCs w:val="18"/>
+        </w:rPr>
+        <w:t xml:space="preserve"> de fase ou de neutro, de cada ramo são importantes para descrição do caso base. Dentre elas: material, tamanho, filamento, resistência, diâmetro, capacidade de corrente, GMR, diâmetro isolamento, screen e externo, </w:t>
+      </w:r>
+      <w:proofErr w:type="gramStart"/>
+      <w:r>
+        <w:rPr>
+          <w:rFonts w:ascii="Arial" w:eastAsia="Times New Roman" w:hAnsi="Arial" w:cs="Arial"/>
+          <w:color w:val="000000"/>
+          <w:sz w:val="18"/>
+          <w:szCs w:val="18"/>
+        </w:rPr>
+        <w:t>cobre,</w:t>
+      </w:r>
+      <w:proofErr w:type="gramEnd"/>
+      <w:r>
+        <w:rPr>
+          <w:rFonts w:ascii="Arial" w:eastAsia="Times New Roman" w:hAnsi="Arial" w:cs="Arial"/>
+          <w:color w:val="000000"/>
+          <w:sz w:val="18"/>
+          <w:szCs w:val="18"/>
+        </w:rPr>
+        <w:t xml:space="preserve"> capacidade. </w:t>
       </w:r>
     </w:p>
     <w:p>
@@ -2022,7 +4004,27 @@
           <w:sz w:val="18"/>
           <w:szCs w:val="18"/>
         </w:rPr>
-        <w:t xml:space="preserve"> tamanho, diâmetro Isolamento, screen e externo, cobre, capacidade. </w:t>
+        <w:t xml:space="preserve"> tamanho, diâmetro Isolamento, screen e externo, </w:t>
+      </w:r>
+      <w:proofErr w:type="gramStart"/>
+      <w:r>
+        <w:rPr>
+          <w:rFonts w:ascii="Arial" w:eastAsia="Times New Roman" w:hAnsi="Arial" w:cs="Arial"/>
+          <w:color w:val="000000"/>
+          <w:sz w:val="18"/>
+          <w:szCs w:val="18"/>
+        </w:rPr>
+        <w:t>cobre,</w:t>
+      </w:r>
+      <w:proofErr w:type="gramEnd"/>
+      <w:r>
+        <w:rPr>
+          <w:rFonts w:ascii="Arial" w:eastAsia="Times New Roman" w:hAnsi="Arial" w:cs="Arial"/>
+          <w:color w:val="000000"/>
+          <w:sz w:val="18"/>
+          <w:szCs w:val="18"/>
+        </w:rPr>
+        <w:t xml:space="preserve"> capacidade. </w:t>
       </w:r>
     </w:p>
     <w:p>
@@ -2052,7 +4054,27 @@
           <w:sz w:val="18"/>
           <w:szCs w:val="18"/>
         </w:rPr>
-        <w:t>Tabela “Conductor data” [2]</w:t>
+        <w:t>Tabela “</w:t>
+      </w:r>
+      <w:proofErr w:type="spellStart"/>
+      <w:r>
+        <w:rPr>
+          <w:rFonts w:ascii="Arial" w:eastAsia="Times New Roman" w:hAnsi="Arial" w:cs="Arial"/>
+          <w:color w:val="000000"/>
+          <w:sz w:val="18"/>
+          <w:szCs w:val="18"/>
+        </w:rPr>
+        <w:t>Conductor</w:t>
+      </w:r>
+      <w:proofErr w:type="spellEnd"/>
+      <w:r>
+        <w:rPr>
+          <w:rFonts w:ascii="Arial" w:eastAsia="Times New Roman" w:hAnsi="Arial" w:cs="Arial"/>
+          <w:color w:val="000000"/>
+          <w:sz w:val="18"/>
+          <w:szCs w:val="18"/>
+        </w:rPr>
+        <w:t xml:space="preserve"> data” [2]</w:t>
       </w:r>
     </w:p>
     <w:p>
@@ -2145,7 +4167,27 @@
           <w:sz w:val="18"/>
           <w:szCs w:val="18"/>
         </w:rPr>
-        <w:t xml:space="preserve">ID, ID da forma de espaçamento (chave estrangeira) e  ID do caso base (chave estrangeira). </w:t>
+        <w:t>ID, ID da forma de espaçamento (chave estrangeira) e</w:t>
+      </w:r>
+      <w:proofErr w:type="gramStart"/>
+      <w:r>
+        <w:rPr>
+          <w:rFonts w:ascii="Arial" w:eastAsia="Times New Roman" w:hAnsi="Arial" w:cs="Arial"/>
+          <w:color w:val="000000"/>
+          <w:sz w:val="18"/>
+          <w:szCs w:val="18"/>
+        </w:rPr>
+        <w:t xml:space="preserve">  </w:t>
+      </w:r>
+      <w:proofErr w:type="gramEnd"/>
+      <w:r>
+        <w:rPr>
+          <w:rFonts w:ascii="Arial" w:eastAsia="Times New Roman" w:hAnsi="Arial" w:cs="Arial"/>
+          <w:color w:val="000000"/>
+          <w:sz w:val="18"/>
+          <w:szCs w:val="18"/>
+        </w:rPr>
+        <w:t xml:space="preserve">ID do caso base (chave estrangeira). </w:t>
       </w:r>
     </w:p>
     <w:p>
@@ -2175,8 +4217,39 @@
           <w:sz w:val="18"/>
           <w:szCs w:val="18"/>
         </w:rPr>
-        <w:t>Configuração, faseamento, ID condutor fase (chave estrangeira), ID condutor neutro (chave estrangeira) e descrição</w:t>
-      </w:r>
+        <w:t xml:space="preserve">Configuração, </w:t>
+      </w:r>
+      <w:proofErr w:type="spellStart"/>
+      <w:r>
+        <w:rPr>
+          <w:rFonts w:ascii="Arial" w:eastAsia="Times New Roman" w:hAnsi="Arial" w:cs="Arial"/>
+          <w:color w:val="000000"/>
+          <w:sz w:val="18"/>
+          <w:szCs w:val="18"/>
+        </w:rPr>
+        <w:t>faseamento</w:t>
+      </w:r>
+      <w:proofErr w:type="spellEnd"/>
+      <w:r>
+        <w:rPr>
+          <w:rFonts w:ascii="Arial" w:eastAsia="Times New Roman" w:hAnsi="Arial" w:cs="Arial"/>
+          <w:color w:val="000000"/>
+          <w:sz w:val="18"/>
+          <w:szCs w:val="18"/>
+        </w:rPr>
+        <w:t xml:space="preserve">, ID condutor fase (chave estrangeira), ID condutor neutro (chave estrangeira) e </w:t>
+      </w:r>
+      <w:proofErr w:type="gramStart"/>
+      <w:r>
+        <w:rPr>
+          <w:rFonts w:ascii="Arial" w:eastAsia="Times New Roman" w:hAnsi="Arial" w:cs="Arial"/>
+          <w:color w:val="000000"/>
+          <w:sz w:val="18"/>
+          <w:szCs w:val="18"/>
+        </w:rPr>
+        <w:t>descrição</w:t>
+      </w:r>
+      <w:proofErr w:type="gramEnd"/>
     </w:p>
     <w:p>
       <w:pPr>
@@ -2206,7 +4279,67 @@
           <w:sz w:val="18"/>
           <w:szCs w:val="18"/>
         </w:rPr>
-        <w:t>Um atributo da Figura 5, página 6 de transmissão [1]. Tabela “Overhead Line Configuration Data” da página 4 e “Underground Configuration Data” página 3. [2]</w:t>
+        <w:t xml:space="preserve">Um atributo da Figura 5, página 6 de transmissão [1]. Tabela “Overhead </w:t>
+      </w:r>
+      <w:proofErr w:type="spellStart"/>
+      <w:r>
+        <w:rPr>
+          <w:rFonts w:ascii="Arial" w:eastAsia="Times New Roman" w:hAnsi="Arial" w:cs="Arial"/>
+          <w:color w:val="000000"/>
+          <w:sz w:val="18"/>
+          <w:szCs w:val="18"/>
+        </w:rPr>
+        <w:t>Line</w:t>
+      </w:r>
+      <w:proofErr w:type="spellEnd"/>
+      <w:r>
+        <w:rPr>
+          <w:rFonts w:ascii="Arial" w:eastAsia="Times New Roman" w:hAnsi="Arial" w:cs="Arial"/>
+          <w:color w:val="000000"/>
+          <w:sz w:val="18"/>
+          <w:szCs w:val="18"/>
+        </w:rPr>
+        <w:t xml:space="preserve"> </w:t>
+      </w:r>
+      <w:proofErr w:type="spellStart"/>
+      <w:r>
+        <w:rPr>
+          <w:rFonts w:ascii="Arial" w:eastAsia="Times New Roman" w:hAnsi="Arial" w:cs="Arial"/>
+          <w:color w:val="000000"/>
+          <w:sz w:val="18"/>
+          <w:szCs w:val="18"/>
+        </w:rPr>
+        <w:t>Configuration</w:t>
+      </w:r>
+      <w:proofErr w:type="spellEnd"/>
+      <w:r>
+        <w:rPr>
+          <w:rFonts w:ascii="Arial" w:eastAsia="Times New Roman" w:hAnsi="Arial" w:cs="Arial"/>
+          <w:color w:val="000000"/>
+          <w:sz w:val="18"/>
+          <w:szCs w:val="18"/>
+        </w:rPr>
+        <w:t xml:space="preserve"> Data” da página 4 e “Underground </w:t>
+      </w:r>
+      <w:proofErr w:type="spellStart"/>
+      <w:r>
+        <w:rPr>
+          <w:rFonts w:ascii="Arial" w:eastAsia="Times New Roman" w:hAnsi="Arial" w:cs="Arial"/>
+          <w:color w:val="000000"/>
+          <w:sz w:val="18"/>
+          <w:szCs w:val="18"/>
+        </w:rPr>
+        <w:t>Configuration</w:t>
+      </w:r>
+      <w:proofErr w:type="spellEnd"/>
+      <w:r>
+        <w:rPr>
+          <w:rFonts w:ascii="Arial" w:eastAsia="Times New Roman" w:hAnsi="Arial" w:cs="Arial"/>
+          <w:color w:val="000000"/>
+          <w:sz w:val="18"/>
+          <w:szCs w:val="18"/>
+        </w:rPr>
+        <w:t xml:space="preserve"> Data” página 3. [2]</w:t>
       </w:r>
     </w:p>
     <w:p>
@@ -2237,7 +4370,27 @@
           <w:sz w:val="18"/>
           <w:szCs w:val="18"/>
         </w:rPr>
-        <w:t xml:space="preserve">O tipo de ramo deve possuir uma identificação unívoca para cada caso base, podendo descrever, por exemplo, linhas de transmissão, transformadores em fase, transformadores deslocadores, ou então, diferentes configurações de faseamento e espaçamento de sistemas de distribuição de energia. </w:t>
+        <w:t xml:space="preserve">O tipo de ramo deve possuir uma identificação unívoca para cada caso base, podendo descrever, por exemplo, linhas de transmissão, transformadores em fase, transformadores deslocadores, ou então, diferentes configurações de </w:t>
+      </w:r>
+      <w:proofErr w:type="spellStart"/>
+      <w:r>
+        <w:rPr>
+          <w:rFonts w:ascii="Arial" w:eastAsia="Times New Roman" w:hAnsi="Arial" w:cs="Arial"/>
+          <w:color w:val="000000"/>
+          <w:sz w:val="18"/>
+          <w:szCs w:val="18"/>
+        </w:rPr>
+        <w:t>faseamento</w:t>
+      </w:r>
+      <w:proofErr w:type="spellEnd"/>
+      <w:r>
+        <w:rPr>
+          <w:rFonts w:ascii="Arial" w:eastAsia="Times New Roman" w:hAnsi="Arial" w:cs="Arial"/>
+          <w:color w:val="000000"/>
+          <w:sz w:val="18"/>
+          <w:szCs w:val="18"/>
+        </w:rPr>
+        <w:t xml:space="preserve"> e espaçamento de sistemas de distribuição de energia. </w:t>
       </w:r>
     </w:p>
     <w:p>
@@ -2331,8 +4484,19 @@
           <w:sz w:val="18"/>
           <w:szCs w:val="18"/>
         </w:rPr>
-        <w:t xml:space="preserve"> ID do ramo (chave estrangeira), ID do tipo de ramo (chave estrangeira), ID do caso base (chave estrangeira)</w:t>
-      </w:r>
+        <w:t xml:space="preserve"> ID do ramo (chave estrangeira), ID do tipo de ramo (chave estrangeira), ID do caso base (chave estrangeira</w:t>
+      </w:r>
+      <w:proofErr w:type="gramStart"/>
+      <w:r>
+        <w:rPr>
+          <w:rFonts w:ascii="Arial" w:eastAsia="Times New Roman" w:hAnsi="Arial" w:cs="Arial"/>
+          <w:color w:val="000000"/>
+          <w:sz w:val="18"/>
+          <w:szCs w:val="18"/>
+        </w:rPr>
+        <w:t>)</w:t>
+      </w:r>
+      <w:proofErr w:type="gramEnd"/>
     </w:p>
     <w:p>
       <w:pPr>
@@ -2393,7 +4557,27 @@
           <w:sz w:val="18"/>
           <w:szCs w:val="18"/>
         </w:rPr>
-        <w:t xml:space="preserve">ID,  ID do caso base (chave estrangeira). </w:t>
+        <w:t>ID,</w:t>
+      </w:r>
+      <w:proofErr w:type="gramStart"/>
+      <w:r>
+        <w:rPr>
+          <w:rFonts w:ascii="Arial" w:eastAsia="Times New Roman" w:hAnsi="Arial" w:cs="Arial"/>
+          <w:color w:val="000000"/>
+          <w:sz w:val="18"/>
+          <w:szCs w:val="18"/>
+        </w:rPr>
+        <w:t xml:space="preserve">  </w:t>
+      </w:r>
+      <w:proofErr w:type="gramEnd"/>
+      <w:r>
+        <w:rPr>
+          <w:rFonts w:ascii="Arial" w:eastAsia="Times New Roman" w:hAnsi="Arial" w:cs="Arial"/>
+          <w:color w:val="000000"/>
+          <w:sz w:val="18"/>
+          <w:szCs w:val="18"/>
+        </w:rPr>
+        <w:t xml:space="preserve">ID do caso base (chave estrangeira). </w:t>
       </w:r>
     </w:p>
     <w:p>
@@ -2423,8 +4607,19 @@
           <w:sz w:val="18"/>
           <w:szCs w:val="18"/>
         </w:rPr>
-        <w:t>descrição, código</w:t>
-      </w:r>
+        <w:t xml:space="preserve">descrição, </w:t>
+      </w:r>
+      <w:proofErr w:type="gramStart"/>
+      <w:r>
+        <w:rPr>
+          <w:rFonts w:ascii="Arial" w:eastAsia="Times New Roman" w:hAnsi="Arial" w:cs="Arial"/>
+          <w:color w:val="000000"/>
+          <w:sz w:val="18"/>
+          <w:szCs w:val="18"/>
+        </w:rPr>
+        <w:t>código</w:t>
+      </w:r>
+      <w:proofErr w:type="gramEnd"/>
     </w:p>
     <w:p>
       <w:pPr>
@@ -2578,8 +4773,19 @@
           <w:sz w:val="18"/>
           <w:szCs w:val="18"/>
         </w:rPr>
-        <w:t xml:space="preserve"> ID da barra (chave estrangeira), ID da área (chave estrangeira), ID do caso base (chave estrangeira)</w:t>
-      </w:r>
+        <w:t xml:space="preserve"> ID da barra (chave estrangeira), ID da área (chave estrangeira), ID do caso base (chave estrangeira</w:t>
+      </w:r>
+      <w:proofErr w:type="gramStart"/>
+      <w:r>
+        <w:rPr>
+          <w:rFonts w:ascii="Arial" w:eastAsia="Times New Roman" w:hAnsi="Arial" w:cs="Arial"/>
+          <w:color w:val="000000"/>
+          <w:sz w:val="18"/>
+          <w:szCs w:val="18"/>
+        </w:rPr>
+        <w:t>)</w:t>
+      </w:r>
+      <w:proofErr w:type="gramEnd"/>
     </w:p>
     <w:p>
       <w:pPr>
@@ -2640,8 +4846,19 @@
           <w:sz w:val="18"/>
           <w:szCs w:val="18"/>
         </w:rPr>
-        <w:t xml:space="preserve"> ID do ramo (chave estrangeira), ID da área (chave estrangeira), ID do caso base (chave estrangeira)</w:t>
-      </w:r>
+        <w:t xml:space="preserve"> ID do ramo (chave estrangeira), ID da área (chave estrangeira), ID do caso base (chave estrangeira</w:t>
+      </w:r>
+      <w:proofErr w:type="gramStart"/>
+      <w:r>
+        <w:rPr>
+          <w:rFonts w:ascii="Arial" w:eastAsia="Times New Roman" w:hAnsi="Arial" w:cs="Arial"/>
+          <w:color w:val="000000"/>
+          <w:sz w:val="18"/>
+          <w:szCs w:val="18"/>
+        </w:rPr>
+        <w:t>)</w:t>
+      </w:r>
+      <w:proofErr w:type="gramEnd"/>
     </w:p>
     <w:p>
       <w:pPr>
@@ -2734,7 +4951,27 @@
           <w:sz w:val="18"/>
           <w:szCs w:val="18"/>
         </w:rPr>
-        <w:t xml:space="preserve">Número da zona,  ID do caso base (chave estrangeira). </w:t>
+        <w:t>Número da zona,</w:t>
+      </w:r>
+      <w:proofErr w:type="gramStart"/>
+      <w:r>
+        <w:rPr>
+          <w:rFonts w:ascii="Arial" w:eastAsia="Times New Roman" w:hAnsi="Arial" w:cs="Arial"/>
+          <w:color w:val="000000"/>
+          <w:sz w:val="18"/>
+          <w:szCs w:val="18"/>
+        </w:rPr>
+        <w:t xml:space="preserve">  </w:t>
+      </w:r>
+      <w:proofErr w:type="gramEnd"/>
+      <w:r>
+        <w:rPr>
+          <w:rFonts w:ascii="Arial" w:eastAsia="Times New Roman" w:hAnsi="Arial" w:cs="Arial"/>
+          <w:color w:val="000000"/>
+          <w:sz w:val="18"/>
+          <w:szCs w:val="18"/>
+        </w:rPr>
+        <w:t xml:space="preserve">ID do caso base (chave estrangeira). </w:t>
       </w:r>
     </w:p>
     <w:p>
@@ -2764,8 +5001,19 @@
           <w:sz w:val="18"/>
           <w:szCs w:val="18"/>
         </w:rPr>
-        <w:t>descrição, número sequencial</w:t>
-      </w:r>
+        <w:t xml:space="preserve">descrição, número </w:t>
+      </w:r>
+      <w:proofErr w:type="gramStart"/>
+      <w:r>
+        <w:rPr>
+          <w:rFonts w:ascii="Arial" w:eastAsia="Times New Roman" w:hAnsi="Arial" w:cs="Arial"/>
+          <w:color w:val="000000"/>
+          <w:sz w:val="18"/>
+          <w:szCs w:val="18"/>
+        </w:rPr>
+        <w:t>sequencial</w:t>
+      </w:r>
+      <w:proofErr w:type="gramEnd"/>
     </w:p>
     <w:p>
       <w:pPr>
@@ -2919,8 +5167,19 @@
           <w:sz w:val="18"/>
           <w:szCs w:val="18"/>
         </w:rPr>
-        <w:t xml:space="preserve"> ID da barra (chave estrangeira), ID da zona de perdas (chave estrangeira), ID do caso base (chave estrangeira)</w:t>
-      </w:r>
+        <w:t xml:space="preserve"> ID da barra (chave estrangeira), ID da zona de perdas (chave estrangeira), ID do caso base (chave estrangeira</w:t>
+      </w:r>
+      <w:proofErr w:type="gramStart"/>
+      <w:r>
+        <w:rPr>
+          <w:rFonts w:ascii="Arial" w:eastAsia="Times New Roman" w:hAnsi="Arial" w:cs="Arial"/>
+          <w:color w:val="000000"/>
+          <w:sz w:val="18"/>
+          <w:szCs w:val="18"/>
+        </w:rPr>
+        <w:t>)</w:t>
+      </w:r>
+      <w:proofErr w:type="gramEnd"/>
     </w:p>
     <w:p>
       <w:pPr>
@@ -2982,7 +5241,27 @@
           <w:sz w:val="18"/>
           <w:szCs w:val="18"/>
         </w:rPr>
-        <w:t>relacionamento zona de perdas  e ramo</w:t>
+        <w:t>relacionamento zona de perdas</w:t>
+      </w:r>
+      <w:proofErr w:type="gramStart"/>
+      <w:r>
+        <w:rPr>
+          <w:rFonts w:ascii="Arial" w:eastAsia="Times New Roman" w:hAnsi="Arial" w:cs="Arial"/>
+          <w:color w:val="000000"/>
+          <w:sz w:val="18"/>
+          <w:szCs w:val="18"/>
+        </w:rPr>
+        <w:t xml:space="preserve">  </w:t>
+      </w:r>
+      <w:proofErr w:type="gramEnd"/>
+      <w:r>
+        <w:rPr>
+          <w:rFonts w:ascii="Arial" w:eastAsia="Times New Roman" w:hAnsi="Arial" w:cs="Arial"/>
+          <w:color w:val="000000"/>
+          <w:sz w:val="18"/>
+          <w:szCs w:val="18"/>
+        </w:rPr>
+        <w:t>e ramo</w:t>
       </w:r>
     </w:p>
     <w:p>
@@ -3013,8 +5292,19 @@
           <w:sz w:val="18"/>
           <w:szCs w:val="18"/>
         </w:rPr>
-        <w:t xml:space="preserve"> ID do ramo (chave estrangeira), ID da zona de perdas (chave estrangeira), ID do caso base (chave estrangeira)</w:t>
-      </w:r>
+        <w:t xml:space="preserve"> ID do ramo (chave estrangeira), ID da zona de perdas (chave estrangeira), ID do caso base (chave estrangeira</w:t>
+      </w:r>
+      <w:proofErr w:type="gramStart"/>
+      <w:r>
+        <w:rPr>
+          <w:rFonts w:ascii="Arial" w:eastAsia="Times New Roman" w:hAnsi="Arial" w:cs="Arial"/>
+          <w:color w:val="000000"/>
+          <w:sz w:val="18"/>
+          <w:szCs w:val="18"/>
+        </w:rPr>
+        <w:t>)</w:t>
+      </w:r>
+      <w:proofErr w:type="gramEnd"/>
     </w:p>
     <w:p>
       <w:pPr>
@@ -3167,7 +5457,67 @@
           <w:sz w:val="18"/>
           <w:szCs w:val="18"/>
         </w:rPr>
-        <w:t>Tabela Load Model Codes [2]</w:t>
+        <w:t xml:space="preserve">Tabela </w:t>
+      </w:r>
+      <w:proofErr w:type="spellStart"/>
+      <w:r>
+        <w:rPr>
+          <w:rFonts w:ascii="Arial" w:eastAsia="Times New Roman" w:hAnsi="Arial" w:cs="Arial"/>
+          <w:color w:val="000000"/>
+          <w:sz w:val="18"/>
+          <w:szCs w:val="18"/>
+        </w:rPr>
+        <w:t>Load</w:t>
+      </w:r>
+      <w:proofErr w:type="spellEnd"/>
+      <w:r>
+        <w:rPr>
+          <w:rFonts w:ascii="Arial" w:eastAsia="Times New Roman" w:hAnsi="Arial" w:cs="Arial"/>
+          <w:color w:val="000000"/>
+          <w:sz w:val="18"/>
+          <w:szCs w:val="18"/>
+        </w:rPr>
+        <w:t xml:space="preserve"> </w:t>
+      </w:r>
+      <w:proofErr w:type="spellStart"/>
+      <w:r>
+        <w:rPr>
+          <w:rFonts w:ascii="Arial" w:eastAsia="Times New Roman" w:hAnsi="Arial" w:cs="Arial"/>
+          <w:color w:val="000000"/>
+          <w:sz w:val="18"/>
+          <w:szCs w:val="18"/>
+        </w:rPr>
+        <w:t>Model</w:t>
+      </w:r>
+      <w:proofErr w:type="spellEnd"/>
+      <w:r>
+        <w:rPr>
+          <w:rFonts w:ascii="Arial" w:eastAsia="Times New Roman" w:hAnsi="Arial" w:cs="Arial"/>
+          <w:color w:val="000000"/>
+          <w:sz w:val="18"/>
+          <w:szCs w:val="18"/>
+        </w:rPr>
+        <w:t xml:space="preserve"> </w:t>
+      </w:r>
+      <w:proofErr w:type="spellStart"/>
+      <w:r>
+        <w:rPr>
+          <w:rFonts w:ascii="Arial" w:eastAsia="Times New Roman" w:hAnsi="Arial" w:cs="Arial"/>
+          <w:color w:val="000000"/>
+          <w:sz w:val="18"/>
+          <w:szCs w:val="18"/>
+        </w:rPr>
+        <w:t>Codes</w:t>
+      </w:r>
+      <w:proofErr w:type="spellEnd"/>
+      <w:r>
+        <w:rPr>
+          <w:rFonts w:ascii="Arial" w:eastAsia="Times New Roman" w:hAnsi="Arial" w:cs="Arial"/>
+          <w:color w:val="000000"/>
+          <w:sz w:val="18"/>
+          <w:szCs w:val="18"/>
+        </w:rPr>
+        <w:t xml:space="preserve"> [2]</w:t>
       </w:r>
     </w:p>
     <w:p>
@@ -3352,7 +5702,27 @@
           <w:sz w:val="18"/>
           <w:szCs w:val="18"/>
         </w:rPr>
-        <w:t>Tabela Spot Load Data [2] e atributo da tabela 3. [1]</w:t>
+        <w:t xml:space="preserve">Tabela Spot </w:t>
+      </w:r>
+      <w:proofErr w:type="spellStart"/>
+      <w:r>
+        <w:rPr>
+          <w:rFonts w:ascii="Arial" w:eastAsia="Times New Roman" w:hAnsi="Arial" w:cs="Arial"/>
+          <w:color w:val="000000"/>
+          <w:sz w:val="18"/>
+          <w:szCs w:val="18"/>
+        </w:rPr>
+        <w:t>Load</w:t>
+      </w:r>
+      <w:proofErr w:type="spellEnd"/>
+      <w:r>
+        <w:rPr>
+          <w:rFonts w:ascii="Arial" w:eastAsia="Times New Roman" w:hAnsi="Arial" w:cs="Arial"/>
+          <w:color w:val="000000"/>
+          <w:sz w:val="18"/>
+          <w:szCs w:val="18"/>
+        </w:rPr>
+        <w:t xml:space="preserve"> Data [2] e atributo da tabela 3. [1]</w:t>
       </w:r>
     </w:p>
     <w:p>
@@ -3383,7 +5753,27 @@
           <w:sz w:val="18"/>
           <w:szCs w:val="18"/>
         </w:rPr>
-        <w:t xml:space="preserve">Uma carga é univocamente determinada pela barra que está conectada. possui características descritas pela potência ativa ou reativa em cada fase, e se respectivo modelo de carga. </w:t>
+        <w:t xml:space="preserve">Uma carga é univocamente determinada pela barra que está conectada. </w:t>
+      </w:r>
+      <w:proofErr w:type="gramStart"/>
+      <w:r>
+        <w:rPr>
+          <w:rFonts w:ascii="Arial" w:eastAsia="Times New Roman" w:hAnsi="Arial" w:cs="Arial"/>
+          <w:color w:val="000000"/>
+          <w:sz w:val="18"/>
+          <w:szCs w:val="18"/>
+        </w:rPr>
+        <w:t>possui</w:t>
+      </w:r>
+      <w:proofErr w:type="gramEnd"/>
+      <w:r>
+        <w:rPr>
+          <w:rFonts w:ascii="Arial" w:eastAsia="Times New Roman" w:hAnsi="Arial" w:cs="Arial"/>
+          <w:color w:val="000000"/>
+          <w:sz w:val="18"/>
+          <w:szCs w:val="18"/>
+        </w:rPr>
+        <w:t xml:space="preserve"> características descritas pela potência ativa ou reativa em cada fase, e se respectivo modelo de carga. </w:t>
       </w:r>
     </w:p>
     <w:p>
@@ -3632,7 +6022,47 @@
           <w:sz w:val="18"/>
           <w:szCs w:val="18"/>
         </w:rPr>
-        <w:t xml:space="preserve">Tabela Distributed Load Data e atributo da tabela 3. </w:t>
+        <w:t xml:space="preserve">Tabela </w:t>
+      </w:r>
+      <w:proofErr w:type="spellStart"/>
+      <w:r>
+        <w:rPr>
+          <w:rFonts w:ascii="Arial" w:eastAsia="Times New Roman" w:hAnsi="Arial" w:cs="Arial"/>
+          <w:color w:val="000000"/>
+          <w:sz w:val="18"/>
+          <w:szCs w:val="18"/>
+        </w:rPr>
+        <w:t>Distributed</w:t>
+      </w:r>
+      <w:proofErr w:type="spellEnd"/>
+      <w:r>
+        <w:rPr>
+          <w:rFonts w:ascii="Arial" w:eastAsia="Times New Roman" w:hAnsi="Arial" w:cs="Arial"/>
+          <w:color w:val="000000"/>
+          <w:sz w:val="18"/>
+          <w:szCs w:val="18"/>
+        </w:rPr>
+        <w:t xml:space="preserve"> </w:t>
+      </w:r>
+      <w:proofErr w:type="spellStart"/>
+      <w:r>
+        <w:rPr>
+          <w:rFonts w:ascii="Arial" w:eastAsia="Times New Roman" w:hAnsi="Arial" w:cs="Arial"/>
+          <w:color w:val="000000"/>
+          <w:sz w:val="18"/>
+          <w:szCs w:val="18"/>
+        </w:rPr>
+        <w:t>Load</w:t>
+      </w:r>
+      <w:proofErr w:type="spellEnd"/>
+      <w:r>
+        <w:rPr>
+          <w:rFonts w:ascii="Arial" w:eastAsia="Times New Roman" w:hAnsi="Arial" w:cs="Arial"/>
+          <w:color w:val="000000"/>
+          <w:sz w:val="18"/>
+          <w:szCs w:val="18"/>
+        </w:rPr>
+        <w:t xml:space="preserve"> Data e atributo da tabela 3. </w:t>
       </w:r>
     </w:p>
     <w:p>
@@ -3726,7 +6156,27 @@
           <w:sz w:val="18"/>
           <w:szCs w:val="18"/>
         </w:rPr>
-        <w:t>carga distruibída possui modelo de carga</w:t>
+        <w:t xml:space="preserve">carga </w:t>
+      </w:r>
+      <w:proofErr w:type="spellStart"/>
+      <w:r>
+        <w:rPr>
+          <w:rFonts w:ascii="Arial" w:eastAsia="Times New Roman" w:hAnsi="Arial" w:cs="Arial"/>
+          <w:color w:val="000000"/>
+          <w:sz w:val="18"/>
+          <w:szCs w:val="18"/>
+        </w:rPr>
+        <w:t>distruibída</w:t>
+      </w:r>
+      <w:proofErr w:type="spellEnd"/>
+      <w:r>
+        <w:rPr>
+          <w:rFonts w:ascii="Arial" w:eastAsia="Times New Roman" w:hAnsi="Arial" w:cs="Arial"/>
+          <w:color w:val="000000"/>
+          <w:sz w:val="18"/>
+          <w:szCs w:val="18"/>
+        </w:rPr>
+        <w:t xml:space="preserve"> possui modelo de carga</w:t>
       </w:r>
     </w:p>
     <w:p>
@@ -3881,7 +6331,27 @@
           <w:sz w:val="18"/>
           <w:szCs w:val="18"/>
         </w:rPr>
-        <w:t xml:space="preserve">Fase/Potência: A/ativa, A/reativa, B/ativa, B/reativa, C/ativa, C/reativa,  condutância, susceptância e descrição. </w:t>
+        <w:t>Fase/Potência: A/ativa, A/reativa, B/ativa, B/reativa, C/ativa, C/reativa,</w:t>
+      </w:r>
+      <w:proofErr w:type="gramStart"/>
+      <w:r>
+        <w:rPr>
+          <w:rFonts w:ascii="Arial" w:eastAsia="Times New Roman" w:hAnsi="Arial" w:cs="Arial"/>
+          <w:color w:val="000000"/>
+          <w:sz w:val="18"/>
+          <w:szCs w:val="18"/>
+        </w:rPr>
+        <w:t xml:space="preserve">  </w:t>
+      </w:r>
+      <w:proofErr w:type="gramEnd"/>
+      <w:r>
+        <w:rPr>
+          <w:rFonts w:ascii="Arial" w:eastAsia="Times New Roman" w:hAnsi="Arial" w:cs="Arial"/>
+          <w:color w:val="000000"/>
+          <w:sz w:val="18"/>
+          <w:szCs w:val="18"/>
+        </w:rPr>
+        <w:t xml:space="preserve">condutância, susceptância e descrição. </w:t>
       </w:r>
     </w:p>
     <w:p>
@@ -4036,7 +6506,27 @@
           <w:sz w:val="18"/>
           <w:szCs w:val="18"/>
         </w:rPr>
-        <w:t xml:space="preserve">ID do ramo (chave estrangeira), e  ID do caso base (chave estrangeira). </w:t>
+        <w:t>ID do ramo (chave estrangeira), e</w:t>
+      </w:r>
+      <w:proofErr w:type="gramStart"/>
+      <w:r>
+        <w:rPr>
+          <w:rFonts w:ascii="Arial" w:eastAsia="Times New Roman" w:hAnsi="Arial" w:cs="Arial"/>
+          <w:color w:val="000000"/>
+          <w:sz w:val="18"/>
+          <w:szCs w:val="18"/>
+        </w:rPr>
+        <w:t xml:space="preserve">  </w:t>
+      </w:r>
+      <w:proofErr w:type="gramEnd"/>
+      <w:r>
+        <w:rPr>
+          <w:rFonts w:ascii="Arial" w:eastAsia="Times New Roman" w:hAnsi="Arial" w:cs="Arial"/>
+          <w:color w:val="000000"/>
+          <w:sz w:val="18"/>
+          <w:szCs w:val="18"/>
+        </w:rPr>
+        <w:t xml:space="preserve">ID do caso base (chave estrangeira). </w:t>
       </w:r>
     </w:p>
     <w:p>
@@ -4067,7 +6557,27 @@
           <w:sz w:val="18"/>
           <w:szCs w:val="18"/>
         </w:rPr>
-        <w:t>Número sequencial, descrição, relação de transformação, ângulo de fase final, tensão em alta, tensão em baixa, limite mínimo de tensão, limite máximo de tensão, limite mínimo de potência, limite máximo de potência, step, % R, % X, potência, limite máximo de potência, limite mínimo de potência, defasagem mínimo, ângulo de defasagem máximo.</w:t>
+        <w:t xml:space="preserve">Número sequencial, descrição, relação de transformação, ângulo de fase final, tensão em alta, tensão em baixa, limite mínimo de tensão, limite máximo de tensão, limite mínimo de potência, limite máximo de potência, </w:t>
+      </w:r>
+      <w:proofErr w:type="spellStart"/>
+      <w:r>
+        <w:rPr>
+          <w:rFonts w:ascii="Arial" w:eastAsia="Times New Roman" w:hAnsi="Arial" w:cs="Arial"/>
+          <w:color w:val="000000"/>
+          <w:sz w:val="18"/>
+          <w:szCs w:val="18"/>
+        </w:rPr>
+        <w:t>step</w:t>
+      </w:r>
+      <w:proofErr w:type="spellEnd"/>
+      <w:r>
+        <w:rPr>
+          <w:rFonts w:ascii="Arial" w:eastAsia="Times New Roman" w:hAnsi="Arial" w:cs="Arial"/>
+          <w:color w:val="000000"/>
+          <w:sz w:val="18"/>
+          <w:szCs w:val="18"/>
+        </w:rPr>
+        <w:t>, % R, % X, potência, limite máximo de potência, limite mínimo de potência, defasagem mínimo, ângulo de defasagem máximo.</w:t>
       </w:r>
     </w:p>
     <w:p>
@@ -4097,7 +6607,67 @@
           <w:sz w:val="18"/>
           <w:szCs w:val="18"/>
         </w:rPr>
-        <w:t>Tabela II (pag 7) [1] e Transformer Data [2]</w:t>
+        <w:t>Tabela II (</w:t>
+      </w:r>
+      <w:proofErr w:type="spellStart"/>
+      <w:r>
+        <w:rPr>
+          <w:rFonts w:ascii="Arial" w:eastAsia="Times New Roman" w:hAnsi="Arial" w:cs="Arial"/>
+          <w:color w:val="000000"/>
+          <w:sz w:val="18"/>
+          <w:szCs w:val="18"/>
+        </w:rPr>
+        <w:t>pag</w:t>
+      </w:r>
+      <w:proofErr w:type="spellEnd"/>
+      <w:r>
+        <w:rPr>
+          <w:rFonts w:ascii="Arial" w:eastAsia="Times New Roman" w:hAnsi="Arial" w:cs="Arial"/>
+          <w:color w:val="000000"/>
+          <w:sz w:val="18"/>
+          <w:szCs w:val="18"/>
+        </w:rPr>
+        <w:t xml:space="preserve"> </w:t>
+      </w:r>
+      <w:proofErr w:type="gramStart"/>
+      <w:r>
+        <w:rPr>
+          <w:rFonts w:ascii="Arial" w:eastAsia="Times New Roman" w:hAnsi="Arial" w:cs="Arial"/>
+          <w:color w:val="000000"/>
+          <w:sz w:val="18"/>
+          <w:szCs w:val="18"/>
+        </w:rPr>
+        <w:t>7</w:t>
+      </w:r>
+      <w:proofErr w:type="gramEnd"/>
+      <w:r>
+        <w:rPr>
+          <w:rFonts w:ascii="Arial" w:eastAsia="Times New Roman" w:hAnsi="Arial" w:cs="Arial"/>
+          <w:color w:val="000000"/>
+          <w:sz w:val="18"/>
+          <w:szCs w:val="18"/>
+        </w:rPr>
+        <w:t xml:space="preserve">) [1] e </w:t>
+      </w:r>
+      <w:proofErr w:type="spellStart"/>
+      <w:r>
+        <w:rPr>
+          <w:rFonts w:ascii="Arial" w:eastAsia="Times New Roman" w:hAnsi="Arial" w:cs="Arial"/>
+          <w:color w:val="000000"/>
+          <w:sz w:val="18"/>
+          <w:szCs w:val="18"/>
+        </w:rPr>
+        <w:t>Transformer</w:t>
+      </w:r>
+      <w:proofErr w:type="spellEnd"/>
+      <w:r>
+        <w:rPr>
+          <w:rFonts w:ascii="Arial" w:eastAsia="Times New Roman" w:hAnsi="Arial" w:cs="Arial"/>
+          <w:color w:val="000000"/>
+          <w:sz w:val="18"/>
+          <w:szCs w:val="18"/>
+        </w:rPr>
+        <w:t xml:space="preserve"> Data [2]</w:t>
       </w:r>
     </w:p>
     <w:p>
@@ -4128,7 +6698,27 @@
           <w:sz w:val="18"/>
           <w:szCs w:val="18"/>
         </w:rPr>
-        <w:t xml:space="preserve">Transformadores têm a propriedade de controlar determinadas variáveis do sistema elétrico de potência. Ele pode ser modelado como sendo um “tipo” de ramo, ou seja, possui dois nós associados, e por tanto, possui chave estrangeira primária sendo ID do ramo, além do ID do caso base. </w:t>
+        <w:t xml:space="preserve">Transformadores têm a propriedade de controlar determinadas variáveis do sistema elétrico de potência. Ele pode ser modelado como sendo um “tipo” de ramo, ou seja, </w:t>
+      </w:r>
+      <w:proofErr w:type="gramStart"/>
+      <w:r>
+        <w:rPr>
+          <w:rFonts w:ascii="Arial" w:eastAsia="Times New Roman" w:hAnsi="Arial" w:cs="Arial"/>
+          <w:color w:val="000000"/>
+          <w:sz w:val="18"/>
+          <w:szCs w:val="18"/>
+        </w:rPr>
+        <w:t>possui</w:t>
+      </w:r>
+      <w:proofErr w:type="gramEnd"/>
+      <w:r>
+        <w:rPr>
+          <w:rFonts w:ascii="Arial" w:eastAsia="Times New Roman" w:hAnsi="Arial" w:cs="Arial"/>
+          <w:color w:val="000000"/>
+          <w:sz w:val="18"/>
+          <w:szCs w:val="18"/>
+        </w:rPr>
+        <w:t xml:space="preserve"> dois nós associados, e por tanto, possui chave estrangeira primária sendo ID do ramo, além do ID do caso base. </w:t>
       </w:r>
     </w:p>
     <w:p>
@@ -4191,8 +6781,30 @@
           <w:sz w:val="18"/>
           <w:szCs w:val="18"/>
         </w:rPr>
-        <w:t>Relação de controle barra barra</w:t>
-      </w:r>
+        <w:t xml:space="preserve">Relação de controle </w:t>
+      </w:r>
+      <w:proofErr w:type="gramStart"/>
+      <w:r>
+        <w:rPr>
+          <w:rFonts w:ascii="Arial" w:eastAsia="Times New Roman" w:hAnsi="Arial" w:cs="Arial"/>
+          <w:color w:val="000000"/>
+          <w:sz w:val="18"/>
+          <w:szCs w:val="18"/>
+        </w:rPr>
+        <w:t xml:space="preserve">barra </w:t>
+      </w:r>
+      <w:proofErr w:type="spellStart"/>
+      <w:r>
+        <w:rPr>
+          <w:rFonts w:ascii="Arial" w:eastAsia="Times New Roman" w:hAnsi="Arial" w:cs="Arial"/>
+          <w:color w:val="000000"/>
+          <w:sz w:val="18"/>
+          <w:szCs w:val="18"/>
+        </w:rPr>
+        <w:t>barra</w:t>
+      </w:r>
+      <w:proofErr w:type="spellEnd"/>
+      <w:proofErr w:type="gramEnd"/>
     </w:p>
     <w:p>
       <w:pPr>
@@ -4222,7 +6834,27 @@
           <w:sz w:val="18"/>
           <w:szCs w:val="18"/>
         </w:rPr>
-        <w:t>ID da barra (chave estrangeira), e  ID da barra controlada (chave estrangeira), ID do caso base (chave estrangeira).</w:t>
+        <w:t>ID da barra (chave estrangeira), e</w:t>
+      </w:r>
+      <w:proofErr w:type="gramStart"/>
+      <w:r>
+        <w:rPr>
+          <w:rFonts w:ascii="Arial" w:eastAsia="Times New Roman" w:hAnsi="Arial" w:cs="Arial"/>
+          <w:color w:val="000000"/>
+          <w:sz w:val="18"/>
+          <w:szCs w:val="18"/>
+        </w:rPr>
+        <w:t xml:space="preserve">  </w:t>
+      </w:r>
+      <w:proofErr w:type="gramEnd"/>
+      <w:r>
+        <w:rPr>
+          <w:rFonts w:ascii="Arial" w:eastAsia="Times New Roman" w:hAnsi="Arial" w:cs="Arial"/>
+          <w:color w:val="000000"/>
+          <w:sz w:val="18"/>
+          <w:szCs w:val="18"/>
+        </w:rPr>
+        <w:t>ID da barra controlada (chave estrangeira), ID do caso base (chave estrangeira).</w:t>
       </w:r>
     </w:p>
     <w:p>
@@ -4252,7 +6884,47 @@
           <w:sz w:val="18"/>
           <w:szCs w:val="18"/>
         </w:rPr>
-        <w:t>atributo “Remote controle” da Tabela 3 (pag 3). [1]</w:t>
+        <w:t>atributo “Remote controle” da Tabela 3 (</w:t>
+      </w:r>
+      <w:proofErr w:type="spellStart"/>
+      <w:r>
+        <w:rPr>
+          <w:rFonts w:ascii="Arial" w:eastAsia="Times New Roman" w:hAnsi="Arial" w:cs="Arial"/>
+          <w:color w:val="000000"/>
+          <w:sz w:val="18"/>
+          <w:szCs w:val="18"/>
+        </w:rPr>
+        <w:t>pag</w:t>
+      </w:r>
+      <w:proofErr w:type="spellEnd"/>
+      <w:r>
+        <w:rPr>
+          <w:rFonts w:ascii="Arial" w:eastAsia="Times New Roman" w:hAnsi="Arial" w:cs="Arial"/>
+          <w:color w:val="000000"/>
+          <w:sz w:val="18"/>
+          <w:szCs w:val="18"/>
+        </w:rPr>
+        <w:t xml:space="preserve"> </w:t>
+      </w:r>
+      <w:proofErr w:type="gramStart"/>
+      <w:r>
+        <w:rPr>
+          <w:rFonts w:ascii="Arial" w:eastAsia="Times New Roman" w:hAnsi="Arial" w:cs="Arial"/>
+          <w:color w:val="000000"/>
+          <w:sz w:val="18"/>
+          <w:szCs w:val="18"/>
+        </w:rPr>
+        <w:t>3</w:t>
+      </w:r>
+      <w:proofErr w:type="gramEnd"/>
+      <w:r>
+        <w:rPr>
+          <w:rFonts w:ascii="Arial" w:eastAsia="Times New Roman" w:hAnsi="Arial" w:cs="Arial"/>
+          <w:color w:val="000000"/>
+          <w:sz w:val="18"/>
+          <w:szCs w:val="18"/>
+        </w:rPr>
+        <w:t>). [1]</w:t>
       </w:r>
     </w:p>
     <w:p>
@@ -4283,7 +6955,38 @@
           <w:sz w:val="18"/>
           <w:szCs w:val="18"/>
         </w:rPr>
-        <w:t xml:space="preserve">O sexto registro da tabela 3, mostra que a barra 142 está controlando a a magnitude de tensão na barra 143. Para que esta informação seja possível ser armazenada esta relação de controle foi criada. </w:t>
+        <w:t xml:space="preserve">O sexto registro da tabela 3, mostra que a barra 142 está controlando </w:t>
+      </w:r>
+      <w:proofErr w:type="gramStart"/>
+      <w:r>
+        <w:rPr>
+          <w:rFonts w:ascii="Arial" w:eastAsia="Times New Roman" w:hAnsi="Arial" w:cs="Arial"/>
+          <w:color w:val="000000"/>
+          <w:sz w:val="18"/>
+          <w:szCs w:val="18"/>
+        </w:rPr>
+        <w:t xml:space="preserve">a </w:t>
+      </w:r>
+      <w:proofErr w:type="spellStart"/>
+      <w:r>
+        <w:rPr>
+          <w:rFonts w:ascii="Arial" w:eastAsia="Times New Roman" w:hAnsi="Arial" w:cs="Arial"/>
+          <w:color w:val="000000"/>
+          <w:sz w:val="18"/>
+          <w:szCs w:val="18"/>
+        </w:rPr>
+        <w:t>a</w:t>
+      </w:r>
+      <w:proofErr w:type="spellEnd"/>
+      <w:proofErr w:type="gramEnd"/>
+      <w:r>
+        <w:rPr>
+          <w:rFonts w:ascii="Arial" w:eastAsia="Times New Roman" w:hAnsi="Arial" w:cs="Arial"/>
+          <w:color w:val="000000"/>
+          <w:sz w:val="18"/>
+          <w:szCs w:val="18"/>
+        </w:rPr>
+        <w:t xml:space="preserve"> magnitude de tensão na barra 143. Para que esta informação seja possível ser armazenada esta relação de controle foi criada. </w:t>
       </w:r>
     </w:p>
     <w:p>
@@ -4377,7 +7080,27 @@
           <w:sz w:val="18"/>
           <w:szCs w:val="18"/>
         </w:rPr>
-        <w:t>ID do ramo (chave estrangeira), e  ID da barra controlada (chave estrangeira), ID do caso base (chave estrangeira).</w:t>
+        <w:t>ID do ramo (chave estrangeira), e</w:t>
+      </w:r>
+      <w:proofErr w:type="gramStart"/>
+      <w:r>
+        <w:rPr>
+          <w:rFonts w:ascii="Arial" w:eastAsia="Times New Roman" w:hAnsi="Arial" w:cs="Arial"/>
+          <w:color w:val="000000"/>
+          <w:sz w:val="18"/>
+          <w:szCs w:val="18"/>
+        </w:rPr>
+        <w:t xml:space="preserve">  </w:t>
+      </w:r>
+      <w:proofErr w:type="gramEnd"/>
+      <w:r>
+        <w:rPr>
+          <w:rFonts w:ascii="Arial" w:eastAsia="Times New Roman" w:hAnsi="Arial" w:cs="Arial"/>
+          <w:color w:val="000000"/>
+          <w:sz w:val="18"/>
+          <w:szCs w:val="18"/>
+        </w:rPr>
+        <w:t>ID da barra controlada (chave estrangeira), ID do caso base (chave estrangeira).</w:t>
       </w:r>
     </w:p>
     <w:p>
@@ -4438,7 +7161,67 @@
           <w:sz w:val="18"/>
           <w:szCs w:val="18"/>
         </w:rPr>
-        <w:t xml:space="preserve">atributo “Control Bus” da Tabela 5 (pag 5). </w:t>
+        <w:t>atributo “</w:t>
+      </w:r>
+      <w:proofErr w:type="spellStart"/>
+      <w:r>
+        <w:rPr>
+          <w:rFonts w:ascii="Arial" w:eastAsia="Times New Roman" w:hAnsi="Arial" w:cs="Arial"/>
+          <w:color w:val="000000"/>
+          <w:sz w:val="18"/>
+          <w:szCs w:val="18"/>
+        </w:rPr>
+        <w:t>Control</w:t>
+      </w:r>
+      <w:proofErr w:type="spellEnd"/>
+      <w:r>
+        <w:rPr>
+          <w:rFonts w:ascii="Arial" w:eastAsia="Times New Roman" w:hAnsi="Arial" w:cs="Arial"/>
+          <w:color w:val="000000"/>
+          <w:sz w:val="18"/>
+          <w:szCs w:val="18"/>
+        </w:rPr>
+        <w:t xml:space="preserve"> Bus” da Tabela 5 (</w:t>
+      </w:r>
+      <w:proofErr w:type="spellStart"/>
+      <w:r>
+        <w:rPr>
+          <w:rFonts w:ascii="Arial" w:eastAsia="Times New Roman" w:hAnsi="Arial" w:cs="Arial"/>
+          <w:color w:val="000000"/>
+          <w:sz w:val="18"/>
+          <w:szCs w:val="18"/>
+        </w:rPr>
+        <w:t>pag</w:t>
+      </w:r>
+      <w:proofErr w:type="spellEnd"/>
+      <w:r>
+        <w:rPr>
+          <w:rFonts w:ascii="Arial" w:eastAsia="Times New Roman" w:hAnsi="Arial" w:cs="Arial"/>
+          <w:color w:val="000000"/>
+          <w:sz w:val="18"/>
+          <w:szCs w:val="18"/>
+        </w:rPr>
+        <w:t xml:space="preserve"> </w:t>
+      </w:r>
+      <w:proofErr w:type="gramStart"/>
+      <w:r>
+        <w:rPr>
+          <w:rFonts w:ascii="Arial" w:eastAsia="Times New Roman" w:hAnsi="Arial" w:cs="Arial"/>
+          <w:color w:val="000000"/>
+          <w:sz w:val="18"/>
+          <w:szCs w:val="18"/>
+        </w:rPr>
+        <w:t>5</w:t>
+      </w:r>
+      <w:proofErr w:type="gramEnd"/>
+      <w:r>
+        <w:rPr>
+          <w:rFonts w:ascii="Arial" w:eastAsia="Times New Roman" w:hAnsi="Arial" w:cs="Arial"/>
+          <w:color w:val="000000"/>
+          <w:sz w:val="18"/>
+          <w:szCs w:val="18"/>
+        </w:rPr>
+        <w:t xml:space="preserve">). </w:t>
       </w:r>
     </w:p>
     <w:p>
@@ -4595,8 +7378,19 @@
           <w:sz w:val="18"/>
           <w:szCs w:val="18"/>
         </w:rPr>
-        <w:t>Número sequencial, potência ativa e reativa</w:t>
-      </w:r>
+        <w:t xml:space="preserve">Número sequencial, potência ativa e </w:t>
+      </w:r>
+      <w:proofErr w:type="gramStart"/>
+      <w:r>
+        <w:rPr>
+          <w:rFonts w:ascii="Arial" w:eastAsia="Times New Roman" w:hAnsi="Arial" w:cs="Arial"/>
+          <w:color w:val="000000"/>
+          <w:sz w:val="18"/>
+          <w:szCs w:val="18"/>
+        </w:rPr>
+        <w:t>reativa</w:t>
+      </w:r>
+      <w:proofErr w:type="gramEnd"/>
     </w:p>
     <w:p>
       <w:pPr>
@@ -4781,7 +7575,27 @@
           <w:sz w:val="18"/>
           <w:szCs w:val="18"/>
         </w:rPr>
-        <w:t>Número sequencial, Fase, conexão, largura de banda, razão PT, CT ratings, Fase A: Resistência, fase B; Resistência, fase C: Resistência, Fase A: Reatância, Fase B: Reatância, Fase Reatância: X, Fase A: tensão, Fase B: tensão, Fase C: tensão.</w:t>
+        <w:t xml:space="preserve">Número sequencial, Fase, conexão, largura de banda, razão PT, CT </w:t>
+      </w:r>
+      <w:proofErr w:type="spellStart"/>
+      <w:r>
+        <w:rPr>
+          <w:rFonts w:ascii="Arial" w:eastAsia="Times New Roman" w:hAnsi="Arial" w:cs="Arial"/>
+          <w:color w:val="000000"/>
+          <w:sz w:val="18"/>
+          <w:szCs w:val="18"/>
+        </w:rPr>
+        <w:t>ratings</w:t>
+      </w:r>
+      <w:proofErr w:type="spellEnd"/>
+      <w:r>
+        <w:rPr>
+          <w:rFonts w:ascii="Arial" w:eastAsia="Times New Roman" w:hAnsi="Arial" w:cs="Arial"/>
+          <w:color w:val="000000"/>
+          <w:sz w:val="18"/>
+          <w:szCs w:val="18"/>
+        </w:rPr>
+        <w:t>, Fase A: Resistência, fase B; Resistência, fase C: Resistência, Fase A: Reatância, Fase B: Reatância, Fase Reatância: X, Fase A: tensão, Fase B: tensão, Fase C: tensão.</w:t>
       </w:r>
     </w:p>
     <w:p>
@@ -4842,7 +7656,47 @@
           <w:sz w:val="18"/>
           <w:szCs w:val="18"/>
         </w:rPr>
-        <w:t xml:space="preserve">Em sistemas de distribuição de energia elétrica é possível que reguladores de tensão estejam conectadas em barras. Os reguladores de tensão são descritos por meio de número sequencial, fase, conexão, largura de banda, razão PT, CT ratings, resistência e reatância por fase, tensão por fase. </w:t>
+        <w:t xml:space="preserve">Em sistemas de distribuição de energia elétrica é possível que reguladores de tensão estejam </w:t>
+      </w:r>
+      <w:proofErr w:type="gramStart"/>
+      <w:r>
+        <w:rPr>
+          <w:rFonts w:ascii="Arial" w:eastAsia="Times New Roman" w:hAnsi="Arial" w:cs="Arial"/>
+          <w:color w:val="000000"/>
+          <w:sz w:val="18"/>
+          <w:szCs w:val="18"/>
+        </w:rPr>
+        <w:t>conectadas em barras</w:t>
+      </w:r>
+      <w:proofErr w:type="gramEnd"/>
+      <w:r>
+        <w:rPr>
+          <w:rFonts w:ascii="Arial" w:eastAsia="Times New Roman" w:hAnsi="Arial" w:cs="Arial"/>
+          <w:color w:val="000000"/>
+          <w:sz w:val="18"/>
+          <w:szCs w:val="18"/>
+        </w:rPr>
+        <w:t xml:space="preserve">. Os reguladores de tensão são descritos por meio de número sequencial, fase, conexão, largura de banda, razão PT, CT </w:t>
+      </w:r>
+      <w:proofErr w:type="spellStart"/>
+      <w:r>
+        <w:rPr>
+          <w:rFonts w:ascii="Arial" w:eastAsia="Times New Roman" w:hAnsi="Arial" w:cs="Arial"/>
+          <w:color w:val="000000"/>
+          <w:sz w:val="18"/>
+          <w:szCs w:val="18"/>
+        </w:rPr>
+        <w:t>ratings</w:t>
+      </w:r>
+      <w:proofErr w:type="spellEnd"/>
+      <w:r>
+        <w:rPr>
+          <w:rFonts w:ascii="Arial" w:eastAsia="Times New Roman" w:hAnsi="Arial" w:cs="Arial"/>
+          <w:color w:val="000000"/>
+          <w:sz w:val="18"/>
+          <w:szCs w:val="18"/>
+        </w:rPr>
+        <w:t xml:space="preserve">, resistência e reatância por fase, tensão por fase. </w:t>
       </w:r>
     </w:p>
     <w:p>
@@ -4905,7 +7759,47 @@
           <w:sz w:val="18"/>
           <w:szCs w:val="18"/>
         </w:rPr>
-        <w:t>Relação de ramos “Tie Lines”</w:t>
+        <w:t>Relação de ramos “</w:t>
+      </w:r>
+      <w:proofErr w:type="spellStart"/>
+      <w:r>
+        <w:rPr>
+          <w:rFonts w:ascii="Arial" w:eastAsia="Times New Roman" w:hAnsi="Arial" w:cs="Arial"/>
+          <w:color w:val="000000"/>
+          <w:sz w:val="18"/>
+          <w:szCs w:val="18"/>
+        </w:rPr>
+        <w:t>Tie</w:t>
+      </w:r>
+      <w:proofErr w:type="spellEnd"/>
+      <w:r>
+        <w:rPr>
+          <w:rFonts w:ascii="Arial" w:eastAsia="Times New Roman" w:hAnsi="Arial" w:cs="Arial"/>
+          <w:color w:val="000000"/>
+          <w:sz w:val="18"/>
+          <w:szCs w:val="18"/>
+        </w:rPr>
+        <w:t xml:space="preserve"> </w:t>
+      </w:r>
+      <w:proofErr w:type="spellStart"/>
+      <w:r>
+        <w:rPr>
+          <w:rFonts w:ascii="Arial" w:eastAsia="Times New Roman" w:hAnsi="Arial" w:cs="Arial"/>
+          <w:color w:val="000000"/>
+          <w:sz w:val="18"/>
+          <w:szCs w:val="18"/>
+        </w:rPr>
+        <w:t>Lines</w:t>
+      </w:r>
+      <w:proofErr w:type="spellEnd"/>
+      <w:r>
+        <w:rPr>
+          <w:rFonts w:ascii="Arial" w:eastAsia="Times New Roman" w:hAnsi="Arial" w:cs="Arial"/>
+          <w:color w:val="000000"/>
+          <w:sz w:val="18"/>
+          <w:szCs w:val="18"/>
+        </w:rPr>
+        <w:t>”</w:t>
       </w:r>
     </w:p>
     <w:p>
@@ -4936,7 +7830,27 @@
           <w:sz w:val="18"/>
           <w:szCs w:val="18"/>
         </w:rPr>
-        <w:t xml:space="preserve">ID do barra há medições (chave estrangeira), ID do barra em não há medições (chave estrangeira), e ID do caso base (chave estrangeira), número do circuito, número sequencial. </w:t>
+        <w:t xml:space="preserve">ID </w:t>
+      </w:r>
+      <w:proofErr w:type="gramStart"/>
+      <w:r>
+        <w:rPr>
+          <w:rFonts w:ascii="Arial" w:eastAsia="Times New Roman" w:hAnsi="Arial" w:cs="Arial"/>
+          <w:color w:val="000000"/>
+          <w:sz w:val="18"/>
+          <w:szCs w:val="18"/>
+        </w:rPr>
+        <w:t>do barra</w:t>
+      </w:r>
+      <w:proofErr w:type="gramEnd"/>
+      <w:r>
+        <w:rPr>
+          <w:rFonts w:ascii="Arial" w:eastAsia="Times New Roman" w:hAnsi="Arial" w:cs="Arial"/>
+          <w:color w:val="000000"/>
+          <w:sz w:val="18"/>
+          <w:szCs w:val="18"/>
+        </w:rPr>
+        <w:t xml:space="preserve"> há medições (chave estrangeira), ID do barra em não há medições (chave estrangeira), e ID do caso base (chave estrangeira), número do circuito, número sequencial. </w:t>
       </w:r>
     </w:p>
     <w:p>
@@ -4997,7 +7911,47 @@
           <w:sz w:val="18"/>
           <w:szCs w:val="18"/>
         </w:rPr>
-        <w:t>Um ramo pode ligar duas barras localizadas em áreas diferentes. Esta relação é definida por meio destes ramos denominados “tie lines”.</w:t>
+        <w:t>Um ramo pode ligar duas barras localizadas em áreas diferentes. Esta relação é definida por meio destes ramos denominados “</w:t>
+      </w:r>
+      <w:proofErr w:type="spellStart"/>
+      <w:r>
+        <w:rPr>
+          <w:rFonts w:ascii="Arial" w:eastAsia="Times New Roman" w:hAnsi="Arial" w:cs="Arial"/>
+          <w:color w:val="000000"/>
+          <w:sz w:val="18"/>
+          <w:szCs w:val="18"/>
+        </w:rPr>
+        <w:t>tie</w:t>
+      </w:r>
+      <w:proofErr w:type="spellEnd"/>
+      <w:r>
+        <w:rPr>
+          <w:rFonts w:ascii="Arial" w:eastAsia="Times New Roman" w:hAnsi="Arial" w:cs="Arial"/>
+          <w:color w:val="000000"/>
+          <w:sz w:val="18"/>
+          <w:szCs w:val="18"/>
+        </w:rPr>
+        <w:t xml:space="preserve"> </w:t>
+      </w:r>
+      <w:proofErr w:type="spellStart"/>
+      <w:r>
+        <w:rPr>
+          <w:rFonts w:ascii="Arial" w:eastAsia="Times New Roman" w:hAnsi="Arial" w:cs="Arial"/>
+          <w:color w:val="000000"/>
+          <w:sz w:val="18"/>
+          <w:szCs w:val="18"/>
+        </w:rPr>
+        <w:t>lines</w:t>
+      </w:r>
+      <w:proofErr w:type="spellEnd"/>
+      <w:r>
+        <w:rPr>
+          <w:rFonts w:ascii="Arial" w:eastAsia="Times New Roman" w:hAnsi="Arial" w:cs="Arial"/>
+          <w:color w:val="000000"/>
+          <w:sz w:val="18"/>
+          <w:szCs w:val="18"/>
+        </w:rPr>
+        <w:t>”.</w:t>
       </w:r>
     </w:p>
     <w:p>

</xml_diff>

<commit_message>
Zonas de perda atualizadas
</commit_message>
<xml_diff>
--- a/WindowsApplication1/Tabelas.docx
+++ b/WindowsApplication1/Tabelas.docx
@@ -12653,6 +12653,1124 @@
     <w:p>
       <w:pPr>
         <w:spacing w:after="0" w:line="240" w:lineRule="auto"/>
+        <w:rPr>
+          <w:rFonts w:ascii="Times New Roman" w:eastAsia="Times New Roman" w:hAnsi="Times New Roman" w:cs="Times New Roman"/>
+          <w:sz w:val="24"/>
+          <w:szCs w:val="24"/>
+        </w:rPr>
+      </w:pPr>
+      <w:r>
+        <w:rPr>
+          <w:rFonts w:ascii="Times New Roman" w:eastAsia="Times New Roman" w:hAnsi="Times New Roman" w:cs="Times New Roman"/>
+          <w:sz w:val="24"/>
+          <w:szCs w:val="24"/>
+        </w:rPr>
+        <w:t>CREATE TABLE `</w:t>
+      </w:r>
+      <w:proofErr w:type="spellStart"/>
+      <w:r>
+        <w:rPr>
+          <w:rFonts w:ascii="Times New Roman" w:eastAsia="Times New Roman" w:hAnsi="Times New Roman" w:cs="Times New Roman"/>
+          <w:sz w:val="24"/>
+          <w:szCs w:val="24"/>
+        </w:rPr>
+        <w:t>power_system_database</w:t>
+      </w:r>
+      <w:proofErr w:type="gramStart"/>
+      <w:r>
+        <w:rPr>
+          <w:rFonts w:ascii="Times New Roman" w:eastAsia="Times New Roman" w:hAnsi="Times New Roman" w:cs="Times New Roman"/>
+          <w:sz w:val="24"/>
+          <w:szCs w:val="24"/>
+        </w:rPr>
+        <w:t>`</w:t>
+      </w:r>
+      <w:proofErr w:type="spellEnd"/>
+      <w:r>
+        <w:rPr>
+          <w:rFonts w:ascii="Times New Roman" w:eastAsia="Times New Roman" w:hAnsi="Times New Roman" w:cs="Times New Roman"/>
+          <w:sz w:val="24"/>
+          <w:szCs w:val="24"/>
+        </w:rPr>
+        <w:t>.</w:t>
+      </w:r>
+      <w:proofErr w:type="spellStart"/>
+      <w:proofErr w:type="gramEnd"/>
+      <w:r>
+        <w:rPr>
+          <w:rFonts w:ascii="Times New Roman" w:eastAsia="Times New Roman" w:hAnsi="Times New Roman" w:cs="Times New Roman"/>
+          <w:sz w:val="24"/>
+          <w:szCs w:val="24"/>
+        </w:rPr>
+        <w:t>`buslosszone</w:t>
+      </w:r>
+      <w:proofErr w:type="spellEnd"/>
+      <w:r>
+        <w:rPr>
+          <w:rFonts w:ascii="Times New Roman" w:eastAsia="Times New Roman" w:hAnsi="Times New Roman" w:cs="Times New Roman"/>
+          <w:sz w:val="24"/>
+          <w:szCs w:val="24"/>
+        </w:rPr>
+        <w:t>` (</w:t>
+      </w:r>
+    </w:p>
+    <w:p>
+      <w:pPr>
+        <w:spacing w:after="0" w:line="240" w:lineRule="auto"/>
+        <w:rPr>
+          <w:rFonts w:ascii="Times New Roman" w:eastAsia="Times New Roman" w:hAnsi="Times New Roman" w:cs="Times New Roman"/>
+          <w:sz w:val="24"/>
+          <w:szCs w:val="24"/>
+        </w:rPr>
+      </w:pPr>
+      <w:r>
+        <w:rPr>
+          <w:rFonts w:ascii="Times New Roman" w:eastAsia="Times New Roman" w:hAnsi="Times New Roman" w:cs="Times New Roman"/>
+          <w:sz w:val="24"/>
+          <w:szCs w:val="24"/>
+        </w:rPr>
+        <w:t xml:space="preserve">  `</w:t>
+      </w:r>
+      <w:proofErr w:type="spellStart"/>
+      <w:proofErr w:type="gramStart"/>
+      <w:r>
+        <w:rPr>
+          <w:rFonts w:ascii="Times New Roman" w:eastAsia="Times New Roman" w:hAnsi="Times New Roman" w:cs="Times New Roman"/>
+          <w:sz w:val="24"/>
+          <w:szCs w:val="24"/>
+        </w:rPr>
+        <w:t>BusID</w:t>
+      </w:r>
+      <w:proofErr w:type="gramEnd"/>
+      <w:r>
+        <w:rPr>
+          <w:rFonts w:ascii="Times New Roman" w:eastAsia="Times New Roman" w:hAnsi="Times New Roman" w:cs="Times New Roman"/>
+          <w:sz w:val="24"/>
+          <w:szCs w:val="24"/>
+        </w:rPr>
+        <w:t>`</w:t>
+      </w:r>
+      <w:proofErr w:type="spellEnd"/>
+      <w:r>
+        <w:rPr>
+          <w:rFonts w:ascii="Times New Roman" w:eastAsia="Times New Roman" w:hAnsi="Times New Roman" w:cs="Times New Roman"/>
+          <w:sz w:val="24"/>
+          <w:szCs w:val="24"/>
+        </w:rPr>
+        <w:t xml:space="preserve"> INT UNSIGNED NOT NULL,</w:t>
+      </w:r>
+    </w:p>
+    <w:p>
+      <w:pPr>
+        <w:spacing w:after="0" w:line="240" w:lineRule="auto"/>
+        <w:rPr>
+          <w:rFonts w:ascii="Times New Roman" w:eastAsia="Times New Roman" w:hAnsi="Times New Roman" w:cs="Times New Roman"/>
+          <w:sz w:val="24"/>
+          <w:szCs w:val="24"/>
+        </w:rPr>
+      </w:pPr>
+      <w:r>
+        <w:rPr>
+          <w:rFonts w:ascii="Times New Roman" w:eastAsia="Times New Roman" w:hAnsi="Times New Roman" w:cs="Times New Roman"/>
+          <w:sz w:val="24"/>
+          <w:szCs w:val="24"/>
+        </w:rPr>
+        <w:t xml:space="preserve">  `</w:t>
+      </w:r>
+      <w:proofErr w:type="spellStart"/>
+      <w:proofErr w:type="gramStart"/>
+      <w:r>
+        <w:rPr>
+          <w:rFonts w:ascii="Times New Roman" w:eastAsia="Times New Roman" w:hAnsi="Times New Roman" w:cs="Times New Roman"/>
+          <w:sz w:val="24"/>
+          <w:szCs w:val="24"/>
+        </w:rPr>
+        <w:t>lossZoneID</w:t>
+      </w:r>
+      <w:proofErr w:type="gramEnd"/>
+      <w:r>
+        <w:rPr>
+          <w:rFonts w:ascii="Times New Roman" w:eastAsia="Times New Roman" w:hAnsi="Times New Roman" w:cs="Times New Roman"/>
+          <w:sz w:val="24"/>
+          <w:szCs w:val="24"/>
+        </w:rPr>
+        <w:t>`</w:t>
+      </w:r>
+      <w:proofErr w:type="spellEnd"/>
+      <w:r>
+        <w:rPr>
+          <w:rFonts w:ascii="Times New Roman" w:eastAsia="Times New Roman" w:hAnsi="Times New Roman" w:cs="Times New Roman"/>
+          <w:sz w:val="24"/>
+          <w:szCs w:val="24"/>
+        </w:rPr>
+        <w:t xml:space="preserve"> INT UNSIGNED NOT NULL,</w:t>
+      </w:r>
+    </w:p>
+    <w:p>
+      <w:pPr>
+        <w:spacing w:after="0" w:line="240" w:lineRule="auto"/>
+        <w:rPr>
+          <w:rFonts w:ascii="Times New Roman" w:eastAsia="Times New Roman" w:hAnsi="Times New Roman" w:cs="Times New Roman"/>
+          <w:sz w:val="24"/>
+          <w:szCs w:val="24"/>
+        </w:rPr>
+      </w:pPr>
+      <w:r>
+        <w:rPr>
+          <w:rFonts w:ascii="Times New Roman" w:eastAsia="Times New Roman" w:hAnsi="Times New Roman" w:cs="Times New Roman"/>
+          <w:sz w:val="24"/>
+          <w:szCs w:val="24"/>
+        </w:rPr>
+        <w:t xml:space="preserve">  `</w:t>
+      </w:r>
+      <w:proofErr w:type="spellStart"/>
+      <w:proofErr w:type="gramStart"/>
+      <w:r>
+        <w:rPr>
+          <w:rFonts w:ascii="Times New Roman" w:eastAsia="Times New Roman" w:hAnsi="Times New Roman" w:cs="Times New Roman"/>
+          <w:sz w:val="24"/>
+          <w:szCs w:val="24"/>
+        </w:rPr>
+        <w:t>CaseID</w:t>
+      </w:r>
+      <w:proofErr w:type="gramEnd"/>
+      <w:r>
+        <w:rPr>
+          <w:rFonts w:ascii="Times New Roman" w:eastAsia="Times New Roman" w:hAnsi="Times New Roman" w:cs="Times New Roman"/>
+          <w:sz w:val="24"/>
+          <w:szCs w:val="24"/>
+        </w:rPr>
+        <w:t>`</w:t>
+      </w:r>
+      <w:proofErr w:type="spellEnd"/>
+      <w:r>
+        <w:rPr>
+          <w:rFonts w:ascii="Times New Roman" w:eastAsia="Times New Roman" w:hAnsi="Times New Roman" w:cs="Times New Roman"/>
+          <w:sz w:val="24"/>
+          <w:szCs w:val="24"/>
+        </w:rPr>
+        <w:t xml:space="preserve"> INT NOT NULL,</w:t>
+      </w:r>
+    </w:p>
+    <w:p>
+      <w:pPr>
+        <w:spacing w:after="0" w:line="240" w:lineRule="auto"/>
+        <w:rPr>
+          <w:rFonts w:ascii="Times New Roman" w:eastAsia="Times New Roman" w:hAnsi="Times New Roman" w:cs="Times New Roman"/>
+          <w:sz w:val="24"/>
+          <w:szCs w:val="24"/>
+        </w:rPr>
+      </w:pPr>
+      <w:r>
+        <w:rPr>
+          <w:rFonts w:ascii="Times New Roman" w:eastAsia="Times New Roman" w:hAnsi="Times New Roman" w:cs="Times New Roman"/>
+          <w:sz w:val="24"/>
+          <w:szCs w:val="24"/>
+        </w:rPr>
+        <w:t xml:space="preserve">  PRIMARY KEY (</w:t>
+      </w:r>
+      <w:proofErr w:type="spellStart"/>
+      <w:r>
+        <w:rPr>
+          <w:rFonts w:ascii="Times New Roman" w:eastAsia="Times New Roman" w:hAnsi="Times New Roman" w:cs="Times New Roman"/>
+          <w:sz w:val="24"/>
+          <w:szCs w:val="24"/>
+        </w:rPr>
+        <w:t>`</w:t>
+      </w:r>
+      <w:proofErr w:type="gramStart"/>
+      <w:r>
+        <w:rPr>
+          <w:rFonts w:ascii="Times New Roman" w:eastAsia="Times New Roman" w:hAnsi="Times New Roman" w:cs="Times New Roman"/>
+          <w:sz w:val="24"/>
+          <w:szCs w:val="24"/>
+        </w:rPr>
+        <w:t>BusID</w:t>
+      </w:r>
+      <w:proofErr w:type="spellEnd"/>
+      <w:proofErr w:type="gramEnd"/>
+      <w:r>
+        <w:rPr>
+          <w:rFonts w:ascii="Times New Roman" w:eastAsia="Times New Roman" w:hAnsi="Times New Roman" w:cs="Times New Roman"/>
+          <w:sz w:val="24"/>
+          <w:szCs w:val="24"/>
+        </w:rPr>
+        <w:t>`, `</w:t>
+      </w:r>
+      <w:proofErr w:type="spellStart"/>
+      <w:r>
+        <w:rPr>
+          <w:rFonts w:ascii="Times New Roman" w:eastAsia="Times New Roman" w:hAnsi="Times New Roman" w:cs="Times New Roman"/>
+          <w:sz w:val="24"/>
+          <w:szCs w:val="24"/>
+        </w:rPr>
+        <w:t>lossZoneID`</w:t>
+      </w:r>
+      <w:proofErr w:type="spellEnd"/>
+      <w:r>
+        <w:rPr>
+          <w:rFonts w:ascii="Times New Roman" w:eastAsia="Times New Roman" w:hAnsi="Times New Roman" w:cs="Times New Roman"/>
+          <w:sz w:val="24"/>
+          <w:szCs w:val="24"/>
+        </w:rPr>
+        <w:t>, `</w:t>
+      </w:r>
+      <w:proofErr w:type="spellStart"/>
+      <w:r>
+        <w:rPr>
+          <w:rFonts w:ascii="Times New Roman" w:eastAsia="Times New Roman" w:hAnsi="Times New Roman" w:cs="Times New Roman"/>
+          <w:sz w:val="24"/>
+          <w:szCs w:val="24"/>
+        </w:rPr>
+        <w:t>CaseID`</w:t>
+      </w:r>
+      <w:proofErr w:type="spellEnd"/>
+      <w:r>
+        <w:rPr>
+          <w:rFonts w:ascii="Times New Roman" w:eastAsia="Times New Roman" w:hAnsi="Times New Roman" w:cs="Times New Roman"/>
+          <w:sz w:val="24"/>
+          <w:szCs w:val="24"/>
+        </w:rPr>
+        <w:t>),</w:t>
+      </w:r>
+    </w:p>
+    <w:p>
+      <w:pPr>
+        <w:spacing w:after="0" w:line="240" w:lineRule="auto"/>
+        <w:rPr>
+          <w:rFonts w:ascii="Times New Roman" w:eastAsia="Times New Roman" w:hAnsi="Times New Roman" w:cs="Times New Roman"/>
+          <w:sz w:val="24"/>
+          <w:szCs w:val="24"/>
+        </w:rPr>
+      </w:pPr>
+      <w:r>
+        <w:rPr>
+          <w:rFonts w:ascii="Times New Roman" w:eastAsia="Times New Roman" w:hAnsi="Times New Roman" w:cs="Times New Roman"/>
+          <w:sz w:val="24"/>
+          <w:szCs w:val="24"/>
+        </w:rPr>
+        <w:t xml:space="preserve">  INDEX `</w:t>
+      </w:r>
+      <w:proofErr w:type="spellStart"/>
+      <w:proofErr w:type="gramStart"/>
+      <w:r>
+        <w:rPr>
+          <w:rFonts w:ascii="Times New Roman" w:eastAsia="Times New Roman" w:hAnsi="Times New Roman" w:cs="Times New Roman"/>
+          <w:sz w:val="24"/>
+          <w:szCs w:val="24"/>
+        </w:rPr>
+        <w:t>caseID_busLossZone_idx</w:t>
+      </w:r>
+      <w:proofErr w:type="gramEnd"/>
+      <w:r>
+        <w:rPr>
+          <w:rFonts w:ascii="Times New Roman" w:eastAsia="Times New Roman" w:hAnsi="Times New Roman" w:cs="Times New Roman"/>
+          <w:sz w:val="24"/>
+          <w:szCs w:val="24"/>
+        </w:rPr>
+        <w:t>`</w:t>
+      </w:r>
+      <w:proofErr w:type="spellEnd"/>
+      <w:r>
+        <w:rPr>
+          <w:rFonts w:ascii="Times New Roman" w:eastAsia="Times New Roman" w:hAnsi="Times New Roman" w:cs="Times New Roman"/>
+          <w:sz w:val="24"/>
+          <w:szCs w:val="24"/>
+        </w:rPr>
+        <w:t xml:space="preserve"> (</w:t>
+      </w:r>
+      <w:proofErr w:type="spellStart"/>
+      <w:r>
+        <w:rPr>
+          <w:rFonts w:ascii="Times New Roman" w:eastAsia="Times New Roman" w:hAnsi="Times New Roman" w:cs="Times New Roman"/>
+          <w:sz w:val="24"/>
+          <w:szCs w:val="24"/>
+        </w:rPr>
+        <w:t>`CaseID</w:t>
+      </w:r>
+      <w:proofErr w:type="spellEnd"/>
+      <w:r>
+        <w:rPr>
+          <w:rFonts w:ascii="Times New Roman" w:eastAsia="Times New Roman" w:hAnsi="Times New Roman" w:cs="Times New Roman"/>
+          <w:sz w:val="24"/>
+          <w:szCs w:val="24"/>
+        </w:rPr>
+        <w:t>` ASC),</w:t>
+      </w:r>
+    </w:p>
+    <w:p>
+      <w:pPr>
+        <w:spacing w:after="0" w:line="240" w:lineRule="auto"/>
+        <w:rPr>
+          <w:rFonts w:ascii="Times New Roman" w:eastAsia="Times New Roman" w:hAnsi="Times New Roman" w:cs="Times New Roman"/>
+          <w:sz w:val="24"/>
+          <w:szCs w:val="24"/>
+        </w:rPr>
+      </w:pPr>
+      <w:r>
+        <w:rPr>
+          <w:rFonts w:ascii="Times New Roman" w:eastAsia="Times New Roman" w:hAnsi="Times New Roman" w:cs="Times New Roman"/>
+          <w:sz w:val="24"/>
+          <w:szCs w:val="24"/>
+        </w:rPr>
+        <w:t xml:space="preserve">  INDEX `</w:t>
+      </w:r>
+      <w:proofErr w:type="spellStart"/>
+      <w:proofErr w:type="gramStart"/>
+      <w:r>
+        <w:rPr>
+          <w:rFonts w:ascii="Times New Roman" w:eastAsia="Times New Roman" w:hAnsi="Times New Roman" w:cs="Times New Roman"/>
+          <w:sz w:val="24"/>
+          <w:szCs w:val="24"/>
+        </w:rPr>
+        <w:t>lossZoneID_idx</w:t>
+      </w:r>
+      <w:proofErr w:type="gramEnd"/>
+      <w:r>
+        <w:rPr>
+          <w:rFonts w:ascii="Times New Roman" w:eastAsia="Times New Roman" w:hAnsi="Times New Roman" w:cs="Times New Roman"/>
+          <w:sz w:val="24"/>
+          <w:szCs w:val="24"/>
+        </w:rPr>
+        <w:t>`</w:t>
+      </w:r>
+      <w:proofErr w:type="spellEnd"/>
+      <w:r>
+        <w:rPr>
+          <w:rFonts w:ascii="Times New Roman" w:eastAsia="Times New Roman" w:hAnsi="Times New Roman" w:cs="Times New Roman"/>
+          <w:sz w:val="24"/>
+          <w:szCs w:val="24"/>
+        </w:rPr>
+        <w:t xml:space="preserve"> (</w:t>
+      </w:r>
+      <w:proofErr w:type="spellStart"/>
+      <w:r>
+        <w:rPr>
+          <w:rFonts w:ascii="Times New Roman" w:eastAsia="Times New Roman" w:hAnsi="Times New Roman" w:cs="Times New Roman"/>
+          <w:sz w:val="24"/>
+          <w:szCs w:val="24"/>
+        </w:rPr>
+        <w:t>`lossZoneID</w:t>
+      </w:r>
+      <w:proofErr w:type="spellEnd"/>
+      <w:r>
+        <w:rPr>
+          <w:rFonts w:ascii="Times New Roman" w:eastAsia="Times New Roman" w:hAnsi="Times New Roman" w:cs="Times New Roman"/>
+          <w:sz w:val="24"/>
+          <w:szCs w:val="24"/>
+        </w:rPr>
+        <w:t>` ASC),</w:t>
+      </w:r>
+    </w:p>
+    <w:p>
+      <w:pPr>
+        <w:spacing w:after="0" w:line="240" w:lineRule="auto"/>
+        <w:rPr>
+          <w:rFonts w:ascii="Times New Roman" w:eastAsia="Times New Roman" w:hAnsi="Times New Roman" w:cs="Times New Roman"/>
+          <w:sz w:val="24"/>
+          <w:szCs w:val="24"/>
+        </w:rPr>
+      </w:pPr>
+      <w:r>
+        <w:rPr>
+          <w:rFonts w:ascii="Times New Roman" w:eastAsia="Times New Roman" w:hAnsi="Times New Roman" w:cs="Times New Roman"/>
+          <w:sz w:val="24"/>
+          <w:szCs w:val="24"/>
+        </w:rPr>
+        <w:t xml:space="preserve">  CONSTRAINT `</w:t>
+      </w:r>
+      <w:proofErr w:type="spellStart"/>
+      <w:proofErr w:type="gramStart"/>
+      <w:r>
+        <w:rPr>
+          <w:rFonts w:ascii="Times New Roman" w:eastAsia="Times New Roman" w:hAnsi="Times New Roman" w:cs="Times New Roman"/>
+          <w:sz w:val="24"/>
+          <w:szCs w:val="24"/>
+        </w:rPr>
+        <w:t>caseID_busLossZone</w:t>
+      </w:r>
+      <w:proofErr w:type="gramEnd"/>
+      <w:r>
+        <w:rPr>
+          <w:rFonts w:ascii="Times New Roman" w:eastAsia="Times New Roman" w:hAnsi="Times New Roman" w:cs="Times New Roman"/>
+          <w:sz w:val="24"/>
+          <w:szCs w:val="24"/>
+        </w:rPr>
+        <w:t>`</w:t>
+      </w:r>
+      <w:proofErr w:type="spellEnd"/>
+    </w:p>
+    <w:p>
+      <w:pPr>
+        <w:spacing w:after="0" w:line="240" w:lineRule="auto"/>
+        <w:rPr>
+          <w:rFonts w:ascii="Times New Roman" w:eastAsia="Times New Roman" w:hAnsi="Times New Roman" w:cs="Times New Roman"/>
+          <w:sz w:val="24"/>
+          <w:szCs w:val="24"/>
+        </w:rPr>
+      </w:pPr>
+      <w:r>
+        <w:rPr>
+          <w:rFonts w:ascii="Times New Roman" w:eastAsia="Times New Roman" w:hAnsi="Times New Roman" w:cs="Times New Roman"/>
+          <w:sz w:val="24"/>
+          <w:szCs w:val="24"/>
+        </w:rPr>
+        <w:t xml:space="preserve">    FOREIGN KEY (</w:t>
+      </w:r>
+      <w:proofErr w:type="spellStart"/>
+      <w:r>
+        <w:rPr>
+          <w:rFonts w:ascii="Times New Roman" w:eastAsia="Times New Roman" w:hAnsi="Times New Roman" w:cs="Times New Roman"/>
+          <w:sz w:val="24"/>
+          <w:szCs w:val="24"/>
+        </w:rPr>
+        <w:t>`</w:t>
+      </w:r>
+      <w:proofErr w:type="gramStart"/>
+      <w:r>
+        <w:rPr>
+          <w:rFonts w:ascii="Times New Roman" w:eastAsia="Times New Roman" w:hAnsi="Times New Roman" w:cs="Times New Roman"/>
+          <w:sz w:val="24"/>
+          <w:szCs w:val="24"/>
+        </w:rPr>
+        <w:t>CaseID</w:t>
+      </w:r>
+      <w:proofErr w:type="spellEnd"/>
+      <w:proofErr w:type="gramEnd"/>
+      <w:r>
+        <w:rPr>
+          <w:rFonts w:ascii="Times New Roman" w:eastAsia="Times New Roman" w:hAnsi="Times New Roman" w:cs="Times New Roman"/>
+          <w:sz w:val="24"/>
+          <w:szCs w:val="24"/>
+        </w:rPr>
+        <w:t>`)</w:t>
+      </w:r>
+    </w:p>
+    <w:p>
+      <w:pPr>
+        <w:spacing w:after="0" w:line="240" w:lineRule="auto"/>
+        <w:rPr>
+          <w:rFonts w:ascii="Times New Roman" w:eastAsia="Times New Roman" w:hAnsi="Times New Roman" w:cs="Times New Roman"/>
+          <w:sz w:val="24"/>
+          <w:szCs w:val="24"/>
+        </w:rPr>
+      </w:pPr>
+      <w:r>
+        <w:rPr>
+          <w:rFonts w:ascii="Times New Roman" w:eastAsia="Times New Roman" w:hAnsi="Times New Roman" w:cs="Times New Roman"/>
+          <w:sz w:val="24"/>
+          <w:szCs w:val="24"/>
+        </w:rPr>
+        <w:t xml:space="preserve">    REFERENCES `</w:t>
+      </w:r>
+      <w:proofErr w:type="spellStart"/>
+      <w:r>
+        <w:rPr>
+          <w:rFonts w:ascii="Times New Roman" w:eastAsia="Times New Roman" w:hAnsi="Times New Roman" w:cs="Times New Roman"/>
+          <w:sz w:val="24"/>
+          <w:szCs w:val="24"/>
+        </w:rPr>
+        <w:t>power_system_database</w:t>
+      </w:r>
+      <w:proofErr w:type="gramStart"/>
+      <w:r>
+        <w:rPr>
+          <w:rFonts w:ascii="Times New Roman" w:eastAsia="Times New Roman" w:hAnsi="Times New Roman" w:cs="Times New Roman"/>
+          <w:sz w:val="24"/>
+          <w:szCs w:val="24"/>
+        </w:rPr>
+        <w:t>`</w:t>
+      </w:r>
+      <w:proofErr w:type="spellEnd"/>
+      <w:r>
+        <w:rPr>
+          <w:rFonts w:ascii="Times New Roman" w:eastAsia="Times New Roman" w:hAnsi="Times New Roman" w:cs="Times New Roman"/>
+          <w:sz w:val="24"/>
+          <w:szCs w:val="24"/>
+        </w:rPr>
+        <w:t>.</w:t>
+      </w:r>
+      <w:proofErr w:type="spellStart"/>
+      <w:proofErr w:type="gramEnd"/>
+      <w:r>
+        <w:rPr>
+          <w:rFonts w:ascii="Times New Roman" w:eastAsia="Times New Roman" w:hAnsi="Times New Roman" w:cs="Times New Roman"/>
+          <w:sz w:val="24"/>
+          <w:szCs w:val="24"/>
+        </w:rPr>
+        <w:t>`power_system_case</w:t>
+      </w:r>
+      <w:proofErr w:type="spellEnd"/>
+      <w:r>
+        <w:rPr>
+          <w:rFonts w:ascii="Times New Roman" w:eastAsia="Times New Roman" w:hAnsi="Times New Roman" w:cs="Times New Roman"/>
+          <w:sz w:val="24"/>
+          <w:szCs w:val="24"/>
+        </w:rPr>
+        <w:t>` (</w:t>
+      </w:r>
+      <w:proofErr w:type="spellStart"/>
+      <w:r>
+        <w:rPr>
+          <w:rFonts w:ascii="Times New Roman" w:eastAsia="Times New Roman" w:hAnsi="Times New Roman" w:cs="Times New Roman"/>
+          <w:sz w:val="24"/>
+          <w:szCs w:val="24"/>
+        </w:rPr>
+        <w:t>`ID</w:t>
+      </w:r>
+      <w:proofErr w:type="spellEnd"/>
+      <w:r>
+        <w:rPr>
+          <w:rFonts w:ascii="Times New Roman" w:eastAsia="Times New Roman" w:hAnsi="Times New Roman" w:cs="Times New Roman"/>
+          <w:sz w:val="24"/>
+          <w:szCs w:val="24"/>
+        </w:rPr>
+        <w:t>`)</w:t>
+      </w:r>
+    </w:p>
+    <w:p>
+      <w:pPr>
+        <w:spacing w:after="0" w:line="240" w:lineRule="auto"/>
+        <w:rPr>
+          <w:rFonts w:ascii="Times New Roman" w:eastAsia="Times New Roman" w:hAnsi="Times New Roman" w:cs="Times New Roman"/>
+          <w:sz w:val="24"/>
+          <w:szCs w:val="24"/>
+        </w:rPr>
+      </w:pPr>
+      <w:r>
+        <w:rPr>
+          <w:rFonts w:ascii="Times New Roman" w:eastAsia="Times New Roman" w:hAnsi="Times New Roman" w:cs="Times New Roman"/>
+          <w:sz w:val="24"/>
+          <w:szCs w:val="24"/>
+        </w:rPr>
+        <w:t xml:space="preserve">    ON </w:t>
+      </w:r>
+      <w:proofErr w:type="gramStart"/>
+      <w:r>
+        <w:rPr>
+          <w:rFonts w:ascii="Times New Roman" w:eastAsia="Times New Roman" w:hAnsi="Times New Roman" w:cs="Times New Roman"/>
+          <w:sz w:val="24"/>
+          <w:szCs w:val="24"/>
+        </w:rPr>
+        <w:t>DELETE</w:t>
+      </w:r>
+      <w:proofErr w:type="gramEnd"/>
+      <w:r>
+        <w:rPr>
+          <w:rFonts w:ascii="Times New Roman" w:eastAsia="Times New Roman" w:hAnsi="Times New Roman" w:cs="Times New Roman"/>
+          <w:sz w:val="24"/>
+          <w:szCs w:val="24"/>
+        </w:rPr>
+        <w:t xml:space="preserve"> CASCADE</w:t>
+      </w:r>
+    </w:p>
+    <w:p>
+      <w:pPr>
+        <w:spacing w:after="0" w:line="240" w:lineRule="auto"/>
+        <w:rPr>
+          <w:rFonts w:ascii="Times New Roman" w:eastAsia="Times New Roman" w:hAnsi="Times New Roman" w:cs="Times New Roman"/>
+          <w:sz w:val="24"/>
+          <w:szCs w:val="24"/>
+        </w:rPr>
+      </w:pPr>
+      <w:r>
+        <w:rPr>
+          <w:rFonts w:ascii="Times New Roman" w:eastAsia="Times New Roman" w:hAnsi="Times New Roman" w:cs="Times New Roman"/>
+          <w:sz w:val="24"/>
+          <w:szCs w:val="24"/>
+        </w:rPr>
+        <w:t xml:space="preserve">    ON UPDATE CASCADE,</w:t>
+      </w:r>
+    </w:p>
+    <w:p>
+      <w:pPr>
+        <w:spacing w:after="0" w:line="240" w:lineRule="auto"/>
+        <w:rPr>
+          <w:rFonts w:ascii="Times New Roman" w:eastAsia="Times New Roman" w:hAnsi="Times New Roman" w:cs="Times New Roman"/>
+          <w:sz w:val="24"/>
+          <w:szCs w:val="24"/>
+        </w:rPr>
+      </w:pPr>
+      <w:r>
+        <w:rPr>
+          <w:rFonts w:ascii="Times New Roman" w:eastAsia="Times New Roman" w:hAnsi="Times New Roman" w:cs="Times New Roman"/>
+          <w:sz w:val="24"/>
+          <w:szCs w:val="24"/>
+        </w:rPr>
+        <w:t xml:space="preserve">  CONSTRAINT `</w:t>
+      </w:r>
+      <w:proofErr w:type="spellStart"/>
+      <w:proofErr w:type="gramStart"/>
+      <w:r>
+        <w:rPr>
+          <w:rFonts w:ascii="Times New Roman" w:eastAsia="Times New Roman" w:hAnsi="Times New Roman" w:cs="Times New Roman"/>
+          <w:sz w:val="24"/>
+          <w:szCs w:val="24"/>
+        </w:rPr>
+        <w:t>lossZoneID</w:t>
+      </w:r>
+      <w:proofErr w:type="gramEnd"/>
+      <w:r>
+        <w:rPr>
+          <w:rFonts w:ascii="Times New Roman" w:eastAsia="Times New Roman" w:hAnsi="Times New Roman" w:cs="Times New Roman"/>
+          <w:sz w:val="24"/>
+          <w:szCs w:val="24"/>
+        </w:rPr>
+        <w:t>`</w:t>
+      </w:r>
+      <w:proofErr w:type="spellEnd"/>
+    </w:p>
+    <w:p>
+      <w:pPr>
+        <w:spacing w:after="0" w:line="240" w:lineRule="auto"/>
+        <w:rPr>
+          <w:rFonts w:ascii="Times New Roman" w:eastAsia="Times New Roman" w:hAnsi="Times New Roman" w:cs="Times New Roman"/>
+          <w:sz w:val="24"/>
+          <w:szCs w:val="24"/>
+        </w:rPr>
+      </w:pPr>
+      <w:r>
+        <w:rPr>
+          <w:rFonts w:ascii="Times New Roman" w:eastAsia="Times New Roman" w:hAnsi="Times New Roman" w:cs="Times New Roman"/>
+          <w:sz w:val="24"/>
+          <w:szCs w:val="24"/>
+        </w:rPr>
+        <w:t xml:space="preserve">    FOREIGN KEY (</w:t>
+      </w:r>
+      <w:proofErr w:type="spellStart"/>
+      <w:r>
+        <w:rPr>
+          <w:rFonts w:ascii="Times New Roman" w:eastAsia="Times New Roman" w:hAnsi="Times New Roman" w:cs="Times New Roman"/>
+          <w:sz w:val="24"/>
+          <w:szCs w:val="24"/>
+        </w:rPr>
+        <w:t>`</w:t>
+      </w:r>
+      <w:proofErr w:type="gramStart"/>
+      <w:r>
+        <w:rPr>
+          <w:rFonts w:ascii="Times New Roman" w:eastAsia="Times New Roman" w:hAnsi="Times New Roman" w:cs="Times New Roman"/>
+          <w:sz w:val="24"/>
+          <w:szCs w:val="24"/>
+        </w:rPr>
+        <w:t>lossZoneID</w:t>
+      </w:r>
+      <w:proofErr w:type="spellEnd"/>
+      <w:proofErr w:type="gramEnd"/>
+      <w:r>
+        <w:rPr>
+          <w:rFonts w:ascii="Times New Roman" w:eastAsia="Times New Roman" w:hAnsi="Times New Roman" w:cs="Times New Roman"/>
+          <w:sz w:val="24"/>
+          <w:szCs w:val="24"/>
+        </w:rPr>
+        <w:t>`)</w:t>
+      </w:r>
+    </w:p>
+    <w:p>
+      <w:pPr>
+        <w:spacing w:after="0" w:line="240" w:lineRule="auto"/>
+        <w:rPr>
+          <w:rFonts w:ascii="Times New Roman" w:eastAsia="Times New Roman" w:hAnsi="Times New Roman" w:cs="Times New Roman"/>
+          <w:sz w:val="24"/>
+          <w:szCs w:val="24"/>
+        </w:rPr>
+      </w:pPr>
+      <w:r>
+        <w:rPr>
+          <w:rFonts w:ascii="Times New Roman" w:eastAsia="Times New Roman" w:hAnsi="Times New Roman" w:cs="Times New Roman"/>
+          <w:sz w:val="24"/>
+          <w:szCs w:val="24"/>
+        </w:rPr>
+        <w:t xml:space="preserve">    REFERENCES `</w:t>
+      </w:r>
+      <w:proofErr w:type="spellStart"/>
+      <w:r>
+        <w:rPr>
+          <w:rFonts w:ascii="Times New Roman" w:eastAsia="Times New Roman" w:hAnsi="Times New Roman" w:cs="Times New Roman"/>
+          <w:sz w:val="24"/>
+          <w:szCs w:val="24"/>
+        </w:rPr>
+        <w:t>power_system_database</w:t>
+      </w:r>
+      <w:proofErr w:type="gramStart"/>
+      <w:r>
+        <w:rPr>
+          <w:rFonts w:ascii="Times New Roman" w:eastAsia="Times New Roman" w:hAnsi="Times New Roman" w:cs="Times New Roman"/>
+          <w:sz w:val="24"/>
+          <w:szCs w:val="24"/>
+        </w:rPr>
+        <w:t>`</w:t>
+      </w:r>
+      <w:proofErr w:type="spellEnd"/>
+      <w:r>
+        <w:rPr>
+          <w:rFonts w:ascii="Times New Roman" w:eastAsia="Times New Roman" w:hAnsi="Times New Roman" w:cs="Times New Roman"/>
+          <w:sz w:val="24"/>
+          <w:szCs w:val="24"/>
+        </w:rPr>
+        <w:t>.</w:t>
+      </w:r>
+      <w:proofErr w:type="spellStart"/>
+      <w:proofErr w:type="gramEnd"/>
+      <w:r>
+        <w:rPr>
+          <w:rFonts w:ascii="Times New Roman" w:eastAsia="Times New Roman" w:hAnsi="Times New Roman" w:cs="Times New Roman"/>
+          <w:sz w:val="24"/>
+          <w:szCs w:val="24"/>
+        </w:rPr>
+        <w:t>`losszone</w:t>
+      </w:r>
+      <w:proofErr w:type="spellEnd"/>
+      <w:r>
+        <w:rPr>
+          <w:rFonts w:ascii="Times New Roman" w:eastAsia="Times New Roman" w:hAnsi="Times New Roman" w:cs="Times New Roman"/>
+          <w:sz w:val="24"/>
+          <w:szCs w:val="24"/>
+        </w:rPr>
+        <w:t>` (</w:t>
+      </w:r>
+      <w:proofErr w:type="spellStart"/>
+      <w:r>
+        <w:rPr>
+          <w:rFonts w:ascii="Times New Roman" w:eastAsia="Times New Roman" w:hAnsi="Times New Roman" w:cs="Times New Roman"/>
+          <w:sz w:val="24"/>
+          <w:szCs w:val="24"/>
+        </w:rPr>
+        <w:t>`LossZoneID</w:t>
+      </w:r>
+      <w:proofErr w:type="spellEnd"/>
+      <w:r>
+        <w:rPr>
+          <w:rFonts w:ascii="Times New Roman" w:eastAsia="Times New Roman" w:hAnsi="Times New Roman" w:cs="Times New Roman"/>
+          <w:sz w:val="24"/>
+          <w:szCs w:val="24"/>
+        </w:rPr>
+        <w:t>`)</w:t>
+      </w:r>
+    </w:p>
+    <w:p>
+      <w:pPr>
+        <w:spacing w:after="0" w:line="240" w:lineRule="auto"/>
+        <w:rPr>
+          <w:rFonts w:ascii="Times New Roman" w:eastAsia="Times New Roman" w:hAnsi="Times New Roman" w:cs="Times New Roman"/>
+          <w:sz w:val="24"/>
+          <w:szCs w:val="24"/>
+        </w:rPr>
+      </w:pPr>
+      <w:r>
+        <w:rPr>
+          <w:rFonts w:ascii="Times New Roman" w:eastAsia="Times New Roman" w:hAnsi="Times New Roman" w:cs="Times New Roman"/>
+          <w:sz w:val="24"/>
+          <w:szCs w:val="24"/>
+        </w:rPr>
+        <w:t xml:space="preserve">    ON </w:t>
+      </w:r>
+      <w:proofErr w:type="gramStart"/>
+      <w:r>
+        <w:rPr>
+          <w:rFonts w:ascii="Times New Roman" w:eastAsia="Times New Roman" w:hAnsi="Times New Roman" w:cs="Times New Roman"/>
+          <w:sz w:val="24"/>
+          <w:szCs w:val="24"/>
+        </w:rPr>
+        <w:t>DELETE</w:t>
+      </w:r>
+      <w:proofErr w:type="gramEnd"/>
+      <w:r>
+        <w:rPr>
+          <w:rFonts w:ascii="Times New Roman" w:eastAsia="Times New Roman" w:hAnsi="Times New Roman" w:cs="Times New Roman"/>
+          <w:sz w:val="24"/>
+          <w:szCs w:val="24"/>
+        </w:rPr>
+        <w:t xml:space="preserve"> CASCADE</w:t>
+      </w:r>
+    </w:p>
+    <w:p>
+      <w:pPr>
+        <w:spacing w:after="0" w:line="240" w:lineRule="auto"/>
+        <w:rPr>
+          <w:rFonts w:ascii="Times New Roman" w:eastAsia="Times New Roman" w:hAnsi="Times New Roman" w:cs="Times New Roman"/>
+          <w:sz w:val="24"/>
+          <w:szCs w:val="24"/>
+        </w:rPr>
+      </w:pPr>
+      <w:r>
+        <w:rPr>
+          <w:rFonts w:ascii="Times New Roman" w:eastAsia="Times New Roman" w:hAnsi="Times New Roman" w:cs="Times New Roman"/>
+          <w:sz w:val="24"/>
+          <w:szCs w:val="24"/>
+        </w:rPr>
+        <w:t xml:space="preserve">    ON UPDATE CASCADE,</w:t>
+      </w:r>
+    </w:p>
+    <w:p>
+      <w:pPr>
+        <w:spacing w:after="0" w:line="240" w:lineRule="auto"/>
+        <w:rPr>
+          <w:rFonts w:ascii="Times New Roman" w:eastAsia="Times New Roman" w:hAnsi="Times New Roman" w:cs="Times New Roman"/>
+          <w:sz w:val="24"/>
+          <w:szCs w:val="24"/>
+        </w:rPr>
+      </w:pPr>
+      <w:r>
+        <w:rPr>
+          <w:rFonts w:ascii="Times New Roman" w:eastAsia="Times New Roman" w:hAnsi="Times New Roman" w:cs="Times New Roman"/>
+          <w:sz w:val="24"/>
+          <w:szCs w:val="24"/>
+        </w:rPr>
+        <w:t xml:space="preserve">  CONSTRAINT `</w:t>
+      </w:r>
+      <w:proofErr w:type="spellStart"/>
+      <w:proofErr w:type="gramStart"/>
+      <w:r>
+        <w:rPr>
+          <w:rFonts w:ascii="Times New Roman" w:eastAsia="Times New Roman" w:hAnsi="Times New Roman" w:cs="Times New Roman"/>
+          <w:sz w:val="24"/>
+          <w:szCs w:val="24"/>
+        </w:rPr>
+        <w:t>busID_busLossZone</w:t>
+      </w:r>
+      <w:proofErr w:type="gramEnd"/>
+      <w:r>
+        <w:rPr>
+          <w:rFonts w:ascii="Times New Roman" w:eastAsia="Times New Roman" w:hAnsi="Times New Roman" w:cs="Times New Roman"/>
+          <w:sz w:val="24"/>
+          <w:szCs w:val="24"/>
+        </w:rPr>
+        <w:t>`</w:t>
+      </w:r>
+      <w:proofErr w:type="spellEnd"/>
+    </w:p>
+    <w:p>
+      <w:pPr>
+        <w:spacing w:after="0" w:line="240" w:lineRule="auto"/>
+        <w:rPr>
+          <w:rFonts w:ascii="Times New Roman" w:eastAsia="Times New Roman" w:hAnsi="Times New Roman" w:cs="Times New Roman"/>
+          <w:sz w:val="24"/>
+          <w:szCs w:val="24"/>
+        </w:rPr>
+      </w:pPr>
+      <w:r>
+        <w:rPr>
+          <w:rFonts w:ascii="Times New Roman" w:eastAsia="Times New Roman" w:hAnsi="Times New Roman" w:cs="Times New Roman"/>
+          <w:sz w:val="24"/>
+          <w:szCs w:val="24"/>
+        </w:rPr>
+        <w:t xml:space="preserve">    FOREIGN KEY (</w:t>
+      </w:r>
+      <w:proofErr w:type="spellStart"/>
+      <w:r>
+        <w:rPr>
+          <w:rFonts w:ascii="Times New Roman" w:eastAsia="Times New Roman" w:hAnsi="Times New Roman" w:cs="Times New Roman"/>
+          <w:sz w:val="24"/>
+          <w:szCs w:val="24"/>
+        </w:rPr>
+        <w:t>`</w:t>
+      </w:r>
+      <w:proofErr w:type="gramStart"/>
+      <w:r>
+        <w:rPr>
+          <w:rFonts w:ascii="Times New Roman" w:eastAsia="Times New Roman" w:hAnsi="Times New Roman" w:cs="Times New Roman"/>
+          <w:sz w:val="24"/>
+          <w:szCs w:val="24"/>
+        </w:rPr>
+        <w:t>BusID</w:t>
+      </w:r>
+      <w:proofErr w:type="spellEnd"/>
+      <w:proofErr w:type="gramEnd"/>
+      <w:r>
+        <w:rPr>
+          <w:rFonts w:ascii="Times New Roman" w:eastAsia="Times New Roman" w:hAnsi="Times New Roman" w:cs="Times New Roman"/>
+          <w:sz w:val="24"/>
+          <w:szCs w:val="24"/>
+        </w:rPr>
+        <w:t>`)</w:t>
+      </w:r>
+    </w:p>
+    <w:p>
+      <w:pPr>
+        <w:spacing w:after="0" w:line="240" w:lineRule="auto"/>
+        <w:rPr>
+          <w:rFonts w:ascii="Times New Roman" w:eastAsia="Times New Roman" w:hAnsi="Times New Roman" w:cs="Times New Roman"/>
+          <w:sz w:val="24"/>
+          <w:szCs w:val="24"/>
+        </w:rPr>
+      </w:pPr>
+      <w:r>
+        <w:rPr>
+          <w:rFonts w:ascii="Times New Roman" w:eastAsia="Times New Roman" w:hAnsi="Times New Roman" w:cs="Times New Roman"/>
+          <w:sz w:val="24"/>
+          <w:szCs w:val="24"/>
+        </w:rPr>
+        <w:t xml:space="preserve">    REFERENCES `</w:t>
+      </w:r>
+      <w:proofErr w:type="spellStart"/>
+      <w:r>
+        <w:rPr>
+          <w:rFonts w:ascii="Times New Roman" w:eastAsia="Times New Roman" w:hAnsi="Times New Roman" w:cs="Times New Roman"/>
+          <w:sz w:val="24"/>
+          <w:szCs w:val="24"/>
+        </w:rPr>
+        <w:t>power_system_database</w:t>
+      </w:r>
+      <w:proofErr w:type="gramStart"/>
+      <w:r>
+        <w:rPr>
+          <w:rFonts w:ascii="Times New Roman" w:eastAsia="Times New Roman" w:hAnsi="Times New Roman" w:cs="Times New Roman"/>
+          <w:sz w:val="24"/>
+          <w:szCs w:val="24"/>
+        </w:rPr>
+        <w:t>`</w:t>
+      </w:r>
+      <w:proofErr w:type="spellEnd"/>
+      <w:r>
+        <w:rPr>
+          <w:rFonts w:ascii="Times New Roman" w:eastAsia="Times New Roman" w:hAnsi="Times New Roman" w:cs="Times New Roman"/>
+          <w:sz w:val="24"/>
+          <w:szCs w:val="24"/>
+        </w:rPr>
+        <w:t>.</w:t>
+      </w:r>
+      <w:proofErr w:type="spellStart"/>
+      <w:proofErr w:type="gramEnd"/>
+      <w:r>
+        <w:rPr>
+          <w:rFonts w:ascii="Times New Roman" w:eastAsia="Times New Roman" w:hAnsi="Times New Roman" w:cs="Times New Roman"/>
+          <w:sz w:val="24"/>
+          <w:szCs w:val="24"/>
+        </w:rPr>
+        <w:t>`bus</w:t>
+      </w:r>
+      <w:proofErr w:type="spellEnd"/>
+      <w:r>
+        <w:rPr>
+          <w:rFonts w:ascii="Times New Roman" w:eastAsia="Times New Roman" w:hAnsi="Times New Roman" w:cs="Times New Roman"/>
+          <w:sz w:val="24"/>
+          <w:szCs w:val="24"/>
+        </w:rPr>
+        <w:t>` (</w:t>
+      </w:r>
+      <w:proofErr w:type="spellStart"/>
+      <w:r>
+        <w:rPr>
+          <w:rFonts w:ascii="Times New Roman" w:eastAsia="Times New Roman" w:hAnsi="Times New Roman" w:cs="Times New Roman"/>
+          <w:sz w:val="24"/>
+          <w:szCs w:val="24"/>
+        </w:rPr>
+        <w:t>`Bus</w:t>
+      </w:r>
+      <w:proofErr w:type="spellEnd"/>
+      <w:r>
+        <w:rPr>
+          <w:rFonts w:ascii="Times New Roman" w:eastAsia="Times New Roman" w:hAnsi="Times New Roman" w:cs="Times New Roman"/>
+          <w:sz w:val="24"/>
+          <w:szCs w:val="24"/>
+        </w:rPr>
+        <w:t xml:space="preserve"> </w:t>
+      </w:r>
+      <w:proofErr w:type="spellStart"/>
+      <w:r>
+        <w:rPr>
+          <w:rFonts w:ascii="Times New Roman" w:eastAsia="Times New Roman" w:hAnsi="Times New Roman" w:cs="Times New Roman"/>
+          <w:sz w:val="24"/>
+          <w:szCs w:val="24"/>
+        </w:rPr>
+        <w:t>Number`</w:t>
+      </w:r>
+      <w:proofErr w:type="spellEnd"/>
+      <w:r>
+        <w:rPr>
+          <w:rFonts w:ascii="Times New Roman" w:eastAsia="Times New Roman" w:hAnsi="Times New Roman" w:cs="Times New Roman"/>
+          <w:sz w:val="24"/>
+          <w:szCs w:val="24"/>
+        </w:rPr>
+        <w:t>)</w:t>
+      </w:r>
+    </w:p>
+    <w:p>
+      <w:pPr>
+        <w:spacing w:after="0" w:line="240" w:lineRule="auto"/>
+        <w:rPr>
+          <w:rFonts w:ascii="Times New Roman" w:eastAsia="Times New Roman" w:hAnsi="Times New Roman" w:cs="Times New Roman"/>
+          <w:sz w:val="24"/>
+          <w:szCs w:val="24"/>
+        </w:rPr>
+      </w:pPr>
+      <w:r>
+        <w:rPr>
+          <w:rFonts w:ascii="Times New Roman" w:eastAsia="Times New Roman" w:hAnsi="Times New Roman" w:cs="Times New Roman"/>
+          <w:sz w:val="24"/>
+          <w:szCs w:val="24"/>
+        </w:rPr>
+        <w:t xml:space="preserve">    ON </w:t>
+      </w:r>
+      <w:proofErr w:type="gramStart"/>
+      <w:r>
+        <w:rPr>
+          <w:rFonts w:ascii="Times New Roman" w:eastAsia="Times New Roman" w:hAnsi="Times New Roman" w:cs="Times New Roman"/>
+          <w:sz w:val="24"/>
+          <w:szCs w:val="24"/>
+        </w:rPr>
+        <w:t>DELETE</w:t>
+      </w:r>
+      <w:proofErr w:type="gramEnd"/>
+      <w:r>
+        <w:rPr>
+          <w:rFonts w:ascii="Times New Roman" w:eastAsia="Times New Roman" w:hAnsi="Times New Roman" w:cs="Times New Roman"/>
+          <w:sz w:val="24"/>
+          <w:szCs w:val="24"/>
+        </w:rPr>
+        <w:t xml:space="preserve"> CASCADE</w:t>
+      </w:r>
+    </w:p>
+    <w:p>
+      <w:pPr>
+        <w:spacing w:after="0" w:line="240" w:lineRule="auto"/>
+        <w:rPr>
+          <w:rFonts w:ascii="Times New Roman" w:eastAsia="Times New Roman" w:hAnsi="Times New Roman" w:cs="Times New Roman"/>
+          <w:sz w:val="24"/>
+          <w:szCs w:val="24"/>
+        </w:rPr>
+      </w:pPr>
+      <w:r>
+        <w:rPr>
+          <w:rFonts w:ascii="Times New Roman" w:eastAsia="Times New Roman" w:hAnsi="Times New Roman" w:cs="Times New Roman"/>
+          <w:sz w:val="24"/>
+          <w:szCs w:val="24"/>
+        </w:rPr>
+        <w:t xml:space="preserve">    </w:t>
+      </w:r>
+      <w:proofErr w:type="gramStart"/>
+      <w:r>
+        <w:rPr>
+          <w:rFonts w:ascii="Times New Roman" w:eastAsia="Times New Roman" w:hAnsi="Times New Roman" w:cs="Times New Roman"/>
+          <w:sz w:val="24"/>
+          <w:szCs w:val="24"/>
+        </w:rPr>
+        <w:t>ON UPDATE CASCADE)</w:t>
+      </w:r>
+      <w:proofErr w:type="gramEnd"/>
+      <w:r>
+        <w:rPr>
+          <w:rFonts w:ascii="Times New Roman" w:eastAsia="Times New Roman" w:hAnsi="Times New Roman" w:cs="Times New Roman"/>
+          <w:sz w:val="24"/>
+          <w:szCs w:val="24"/>
+        </w:rPr>
+        <w:t>;</w:t>
+      </w:r>
+    </w:p>
+    <w:p>
+      <w:pPr>
+        <w:spacing w:after="0" w:line="240" w:lineRule="auto"/>
+        <w:rPr>
+          <w:rFonts w:ascii="Times New Roman" w:eastAsia="Times New Roman" w:hAnsi="Times New Roman" w:cs="Times New Roman"/>
+          <w:sz w:val="24"/>
+          <w:szCs w:val="24"/>
+        </w:rPr>
+      </w:pPr>
+    </w:p>
+    <w:p>
+      <w:pPr>
+        <w:spacing w:after="0" w:line="240" w:lineRule="auto"/>
         <w:jc w:val="both"/>
         <w:rPr>
           <w:rFonts w:ascii="Times New Roman" w:eastAsia="Times New Roman" w:hAnsi="Times New Roman" w:cs="Times New Roman"/>
@@ -12778,6 +13896,1107 @@
     <w:p>
       <w:pPr>
         <w:spacing w:after="0" w:line="240" w:lineRule="auto"/>
+        <w:rPr>
+          <w:rFonts w:ascii="Times New Roman" w:eastAsia="Times New Roman" w:hAnsi="Times New Roman" w:cs="Times New Roman"/>
+          <w:sz w:val="24"/>
+          <w:szCs w:val="24"/>
+        </w:rPr>
+      </w:pPr>
+      <w:r>
+        <w:rPr>
+          <w:rFonts w:ascii="Times New Roman" w:eastAsia="Times New Roman" w:hAnsi="Times New Roman" w:cs="Times New Roman"/>
+          <w:sz w:val="24"/>
+          <w:szCs w:val="24"/>
+        </w:rPr>
+        <w:t>CREATE TABLE `</w:t>
+      </w:r>
+      <w:proofErr w:type="spellStart"/>
+      <w:r>
+        <w:rPr>
+          <w:rFonts w:ascii="Times New Roman" w:eastAsia="Times New Roman" w:hAnsi="Times New Roman" w:cs="Times New Roman"/>
+          <w:sz w:val="24"/>
+          <w:szCs w:val="24"/>
+        </w:rPr>
+        <w:t>power_system_database</w:t>
+      </w:r>
+      <w:proofErr w:type="gramStart"/>
+      <w:r>
+        <w:rPr>
+          <w:rFonts w:ascii="Times New Roman" w:eastAsia="Times New Roman" w:hAnsi="Times New Roman" w:cs="Times New Roman"/>
+          <w:sz w:val="24"/>
+          <w:szCs w:val="24"/>
+        </w:rPr>
+        <w:t>`</w:t>
+      </w:r>
+      <w:proofErr w:type="spellEnd"/>
+      <w:r>
+        <w:rPr>
+          <w:rFonts w:ascii="Times New Roman" w:eastAsia="Times New Roman" w:hAnsi="Times New Roman" w:cs="Times New Roman"/>
+          <w:sz w:val="24"/>
+          <w:szCs w:val="24"/>
+        </w:rPr>
+        <w:t>.</w:t>
+      </w:r>
+      <w:proofErr w:type="spellStart"/>
+      <w:proofErr w:type="gramEnd"/>
+      <w:r>
+        <w:rPr>
+          <w:rFonts w:ascii="Times New Roman" w:eastAsia="Times New Roman" w:hAnsi="Times New Roman" w:cs="Times New Roman"/>
+          <w:sz w:val="24"/>
+          <w:szCs w:val="24"/>
+        </w:rPr>
+        <w:t>`linelosszone</w:t>
+      </w:r>
+      <w:proofErr w:type="spellEnd"/>
+      <w:r>
+        <w:rPr>
+          <w:rFonts w:ascii="Times New Roman" w:eastAsia="Times New Roman" w:hAnsi="Times New Roman" w:cs="Times New Roman"/>
+          <w:sz w:val="24"/>
+          <w:szCs w:val="24"/>
+        </w:rPr>
+        <w:t>` (</w:t>
+      </w:r>
+    </w:p>
+    <w:p>
+      <w:pPr>
+        <w:spacing w:after="0" w:line="240" w:lineRule="auto"/>
+        <w:rPr>
+          <w:rFonts w:ascii="Times New Roman" w:eastAsia="Times New Roman" w:hAnsi="Times New Roman" w:cs="Times New Roman"/>
+          <w:sz w:val="24"/>
+          <w:szCs w:val="24"/>
+        </w:rPr>
+      </w:pPr>
+      <w:r>
+        <w:rPr>
+          <w:rFonts w:ascii="Times New Roman" w:eastAsia="Times New Roman" w:hAnsi="Times New Roman" w:cs="Times New Roman"/>
+          <w:sz w:val="24"/>
+          <w:szCs w:val="24"/>
+        </w:rPr>
+        <w:t xml:space="preserve">  `</w:t>
+      </w:r>
+      <w:proofErr w:type="spellStart"/>
+      <w:proofErr w:type="gramStart"/>
+      <w:r>
+        <w:rPr>
+          <w:rFonts w:ascii="Times New Roman" w:eastAsia="Times New Roman" w:hAnsi="Times New Roman" w:cs="Times New Roman"/>
+          <w:sz w:val="24"/>
+          <w:szCs w:val="24"/>
+        </w:rPr>
+        <w:t>CaseID</w:t>
+      </w:r>
+      <w:proofErr w:type="gramEnd"/>
+      <w:r>
+        <w:rPr>
+          <w:rFonts w:ascii="Times New Roman" w:eastAsia="Times New Roman" w:hAnsi="Times New Roman" w:cs="Times New Roman"/>
+          <w:sz w:val="24"/>
+          <w:szCs w:val="24"/>
+        </w:rPr>
+        <w:t>`</w:t>
+      </w:r>
+      <w:proofErr w:type="spellEnd"/>
+      <w:r>
+        <w:rPr>
+          <w:rFonts w:ascii="Times New Roman" w:eastAsia="Times New Roman" w:hAnsi="Times New Roman" w:cs="Times New Roman"/>
+          <w:sz w:val="24"/>
+          <w:szCs w:val="24"/>
+        </w:rPr>
+        <w:t xml:space="preserve"> INT NOT NULL,</w:t>
+      </w:r>
+    </w:p>
+    <w:p>
+      <w:pPr>
+        <w:spacing w:after="0" w:line="240" w:lineRule="auto"/>
+        <w:rPr>
+          <w:rFonts w:ascii="Times New Roman" w:eastAsia="Times New Roman" w:hAnsi="Times New Roman" w:cs="Times New Roman"/>
+          <w:sz w:val="24"/>
+          <w:szCs w:val="24"/>
+        </w:rPr>
+      </w:pPr>
+      <w:r>
+        <w:rPr>
+          <w:rFonts w:ascii="Times New Roman" w:eastAsia="Times New Roman" w:hAnsi="Times New Roman" w:cs="Times New Roman"/>
+          <w:sz w:val="24"/>
+          <w:szCs w:val="24"/>
+        </w:rPr>
+        <w:t xml:space="preserve">  `</w:t>
+      </w:r>
+      <w:proofErr w:type="spellStart"/>
+      <w:proofErr w:type="gramStart"/>
+      <w:r>
+        <w:rPr>
+          <w:rFonts w:ascii="Times New Roman" w:eastAsia="Times New Roman" w:hAnsi="Times New Roman" w:cs="Times New Roman"/>
+          <w:sz w:val="24"/>
+          <w:szCs w:val="24"/>
+        </w:rPr>
+        <w:t>LineID</w:t>
+      </w:r>
+      <w:proofErr w:type="gramEnd"/>
+      <w:r>
+        <w:rPr>
+          <w:rFonts w:ascii="Times New Roman" w:eastAsia="Times New Roman" w:hAnsi="Times New Roman" w:cs="Times New Roman"/>
+          <w:sz w:val="24"/>
+          <w:szCs w:val="24"/>
+        </w:rPr>
+        <w:t>`</w:t>
+      </w:r>
+      <w:proofErr w:type="spellEnd"/>
+      <w:r>
+        <w:rPr>
+          <w:rFonts w:ascii="Times New Roman" w:eastAsia="Times New Roman" w:hAnsi="Times New Roman" w:cs="Times New Roman"/>
+          <w:sz w:val="24"/>
+          <w:szCs w:val="24"/>
+        </w:rPr>
+        <w:t xml:space="preserve"> INT NOT NULL,</w:t>
+      </w:r>
+    </w:p>
+    <w:p>
+      <w:pPr>
+        <w:spacing w:after="0" w:line="240" w:lineRule="auto"/>
+        <w:rPr>
+          <w:rFonts w:ascii="Times New Roman" w:eastAsia="Times New Roman" w:hAnsi="Times New Roman" w:cs="Times New Roman"/>
+          <w:sz w:val="24"/>
+          <w:szCs w:val="24"/>
+        </w:rPr>
+      </w:pPr>
+      <w:r>
+        <w:rPr>
+          <w:rFonts w:ascii="Times New Roman" w:eastAsia="Times New Roman" w:hAnsi="Times New Roman" w:cs="Times New Roman"/>
+          <w:sz w:val="24"/>
+          <w:szCs w:val="24"/>
+        </w:rPr>
+        <w:t xml:space="preserve">  `</w:t>
+      </w:r>
+      <w:proofErr w:type="spellStart"/>
+      <w:proofErr w:type="gramStart"/>
+      <w:r>
+        <w:rPr>
+          <w:rFonts w:ascii="Times New Roman" w:eastAsia="Times New Roman" w:hAnsi="Times New Roman" w:cs="Times New Roman"/>
+          <w:sz w:val="24"/>
+          <w:szCs w:val="24"/>
+        </w:rPr>
+        <w:t>LossZoneID</w:t>
+      </w:r>
+      <w:proofErr w:type="gramEnd"/>
+      <w:r>
+        <w:rPr>
+          <w:rFonts w:ascii="Times New Roman" w:eastAsia="Times New Roman" w:hAnsi="Times New Roman" w:cs="Times New Roman"/>
+          <w:sz w:val="24"/>
+          <w:szCs w:val="24"/>
+        </w:rPr>
+        <w:t>`</w:t>
+      </w:r>
+      <w:proofErr w:type="spellEnd"/>
+      <w:r>
+        <w:rPr>
+          <w:rFonts w:ascii="Times New Roman" w:eastAsia="Times New Roman" w:hAnsi="Times New Roman" w:cs="Times New Roman"/>
+          <w:sz w:val="24"/>
+          <w:szCs w:val="24"/>
+        </w:rPr>
+        <w:t xml:space="preserve"> INT UNSIGNED NOT NULL,</w:t>
+      </w:r>
+    </w:p>
+    <w:p>
+      <w:pPr>
+        <w:spacing w:after="0" w:line="240" w:lineRule="auto"/>
+        <w:rPr>
+          <w:rFonts w:ascii="Times New Roman" w:eastAsia="Times New Roman" w:hAnsi="Times New Roman" w:cs="Times New Roman"/>
+          <w:sz w:val="24"/>
+          <w:szCs w:val="24"/>
+        </w:rPr>
+      </w:pPr>
+      <w:r>
+        <w:rPr>
+          <w:rFonts w:ascii="Times New Roman" w:eastAsia="Times New Roman" w:hAnsi="Times New Roman" w:cs="Times New Roman"/>
+          <w:sz w:val="24"/>
+          <w:szCs w:val="24"/>
+        </w:rPr>
+        <w:t xml:space="preserve">  PRIMARY KEY (</w:t>
+      </w:r>
+      <w:proofErr w:type="spellStart"/>
+      <w:r>
+        <w:rPr>
+          <w:rFonts w:ascii="Times New Roman" w:eastAsia="Times New Roman" w:hAnsi="Times New Roman" w:cs="Times New Roman"/>
+          <w:sz w:val="24"/>
+          <w:szCs w:val="24"/>
+        </w:rPr>
+        <w:t>`</w:t>
+      </w:r>
+      <w:proofErr w:type="gramStart"/>
+      <w:r>
+        <w:rPr>
+          <w:rFonts w:ascii="Times New Roman" w:eastAsia="Times New Roman" w:hAnsi="Times New Roman" w:cs="Times New Roman"/>
+          <w:sz w:val="24"/>
+          <w:szCs w:val="24"/>
+        </w:rPr>
+        <w:t>LineID</w:t>
+      </w:r>
+      <w:proofErr w:type="spellEnd"/>
+      <w:proofErr w:type="gramEnd"/>
+      <w:r>
+        <w:rPr>
+          <w:rFonts w:ascii="Times New Roman" w:eastAsia="Times New Roman" w:hAnsi="Times New Roman" w:cs="Times New Roman"/>
+          <w:sz w:val="24"/>
+          <w:szCs w:val="24"/>
+        </w:rPr>
+        <w:t>`, `</w:t>
+      </w:r>
+      <w:proofErr w:type="spellStart"/>
+      <w:r>
+        <w:rPr>
+          <w:rFonts w:ascii="Times New Roman" w:eastAsia="Times New Roman" w:hAnsi="Times New Roman" w:cs="Times New Roman"/>
+          <w:sz w:val="24"/>
+          <w:szCs w:val="24"/>
+        </w:rPr>
+        <w:t>CaseID`</w:t>
+      </w:r>
+      <w:proofErr w:type="spellEnd"/>
+      <w:r>
+        <w:rPr>
+          <w:rFonts w:ascii="Times New Roman" w:eastAsia="Times New Roman" w:hAnsi="Times New Roman" w:cs="Times New Roman"/>
+          <w:sz w:val="24"/>
+          <w:szCs w:val="24"/>
+        </w:rPr>
+        <w:t>, `</w:t>
+      </w:r>
+      <w:proofErr w:type="spellStart"/>
+      <w:r>
+        <w:rPr>
+          <w:rFonts w:ascii="Times New Roman" w:eastAsia="Times New Roman" w:hAnsi="Times New Roman" w:cs="Times New Roman"/>
+          <w:sz w:val="24"/>
+          <w:szCs w:val="24"/>
+        </w:rPr>
+        <w:t>LossZoneID`</w:t>
+      </w:r>
+      <w:proofErr w:type="spellEnd"/>
+      <w:r>
+        <w:rPr>
+          <w:rFonts w:ascii="Times New Roman" w:eastAsia="Times New Roman" w:hAnsi="Times New Roman" w:cs="Times New Roman"/>
+          <w:sz w:val="24"/>
+          <w:szCs w:val="24"/>
+        </w:rPr>
+        <w:t>),</w:t>
+      </w:r>
+    </w:p>
+    <w:p>
+      <w:pPr>
+        <w:spacing w:after="0" w:line="240" w:lineRule="auto"/>
+        <w:rPr>
+          <w:rFonts w:ascii="Times New Roman" w:eastAsia="Times New Roman" w:hAnsi="Times New Roman" w:cs="Times New Roman"/>
+          <w:sz w:val="24"/>
+          <w:szCs w:val="24"/>
+        </w:rPr>
+      </w:pPr>
+      <w:r>
+        <w:rPr>
+          <w:rFonts w:ascii="Times New Roman" w:eastAsia="Times New Roman" w:hAnsi="Times New Roman" w:cs="Times New Roman"/>
+          <w:sz w:val="24"/>
+          <w:szCs w:val="24"/>
+        </w:rPr>
+        <w:t xml:space="preserve">  INDEX `</w:t>
+      </w:r>
+      <w:proofErr w:type="spellStart"/>
+      <w:proofErr w:type="gramStart"/>
+      <w:r>
+        <w:rPr>
+          <w:rFonts w:ascii="Times New Roman" w:eastAsia="Times New Roman" w:hAnsi="Times New Roman" w:cs="Times New Roman"/>
+          <w:sz w:val="24"/>
+          <w:szCs w:val="24"/>
+        </w:rPr>
+        <w:t>caseID_linelosszone_idx</w:t>
+      </w:r>
+      <w:proofErr w:type="gramEnd"/>
+      <w:r>
+        <w:rPr>
+          <w:rFonts w:ascii="Times New Roman" w:eastAsia="Times New Roman" w:hAnsi="Times New Roman" w:cs="Times New Roman"/>
+          <w:sz w:val="24"/>
+          <w:szCs w:val="24"/>
+        </w:rPr>
+        <w:t>`</w:t>
+      </w:r>
+      <w:proofErr w:type="spellEnd"/>
+      <w:r>
+        <w:rPr>
+          <w:rFonts w:ascii="Times New Roman" w:eastAsia="Times New Roman" w:hAnsi="Times New Roman" w:cs="Times New Roman"/>
+          <w:sz w:val="24"/>
+          <w:szCs w:val="24"/>
+        </w:rPr>
+        <w:t xml:space="preserve"> (</w:t>
+      </w:r>
+      <w:proofErr w:type="spellStart"/>
+      <w:r>
+        <w:rPr>
+          <w:rFonts w:ascii="Times New Roman" w:eastAsia="Times New Roman" w:hAnsi="Times New Roman" w:cs="Times New Roman"/>
+          <w:sz w:val="24"/>
+          <w:szCs w:val="24"/>
+        </w:rPr>
+        <w:t>`CaseID</w:t>
+      </w:r>
+      <w:proofErr w:type="spellEnd"/>
+      <w:r>
+        <w:rPr>
+          <w:rFonts w:ascii="Times New Roman" w:eastAsia="Times New Roman" w:hAnsi="Times New Roman" w:cs="Times New Roman"/>
+          <w:sz w:val="24"/>
+          <w:szCs w:val="24"/>
+        </w:rPr>
+        <w:t>` ASC),</w:t>
+      </w:r>
+    </w:p>
+    <w:p>
+      <w:pPr>
+        <w:spacing w:after="0" w:line="240" w:lineRule="auto"/>
+        <w:rPr>
+          <w:rFonts w:ascii="Times New Roman" w:eastAsia="Times New Roman" w:hAnsi="Times New Roman" w:cs="Times New Roman"/>
+          <w:sz w:val="24"/>
+          <w:szCs w:val="24"/>
+        </w:rPr>
+      </w:pPr>
+      <w:r>
+        <w:rPr>
+          <w:rFonts w:ascii="Times New Roman" w:eastAsia="Times New Roman" w:hAnsi="Times New Roman" w:cs="Times New Roman"/>
+          <w:sz w:val="24"/>
+          <w:szCs w:val="24"/>
+        </w:rPr>
+        <w:t xml:space="preserve">  INDEX `</w:t>
+      </w:r>
+      <w:proofErr w:type="spellStart"/>
+      <w:proofErr w:type="gramStart"/>
+      <w:r>
+        <w:rPr>
+          <w:rFonts w:ascii="Times New Roman" w:eastAsia="Times New Roman" w:hAnsi="Times New Roman" w:cs="Times New Roman"/>
+          <w:sz w:val="24"/>
+          <w:szCs w:val="24"/>
+        </w:rPr>
+        <w:t>LossZone_linelosszone_idx</w:t>
+      </w:r>
+      <w:proofErr w:type="gramEnd"/>
+      <w:r>
+        <w:rPr>
+          <w:rFonts w:ascii="Times New Roman" w:eastAsia="Times New Roman" w:hAnsi="Times New Roman" w:cs="Times New Roman"/>
+          <w:sz w:val="24"/>
+          <w:szCs w:val="24"/>
+        </w:rPr>
+        <w:t>`</w:t>
+      </w:r>
+      <w:proofErr w:type="spellEnd"/>
+      <w:r>
+        <w:rPr>
+          <w:rFonts w:ascii="Times New Roman" w:eastAsia="Times New Roman" w:hAnsi="Times New Roman" w:cs="Times New Roman"/>
+          <w:sz w:val="24"/>
+          <w:szCs w:val="24"/>
+        </w:rPr>
+        <w:t xml:space="preserve"> (</w:t>
+      </w:r>
+      <w:proofErr w:type="spellStart"/>
+      <w:r>
+        <w:rPr>
+          <w:rFonts w:ascii="Times New Roman" w:eastAsia="Times New Roman" w:hAnsi="Times New Roman" w:cs="Times New Roman"/>
+          <w:sz w:val="24"/>
+          <w:szCs w:val="24"/>
+        </w:rPr>
+        <w:t>`LossZoneID</w:t>
+      </w:r>
+      <w:proofErr w:type="spellEnd"/>
+      <w:r>
+        <w:rPr>
+          <w:rFonts w:ascii="Times New Roman" w:eastAsia="Times New Roman" w:hAnsi="Times New Roman" w:cs="Times New Roman"/>
+          <w:sz w:val="24"/>
+          <w:szCs w:val="24"/>
+        </w:rPr>
+        <w:t>` ASC),</w:t>
+      </w:r>
+    </w:p>
+    <w:p>
+      <w:pPr>
+        <w:spacing w:after="0" w:line="240" w:lineRule="auto"/>
+        <w:rPr>
+          <w:rFonts w:ascii="Times New Roman" w:eastAsia="Times New Roman" w:hAnsi="Times New Roman" w:cs="Times New Roman"/>
+          <w:sz w:val="24"/>
+          <w:szCs w:val="24"/>
+        </w:rPr>
+      </w:pPr>
+      <w:r>
+        <w:rPr>
+          <w:rFonts w:ascii="Times New Roman" w:eastAsia="Times New Roman" w:hAnsi="Times New Roman" w:cs="Times New Roman"/>
+          <w:sz w:val="24"/>
+          <w:szCs w:val="24"/>
+        </w:rPr>
+        <w:t xml:space="preserve">  CONSTRAINT `</w:t>
+      </w:r>
+      <w:proofErr w:type="spellStart"/>
+      <w:proofErr w:type="gramStart"/>
+      <w:r>
+        <w:rPr>
+          <w:rFonts w:ascii="Times New Roman" w:eastAsia="Times New Roman" w:hAnsi="Times New Roman" w:cs="Times New Roman"/>
+          <w:sz w:val="24"/>
+          <w:szCs w:val="24"/>
+        </w:rPr>
+        <w:t>caseID_linelosszone</w:t>
+      </w:r>
+      <w:proofErr w:type="gramEnd"/>
+      <w:r>
+        <w:rPr>
+          <w:rFonts w:ascii="Times New Roman" w:eastAsia="Times New Roman" w:hAnsi="Times New Roman" w:cs="Times New Roman"/>
+          <w:sz w:val="24"/>
+          <w:szCs w:val="24"/>
+        </w:rPr>
+        <w:t>`</w:t>
+      </w:r>
+      <w:proofErr w:type="spellEnd"/>
+    </w:p>
+    <w:p>
+      <w:pPr>
+        <w:spacing w:after="0" w:line="240" w:lineRule="auto"/>
+        <w:rPr>
+          <w:rFonts w:ascii="Times New Roman" w:eastAsia="Times New Roman" w:hAnsi="Times New Roman" w:cs="Times New Roman"/>
+          <w:sz w:val="24"/>
+          <w:szCs w:val="24"/>
+        </w:rPr>
+      </w:pPr>
+      <w:r>
+        <w:rPr>
+          <w:rFonts w:ascii="Times New Roman" w:eastAsia="Times New Roman" w:hAnsi="Times New Roman" w:cs="Times New Roman"/>
+          <w:sz w:val="24"/>
+          <w:szCs w:val="24"/>
+        </w:rPr>
+        <w:t xml:space="preserve">    FOREIGN KEY (</w:t>
+      </w:r>
+      <w:proofErr w:type="spellStart"/>
+      <w:r>
+        <w:rPr>
+          <w:rFonts w:ascii="Times New Roman" w:eastAsia="Times New Roman" w:hAnsi="Times New Roman" w:cs="Times New Roman"/>
+          <w:sz w:val="24"/>
+          <w:szCs w:val="24"/>
+        </w:rPr>
+        <w:t>`</w:t>
+      </w:r>
+      <w:proofErr w:type="gramStart"/>
+      <w:r>
+        <w:rPr>
+          <w:rFonts w:ascii="Times New Roman" w:eastAsia="Times New Roman" w:hAnsi="Times New Roman" w:cs="Times New Roman"/>
+          <w:sz w:val="24"/>
+          <w:szCs w:val="24"/>
+        </w:rPr>
+        <w:t>CaseID</w:t>
+      </w:r>
+      <w:proofErr w:type="spellEnd"/>
+      <w:proofErr w:type="gramEnd"/>
+      <w:r>
+        <w:rPr>
+          <w:rFonts w:ascii="Times New Roman" w:eastAsia="Times New Roman" w:hAnsi="Times New Roman" w:cs="Times New Roman"/>
+          <w:sz w:val="24"/>
+          <w:szCs w:val="24"/>
+        </w:rPr>
+        <w:t>`)</w:t>
+      </w:r>
+    </w:p>
+    <w:p>
+      <w:pPr>
+        <w:spacing w:after="0" w:line="240" w:lineRule="auto"/>
+        <w:rPr>
+          <w:rFonts w:ascii="Times New Roman" w:eastAsia="Times New Roman" w:hAnsi="Times New Roman" w:cs="Times New Roman"/>
+          <w:sz w:val="24"/>
+          <w:szCs w:val="24"/>
+        </w:rPr>
+      </w:pPr>
+      <w:r>
+        <w:rPr>
+          <w:rFonts w:ascii="Times New Roman" w:eastAsia="Times New Roman" w:hAnsi="Times New Roman" w:cs="Times New Roman"/>
+          <w:sz w:val="24"/>
+          <w:szCs w:val="24"/>
+        </w:rPr>
+        <w:t xml:space="preserve">    REFERENCES `</w:t>
+      </w:r>
+      <w:proofErr w:type="spellStart"/>
+      <w:r>
+        <w:rPr>
+          <w:rFonts w:ascii="Times New Roman" w:eastAsia="Times New Roman" w:hAnsi="Times New Roman" w:cs="Times New Roman"/>
+          <w:sz w:val="24"/>
+          <w:szCs w:val="24"/>
+        </w:rPr>
+        <w:t>power_system_database</w:t>
+      </w:r>
+      <w:proofErr w:type="gramStart"/>
+      <w:r>
+        <w:rPr>
+          <w:rFonts w:ascii="Times New Roman" w:eastAsia="Times New Roman" w:hAnsi="Times New Roman" w:cs="Times New Roman"/>
+          <w:sz w:val="24"/>
+          <w:szCs w:val="24"/>
+        </w:rPr>
+        <w:t>`</w:t>
+      </w:r>
+      <w:proofErr w:type="spellEnd"/>
+      <w:r>
+        <w:rPr>
+          <w:rFonts w:ascii="Times New Roman" w:eastAsia="Times New Roman" w:hAnsi="Times New Roman" w:cs="Times New Roman"/>
+          <w:sz w:val="24"/>
+          <w:szCs w:val="24"/>
+        </w:rPr>
+        <w:t>.</w:t>
+      </w:r>
+      <w:proofErr w:type="spellStart"/>
+      <w:proofErr w:type="gramEnd"/>
+      <w:r>
+        <w:rPr>
+          <w:rFonts w:ascii="Times New Roman" w:eastAsia="Times New Roman" w:hAnsi="Times New Roman" w:cs="Times New Roman"/>
+          <w:sz w:val="24"/>
+          <w:szCs w:val="24"/>
+        </w:rPr>
+        <w:t>`power_system_case</w:t>
+      </w:r>
+      <w:proofErr w:type="spellEnd"/>
+      <w:r>
+        <w:rPr>
+          <w:rFonts w:ascii="Times New Roman" w:eastAsia="Times New Roman" w:hAnsi="Times New Roman" w:cs="Times New Roman"/>
+          <w:sz w:val="24"/>
+          <w:szCs w:val="24"/>
+        </w:rPr>
+        <w:t>` (</w:t>
+      </w:r>
+      <w:proofErr w:type="spellStart"/>
+      <w:r>
+        <w:rPr>
+          <w:rFonts w:ascii="Times New Roman" w:eastAsia="Times New Roman" w:hAnsi="Times New Roman" w:cs="Times New Roman"/>
+          <w:sz w:val="24"/>
+          <w:szCs w:val="24"/>
+        </w:rPr>
+        <w:t>`ID</w:t>
+      </w:r>
+      <w:proofErr w:type="spellEnd"/>
+      <w:r>
+        <w:rPr>
+          <w:rFonts w:ascii="Times New Roman" w:eastAsia="Times New Roman" w:hAnsi="Times New Roman" w:cs="Times New Roman"/>
+          <w:sz w:val="24"/>
+          <w:szCs w:val="24"/>
+        </w:rPr>
+        <w:t>`)</w:t>
+      </w:r>
+    </w:p>
+    <w:p>
+      <w:pPr>
+        <w:spacing w:after="0" w:line="240" w:lineRule="auto"/>
+        <w:rPr>
+          <w:rFonts w:ascii="Times New Roman" w:eastAsia="Times New Roman" w:hAnsi="Times New Roman" w:cs="Times New Roman"/>
+          <w:sz w:val="24"/>
+          <w:szCs w:val="24"/>
+        </w:rPr>
+      </w:pPr>
+      <w:r>
+        <w:rPr>
+          <w:rFonts w:ascii="Times New Roman" w:eastAsia="Times New Roman" w:hAnsi="Times New Roman" w:cs="Times New Roman"/>
+          <w:sz w:val="24"/>
+          <w:szCs w:val="24"/>
+        </w:rPr>
+        <w:t xml:space="preserve">    ON </w:t>
+      </w:r>
+      <w:proofErr w:type="gramStart"/>
+      <w:r>
+        <w:rPr>
+          <w:rFonts w:ascii="Times New Roman" w:eastAsia="Times New Roman" w:hAnsi="Times New Roman" w:cs="Times New Roman"/>
+          <w:sz w:val="24"/>
+          <w:szCs w:val="24"/>
+        </w:rPr>
+        <w:t>DELETE</w:t>
+      </w:r>
+      <w:proofErr w:type="gramEnd"/>
+      <w:r>
+        <w:rPr>
+          <w:rFonts w:ascii="Times New Roman" w:eastAsia="Times New Roman" w:hAnsi="Times New Roman" w:cs="Times New Roman"/>
+          <w:sz w:val="24"/>
+          <w:szCs w:val="24"/>
+        </w:rPr>
+        <w:t xml:space="preserve"> CASCADE</w:t>
+      </w:r>
+    </w:p>
+    <w:p>
+      <w:pPr>
+        <w:spacing w:after="0" w:line="240" w:lineRule="auto"/>
+        <w:rPr>
+          <w:rFonts w:ascii="Times New Roman" w:eastAsia="Times New Roman" w:hAnsi="Times New Roman" w:cs="Times New Roman"/>
+          <w:sz w:val="24"/>
+          <w:szCs w:val="24"/>
+        </w:rPr>
+      </w:pPr>
+      <w:r>
+        <w:rPr>
+          <w:rFonts w:ascii="Times New Roman" w:eastAsia="Times New Roman" w:hAnsi="Times New Roman" w:cs="Times New Roman"/>
+          <w:sz w:val="24"/>
+          <w:szCs w:val="24"/>
+        </w:rPr>
+        <w:t xml:space="preserve">    ON UPDATE CASCADE,</w:t>
+      </w:r>
+    </w:p>
+    <w:p>
+      <w:pPr>
+        <w:spacing w:after="0" w:line="240" w:lineRule="auto"/>
+        <w:rPr>
+          <w:rFonts w:ascii="Times New Roman" w:eastAsia="Times New Roman" w:hAnsi="Times New Roman" w:cs="Times New Roman"/>
+          <w:sz w:val="24"/>
+          <w:szCs w:val="24"/>
+        </w:rPr>
+      </w:pPr>
+      <w:r>
+        <w:rPr>
+          <w:rFonts w:ascii="Times New Roman" w:eastAsia="Times New Roman" w:hAnsi="Times New Roman" w:cs="Times New Roman"/>
+          <w:sz w:val="24"/>
+          <w:szCs w:val="24"/>
+        </w:rPr>
+        <w:t xml:space="preserve">  CONSTRAINT `</w:t>
+      </w:r>
+      <w:proofErr w:type="spellStart"/>
+      <w:proofErr w:type="gramStart"/>
+      <w:r>
+        <w:rPr>
+          <w:rFonts w:ascii="Times New Roman" w:eastAsia="Times New Roman" w:hAnsi="Times New Roman" w:cs="Times New Roman"/>
+          <w:sz w:val="24"/>
+          <w:szCs w:val="24"/>
+        </w:rPr>
+        <w:t>LossZone_linelosszone</w:t>
+      </w:r>
+      <w:proofErr w:type="gramEnd"/>
+      <w:r>
+        <w:rPr>
+          <w:rFonts w:ascii="Times New Roman" w:eastAsia="Times New Roman" w:hAnsi="Times New Roman" w:cs="Times New Roman"/>
+          <w:sz w:val="24"/>
+          <w:szCs w:val="24"/>
+        </w:rPr>
+        <w:t>`</w:t>
+      </w:r>
+      <w:proofErr w:type="spellEnd"/>
+    </w:p>
+    <w:p>
+      <w:pPr>
+        <w:spacing w:after="0" w:line="240" w:lineRule="auto"/>
+        <w:rPr>
+          <w:rFonts w:ascii="Times New Roman" w:eastAsia="Times New Roman" w:hAnsi="Times New Roman" w:cs="Times New Roman"/>
+          <w:sz w:val="24"/>
+          <w:szCs w:val="24"/>
+        </w:rPr>
+      </w:pPr>
+      <w:r>
+        <w:rPr>
+          <w:rFonts w:ascii="Times New Roman" w:eastAsia="Times New Roman" w:hAnsi="Times New Roman" w:cs="Times New Roman"/>
+          <w:sz w:val="24"/>
+          <w:szCs w:val="24"/>
+        </w:rPr>
+        <w:t xml:space="preserve">    FOREIGN KEY (</w:t>
+      </w:r>
+      <w:proofErr w:type="spellStart"/>
+      <w:r>
+        <w:rPr>
+          <w:rFonts w:ascii="Times New Roman" w:eastAsia="Times New Roman" w:hAnsi="Times New Roman" w:cs="Times New Roman"/>
+          <w:sz w:val="24"/>
+          <w:szCs w:val="24"/>
+        </w:rPr>
+        <w:t>`</w:t>
+      </w:r>
+      <w:proofErr w:type="gramStart"/>
+      <w:r>
+        <w:rPr>
+          <w:rFonts w:ascii="Times New Roman" w:eastAsia="Times New Roman" w:hAnsi="Times New Roman" w:cs="Times New Roman"/>
+          <w:sz w:val="24"/>
+          <w:szCs w:val="24"/>
+        </w:rPr>
+        <w:t>LossZoneID</w:t>
+      </w:r>
+      <w:proofErr w:type="spellEnd"/>
+      <w:proofErr w:type="gramEnd"/>
+      <w:r>
+        <w:rPr>
+          <w:rFonts w:ascii="Times New Roman" w:eastAsia="Times New Roman" w:hAnsi="Times New Roman" w:cs="Times New Roman"/>
+          <w:sz w:val="24"/>
+          <w:szCs w:val="24"/>
+        </w:rPr>
+        <w:t>`)</w:t>
+      </w:r>
+    </w:p>
+    <w:p>
+      <w:pPr>
+        <w:spacing w:after="0" w:line="240" w:lineRule="auto"/>
+        <w:rPr>
+          <w:rFonts w:ascii="Times New Roman" w:eastAsia="Times New Roman" w:hAnsi="Times New Roman" w:cs="Times New Roman"/>
+          <w:sz w:val="24"/>
+          <w:szCs w:val="24"/>
+        </w:rPr>
+      </w:pPr>
+      <w:r>
+        <w:rPr>
+          <w:rFonts w:ascii="Times New Roman" w:eastAsia="Times New Roman" w:hAnsi="Times New Roman" w:cs="Times New Roman"/>
+          <w:sz w:val="24"/>
+          <w:szCs w:val="24"/>
+        </w:rPr>
+        <w:t xml:space="preserve">    REFERENCES `</w:t>
+      </w:r>
+      <w:proofErr w:type="spellStart"/>
+      <w:r>
+        <w:rPr>
+          <w:rFonts w:ascii="Times New Roman" w:eastAsia="Times New Roman" w:hAnsi="Times New Roman" w:cs="Times New Roman"/>
+          <w:sz w:val="24"/>
+          <w:szCs w:val="24"/>
+        </w:rPr>
+        <w:t>power_system_database</w:t>
+      </w:r>
+      <w:proofErr w:type="gramStart"/>
+      <w:r>
+        <w:rPr>
+          <w:rFonts w:ascii="Times New Roman" w:eastAsia="Times New Roman" w:hAnsi="Times New Roman" w:cs="Times New Roman"/>
+          <w:sz w:val="24"/>
+          <w:szCs w:val="24"/>
+        </w:rPr>
+        <w:t>`</w:t>
+      </w:r>
+      <w:proofErr w:type="spellEnd"/>
+      <w:r>
+        <w:rPr>
+          <w:rFonts w:ascii="Times New Roman" w:eastAsia="Times New Roman" w:hAnsi="Times New Roman" w:cs="Times New Roman"/>
+          <w:sz w:val="24"/>
+          <w:szCs w:val="24"/>
+        </w:rPr>
+        <w:t>.</w:t>
+      </w:r>
+      <w:proofErr w:type="spellStart"/>
+      <w:proofErr w:type="gramEnd"/>
+      <w:r>
+        <w:rPr>
+          <w:rFonts w:ascii="Times New Roman" w:eastAsia="Times New Roman" w:hAnsi="Times New Roman" w:cs="Times New Roman"/>
+          <w:sz w:val="24"/>
+          <w:szCs w:val="24"/>
+        </w:rPr>
+        <w:t>`losszone</w:t>
+      </w:r>
+      <w:proofErr w:type="spellEnd"/>
+      <w:r>
+        <w:rPr>
+          <w:rFonts w:ascii="Times New Roman" w:eastAsia="Times New Roman" w:hAnsi="Times New Roman" w:cs="Times New Roman"/>
+          <w:sz w:val="24"/>
+          <w:szCs w:val="24"/>
+        </w:rPr>
+        <w:t>` (</w:t>
+      </w:r>
+      <w:proofErr w:type="spellStart"/>
+      <w:r>
+        <w:rPr>
+          <w:rFonts w:ascii="Times New Roman" w:eastAsia="Times New Roman" w:hAnsi="Times New Roman" w:cs="Times New Roman"/>
+          <w:sz w:val="24"/>
+          <w:szCs w:val="24"/>
+        </w:rPr>
+        <w:t>`LossZoneID</w:t>
+      </w:r>
+      <w:proofErr w:type="spellEnd"/>
+      <w:r>
+        <w:rPr>
+          <w:rFonts w:ascii="Times New Roman" w:eastAsia="Times New Roman" w:hAnsi="Times New Roman" w:cs="Times New Roman"/>
+          <w:sz w:val="24"/>
+          <w:szCs w:val="24"/>
+        </w:rPr>
+        <w:t>`)</w:t>
+      </w:r>
+    </w:p>
+    <w:p>
+      <w:pPr>
+        <w:spacing w:after="0" w:line="240" w:lineRule="auto"/>
+        <w:rPr>
+          <w:rFonts w:ascii="Times New Roman" w:eastAsia="Times New Roman" w:hAnsi="Times New Roman" w:cs="Times New Roman"/>
+          <w:sz w:val="24"/>
+          <w:szCs w:val="24"/>
+        </w:rPr>
+      </w:pPr>
+      <w:r>
+        <w:rPr>
+          <w:rFonts w:ascii="Times New Roman" w:eastAsia="Times New Roman" w:hAnsi="Times New Roman" w:cs="Times New Roman"/>
+          <w:sz w:val="24"/>
+          <w:szCs w:val="24"/>
+        </w:rPr>
+        <w:lastRenderedPageBreak/>
+        <w:t xml:space="preserve">    ON </w:t>
+      </w:r>
+      <w:proofErr w:type="gramStart"/>
+      <w:r>
+        <w:rPr>
+          <w:rFonts w:ascii="Times New Roman" w:eastAsia="Times New Roman" w:hAnsi="Times New Roman" w:cs="Times New Roman"/>
+          <w:sz w:val="24"/>
+          <w:szCs w:val="24"/>
+        </w:rPr>
+        <w:t>DELETE</w:t>
+      </w:r>
+      <w:proofErr w:type="gramEnd"/>
+      <w:r>
+        <w:rPr>
+          <w:rFonts w:ascii="Times New Roman" w:eastAsia="Times New Roman" w:hAnsi="Times New Roman" w:cs="Times New Roman"/>
+          <w:sz w:val="24"/>
+          <w:szCs w:val="24"/>
+        </w:rPr>
+        <w:t xml:space="preserve"> CASCADE</w:t>
+      </w:r>
+    </w:p>
+    <w:p>
+      <w:pPr>
+        <w:spacing w:after="0" w:line="240" w:lineRule="auto"/>
+        <w:rPr>
+          <w:rFonts w:ascii="Times New Roman" w:eastAsia="Times New Roman" w:hAnsi="Times New Roman" w:cs="Times New Roman"/>
+          <w:sz w:val="24"/>
+          <w:szCs w:val="24"/>
+        </w:rPr>
+      </w:pPr>
+      <w:r>
+        <w:rPr>
+          <w:rFonts w:ascii="Times New Roman" w:eastAsia="Times New Roman" w:hAnsi="Times New Roman" w:cs="Times New Roman"/>
+          <w:sz w:val="24"/>
+          <w:szCs w:val="24"/>
+        </w:rPr>
+        <w:t xml:space="preserve">    ON UPDATE CASCADE,</w:t>
+      </w:r>
+    </w:p>
+    <w:p>
+      <w:pPr>
+        <w:spacing w:after="0" w:line="240" w:lineRule="auto"/>
+        <w:rPr>
+          <w:rFonts w:ascii="Times New Roman" w:eastAsia="Times New Roman" w:hAnsi="Times New Roman" w:cs="Times New Roman"/>
+          <w:sz w:val="24"/>
+          <w:szCs w:val="24"/>
+        </w:rPr>
+      </w:pPr>
+      <w:r>
+        <w:rPr>
+          <w:rFonts w:ascii="Times New Roman" w:eastAsia="Times New Roman" w:hAnsi="Times New Roman" w:cs="Times New Roman"/>
+          <w:sz w:val="24"/>
+          <w:szCs w:val="24"/>
+        </w:rPr>
+        <w:t xml:space="preserve">  CONSTRAINT `</w:t>
+      </w:r>
+      <w:proofErr w:type="spellStart"/>
+      <w:proofErr w:type="gramStart"/>
+      <w:r>
+        <w:rPr>
+          <w:rFonts w:ascii="Times New Roman" w:eastAsia="Times New Roman" w:hAnsi="Times New Roman" w:cs="Times New Roman"/>
+          <w:sz w:val="24"/>
+          <w:szCs w:val="24"/>
+        </w:rPr>
+        <w:t>LineID</w:t>
+      </w:r>
+      <w:proofErr w:type="gramEnd"/>
+      <w:r>
+        <w:rPr>
+          <w:rFonts w:ascii="Times New Roman" w:eastAsia="Times New Roman" w:hAnsi="Times New Roman" w:cs="Times New Roman"/>
+          <w:sz w:val="24"/>
+          <w:szCs w:val="24"/>
+        </w:rPr>
+        <w:t>`</w:t>
+      </w:r>
+      <w:proofErr w:type="spellEnd"/>
+    </w:p>
+    <w:p>
+      <w:pPr>
+        <w:spacing w:after="0" w:line="240" w:lineRule="auto"/>
+        <w:rPr>
+          <w:rFonts w:ascii="Times New Roman" w:eastAsia="Times New Roman" w:hAnsi="Times New Roman" w:cs="Times New Roman"/>
+          <w:sz w:val="24"/>
+          <w:szCs w:val="24"/>
+        </w:rPr>
+      </w:pPr>
+      <w:r>
+        <w:rPr>
+          <w:rFonts w:ascii="Times New Roman" w:eastAsia="Times New Roman" w:hAnsi="Times New Roman" w:cs="Times New Roman"/>
+          <w:sz w:val="24"/>
+          <w:szCs w:val="24"/>
+        </w:rPr>
+        <w:t xml:space="preserve">    FOREIGN KEY (</w:t>
+      </w:r>
+      <w:proofErr w:type="spellStart"/>
+      <w:r>
+        <w:rPr>
+          <w:rFonts w:ascii="Times New Roman" w:eastAsia="Times New Roman" w:hAnsi="Times New Roman" w:cs="Times New Roman"/>
+          <w:sz w:val="24"/>
+          <w:szCs w:val="24"/>
+        </w:rPr>
+        <w:t>`</w:t>
+      </w:r>
+      <w:proofErr w:type="gramStart"/>
+      <w:r>
+        <w:rPr>
+          <w:rFonts w:ascii="Times New Roman" w:eastAsia="Times New Roman" w:hAnsi="Times New Roman" w:cs="Times New Roman"/>
+          <w:sz w:val="24"/>
+          <w:szCs w:val="24"/>
+        </w:rPr>
+        <w:t>LineID</w:t>
+      </w:r>
+      <w:proofErr w:type="spellEnd"/>
+      <w:proofErr w:type="gramEnd"/>
+      <w:r>
+        <w:rPr>
+          <w:rFonts w:ascii="Times New Roman" w:eastAsia="Times New Roman" w:hAnsi="Times New Roman" w:cs="Times New Roman"/>
+          <w:sz w:val="24"/>
+          <w:szCs w:val="24"/>
+        </w:rPr>
+        <w:t>`)</w:t>
+      </w:r>
+    </w:p>
+    <w:p>
+      <w:pPr>
+        <w:spacing w:after="0" w:line="240" w:lineRule="auto"/>
+        <w:rPr>
+          <w:rFonts w:ascii="Times New Roman" w:eastAsia="Times New Roman" w:hAnsi="Times New Roman" w:cs="Times New Roman"/>
+          <w:sz w:val="24"/>
+          <w:szCs w:val="24"/>
+        </w:rPr>
+      </w:pPr>
+      <w:r>
+        <w:rPr>
+          <w:rFonts w:ascii="Times New Roman" w:eastAsia="Times New Roman" w:hAnsi="Times New Roman" w:cs="Times New Roman"/>
+          <w:sz w:val="24"/>
+          <w:szCs w:val="24"/>
+        </w:rPr>
+        <w:t xml:space="preserve">    REFERENCES `</w:t>
+      </w:r>
+      <w:proofErr w:type="spellStart"/>
+      <w:r>
+        <w:rPr>
+          <w:rFonts w:ascii="Times New Roman" w:eastAsia="Times New Roman" w:hAnsi="Times New Roman" w:cs="Times New Roman"/>
+          <w:sz w:val="24"/>
+          <w:szCs w:val="24"/>
+        </w:rPr>
+        <w:t>power_system_database</w:t>
+      </w:r>
+      <w:proofErr w:type="gramStart"/>
+      <w:r>
+        <w:rPr>
+          <w:rFonts w:ascii="Times New Roman" w:eastAsia="Times New Roman" w:hAnsi="Times New Roman" w:cs="Times New Roman"/>
+          <w:sz w:val="24"/>
+          <w:szCs w:val="24"/>
+        </w:rPr>
+        <w:t>`</w:t>
+      </w:r>
+      <w:proofErr w:type="spellEnd"/>
+      <w:r>
+        <w:rPr>
+          <w:rFonts w:ascii="Times New Roman" w:eastAsia="Times New Roman" w:hAnsi="Times New Roman" w:cs="Times New Roman"/>
+          <w:sz w:val="24"/>
+          <w:szCs w:val="24"/>
+        </w:rPr>
+        <w:t>.</w:t>
+      </w:r>
+      <w:proofErr w:type="spellStart"/>
+      <w:proofErr w:type="gramEnd"/>
+      <w:r>
+        <w:rPr>
+          <w:rFonts w:ascii="Times New Roman" w:eastAsia="Times New Roman" w:hAnsi="Times New Roman" w:cs="Times New Roman"/>
+          <w:sz w:val="24"/>
+          <w:szCs w:val="24"/>
+        </w:rPr>
+        <w:t>`line</w:t>
+      </w:r>
+      <w:proofErr w:type="spellEnd"/>
+      <w:r>
+        <w:rPr>
+          <w:rFonts w:ascii="Times New Roman" w:eastAsia="Times New Roman" w:hAnsi="Times New Roman" w:cs="Times New Roman"/>
+          <w:sz w:val="24"/>
+          <w:szCs w:val="24"/>
+        </w:rPr>
+        <w:t>` (</w:t>
+      </w:r>
+      <w:proofErr w:type="spellStart"/>
+      <w:r>
+        <w:rPr>
+          <w:rFonts w:ascii="Times New Roman" w:eastAsia="Times New Roman" w:hAnsi="Times New Roman" w:cs="Times New Roman"/>
+          <w:sz w:val="24"/>
+          <w:szCs w:val="24"/>
+        </w:rPr>
+        <w:t>`lineID</w:t>
+      </w:r>
+      <w:proofErr w:type="spellEnd"/>
+      <w:r>
+        <w:rPr>
+          <w:rFonts w:ascii="Times New Roman" w:eastAsia="Times New Roman" w:hAnsi="Times New Roman" w:cs="Times New Roman"/>
+          <w:sz w:val="24"/>
+          <w:szCs w:val="24"/>
+        </w:rPr>
+        <w:t>`)</w:t>
+      </w:r>
+    </w:p>
+    <w:p>
+      <w:pPr>
+        <w:spacing w:after="0" w:line="240" w:lineRule="auto"/>
+        <w:rPr>
+          <w:rFonts w:ascii="Times New Roman" w:eastAsia="Times New Roman" w:hAnsi="Times New Roman" w:cs="Times New Roman"/>
+          <w:sz w:val="24"/>
+          <w:szCs w:val="24"/>
+        </w:rPr>
+      </w:pPr>
+      <w:r>
+        <w:rPr>
+          <w:rFonts w:ascii="Times New Roman" w:eastAsia="Times New Roman" w:hAnsi="Times New Roman" w:cs="Times New Roman"/>
+          <w:sz w:val="24"/>
+          <w:szCs w:val="24"/>
+        </w:rPr>
+        <w:t xml:space="preserve">    ON </w:t>
+      </w:r>
+      <w:proofErr w:type="gramStart"/>
+      <w:r>
+        <w:rPr>
+          <w:rFonts w:ascii="Times New Roman" w:eastAsia="Times New Roman" w:hAnsi="Times New Roman" w:cs="Times New Roman"/>
+          <w:sz w:val="24"/>
+          <w:szCs w:val="24"/>
+        </w:rPr>
+        <w:t>DELETE</w:t>
+      </w:r>
+      <w:proofErr w:type="gramEnd"/>
+      <w:r>
+        <w:rPr>
+          <w:rFonts w:ascii="Times New Roman" w:eastAsia="Times New Roman" w:hAnsi="Times New Roman" w:cs="Times New Roman"/>
+          <w:sz w:val="24"/>
+          <w:szCs w:val="24"/>
+        </w:rPr>
+        <w:t xml:space="preserve"> CASCADE</w:t>
+      </w:r>
+    </w:p>
+    <w:p>
+      <w:pPr>
+        <w:spacing w:after="0" w:line="240" w:lineRule="auto"/>
+        <w:rPr>
+          <w:rFonts w:ascii="Times New Roman" w:eastAsia="Times New Roman" w:hAnsi="Times New Roman" w:cs="Times New Roman"/>
+          <w:sz w:val="24"/>
+          <w:szCs w:val="24"/>
+        </w:rPr>
+      </w:pPr>
+      <w:r>
+        <w:rPr>
+          <w:rFonts w:ascii="Times New Roman" w:eastAsia="Times New Roman" w:hAnsi="Times New Roman" w:cs="Times New Roman"/>
+          <w:sz w:val="24"/>
+          <w:szCs w:val="24"/>
+        </w:rPr>
+        <w:t xml:space="preserve">    </w:t>
+      </w:r>
+      <w:proofErr w:type="gramStart"/>
+      <w:r>
+        <w:rPr>
+          <w:rFonts w:ascii="Times New Roman" w:eastAsia="Times New Roman" w:hAnsi="Times New Roman" w:cs="Times New Roman"/>
+          <w:sz w:val="24"/>
+          <w:szCs w:val="24"/>
+        </w:rPr>
+        <w:t>ON UPDATE CASCADE)</w:t>
+      </w:r>
+      <w:proofErr w:type="gramEnd"/>
+      <w:r>
+        <w:rPr>
+          <w:rFonts w:ascii="Times New Roman" w:eastAsia="Times New Roman" w:hAnsi="Times New Roman" w:cs="Times New Roman"/>
+          <w:sz w:val="24"/>
+          <w:szCs w:val="24"/>
+        </w:rPr>
+        <w:t>;</w:t>
+      </w:r>
+    </w:p>
+    <w:p>
+      <w:pPr>
+        <w:spacing w:after="0" w:line="240" w:lineRule="auto"/>
+        <w:rPr>
+          <w:rFonts w:ascii="Times New Roman" w:eastAsia="Times New Roman" w:hAnsi="Times New Roman" w:cs="Times New Roman"/>
+          <w:sz w:val="24"/>
+          <w:szCs w:val="24"/>
+        </w:rPr>
+      </w:pPr>
+    </w:p>
+    <w:p>
+      <w:pPr>
+        <w:spacing w:after="0" w:line="240" w:lineRule="auto"/>
         <w:jc w:val="both"/>
         <w:rPr>
           <w:rFonts w:ascii="Times New Roman" w:eastAsia="Times New Roman" w:hAnsi="Times New Roman" w:cs="Times New Roman"/>
@@ -13023,6 +15242,26 @@
     <w:p>
       <w:pPr>
         <w:spacing w:after="0" w:line="240" w:lineRule="auto"/>
+        <w:rPr>
+          <w:rFonts w:ascii="Times New Roman" w:eastAsia="Times New Roman" w:hAnsi="Times New Roman" w:cs="Times New Roman"/>
+          <w:sz w:val="24"/>
+          <w:szCs w:val="24"/>
+        </w:rPr>
+      </w:pPr>
+    </w:p>
+    <w:p>
+      <w:pPr>
+        <w:spacing w:after="0" w:line="240" w:lineRule="auto"/>
+        <w:rPr>
+          <w:rFonts w:ascii="Times New Roman" w:eastAsia="Times New Roman" w:hAnsi="Times New Roman" w:cs="Times New Roman"/>
+          <w:sz w:val="24"/>
+          <w:szCs w:val="24"/>
+        </w:rPr>
+      </w:pPr>
+    </w:p>
+    <w:p>
+      <w:pPr>
+        <w:spacing w:after="0" w:line="240" w:lineRule="auto"/>
         <w:jc w:val="both"/>
         <w:rPr>
           <w:rFonts w:ascii="Times New Roman" w:eastAsia="Times New Roman" w:hAnsi="Times New Roman" w:cs="Times New Roman"/>
@@ -13902,8 +16141,231 @@
           <w:sz w:val="18"/>
           <w:szCs w:val="18"/>
         </w:rPr>
+        <w:t>(21)</w:t>
+      </w:r>
+    </w:p>
+    <w:p>
+      <w:pPr>
+        <w:spacing w:after="0" w:line="240" w:lineRule="auto"/>
+        <w:jc w:val="both"/>
+        <w:rPr>
+          <w:rFonts w:ascii="Times New Roman" w:eastAsia="Times New Roman" w:hAnsi="Times New Roman" w:cs="Times New Roman"/>
+          <w:sz w:val="24"/>
+          <w:szCs w:val="24"/>
+        </w:rPr>
+      </w:pPr>
+      <w:r>
+        <w:rPr>
+          <w:rFonts w:ascii="Arial" w:eastAsia="Times New Roman" w:hAnsi="Arial" w:cs="Arial"/>
+          <w:b/>
+          <w:bCs/>
+          <w:color w:val="000000"/>
+          <w:sz w:val="18"/>
+          <w:szCs w:val="18"/>
+        </w:rPr>
+        <w:t xml:space="preserve">Nome da relação: </w:t>
+      </w:r>
+      <w:r>
+        <w:rPr>
+          <w:rFonts w:ascii="Arial" w:eastAsia="Times New Roman" w:hAnsi="Arial" w:cs="Arial"/>
+          <w:color w:val="000000"/>
+          <w:sz w:val="18"/>
+          <w:szCs w:val="18"/>
+        </w:rPr>
+        <w:t>transformador em fase ou defasador</w:t>
+      </w:r>
+    </w:p>
+    <w:p>
+      <w:pPr>
+        <w:spacing w:after="0" w:line="240" w:lineRule="auto"/>
+        <w:jc w:val="both"/>
+        <w:rPr>
+          <w:rFonts w:ascii="Times New Roman" w:eastAsia="Times New Roman" w:hAnsi="Times New Roman" w:cs="Times New Roman"/>
+          <w:sz w:val="24"/>
+          <w:szCs w:val="24"/>
+        </w:rPr>
+      </w:pPr>
+      <w:r>
+        <w:rPr>
+          <w:rFonts w:ascii="Arial" w:eastAsia="Times New Roman" w:hAnsi="Arial" w:cs="Arial"/>
+          <w:b/>
+          <w:bCs/>
+          <w:color w:val="000000"/>
+          <w:sz w:val="18"/>
+          <w:szCs w:val="18"/>
+        </w:rPr>
+        <w:t xml:space="preserve">Chave primária: </w:t>
+      </w:r>
+      <w:r>
+        <w:rPr>
+          <w:rFonts w:ascii="Arial" w:eastAsia="Times New Roman" w:hAnsi="Arial" w:cs="Arial"/>
+          <w:color w:val="000000"/>
+          <w:sz w:val="18"/>
+          <w:szCs w:val="18"/>
+        </w:rPr>
+        <w:t>ID do ramo (chave estrangeira), e</w:t>
+      </w:r>
+      <w:proofErr w:type="gramStart"/>
+      <w:r>
+        <w:rPr>
+          <w:rFonts w:ascii="Arial" w:eastAsia="Times New Roman" w:hAnsi="Arial" w:cs="Arial"/>
+          <w:color w:val="000000"/>
+          <w:sz w:val="18"/>
+          <w:szCs w:val="18"/>
+        </w:rPr>
+        <w:t xml:space="preserve">  </w:t>
+      </w:r>
+      <w:proofErr w:type="gramEnd"/>
+      <w:r>
+        <w:rPr>
+          <w:rFonts w:ascii="Arial" w:eastAsia="Times New Roman" w:hAnsi="Arial" w:cs="Arial"/>
+          <w:color w:val="000000"/>
+          <w:sz w:val="18"/>
+          <w:szCs w:val="18"/>
+        </w:rPr>
+        <w:t xml:space="preserve">ID do caso base (chave estrangeira). </w:t>
+      </w:r>
+    </w:p>
+    <w:p>
+      <w:pPr>
+        <w:spacing w:after="0" w:line="240" w:lineRule="auto"/>
+        <w:jc w:val="both"/>
+        <w:rPr>
+          <w:rFonts w:ascii="Times New Roman" w:eastAsia="Times New Roman" w:hAnsi="Times New Roman" w:cs="Times New Roman"/>
+          <w:sz w:val="24"/>
+          <w:szCs w:val="24"/>
+        </w:rPr>
+      </w:pPr>
+      <w:r>
+        <w:rPr>
+          <w:rFonts w:ascii="Arial" w:eastAsia="Times New Roman" w:hAnsi="Arial" w:cs="Arial"/>
+          <w:b/>
+          <w:bCs/>
+          <w:color w:val="000000"/>
+          <w:sz w:val="18"/>
+          <w:szCs w:val="18"/>
+        </w:rPr>
         <w:lastRenderedPageBreak/>
-        <w:t>(21)</w:t>
+        <w:t xml:space="preserve">Atributos: </w:t>
+      </w:r>
+      <w:r>
+        <w:rPr>
+          <w:rFonts w:ascii="Arial" w:eastAsia="Times New Roman" w:hAnsi="Arial" w:cs="Arial"/>
+          <w:color w:val="000000"/>
+          <w:sz w:val="18"/>
+          <w:szCs w:val="18"/>
+        </w:rPr>
+        <w:t xml:space="preserve">Número sequencial, descrição, relação de transformação, ângulo de fase final, tensão em alta, tensão em baixa, limite mínimo de tensão, limite máximo de tensão, limite mínimo de potência, limite máximo de potência, </w:t>
+      </w:r>
+      <w:proofErr w:type="spellStart"/>
+      <w:r>
+        <w:rPr>
+          <w:rFonts w:ascii="Arial" w:eastAsia="Times New Roman" w:hAnsi="Arial" w:cs="Arial"/>
+          <w:color w:val="000000"/>
+          <w:sz w:val="18"/>
+          <w:szCs w:val="18"/>
+        </w:rPr>
+        <w:t>step</w:t>
+      </w:r>
+      <w:proofErr w:type="spellEnd"/>
+      <w:r>
+        <w:rPr>
+          <w:rFonts w:ascii="Arial" w:eastAsia="Times New Roman" w:hAnsi="Arial" w:cs="Arial"/>
+          <w:color w:val="000000"/>
+          <w:sz w:val="18"/>
+          <w:szCs w:val="18"/>
+        </w:rPr>
+        <w:t>, % R, % X, potência, limite máximo de potência, limite mínimo de potência, defasagem mínimo, ângulo de defasagem máximo.</w:t>
+      </w:r>
+    </w:p>
+    <w:p>
+      <w:pPr>
+        <w:spacing w:after="0" w:line="240" w:lineRule="auto"/>
+        <w:rPr>
+          <w:rFonts w:ascii="Times New Roman" w:eastAsia="Times New Roman" w:hAnsi="Times New Roman" w:cs="Times New Roman"/>
+          <w:sz w:val="24"/>
+          <w:szCs w:val="24"/>
+        </w:rPr>
+      </w:pPr>
+      <w:r>
+        <w:rPr>
+          <w:rFonts w:ascii="Arial" w:eastAsia="Times New Roman" w:hAnsi="Arial" w:cs="Arial"/>
+          <w:b/>
+          <w:bCs/>
+          <w:color w:val="000000"/>
+          <w:sz w:val="18"/>
+          <w:szCs w:val="18"/>
+        </w:rPr>
+        <w:t xml:space="preserve">Referência: </w:t>
+      </w:r>
+      <w:r>
+        <w:rPr>
+          <w:rFonts w:ascii="Arial" w:eastAsia="Times New Roman" w:hAnsi="Arial" w:cs="Arial"/>
+          <w:color w:val="000000"/>
+          <w:sz w:val="18"/>
+          <w:szCs w:val="18"/>
+        </w:rPr>
+        <w:t>Tabela II (</w:t>
+      </w:r>
+      <w:proofErr w:type="spellStart"/>
+      <w:r>
+        <w:rPr>
+          <w:rFonts w:ascii="Arial" w:eastAsia="Times New Roman" w:hAnsi="Arial" w:cs="Arial"/>
+          <w:color w:val="000000"/>
+          <w:sz w:val="18"/>
+          <w:szCs w:val="18"/>
+        </w:rPr>
+        <w:t>pag</w:t>
+      </w:r>
+      <w:proofErr w:type="spellEnd"/>
+      <w:r>
+        <w:rPr>
+          <w:rFonts w:ascii="Arial" w:eastAsia="Times New Roman" w:hAnsi="Arial" w:cs="Arial"/>
+          <w:color w:val="000000"/>
+          <w:sz w:val="18"/>
+          <w:szCs w:val="18"/>
+        </w:rPr>
+        <w:t xml:space="preserve"> </w:t>
+      </w:r>
+      <w:proofErr w:type="gramStart"/>
+      <w:r>
+        <w:rPr>
+          <w:rFonts w:ascii="Arial" w:eastAsia="Times New Roman" w:hAnsi="Arial" w:cs="Arial"/>
+          <w:color w:val="000000"/>
+          <w:sz w:val="18"/>
+          <w:szCs w:val="18"/>
+        </w:rPr>
+        <w:t>7</w:t>
+      </w:r>
+      <w:proofErr w:type="gramEnd"/>
+      <w:r>
+        <w:rPr>
+          <w:rFonts w:ascii="Arial" w:eastAsia="Times New Roman" w:hAnsi="Arial" w:cs="Arial"/>
+          <w:color w:val="000000"/>
+          <w:sz w:val="18"/>
+          <w:szCs w:val="18"/>
+        </w:rPr>
+        <w:t xml:space="preserve">) [1] e </w:t>
+      </w:r>
+      <w:proofErr w:type="spellStart"/>
+      <w:r>
+        <w:rPr>
+          <w:rFonts w:ascii="Arial" w:eastAsia="Times New Roman" w:hAnsi="Arial" w:cs="Arial"/>
+          <w:color w:val="000000"/>
+          <w:sz w:val="18"/>
+          <w:szCs w:val="18"/>
+        </w:rPr>
+        <w:t>Transformer</w:t>
+      </w:r>
+      <w:proofErr w:type="spellEnd"/>
+      <w:r>
+        <w:rPr>
+          <w:rFonts w:ascii="Arial" w:eastAsia="Times New Roman" w:hAnsi="Arial" w:cs="Arial"/>
+          <w:color w:val="000000"/>
+          <w:sz w:val="18"/>
+          <w:szCs w:val="18"/>
+        </w:rPr>
+        <w:t xml:space="preserve"> Data [2]</w:t>
       </w:r>
     </w:p>
     <w:p>
@@ -13925,6 +16387,89 @@
           <w:sz w:val="18"/>
           <w:szCs w:val="18"/>
         </w:rPr>
+        <w:t xml:space="preserve">Texto explicativo: </w:t>
+      </w:r>
+      <w:r>
+        <w:rPr>
+          <w:rFonts w:ascii="Arial" w:eastAsia="Times New Roman" w:hAnsi="Arial" w:cs="Arial"/>
+          <w:color w:val="000000"/>
+          <w:sz w:val="18"/>
+          <w:szCs w:val="18"/>
+        </w:rPr>
+        <w:t xml:space="preserve">Transformadores têm a propriedade de controlar determinadas variáveis do sistema elétrico de potência. Ele pode ser modelado como sendo um “tipo” de ramo, ou seja, </w:t>
+      </w:r>
+      <w:proofErr w:type="gramStart"/>
+      <w:r>
+        <w:rPr>
+          <w:rFonts w:ascii="Arial" w:eastAsia="Times New Roman" w:hAnsi="Arial" w:cs="Arial"/>
+          <w:color w:val="000000"/>
+          <w:sz w:val="18"/>
+          <w:szCs w:val="18"/>
+        </w:rPr>
+        <w:t>possui</w:t>
+      </w:r>
+      <w:proofErr w:type="gramEnd"/>
+      <w:r>
+        <w:rPr>
+          <w:rFonts w:ascii="Arial" w:eastAsia="Times New Roman" w:hAnsi="Arial" w:cs="Arial"/>
+          <w:color w:val="000000"/>
+          <w:sz w:val="18"/>
+          <w:szCs w:val="18"/>
+        </w:rPr>
+        <w:t xml:space="preserve"> dois nós associados, e por tanto, possui chave estrangeira primária sendo ID do ramo, além do ID do caso base. </w:t>
+      </w:r>
+    </w:p>
+    <w:p>
+      <w:pPr>
+        <w:spacing w:after="240" w:line="240" w:lineRule="auto"/>
+        <w:rPr>
+          <w:rFonts w:ascii="Times New Roman" w:eastAsia="Times New Roman" w:hAnsi="Times New Roman" w:cs="Times New Roman"/>
+          <w:sz w:val="24"/>
+          <w:szCs w:val="24"/>
+        </w:rPr>
+      </w:pPr>
+    </w:p>
+    <w:p>
+      <w:pPr>
+        <w:spacing w:after="0" w:line="240" w:lineRule="auto"/>
+        <w:jc w:val="both"/>
+        <w:rPr>
+          <w:rFonts w:ascii="Times New Roman" w:eastAsia="Times New Roman" w:hAnsi="Times New Roman" w:cs="Times New Roman"/>
+          <w:sz w:val="24"/>
+          <w:szCs w:val="24"/>
+        </w:rPr>
+      </w:pPr>
+      <w:r>
+        <w:rPr>
+          <w:rFonts w:ascii="Arial" w:eastAsia="Times New Roman" w:hAnsi="Arial" w:cs="Arial"/>
+          <w:b/>
+          <w:bCs/>
+          <w:color w:val="000000"/>
+          <w:sz w:val="18"/>
+          <w:szCs w:val="18"/>
+        </w:rPr>
+        <w:t>(22)</w:t>
+      </w:r>
+    </w:p>
+    <w:p>
+      <w:pPr>
+        <w:spacing w:after="0" w:line="240" w:lineRule="auto"/>
+        <w:jc w:val="both"/>
+        <w:rPr>
+          <w:rFonts w:ascii="Times New Roman" w:eastAsia="Times New Roman" w:hAnsi="Times New Roman" w:cs="Times New Roman"/>
+          <w:sz w:val="24"/>
+          <w:szCs w:val="24"/>
+        </w:rPr>
+      </w:pPr>
+      <w:r>
+        <w:rPr>
+          <w:rFonts w:ascii="Arial" w:eastAsia="Times New Roman" w:hAnsi="Arial" w:cs="Arial"/>
+          <w:b/>
+          <w:bCs/>
+          <w:color w:val="000000"/>
+          <w:sz w:val="18"/>
+          <w:szCs w:val="18"/>
+        </w:rPr>
         <w:t xml:space="preserve">Nome da relação: </w:t>
       </w:r>
       <w:r>
@@ -13934,8 +16479,30 @@
           <w:sz w:val="18"/>
           <w:szCs w:val="18"/>
         </w:rPr>
-        <w:t>transformador em fase ou defasador</w:t>
-      </w:r>
+        <w:t xml:space="preserve">Relação de controle </w:t>
+      </w:r>
+      <w:proofErr w:type="gramStart"/>
+      <w:r>
+        <w:rPr>
+          <w:rFonts w:ascii="Arial" w:eastAsia="Times New Roman" w:hAnsi="Arial" w:cs="Arial"/>
+          <w:color w:val="000000"/>
+          <w:sz w:val="18"/>
+          <w:szCs w:val="18"/>
+        </w:rPr>
+        <w:t xml:space="preserve">barra </w:t>
+      </w:r>
+      <w:proofErr w:type="spellStart"/>
+      <w:r>
+        <w:rPr>
+          <w:rFonts w:ascii="Arial" w:eastAsia="Times New Roman" w:hAnsi="Arial" w:cs="Arial"/>
+          <w:color w:val="000000"/>
+          <w:sz w:val="18"/>
+          <w:szCs w:val="18"/>
+        </w:rPr>
+        <w:t>barra</w:t>
+      </w:r>
+      <w:proofErr w:type="spellEnd"/>
+      <w:proofErr w:type="gramEnd"/>
     </w:p>
     <w:p>
       <w:pPr>
@@ -13965,6 +16532,252 @@
           <w:sz w:val="18"/>
           <w:szCs w:val="18"/>
         </w:rPr>
+        <w:t>ID da barra (chave estrangeira), e</w:t>
+      </w:r>
+      <w:proofErr w:type="gramStart"/>
+      <w:r>
+        <w:rPr>
+          <w:rFonts w:ascii="Arial" w:eastAsia="Times New Roman" w:hAnsi="Arial" w:cs="Arial"/>
+          <w:color w:val="000000"/>
+          <w:sz w:val="18"/>
+          <w:szCs w:val="18"/>
+        </w:rPr>
+        <w:t xml:space="preserve">  </w:t>
+      </w:r>
+      <w:proofErr w:type="gramEnd"/>
+      <w:r>
+        <w:rPr>
+          <w:rFonts w:ascii="Arial" w:eastAsia="Times New Roman" w:hAnsi="Arial" w:cs="Arial"/>
+          <w:color w:val="000000"/>
+          <w:sz w:val="18"/>
+          <w:szCs w:val="18"/>
+        </w:rPr>
+        <w:t>ID da barra controlada (chave estrangeira), ID do caso base (chave estrangeira).</w:t>
+      </w:r>
+    </w:p>
+    <w:p>
+      <w:pPr>
+        <w:spacing w:after="0" w:line="240" w:lineRule="auto"/>
+        <w:rPr>
+          <w:rFonts w:ascii="Times New Roman" w:eastAsia="Times New Roman" w:hAnsi="Times New Roman" w:cs="Times New Roman"/>
+          <w:sz w:val="24"/>
+          <w:szCs w:val="24"/>
+        </w:rPr>
+      </w:pPr>
+      <w:r>
+        <w:rPr>
+          <w:rFonts w:ascii="Arial" w:eastAsia="Times New Roman" w:hAnsi="Arial" w:cs="Arial"/>
+          <w:b/>
+          <w:bCs/>
+          <w:color w:val="000000"/>
+          <w:sz w:val="18"/>
+          <w:szCs w:val="18"/>
+        </w:rPr>
+        <w:t xml:space="preserve">Referência: </w:t>
+      </w:r>
+      <w:r>
+        <w:rPr>
+          <w:rFonts w:ascii="Arial" w:eastAsia="Times New Roman" w:hAnsi="Arial" w:cs="Arial"/>
+          <w:color w:val="000000"/>
+          <w:sz w:val="18"/>
+          <w:szCs w:val="18"/>
+        </w:rPr>
+        <w:t>atributo “Remote controle” da Tabela 3 (</w:t>
+      </w:r>
+      <w:proofErr w:type="spellStart"/>
+      <w:r>
+        <w:rPr>
+          <w:rFonts w:ascii="Arial" w:eastAsia="Times New Roman" w:hAnsi="Arial" w:cs="Arial"/>
+          <w:color w:val="000000"/>
+          <w:sz w:val="18"/>
+          <w:szCs w:val="18"/>
+        </w:rPr>
+        <w:t>pag</w:t>
+      </w:r>
+      <w:proofErr w:type="spellEnd"/>
+      <w:r>
+        <w:rPr>
+          <w:rFonts w:ascii="Arial" w:eastAsia="Times New Roman" w:hAnsi="Arial" w:cs="Arial"/>
+          <w:color w:val="000000"/>
+          <w:sz w:val="18"/>
+          <w:szCs w:val="18"/>
+        </w:rPr>
+        <w:t xml:space="preserve"> </w:t>
+      </w:r>
+      <w:proofErr w:type="gramStart"/>
+      <w:r>
+        <w:rPr>
+          <w:rFonts w:ascii="Arial" w:eastAsia="Times New Roman" w:hAnsi="Arial" w:cs="Arial"/>
+          <w:color w:val="000000"/>
+          <w:sz w:val="18"/>
+          <w:szCs w:val="18"/>
+        </w:rPr>
+        <w:t>3</w:t>
+      </w:r>
+      <w:proofErr w:type="gramEnd"/>
+      <w:r>
+        <w:rPr>
+          <w:rFonts w:ascii="Arial" w:eastAsia="Times New Roman" w:hAnsi="Arial" w:cs="Arial"/>
+          <w:color w:val="000000"/>
+          <w:sz w:val="18"/>
+          <w:szCs w:val="18"/>
+        </w:rPr>
+        <w:t>). [1]</w:t>
+      </w:r>
+    </w:p>
+    <w:p>
+      <w:pPr>
+        <w:spacing w:after="0" w:line="240" w:lineRule="auto"/>
+        <w:jc w:val="both"/>
+        <w:rPr>
+          <w:rFonts w:ascii="Times New Roman" w:eastAsia="Times New Roman" w:hAnsi="Times New Roman" w:cs="Times New Roman"/>
+          <w:sz w:val="24"/>
+          <w:szCs w:val="24"/>
+        </w:rPr>
+      </w:pPr>
+      <w:r>
+        <w:rPr>
+          <w:rFonts w:ascii="Arial" w:eastAsia="Times New Roman" w:hAnsi="Arial" w:cs="Arial"/>
+          <w:b/>
+          <w:bCs/>
+          <w:color w:val="000000"/>
+          <w:sz w:val="18"/>
+          <w:szCs w:val="18"/>
+        </w:rPr>
+        <w:t xml:space="preserve">Texto explicativo: </w:t>
+      </w:r>
+      <w:r>
+        <w:rPr>
+          <w:rFonts w:ascii="Arial" w:eastAsia="Times New Roman" w:hAnsi="Arial" w:cs="Arial"/>
+          <w:color w:val="000000"/>
+          <w:sz w:val="18"/>
+          <w:szCs w:val="18"/>
+        </w:rPr>
+        <w:t xml:space="preserve">O sexto registro da tabela 3, mostra que a barra 142 está controlando </w:t>
+      </w:r>
+      <w:proofErr w:type="gramStart"/>
+      <w:r>
+        <w:rPr>
+          <w:rFonts w:ascii="Arial" w:eastAsia="Times New Roman" w:hAnsi="Arial" w:cs="Arial"/>
+          <w:color w:val="000000"/>
+          <w:sz w:val="18"/>
+          <w:szCs w:val="18"/>
+        </w:rPr>
+        <w:t xml:space="preserve">a </w:t>
+      </w:r>
+      <w:proofErr w:type="spellStart"/>
+      <w:r>
+        <w:rPr>
+          <w:rFonts w:ascii="Arial" w:eastAsia="Times New Roman" w:hAnsi="Arial" w:cs="Arial"/>
+          <w:color w:val="000000"/>
+          <w:sz w:val="18"/>
+          <w:szCs w:val="18"/>
+        </w:rPr>
+        <w:t>a</w:t>
+      </w:r>
+      <w:proofErr w:type="spellEnd"/>
+      <w:proofErr w:type="gramEnd"/>
+      <w:r>
+        <w:rPr>
+          <w:rFonts w:ascii="Arial" w:eastAsia="Times New Roman" w:hAnsi="Arial" w:cs="Arial"/>
+          <w:color w:val="000000"/>
+          <w:sz w:val="18"/>
+          <w:szCs w:val="18"/>
+        </w:rPr>
+        <w:t xml:space="preserve"> magnitude de tensão na barra 143. Para que esta informação seja possível ser armazenada esta relação de controle foi criada. </w:t>
+      </w:r>
+    </w:p>
+    <w:p>
+      <w:pPr>
+        <w:spacing w:after="0" w:line="240" w:lineRule="auto"/>
+        <w:rPr>
+          <w:rFonts w:ascii="Times New Roman" w:eastAsia="Times New Roman" w:hAnsi="Times New Roman" w:cs="Times New Roman"/>
+          <w:sz w:val="24"/>
+          <w:szCs w:val="24"/>
+        </w:rPr>
+      </w:pPr>
+    </w:p>
+    <w:p>
+      <w:pPr>
+        <w:spacing w:after="0" w:line="240" w:lineRule="auto"/>
+        <w:jc w:val="both"/>
+        <w:rPr>
+          <w:rFonts w:ascii="Times New Roman" w:eastAsia="Times New Roman" w:hAnsi="Times New Roman" w:cs="Times New Roman"/>
+          <w:sz w:val="24"/>
+          <w:szCs w:val="24"/>
+        </w:rPr>
+      </w:pPr>
+      <w:r>
+        <w:rPr>
+          <w:rFonts w:ascii="Arial" w:eastAsia="Times New Roman" w:hAnsi="Arial" w:cs="Arial"/>
+          <w:b/>
+          <w:bCs/>
+          <w:color w:val="000000"/>
+          <w:sz w:val="18"/>
+          <w:szCs w:val="18"/>
+        </w:rPr>
+        <w:t>(23)</w:t>
+      </w:r>
+    </w:p>
+    <w:p>
+      <w:pPr>
+        <w:spacing w:after="0" w:line="240" w:lineRule="auto"/>
+        <w:jc w:val="both"/>
+        <w:rPr>
+          <w:rFonts w:ascii="Times New Roman" w:eastAsia="Times New Roman" w:hAnsi="Times New Roman" w:cs="Times New Roman"/>
+          <w:sz w:val="24"/>
+          <w:szCs w:val="24"/>
+        </w:rPr>
+      </w:pPr>
+      <w:r>
+        <w:rPr>
+          <w:rFonts w:ascii="Arial" w:eastAsia="Times New Roman" w:hAnsi="Arial" w:cs="Arial"/>
+          <w:b/>
+          <w:bCs/>
+          <w:color w:val="000000"/>
+          <w:sz w:val="18"/>
+          <w:szCs w:val="18"/>
+        </w:rPr>
+        <w:t xml:space="preserve">Nome da relação: </w:t>
+      </w:r>
+      <w:r>
+        <w:rPr>
+          <w:rFonts w:ascii="Arial" w:eastAsia="Times New Roman" w:hAnsi="Arial" w:cs="Arial"/>
+          <w:color w:val="000000"/>
+          <w:sz w:val="18"/>
+          <w:szCs w:val="18"/>
+        </w:rPr>
+        <w:t>Relação de controle ramo barra</w:t>
+      </w:r>
+    </w:p>
+    <w:p>
+      <w:pPr>
+        <w:spacing w:after="0" w:line="240" w:lineRule="auto"/>
+        <w:jc w:val="both"/>
+        <w:rPr>
+          <w:rFonts w:ascii="Times New Roman" w:eastAsia="Times New Roman" w:hAnsi="Times New Roman" w:cs="Times New Roman"/>
+          <w:sz w:val="24"/>
+          <w:szCs w:val="24"/>
+        </w:rPr>
+      </w:pPr>
+      <w:r>
+        <w:rPr>
+          <w:rFonts w:ascii="Arial" w:eastAsia="Times New Roman" w:hAnsi="Arial" w:cs="Arial"/>
+          <w:b/>
+          <w:bCs/>
+          <w:color w:val="000000"/>
+          <w:sz w:val="18"/>
+          <w:szCs w:val="18"/>
+        </w:rPr>
+        <w:t xml:space="preserve">Chave primária: </w:t>
+      </w:r>
+      <w:r>
+        <w:rPr>
+          <w:rFonts w:ascii="Arial" w:eastAsia="Times New Roman" w:hAnsi="Arial" w:cs="Arial"/>
+          <w:color w:val="000000"/>
+          <w:sz w:val="18"/>
+          <w:szCs w:val="18"/>
+        </w:rPr>
         <w:t>ID do ramo (chave estrangeira), e</w:t>
       </w:r>
       <w:proofErr w:type="gramStart"/>
@@ -13985,7 +16798,7 @@
           <w:sz w:val="18"/>
           <w:szCs w:val="18"/>
         </w:rPr>
-        <w:t xml:space="preserve">ID do caso base (chave estrangeira). </w:t>
+        <w:t>ID da barra controlada (chave estrangeira), ID do caso base (chave estrangeira).</w:t>
       </w:r>
     </w:p>
     <w:p>
@@ -14016,27 +16829,7 @@
           <w:sz w:val="18"/>
           <w:szCs w:val="18"/>
         </w:rPr>
-        <w:t xml:space="preserve">Número sequencial, descrição, relação de transformação, ângulo de fase final, tensão em alta, tensão em baixa, limite mínimo de tensão, limite máximo de tensão, limite mínimo de potência, limite máximo de potência, </w:t>
-      </w:r>
-      <w:proofErr w:type="spellStart"/>
-      <w:r>
-        <w:rPr>
-          <w:rFonts w:ascii="Arial" w:eastAsia="Times New Roman" w:hAnsi="Arial" w:cs="Arial"/>
-          <w:color w:val="000000"/>
-          <w:sz w:val="18"/>
-          <w:szCs w:val="18"/>
-        </w:rPr>
-        <w:t>step</w:t>
-      </w:r>
-      <w:proofErr w:type="spellEnd"/>
-      <w:r>
-        <w:rPr>
-          <w:rFonts w:ascii="Arial" w:eastAsia="Times New Roman" w:hAnsi="Arial" w:cs="Arial"/>
-          <w:color w:val="000000"/>
-          <w:sz w:val="18"/>
-          <w:szCs w:val="18"/>
-        </w:rPr>
-        <w:t>, % R, % X, potência, limite máximo de potência, limite mínimo de potência, defasagem mínimo, ângulo de defasagem máximo.</w:t>
+        <w:t>Lado</w:t>
       </w:r>
     </w:p>
     <w:p>
@@ -14066,7 +16859,27 @@
           <w:sz w:val="18"/>
           <w:szCs w:val="18"/>
         </w:rPr>
-        <w:t>Tabela II (</w:t>
+        <w:t>atributo “</w:t>
+      </w:r>
+      <w:proofErr w:type="spellStart"/>
+      <w:r>
+        <w:rPr>
+          <w:rFonts w:ascii="Arial" w:eastAsia="Times New Roman" w:hAnsi="Arial" w:cs="Arial"/>
+          <w:color w:val="000000"/>
+          <w:sz w:val="18"/>
+          <w:szCs w:val="18"/>
+        </w:rPr>
+        <w:t>Control</w:t>
+      </w:r>
+      <w:proofErr w:type="spellEnd"/>
+      <w:r>
+        <w:rPr>
+          <w:rFonts w:ascii="Arial" w:eastAsia="Times New Roman" w:hAnsi="Arial" w:cs="Arial"/>
+          <w:color w:val="000000"/>
+          <w:sz w:val="18"/>
+          <w:szCs w:val="18"/>
+        </w:rPr>
+        <w:t xml:space="preserve"> Bus” da Tabela 5 (</w:t>
       </w:r>
       <w:proofErr w:type="spellStart"/>
       <w:r>
@@ -14096,37 +16909,17 @@
           <w:sz w:val="18"/>
           <w:szCs w:val="18"/>
         </w:rPr>
-        <w:t>7</w:t>
-      </w:r>
-      <w:proofErr w:type="gramEnd"/>
-      <w:r>
-        <w:rPr>
-          <w:rFonts w:ascii="Arial" w:eastAsia="Times New Roman" w:hAnsi="Arial" w:cs="Arial"/>
-          <w:color w:val="000000"/>
-          <w:sz w:val="18"/>
-          <w:szCs w:val="18"/>
-        </w:rPr>
-        <w:t xml:space="preserve">) [1] e </w:t>
-      </w:r>
-      <w:proofErr w:type="spellStart"/>
-      <w:r>
-        <w:rPr>
-          <w:rFonts w:ascii="Arial" w:eastAsia="Times New Roman" w:hAnsi="Arial" w:cs="Arial"/>
-          <w:color w:val="000000"/>
-          <w:sz w:val="18"/>
-          <w:szCs w:val="18"/>
-        </w:rPr>
-        <w:t>Transformer</w:t>
-      </w:r>
-      <w:proofErr w:type="spellEnd"/>
-      <w:r>
-        <w:rPr>
-          <w:rFonts w:ascii="Arial" w:eastAsia="Times New Roman" w:hAnsi="Arial" w:cs="Arial"/>
-          <w:color w:val="000000"/>
-          <w:sz w:val="18"/>
-          <w:szCs w:val="18"/>
-        </w:rPr>
-        <w:t xml:space="preserve"> Data [2]</w:t>
+        <w:t>5</w:t>
+      </w:r>
+      <w:proofErr w:type="gramEnd"/>
+      <w:r>
+        <w:rPr>
+          <w:rFonts w:ascii="Arial" w:eastAsia="Times New Roman" w:hAnsi="Arial" w:cs="Arial"/>
+          <w:color w:val="000000"/>
+          <w:sz w:val="18"/>
+          <w:szCs w:val="18"/>
+        </w:rPr>
+        <w:t xml:space="preserve">). </w:t>
       </w:r>
     </w:p>
     <w:p>
@@ -14157,27 +16950,450 @@
           <w:sz w:val="18"/>
           <w:szCs w:val="18"/>
         </w:rPr>
-        <w:t xml:space="preserve">Transformadores têm a propriedade de controlar determinadas variáveis do sistema elétrico de potência. Ele pode ser modelado como sendo um “tipo” de ramo, ou seja, </w:t>
-      </w:r>
-      <w:proofErr w:type="gramStart"/>
-      <w:r>
-        <w:rPr>
-          <w:rFonts w:ascii="Arial" w:eastAsia="Times New Roman" w:hAnsi="Arial" w:cs="Arial"/>
-          <w:color w:val="000000"/>
-          <w:sz w:val="18"/>
-          <w:szCs w:val="18"/>
-        </w:rPr>
-        <w:t>possui</w:t>
-      </w:r>
-      <w:proofErr w:type="gramEnd"/>
-      <w:r>
-        <w:rPr>
-          <w:rFonts w:ascii="Arial" w:eastAsia="Times New Roman" w:hAnsi="Arial" w:cs="Arial"/>
-          <w:color w:val="000000"/>
-          <w:sz w:val="18"/>
-          <w:szCs w:val="18"/>
-        </w:rPr>
-        <w:t xml:space="preserve"> dois nós associados, e por tanto, possui chave estrangeira primária sendo ID do ramo, além do ID do caso base. </w:t>
+        <w:t xml:space="preserve">O terceiro, quarto, quinto e sexto registro da tabela 5, mostram que ramos controlam variáveis de potência de barras, dependendo do tipo de ramo ou barra. Para que esta informação seja possível ser armazenada esta relação de controle foi criada. </w:t>
+      </w:r>
+    </w:p>
+    <w:p>
+      <w:pPr>
+        <w:spacing w:after="0" w:line="240" w:lineRule="auto"/>
+        <w:rPr>
+          <w:rFonts w:ascii="Times New Roman" w:eastAsia="Times New Roman" w:hAnsi="Times New Roman" w:cs="Times New Roman"/>
+          <w:sz w:val="24"/>
+          <w:szCs w:val="24"/>
+        </w:rPr>
+      </w:pPr>
+    </w:p>
+    <w:p>
+      <w:pPr>
+        <w:spacing w:after="0" w:line="240" w:lineRule="auto"/>
+        <w:jc w:val="both"/>
+        <w:rPr>
+          <w:rFonts w:ascii="Times New Roman" w:eastAsia="Times New Roman" w:hAnsi="Times New Roman" w:cs="Times New Roman"/>
+          <w:sz w:val="24"/>
+          <w:szCs w:val="24"/>
+        </w:rPr>
+      </w:pPr>
+      <w:r>
+        <w:rPr>
+          <w:rFonts w:ascii="Arial" w:eastAsia="Times New Roman" w:hAnsi="Arial" w:cs="Arial"/>
+          <w:b/>
+          <w:bCs/>
+          <w:color w:val="000000"/>
+          <w:sz w:val="18"/>
+          <w:szCs w:val="18"/>
+        </w:rPr>
+        <w:t>(24)</w:t>
+      </w:r>
+    </w:p>
+    <w:p>
+      <w:pPr>
+        <w:spacing w:after="0" w:line="240" w:lineRule="auto"/>
+        <w:jc w:val="both"/>
+        <w:rPr>
+          <w:rFonts w:ascii="Times New Roman" w:eastAsia="Times New Roman" w:hAnsi="Times New Roman" w:cs="Times New Roman"/>
+          <w:sz w:val="24"/>
+          <w:szCs w:val="24"/>
+        </w:rPr>
+      </w:pPr>
+      <w:r>
+        <w:rPr>
+          <w:rFonts w:ascii="Arial" w:eastAsia="Times New Roman" w:hAnsi="Arial" w:cs="Arial"/>
+          <w:b/>
+          <w:bCs/>
+          <w:color w:val="000000"/>
+          <w:sz w:val="18"/>
+          <w:szCs w:val="18"/>
+        </w:rPr>
+        <w:t xml:space="preserve">Nome da relação: </w:t>
+      </w:r>
+      <w:r>
+        <w:rPr>
+          <w:rFonts w:ascii="Arial" w:eastAsia="Times New Roman" w:hAnsi="Arial" w:cs="Arial"/>
+          <w:color w:val="000000"/>
+          <w:sz w:val="18"/>
+          <w:szCs w:val="18"/>
+        </w:rPr>
+        <w:t>Geração</w:t>
+      </w:r>
+    </w:p>
+    <w:p>
+      <w:pPr>
+        <w:spacing w:after="0" w:line="240" w:lineRule="auto"/>
+        <w:jc w:val="both"/>
+        <w:rPr>
+          <w:rFonts w:ascii="Times New Roman" w:eastAsia="Times New Roman" w:hAnsi="Times New Roman" w:cs="Times New Roman"/>
+          <w:sz w:val="24"/>
+          <w:szCs w:val="24"/>
+        </w:rPr>
+      </w:pPr>
+      <w:r>
+        <w:rPr>
+          <w:rFonts w:ascii="Arial" w:eastAsia="Times New Roman" w:hAnsi="Arial" w:cs="Arial"/>
+          <w:b/>
+          <w:bCs/>
+          <w:color w:val="000000"/>
+          <w:sz w:val="18"/>
+          <w:szCs w:val="18"/>
+        </w:rPr>
+        <w:t xml:space="preserve">Chave primária: </w:t>
+      </w:r>
+      <w:r>
+        <w:rPr>
+          <w:rFonts w:ascii="Arial" w:eastAsia="Times New Roman" w:hAnsi="Arial" w:cs="Arial"/>
+          <w:color w:val="000000"/>
+          <w:sz w:val="18"/>
+          <w:szCs w:val="18"/>
+        </w:rPr>
+        <w:t>ID da barra (chave estrangeira) e ID do caso base (chave estrangeira).</w:t>
+      </w:r>
+    </w:p>
+    <w:p>
+      <w:pPr>
+        <w:spacing w:after="0" w:line="240" w:lineRule="auto"/>
+        <w:jc w:val="both"/>
+        <w:rPr>
+          <w:rFonts w:ascii="Times New Roman" w:eastAsia="Times New Roman" w:hAnsi="Times New Roman" w:cs="Times New Roman"/>
+          <w:sz w:val="24"/>
+          <w:szCs w:val="24"/>
+        </w:rPr>
+      </w:pPr>
+      <w:r>
+        <w:rPr>
+          <w:rFonts w:ascii="Arial" w:eastAsia="Times New Roman" w:hAnsi="Arial" w:cs="Arial"/>
+          <w:b/>
+          <w:bCs/>
+          <w:color w:val="000000"/>
+          <w:sz w:val="18"/>
+          <w:szCs w:val="18"/>
+        </w:rPr>
+        <w:t xml:space="preserve">Atributos: </w:t>
+      </w:r>
+      <w:r>
+        <w:rPr>
+          <w:rFonts w:ascii="Arial" w:eastAsia="Times New Roman" w:hAnsi="Arial" w:cs="Arial"/>
+          <w:color w:val="000000"/>
+          <w:sz w:val="18"/>
+          <w:szCs w:val="18"/>
+        </w:rPr>
+        <w:t xml:space="preserve">Número sequencial, potência ativa e </w:t>
+      </w:r>
+      <w:proofErr w:type="gramStart"/>
+      <w:r>
+        <w:rPr>
+          <w:rFonts w:ascii="Arial" w:eastAsia="Times New Roman" w:hAnsi="Arial" w:cs="Arial"/>
+          <w:color w:val="000000"/>
+          <w:sz w:val="18"/>
+          <w:szCs w:val="18"/>
+        </w:rPr>
+        <w:t>reativa</w:t>
+      </w:r>
+      <w:proofErr w:type="gramEnd"/>
+    </w:p>
+    <w:p>
+      <w:pPr>
+        <w:spacing w:after="0" w:line="240" w:lineRule="auto"/>
+        <w:rPr>
+          <w:rFonts w:ascii="Times New Roman" w:eastAsia="Times New Roman" w:hAnsi="Times New Roman" w:cs="Times New Roman"/>
+          <w:sz w:val="24"/>
+          <w:szCs w:val="24"/>
+        </w:rPr>
+      </w:pPr>
+      <w:r>
+        <w:rPr>
+          <w:rFonts w:ascii="Arial" w:eastAsia="Times New Roman" w:hAnsi="Arial" w:cs="Arial"/>
+          <w:b/>
+          <w:bCs/>
+          <w:color w:val="000000"/>
+          <w:sz w:val="18"/>
+          <w:szCs w:val="18"/>
+        </w:rPr>
+        <w:t xml:space="preserve">Referência: </w:t>
+      </w:r>
+      <w:r>
+        <w:rPr>
+          <w:rFonts w:ascii="Arial" w:eastAsia="Times New Roman" w:hAnsi="Arial" w:cs="Arial"/>
+          <w:color w:val="000000"/>
+          <w:sz w:val="18"/>
+          <w:szCs w:val="18"/>
+        </w:rPr>
+        <w:t>Tabela 3 [1].</w:t>
+      </w:r>
+    </w:p>
+    <w:p>
+      <w:pPr>
+        <w:spacing w:after="0" w:line="240" w:lineRule="auto"/>
+        <w:jc w:val="both"/>
+        <w:rPr>
+          <w:rFonts w:ascii="Times New Roman" w:eastAsia="Times New Roman" w:hAnsi="Times New Roman" w:cs="Times New Roman"/>
+          <w:sz w:val="24"/>
+          <w:szCs w:val="24"/>
+        </w:rPr>
+      </w:pPr>
+      <w:r>
+        <w:rPr>
+          <w:rFonts w:ascii="Arial" w:eastAsia="Times New Roman" w:hAnsi="Arial" w:cs="Arial"/>
+          <w:b/>
+          <w:bCs/>
+          <w:color w:val="000000"/>
+          <w:sz w:val="18"/>
+          <w:szCs w:val="18"/>
+        </w:rPr>
+        <w:t xml:space="preserve">Texto explicativo: </w:t>
+      </w:r>
+      <w:r>
+        <w:rPr>
+          <w:rFonts w:ascii="Arial" w:eastAsia="Times New Roman" w:hAnsi="Arial" w:cs="Arial"/>
+          <w:color w:val="000000"/>
+          <w:sz w:val="18"/>
+          <w:szCs w:val="18"/>
+        </w:rPr>
+        <w:t xml:space="preserve">Em sistemas de transmissão de energia elétrica é possível que cargas geradoras de energia estejam conectadas em barras. Suas características principais são potência ativa, reativa e um número sequencial. </w:t>
+      </w:r>
+    </w:p>
+    <w:p>
+      <w:pPr>
+        <w:spacing w:after="0" w:line="240" w:lineRule="auto"/>
+        <w:rPr>
+          <w:rFonts w:ascii="Times New Roman" w:eastAsia="Times New Roman" w:hAnsi="Times New Roman" w:cs="Times New Roman"/>
+          <w:sz w:val="24"/>
+          <w:szCs w:val="24"/>
+        </w:rPr>
+      </w:pPr>
+    </w:p>
+    <w:p>
+      <w:pPr>
+        <w:spacing w:after="0" w:line="240" w:lineRule="auto"/>
+        <w:jc w:val="both"/>
+        <w:rPr>
+          <w:rFonts w:ascii="Times New Roman" w:eastAsia="Times New Roman" w:hAnsi="Times New Roman" w:cs="Times New Roman"/>
+          <w:sz w:val="24"/>
+          <w:szCs w:val="24"/>
+        </w:rPr>
+      </w:pPr>
+      <w:r>
+        <w:rPr>
+          <w:rFonts w:ascii="Arial" w:eastAsia="Times New Roman" w:hAnsi="Arial" w:cs="Arial"/>
+          <w:b/>
+          <w:bCs/>
+          <w:color w:val="000000"/>
+          <w:sz w:val="18"/>
+          <w:szCs w:val="18"/>
+        </w:rPr>
+        <w:t>(25)</w:t>
+      </w:r>
+    </w:p>
+    <w:p>
+      <w:pPr>
+        <w:spacing w:after="0" w:line="240" w:lineRule="auto"/>
+        <w:jc w:val="both"/>
+        <w:rPr>
+          <w:rFonts w:ascii="Times New Roman" w:eastAsia="Times New Roman" w:hAnsi="Times New Roman" w:cs="Times New Roman"/>
+          <w:sz w:val="24"/>
+          <w:szCs w:val="24"/>
+        </w:rPr>
+      </w:pPr>
+      <w:r>
+        <w:rPr>
+          <w:rFonts w:ascii="Arial" w:eastAsia="Times New Roman" w:hAnsi="Arial" w:cs="Arial"/>
+          <w:b/>
+          <w:bCs/>
+          <w:color w:val="000000"/>
+          <w:sz w:val="18"/>
+          <w:szCs w:val="18"/>
+        </w:rPr>
+        <w:t xml:space="preserve">Nome da relação: </w:t>
+      </w:r>
+      <w:r>
+        <w:rPr>
+          <w:rFonts w:ascii="Arial" w:eastAsia="Times New Roman" w:hAnsi="Arial" w:cs="Arial"/>
+          <w:color w:val="000000"/>
+          <w:sz w:val="18"/>
+          <w:szCs w:val="18"/>
+        </w:rPr>
+        <w:t>Regulador de tensão</w:t>
+      </w:r>
+    </w:p>
+    <w:p>
+      <w:pPr>
+        <w:spacing w:after="0" w:line="240" w:lineRule="auto"/>
+        <w:jc w:val="both"/>
+        <w:rPr>
+          <w:rFonts w:ascii="Times New Roman" w:eastAsia="Times New Roman" w:hAnsi="Times New Roman" w:cs="Times New Roman"/>
+          <w:sz w:val="24"/>
+          <w:szCs w:val="24"/>
+        </w:rPr>
+      </w:pPr>
+      <w:r>
+        <w:rPr>
+          <w:rFonts w:ascii="Arial" w:eastAsia="Times New Roman" w:hAnsi="Arial" w:cs="Arial"/>
+          <w:b/>
+          <w:bCs/>
+          <w:color w:val="000000"/>
+          <w:sz w:val="18"/>
+          <w:szCs w:val="18"/>
+        </w:rPr>
+        <w:t xml:space="preserve">Chave primária: </w:t>
+      </w:r>
+      <w:r>
+        <w:rPr>
+          <w:rFonts w:ascii="Arial" w:eastAsia="Times New Roman" w:hAnsi="Arial" w:cs="Arial"/>
+          <w:color w:val="000000"/>
+          <w:sz w:val="18"/>
+          <w:szCs w:val="18"/>
+        </w:rPr>
+        <w:t>ID da barra (chave estrangeira) e ID do caso base (chave estrangeira).</w:t>
+      </w:r>
+    </w:p>
+    <w:p>
+      <w:pPr>
+        <w:spacing w:after="0" w:line="240" w:lineRule="auto"/>
+        <w:jc w:val="both"/>
+        <w:rPr>
+          <w:rFonts w:ascii="Times New Roman" w:eastAsia="Times New Roman" w:hAnsi="Times New Roman" w:cs="Times New Roman"/>
+          <w:sz w:val="24"/>
+          <w:szCs w:val="24"/>
+        </w:rPr>
+      </w:pPr>
+      <w:r>
+        <w:rPr>
+          <w:rFonts w:ascii="Arial" w:eastAsia="Times New Roman" w:hAnsi="Arial" w:cs="Arial"/>
+          <w:b/>
+          <w:bCs/>
+          <w:color w:val="000000"/>
+          <w:sz w:val="18"/>
+          <w:szCs w:val="18"/>
+        </w:rPr>
+        <w:t xml:space="preserve">Atributos: </w:t>
+      </w:r>
+      <w:r>
+        <w:rPr>
+          <w:rFonts w:ascii="Arial" w:eastAsia="Times New Roman" w:hAnsi="Arial" w:cs="Arial"/>
+          <w:color w:val="000000"/>
+          <w:sz w:val="18"/>
+          <w:szCs w:val="18"/>
+        </w:rPr>
+        <w:t xml:space="preserve">Número sequencial, Fase, conexão, largura de banda, razão PT, CT </w:t>
+      </w:r>
+      <w:proofErr w:type="spellStart"/>
+      <w:r>
+        <w:rPr>
+          <w:rFonts w:ascii="Arial" w:eastAsia="Times New Roman" w:hAnsi="Arial" w:cs="Arial"/>
+          <w:color w:val="000000"/>
+          <w:sz w:val="18"/>
+          <w:szCs w:val="18"/>
+        </w:rPr>
+        <w:t>ratings</w:t>
+      </w:r>
+      <w:proofErr w:type="spellEnd"/>
+      <w:r>
+        <w:rPr>
+          <w:rFonts w:ascii="Arial" w:eastAsia="Times New Roman" w:hAnsi="Arial" w:cs="Arial"/>
+          <w:color w:val="000000"/>
+          <w:sz w:val="18"/>
+          <w:szCs w:val="18"/>
+        </w:rPr>
+        <w:t>, Fase A: Resistência, fase B; Resistência, fase C: Resistência, Fase A: Reatância, Fase B: Reatância, Fase Reatância: X, Fase A: tensão, Fase B: tensão, Fase C: tensão.</w:t>
+      </w:r>
+    </w:p>
+    <w:p>
+      <w:pPr>
+        <w:spacing w:after="0" w:line="240" w:lineRule="auto"/>
+        <w:rPr>
+          <w:rFonts w:ascii="Times New Roman" w:eastAsia="Times New Roman" w:hAnsi="Times New Roman" w:cs="Times New Roman"/>
+          <w:sz w:val="24"/>
+          <w:szCs w:val="24"/>
+        </w:rPr>
+      </w:pPr>
+      <w:r>
+        <w:rPr>
+          <w:rFonts w:ascii="Arial" w:eastAsia="Times New Roman" w:hAnsi="Arial" w:cs="Arial"/>
+          <w:b/>
+          <w:bCs/>
+          <w:color w:val="000000"/>
+          <w:sz w:val="18"/>
+          <w:szCs w:val="18"/>
+        </w:rPr>
+        <w:t xml:space="preserve">Referência: </w:t>
+      </w:r>
+      <w:r>
+        <w:rPr>
+          <w:rFonts w:ascii="Arial" w:eastAsia="Times New Roman" w:hAnsi="Arial" w:cs="Arial"/>
+          <w:color w:val="000000"/>
+          <w:sz w:val="18"/>
+          <w:szCs w:val="18"/>
+        </w:rPr>
+        <w:t>Tabela de regulador de tensão [2].</w:t>
+      </w:r>
+    </w:p>
+    <w:p>
+      <w:pPr>
+        <w:spacing w:after="0" w:line="240" w:lineRule="auto"/>
+        <w:jc w:val="both"/>
+        <w:rPr>
+          <w:rFonts w:ascii="Times New Roman" w:eastAsia="Times New Roman" w:hAnsi="Times New Roman" w:cs="Times New Roman"/>
+          <w:sz w:val="24"/>
+          <w:szCs w:val="24"/>
+        </w:rPr>
+      </w:pPr>
+      <w:r>
+        <w:rPr>
+          <w:rFonts w:ascii="Arial" w:eastAsia="Times New Roman" w:hAnsi="Arial" w:cs="Arial"/>
+          <w:b/>
+          <w:bCs/>
+          <w:color w:val="000000"/>
+          <w:sz w:val="18"/>
+          <w:szCs w:val="18"/>
+        </w:rPr>
+        <w:t xml:space="preserve">Texto explicativo: </w:t>
+      </w:r>
+      <w:r>
+        <w:rPr>
+          <w:rFonts w:ascii="Arial" w:eastAsia="Times New Roman" w:hAnsi="Arial" w:cs="Arial"/>
+          <w:color w:val="000000"/>
+          <w:sz w:val="18"/>
+          <w:szCs w:val="18"/>
+        </w:rPr>
+        <w:t xml:space="preserve">Em sistemas de distribuição de energia elétrica é possível que reguladores de tensão estejam </w:t>
+      </w:r>
+      <w:proofErr w:type="gramStart"/>
+      <w:r>
+        <w:rPr>
+          <w:rFonts w:ascii="Arial" w:eastAsia="Times New Roman" w:hAnsi="Arial" w:cs="Arial"/>
+          <w:color w:val="000000"/>
+          <w:sz w:val="18"/>
+          <w:szCs w:val="18"/>
+        </w:rPr>
+        <w:t>conectadas em barras</w:t>
+      </w:r>
+      <w:proofErr w:type="gramEnd"/>
+      <w:r>
+        <w:rPr>
+          <w:rFonts w:ascii="Arial" w:eastAsia="Times New Roman" w:hAnsi="Arial" w:cs="Arial"/>
+          <w:color w:val="000000"/>
+          <w:sz w:val="18"/>
+          <w:szCs w:val="18"/>
+        </w:rPr>
+        <w:t xml:space="preserve">. Os reguladores de tensão são descritos por meio de número sequencial, fase, conexão, largura de banda, razão PT, CT </w:t>
+      </w:r>
+      <w:proofErr w:type="spellStart"/>
+      <w:r>
+        <w:rPr>
+          <w:rFonts w:ascii="Arial" w:eastAsia="Times New Roman" w:hAnsi="Arial" w:cs="Arial"/>
+          <w:color w:val="000000"/>
+          <w:sz w:val="18"/>
+          <w:szCs w:val="18"/>
+        </w:rPr>
+        <w:t>ratings</w:t>
+      </w:r>
+      <w:proofErr w:type="spellEnd"/>
+      <w:r>
+        <w:rPr>
+          <w:rFonts w:ascii="Arial" w:eastAsia="Times New Roman" w:hAnsi="Arial" w:cs="Arial"/>
+          <w:color w:val="000000"/>
+          <w:sz w:val="18"/>
+          <w:szCs w:val="18"/>
+        </w:rPr>
+        <w:t xml:space="preserve">, resistência e reatância por fase, tensão por fase. </w:t>
       </w:r>
     </w:p>
     <w:p>
@@ -14209,7 +17425,7 @@
           <w:sz w:val="18"/>
           <w:szCs w:val="18"/>
         </w:rPr>
-        <w:t>(22)</w:t>
+        <w:t>(26)</w:t>
       </w:r>
     </w:p>
     <w:p>
@@ -14240,30 +17456,48 @@
           <w:sz w:val="18"/>
           <w:szCs w:val="18"/>
         </w:rPr>
-        <w:t xml:space="preserve">Relação de controle </w:t>
-      </w:r>
-      <w:proofErr w:type="gramStart"/>
-      <w:r>
-        <w:rPr>
-          <w:rFonts w:ascii="Arial" w:eastAsia="Times New Roman" w:hAnsi="Arial" w:cs="Arial"/>
-          <w:color w:val="000000"/>
-          <w:sz w:val="18"/>
-          <w:szCs w:val="18"/>
-        </w:rPr>
-        <w:t xml:space="preserve">barra </w:t>
-      </w:r>
-      <w:proofErr w:type="spellStart"/>
-      <w:r>
-        <w:rPr>
-          <w:rFonts w:ascii="Arial" w:eastAsia="Times New Roman" w:hAnsi="Arial" w:cs="Arial"/>
-          <w:color w:val="000000"/>
-          <w:sz w:val="18"/>
-          <w:szCs w:val="18"/>
-        </w:rPr>
-        <w:t>barra</w:t>
-      </w:r>
-      <w:proofErr w:type="spellEnd"/>
-      <w:proofErr w:type="gramEnd"/>
+        <w:t>Relação de ramos “</w:t>
+      </w:r>
+      <w:proofErr w:type="spellStart"/>
+      <w:r>
+        <w:rPr>
+          <w:rFonts w:ascii="Arial" w:eastAsia="Times New Roman" w:hAnsi="Arial" w:cs="Arial"/>
+          <w:color w:val="000000"/>
+          <w:sz w:val="18"/>
+          <w:szCs w:val="18"/>
+        </w:rPr>
+        <w:t>Tie</w:t>
+      </w:r>
+      <w:proofErr w:type="spellEnd"/>
+      <w:r>
+        <w:rPr>
+          <w:rFonts w:ascii="Arial" w:eastAsia="Times New Roman" w:hAnsi="Arial" w:cs="Arial"/>
+          <w:color w:val="000000"/>
+          <w:sz w:val="18"/>
+          <w:szCs w:val="18"/>
+        </w:rPr>
+        <w:t xml:space="preserve"> </w:t>
+      </w:r>
+      <w:proofErr w:type="spellStart"/>
+      <w:r>
+        <w:rPr>
+          <w:rFonts w:ascii="Arial" w:eastAsia="Times New Roman" w:hAnsi="Arial" w:cs="Arial"/>
+          <w:color w:val="000000"/>
+          <w:sz w:val="18"/>
+          <w:szCs w:val="18"/>
+        </w:rPr>
+        <w:t>Lines</w:t>
+      </w:r>
+      <w:proofErr w:type="spellEnd"/>
+      <w:r>
+        <w:rPr>
+          <w:rFonts w:ascii="Arial" w:eastAsia="Times New Roman" w:hAnsi="Arial" w:cs="Arial"/>
+          <w:color w:val="000000"/>
+          <w:sz w:val="18"/>
+          <w:szCs w:val="18"/>
+        </w:rPr>
+        <w:t>”</w:t>
+      </w:r>
     </w:p>
     <w:p>
       <w:pPr>
@@ -14293,27 +17527,27 @@
           <w:sz w:val="18"/>
           <w:szCs w:val="18"/>
         </w:rPr>
-        <w:t>ID da barra (chave estrangeira), e</w:t>
-      </w:r>
-      <w:proofErr w:type="gramStart"/>
-      <w:r>
-        <w:rPr>
-          <w:rFonts w:ascii="Arial" w:eastAsia="Times New Roman" w:hAnsi="Arial" w:cs="Arial"/>
-          <w:color w:val="000000"/>
-          <w:sz w:val="18"/>
-          <w:szCs w:val="18"/>
-        </w:rPr>
-        <w:t xml:space="preserve">  </w:t>
-      </w:r>
-      <w:proofErr w:type="gramEnd"/>
-      <w:r>
-        <w:rPr>
-          <w:rFonts w:ascii="Arial" w:eastAsia="Times New Roman" w:hAnsi="Arial" w:cs="Arial"/>
-          <w:color w:val="000000"/>
-          <w:sz w:val="18"/>
-          <w:szCs w:val="18"/>
-        </w:rPr>
-        <w:t>ID da barra controlada (chave estrangeira), ID do caso base (chave estrangeira).</w:t>
+        <w:t xml:space="preserve">ID </w:t>
+      </w:r>
+      <w:proofErr w:type="gramStart"/>
+      <w:r>
+        <w:rPr>
+          <w:rFonts w:ascii="Arial" w:eastAsia="Times New Roman" w:hAnsi="Arial" w:cs="Arial"/>
+          <w:color w:val="000000"/>
+          <w:sz w:val="18"/>
+          <w:szCs w:val="18"/>
+        </w:rPr>
+        <w:t>do barra</w:t>
+      </w:r>
+      <w:proofErr w:type="gramEnd"/>
+      <w:r>
+        <w:rPr>
+          <w:rFonts w:ascii="Arial" w:eastAsia="Times New Roman" w:hAnsi="Arial" w:cs="Arial"/>
+          <w:color w:val="000000"/>
+          <w:sz w:val="18"/>
+          <w:szCs w:val="18"/>
+        </w:rPr>
+        <w:t xml:space="preserve"> há medições (chave estrangeira), ID do barra em não há medições (chave estrangeira), e ID do caso base (chave estrangeira), número do circuito, número sequencial. </w:t>
       </w:r>
     </w:p>
     <w:p>
@@ -14343,17 +17577,48 @@
           <w:sz w:val="18"/>
           <w:szCs w:val="18"/>
         </w:rPr>
-        <w:t>atributo “Remote controle” da Tabela 3 (</w:t>
-      </w:r>
-      <w:proofErr w:type="spellStart"/>
-      <w:r>
-        <w:rPr>
-          <w:rFonts w:ascii="Arial" w:eastAsia="Times New Roman" w:hAnsi="Arial" w:cs="Arial"/>
-          <w:color w:val="000000"/>
-          <w:sz w:val="18"/>
-          <w:szCs w:val="18"/>
-        </w:rPr>
-        <w:t>pag</w:t>
+        <w:t>Tabela 10 [1]</w:t>
+      </w:r>
+    </w:p>
+    <w:p>
+      <w:pPr>
+        <w:spacing w:after="0" w:line="240" w:lineRule="auto"/>
+        <w:jc w:val="both"/>
+        <w:rPr>
+          <w:rFonts w:ascii="Times New Roman" w:eastAsia="Times New Roman" w:hAnsi="Times New Roman" w:cs="Times New Roman"/>
+          <w:sz w:val="24"/>
+          <w:szCs w:val="24"/>
+        </w:rPr>
+      </w:pPr>
+      <w:r>
+        <w:rPr>
+          <w:rFonts w:ascii="Arial" w:eastAsia="Times New Roman" w:hAnsi="Arial" w:cs="Arial"/>
+          <w:b/>
+          <w:bCs/>
+          <w:color w:val="000000"/>
+          <w:sz w:val="18"/>
+          <w:szCs w:val="18"/>
+        </w:rPr>
+        <w:t xml:space="preserve">Texto explicativo: </w:t>
+      </w:r>
+      <w:r>
+        <w:rPr>
+          <w:rFonts w:ascii="Arial" w:eastAsia="Times New Roman" w:hAnsi="Arial" w:cs="Arial"/>
+          <w:color w:val="000000"/>
+          <w:sz w:val="18"/>
+          <w:szCs w:val="18"/>
+        </w:rPr>
+        <w:t>Um ramo pode ligar duas barras localizadas em áreas diferentes. Esta relação é definida por meio destes ramos denominados “</w:t>
+      </w:r>
+      <w:proofErr w:type="spellStart"/>
+      <w:r>
+        <w:rPr>
+          <w:rFonts w:ascii="Arial" w:eastAsia="Times New Roman" w:hAnsi="Arial" w:cs="Arial"/>
+          <w:color w:val="000000"/>
+          <w:sz w:val="18"/>
+          <w:szCs w:val="18"/>
+        </w:rPr>
+        <w:t>tie</w:t>
       </w:r>
       <w:proofErr w:type="spellEnd"/>
       <w:r>
@@ -14365,26 +17630,36 @@
         </w:rPr>
         <w:t xml:space="preserve"> </w:t>
       </w:r>
-      <w:proofErr w:type="gramStart"/>
-      <w:r>
-        <w:rPr>
-          <w:rFonts w:ascii="Arial" w:eastAsia="Times New Roman" w:hAnsi="Arial" w:cs="Arial"/>
-          <w:color w:val="000000"/>
-          <w:sz w:val="18"/>
-          <w:szCs w:val="18"/>
-        </w:rPr>
-        <w:t>3</w:t>
-      </w:r>
-      <w:proofErr w:type="gramEnd"/>
-      <w:r>
-        <w:rPr>
-          <w:rFonts w:ascii="Arial" w:eastAsia="Times New Roman" w:hAnsi="Arial" w:cs="Arial"/>
-          <w:color w:val="000000"/>
-          <w:sz w:val="18"/>
-          <w:szCs w:val="18"/>
-        </w:rPr>
-        <w:t>). [1]</w:t>
-      </w:r>
+      <w:proofErr w:type="spellStart"/>
+      <w:r>
+        <w:rPr>
+          <w:rFonts w:ascii="Arial" w:eastAsia="Times New Roman" w:hAnsi="Arial" w:cs="Arial"/>
+          <w:color w:val="000000"/>
+          <w:sz w:val="18"/>
+          <w:szCs w:val="18"/>
+        </w:rPr>
+        <w:t>lines</w:t>
+      </w:r>
+      <w:proofErr w:type="spellEnd"/>
+      <w:r>
+        <w:rPr>
+          <w:rFonts w:ascii="Arial" w:eastAsia="Times New Roman" w:hAnsi="Arial" w:cs="Arial"/>
+          <w:color w:val="000000"/>
+          <w:sz w:val="18"/>
+          <w:szCs w:val="18"/>
+        </w:rPr>
+        <w:t>”.</w:t>
+      </w:r>
+    </w:p>
+    <w:p>
+      <w:pPr>
+        <w:spacing w:after="0" w:line="240" w:lineRule="auto"/>
+        <w:rPr>
+          <w:rFonts w:ascii="Times New Roman" w:eastAsia="Times New Roman" w:hAnsi="Times New Roman" w:cs="Times New Roman"/>
+          <w:sz w:val="24"/>
+          <w:szCs w:val="24"/>
+        </w:rPr>
+      </w:pPr>
     </w:p>
     <w:p>
       <w:pPr>
@@ -14405,58 +17680,8 @@
           <w:sz w:val="18"/>
           <w:szCs w:val="18"/>
         </w:rPr>
-        <w:t xml:space="preserve">Texto explicativo: </w:t>
-      </w:r>
-      <w:r>
-        <w:rPr>
-          <w:rFonts w:ascii="Arial" w:eastAsia="Times New Roman" w:hAnsi="Arial" w:cs="Arial"/>
-          <w:color w:val="000000"/>
-          <w:sz w:val="18"/>
-          <w:szCs w:val="18"/>
-        </w:rPr>
-        <w:t xml:space="preserve">O sexto registro da tabela 3, mostra que a barra 142 está controlando </w:t>
-      </w:r>
-      <w:proofErr w:type="gramStart"/>
-      <w:r>
-        <w:rPr>
-          <w:rFonts w:ascii="Arial" w:eastAsia="Times New Roman" w:hAnsi="Arial" w:cs="Arial"/>
-          <w:color w:val="000000"/>
-          <w:sz w:val="18"/>
-          <w:szCs w:val="18"/>
-        </w:rPr>
-        <w:t xml:space="preserve">a </w:t>
-      </w:r>
-      <w:proofErr w:type="spellStart"/>
-      <w:r>
-        <w:rPr>
-          <w:rFonts w:ascii="Arial" w:eastAsia="Times New Roman" w:hAnsi="Arial" w:cs="Arial"/>
-          <w:color w:val="000000"/>
-          <w:sz w:val="18"/>
-          <w:szCs w:val="18"/>
-        </w:rPr>
-        <w:t>a</w:t>
-      </w:r>
-      <w:proofErr w:type="spellEnd"/>
-      <w:proofErr w:type="gramEnd"/>
-      <w:r>
-        <w:rPr>
-          <w:rFonts w:ascii="Arial" w:eastAsia="Times New Roman" w:hAnsi="Arial" w:cs="Arial"/>
-          <w:color w:val="000000"/>
-          <w:sz w:val="18"/>
-          <w:szCs w:val="18"/>
-        </w:rPr>
-        <w:t xml:space="preserve"> magnitude de tensão na barra 143. Para que esta informação seja possível ser armazenada esta relação de controle foi criada. </w:t>
-      </w:r>
-    </w:p>
-    <w:p>
-      <w:pPr>
-        <w:spacing w:after="0" w:line="240" w:lineRule="auto"/>
-        <w:rPr>
-          <w:rFonts w:ascii="Times New Roman" w:eastAsia="Times New Roman" w:hAnsi="Times New Roman" w:cs="Times New Roman"/>
-          <w:sz w:val="24"/>
-          <w:szCs w:val="24"/>
-        </w:rPr>
-      </w:pPr>
+        <w:t>(27)</w:t>
+      </w:r>
     </w:p>
     <w:p>
       <w:pPr>
@@ -14477,7 +17702,16 @@
           <w:sz w:val="18"/>
           <w:szCs w:val="18"/>
         </w:rPr>
-        <w:t>(23)</w:t>
+        <w:t xml:space="preserve">Nome da relação: </w:t>
+      </w:r>
+      <w:r>
+        <w:rPr>
+          <w:rFonts w:ascii="Arial" w:eastAsia="Times New Roman" w:hAnsi="Arial" w:cs="Arial"/>
+          <w:color w:val="000000"/>
+          <w:sz w:val="18"/>
+          <w:szCs w:val="18"/>
+        </w:rPr>
+        <w:t>Relação de intercâmbio</w:t>
       </w:r>
     </w:p>
     <w:p>
@@ -14499,37 +17733,6 @@
           <w:sz w:val="18"/>
           <w:szCs w:val="18"/>
         </w:rPr>
-        <w:t xml:space="preserve">Nome da relação: </w:t>
-      </w:r>
-      <w:r>
-        <w:rPr>
-          <w:rFonts w:ascii="Arial" w:eastAsia="Times New Roman" w:hAnsi="Arial" w:cs="Arial"/>
-          <w:color w:val="000000"/>
-          <w:sz w:val="18"/>
-          <w:szCs w:val="18"/>
-        </w:rPr>
-        <w:t>Relação de controle ramo barra</w:t>
-      </w:r>
-    </w:p>
-    <w:p>
-      <w:pPr>
-        <w:spacing w:after="0" w:line="240" w:lineRule="auto"/>
-        <w:jc w:val="both"/>
-        <w:rPr>
-          <w:rFonts w:ascii="Times New Roman" w:eastAsia="Times New Roman" w:hAnsi="Times New Roman" w:cs="Times New Roman"/>
-          <w:sz w:val="24"/>
-          <w:szCs w:val="24"/>
-        </w:rPr>
-      </w:pPr>
-      <w:r>
-        <w:rPr>
-          <w:rFonts w:ascii="Arial" w:eastAsia="Times New Roman" w:hAnsi="Arial" w:cs="Arial"/>
-          <w:b/>
-          <w:bCs/>
-          <w:color w:val="000000"/>
-          <w:sz w:val="18"/>
-          <w:szCs w:val="18"/>
-        </w:rPr>
         <w:t xml:space="preserve">Chave primária: </w:t>
       </w:r>
       <w:r>
@@ -14539,970 +17742,6 @@
           <w:sz w:val="18"/>
           <w:szCs w:val="18"/>
         </w:rPr>
-        <w:t>ID do ramo (chave estrangeira), e</w:t>
-      </w:r>
-      <w:proofErr w:type="gramStart"/>
-      <w:r>
-        <w:rPr>
-          <w:rFonts w:ascii="Arial" w:eastAsia="Times New Roman" w:hAnsi="Arial" w:cs="Arial"/>
-          <w:color w:val="000000"/>
-          <w:sz w:val="18"/>
-          <w:szCs w:val="18"/>
-        </w:rPr>
-        <w:t xml:space="preserve">  </w:t>
-      </w:r>
-      <w:proofErr w:type="gramEnd"/>
-      <w:r>
-        <w:rPr>
-          <w:rFonts w:ascii="Arial" w:eastAsia="Times New Roman" w:hAnsi="Arial" w:cs="Arial"/>
-          <w:color w:val="000000"/>
-          <w:sz w:val="18"/>
-          <w:szCs w:val="18"/>
-        </w:rPr>
-        <w:t>ID da barra controlada (chave estrangeira), ID do caso base (chave estrangeira).</w:t>
-      </w:r>
-    </w:p>
-    <w:p>
-      <w:pPr>
-        <w:spacing w:after="0" w:line="240" w:lineRule="auto"/>
-        <w:jc w:val="both"/>
-        <w:rPr>
-          <w:rFonts w:ascii="Times New Roman" w:eastAsia="Times New Roman" w:hAnsi="Times New Roman" w:cs="Times New Roman"/>
-          <w:sz w:val="24"/>
-          <w:szCs w:val="24"/>
-        </w:rPr>
-      </w:pPr>
-      <w:r>
-        <w:rPr>
-          <w:rFonts w:ascii="Arial" w:eastAsia="Times New Roman" w:hAnsi="Arial" w:cs="Arial"/>
-          <w:b/>
-          <w:bCs/>
-          <w:color w:val="000000"/>
-          <w:sz w:val="18"/>
-          <w:szCs w:val="18"/>
-        </w:rPr>
-        <w:t xml:space="preserve">Atributos: </w:t>
-      </w:r>
-      <w:r>
-        <w:rPr>
-          <w:rFonts w:ascii="Arial" w:eastAsia="Times New Roman" w:hAnsi="Arial" w:cs="Arial"/>
-          <w:color w:val="000000"/>
-          <w:sz w:val="18"/>
-          <w:szCs w:val="18"/>
-        </w:rPr>
-        <w:t>Lado</w:t>
-      </w:r>
-    </w:p>
-    <w:p>
-      <w:pPr>
-        <w:spacing w:after="0" w:line="240" w:lineRule="auto"/>
-        <w:rPr>
-          <w:rFonts w:ascii="Times New Roman" w:eastAsia="Times New Roman" w:hAnsi="Times New Roman" w:cs="Times New Roman"/>
-          <w:sz w:val="24"/>
-          <w:szCs w:val="24"/>
-        </w:rPr>
-      </w:pPr>
-      <w:r>
-        <w:rPr>
-          <w:rFonts w:ascii="Arial" w:eastAsia="Times New Roman" w:hAnsi="Arial" w:cs="Arial"/>
-          <w:b/>
-          <w:bCs/>
-          <w:color w:val="000000"/>
-          <w:sz w:val="18"/>
-          <w:szCs w:val="18"/>
-        </w:rPr>
-        <w:t xml:space="preserve">Referência: </w:t>
-      </w:r>
-      <w:r>
-        <w:rPr>
-          <w:rFonts w:ascii="Arial" w:eastAsia="Times New Roman" w:hAnsi="Arial" w:cs="Arial"/>
-          <w:color w:val="000000"/>
-          <w:sz w:val="18"/>
-          <w:szCs w:val="18"/>
-        </w:rPr>
-        <w:t>atributo “</w:t>
-      </w:r>
-      <w:proofErr w:type="spellStart"/>
-      <w:r>
-        <w:rPr>
-          <w:rFonts w:ascii="Arial" w:eastAsia="Times New Roman" w:hAnsi="Arial" w:cs="Arial"/>
-          <w:color w:val="000000"/>
-          <w:sz w:val="18"/>
-          <w:szCs w:val="18"/>
-        </w:rPr>
-        <w:t>Control</w:t>
-      </w:r>
-      <w:proofErr w:type="spellEnd"/>
-      <w:r>
-        <w:rPr>
-          <w:rFonts w:ascii="Arial" w:eastAsia="Times New Roman" w:hAnsi="Arial" w:cs="Arial"/>
-          <w:color w:val="000000"/>
-          <w:sz w:val="18"/>
-          <w:szCs w:val="18"/>
-        </w:rPr>
-        <w:t xml:space="preserve"> Bus” da Tabela 5 (</w:t>
-      </w:r>
-      <w:proofErr w:type="spellStart"/>
-      <w:r>
-        <w:rPr>
-          <w:rFonts w:ascii="Arial" w:eastAsia="Times New Roman" w:hAnsi="Arial" w:cs="Arial"/>
-          <w:color w:val="000000"/>
-          <w:sz w:val="18"/>
-          <w:szCs w:val="18"/>
-        </w:rPr>
-        <w:t>pag</w:t>
-      </w:r>
-      <w:proofErr w:type="spellEnd"/>
-      <w:r>
-        <w:rPr>
-          <w:rFonts w:ascii="Arial" w:eastAsia="Times New Roman" w:hAnsi="Arial" w:cs="Arial"/>
-          <w:color w:val="000000"/>
-          <w:sz w:val="18"/>
-          <w:szCs w:val="18"/>
-        </w:rPr>
-        <w:t xml:space="preserve"> </w:t>
-      </w:r>
-      <w:proofErr w:type="gramStart"/>
-      <w:r>
-        <w:rPr>
-          <w:rFonts w:ascii="Arial" w:eastAsia="Times New Roman" w:hAnsi="Arial" w:cs="Arial"/>
-          <w:color w:val="000000"/>
-          <w:sz w:val="18"/>
-          <w:szCs w:val="18"/>
-        </w:rPr>
-        <w:t>5</w:t>
-      </w:r>
-      <w:proofErr w:type="gramEnd"/>
-      <w:r>
-        <w:rPr>
-          <w:rFonts w:ascii="Arial" w:eastAsia="Times New Roman" w:hAnsi="Arial" w:cs="Arial"/>
-          <w:color w:val="000000"/>
-          <w:sz w:val="18"/>
-          <w:szCs w:val="18"/>
-        </w:rPr>
-        <w:t xml:space="preserve">). </w:t>
-      </w:r>
-    </w:p>
-    <w:p>
-      <w:pPr>
-        <w:spacing w:after="0" w:line="240" w:lineRule="auto"/>
-        <w:jc w:val="both"/>
-        <w:rPr>
-          <w:rFonts w:ascii="Times New Roman" w:eastAsia="Times New Roman" w:hAnsi="Times New Roman" w:cs="Times New Roman"/>
-          <w:sz w:val="24"/>
-          <w:szCs w:val="24"/>
-        </w:rPr>
-      </w:pPr>
-      <w:r>
-        <w:rPr>
-          <w:rFonts w:ascii="Arial" w:eastAsia="Times New Roman" w:hAnsi="Arial" w:cs="Arial"/>
-          <w:b/>
-          <w:bCs/>
-          <w:color w:val="000000"/>
-          <w:sz w:val="18"/>
-          <w:szCs w:val="18"/>
-        </w:rPr>
-        <w:t xml:space="preserve">Texto explicativo: </w:t>
-      </w:r>
-      <w:r>
-        <w:rPr>
-          <w:rFonts w:ascii="Arial" w:eastAsia="Times New Roman" w:hAnsi="Arial" w:cs="Arial"/>
-          <w:color w:val="000000"/>
-          <w:sz w:val="18"/>
-          <w:szCs w:val="18"/>
-        </w:rPr>
-        <w:t xml:space="preserve">O terceiro, quarto, quinto e sexto registro da tabela 5, mostram que ramos controlam variáveis de potência de barras, dependendo do tipo de ramo ou barra. Para que esta informação seja possível ser armazenada esta relação de controle foi criada. </w:t>
-      </w:r>
-    </w:p>
-    <w:p>
-      <w:pPr>
-        <w:spacing w:after="0" w:line="240" w:lineRule="auto"/>
-        <w:rPr>
-          <w:rFonts w:ascii="Times New Roman" w:eastAsia="Times New Roman" w:hAnsi="Times New Roman" w:cs="Times New Roman"/>
-          <w:sz w:val="24"/>
-          <w:szCs w:val="24"/>
-        </w:rPr>
-      </w:pPr>
-    </w:p>
-    <w:p>
-      <w:pPr>
-        <w:spacing w:after="0" w:line="240" w:lineRule="auto"/>
-        <w:jc w:val="both"/>
-        <w:rPr>
-          <w:rFonts w:ascii="Times New Roman" w:eastAsia="Times New Roman" w:hAnsi="Times New Roman" w:cs="Times New Roman"/>
-          <w:sz w:val="24"/>
-          <w:szCs w:val="24"/>
-        </w:rPr>
-      </w:pPr>
-      <w:r>
-        <w:rPr>
-          <w:rFonts w:ascii="Arial" w:eastAsia="Times New Roman" w:hAnsi="Arial" w:cs="Arial"/>
-          <w:b/>
-          <w:bCs/>
-          <w:color w:val="000000"/>
-          <w:sz w:val="18"/>
-          <w:szCs w:val="18"/>
-        </w:rPr>
-        <w:t>(24)</w:t>
-      </w:r>
-    </w:p>
-    <w:p>
-      <w:pPr>
-        <w:spacing w:after="0" w:line="240" w:lineRule="auto"/>
-        <w:jc w:val="both"/>
-        <w:rPr>
-          <w:rFonts w:ascii="Times New Roman" w:eastAsia="Times New Roman" w:hAnsi="Times New Roman" w:cs="Times New Roman"/>
-          <w:sz w:val="24"/>
-          <w:szCs w:val="24"/>
-        </w:rPr>
-      </w:pPr>
-      <w:r>
-        <w:rPr>
-          <w:rFonts w:ascii="Arial" w:eastAsia="Times New Roman" w:hAnsi="Arial" w:cs="Arial"/>
-          <w:b/>
-          <w:bCs/>
-          <w:color w:val="000000"/>
-          <w:sz w:val="18"/>
-          <w:szCs w:val="18"/>
-        </w:rPr>
-        <w:t xml:space="preserve">Nome da relação: </w:t>
-      </w:r>
-      <w:r>
-        <w:rPr>
-          <w:rFonts w:ascii="Arial" w:eastAsia="Times New Roman" w:hAnsi="Arial" w:cs="Arial"/>
-          <w:color w:val="000000"/>
-          <w:sz w:val="18"/>
-          <w:szCs w:val="18"/>
-        </w:rPr>
-        <w:t>Geração</w:t>
-      </w:r>
-    </w:p>
-    <w:p>
-      <w:pPr>
-        <w:spacing w:after="0" w:line="240" w:lineRule="auto"/>
-        <w:jc w:val="both"/>
-        <w:rPr>
-          <w:rFonts w:ascii="Times New Roman" w:eastAsia="Times New Roman" w:hAnsi="Times New Roman" w:cs="Times New Roman"/>
-          <w:sz w:val="24"/>
-          <w:szCs w:val="24"/>
-        </w:rPr>
-      </w:pPr>
-      <w:r>
-        <w:rPr>
-          <w:rFonts w:ascii="Arial" w:eastAsia="Times New Roman" w:hAnsi="Arial" w:cs="Arial"/>
-          <w:b/>
-          <w:bCs/>
-          <w:color w:val="000000"/>
-          <w:sz w:val="18"/>
-          <w:szCs w:val="18"/>
-        </w:rPr>
-        <w:t xml:space="preserve">Chave primária: </w:t>
-      </w:r>
-      <w:r>
-        <w:rPr>
-          <w:rFonts w:ascii="Arial" w:eastAsia="Times New Roman" w:hAnsi="Arial" w:cs="Arial"/>
-          <w:color w:val="000000"/>
-          <w:sz w:val="18"/>
-          <w:szCs w:val="18"/>
-        </w:rPr>
-        <w:t>ID da barra (chave estrangeira) e ID do caso base (chave estrangeira).</w:t>
-      </w:r>
-    </w:p>
-    <w:p>
-      <w:pPr>
-        <w:spacing w:after="0" w:line="240" w:lineRule="auto"/>
-        <w:jc w:val="both"/>
-        <w:rPr>
-          <w:rFonts w:ascii="Times New Roman" w:eastAsia="Times New Roman" w:hAnsi="Times New Roman" w:cs="Times New Roman"/>
-          <w:sz w:val="24"/>
-          <w:szCs w:val="24"/>
-        </w:rPr>
-      </w:pPr>
-      <w:r>
-        <w:rPr>
-          <w:rFonts w:ascii="Arial" w:eastAsia="Times New Roman" w:hAnsi="Arial" w:cs="Arial"/>
-          <w:b/>
-          <w:bCs/>
-          <w:color w:val="000000"/>
-          <w:sz w:val="18"/>
-          <w:szCs w:val="18"/>
-        </w:rPr>
-        <w:t xml:space="preserve">Atributos: </w:t>
-      </w:r>
-      <w:r>
-        <w:rPr>
-          <w:rFonts w:ascii="Arial" w:eastAsia="Times New Roman" w:hAnsi="Arial" w:cs="Arial"/>
-          <w:color w:val="000000"/>
-          <w:sz w:val="18"/>
-          <w:szCs w:val="18"/>
-        </w:rPr>
-        <w:t xml:space="preserve">Número sequencial, potência ativa e </w:t>
-      </w:r>
-      <w:proofErr w:type="gramStart"/>
-      <w:r>
-        <w:rPr>
-          <w:rFonts w:ascii="Arial" w:eastAsia="Times New Roman" w:hAnsi="Arial" w:cs="Arial"/>
-          <w:color w:val="000000"/>
-          <w:sz w:val="18"/>
-          <w:szCs w:val="18"/>
-        </w:rPr>
-        <w:t>reativa</w:t>
-      </w:r>
-      <w:proofErr w:type="gramEnd"/>
-    </w:p>
-    <w:p>
-      <w:pPr>
-        <w:spacing w:after="0" w:line="240" w:lineRule="auto"/>
-        <w:rPr>
-          <w:rFonts w:ascii="Times New Roman" w:eastAsia="Times New Roman" w:hAnsi="Times New Roman" w:cs="Times New Roman"/>
-          <w:sz w:val="24"/>
-          <w:szCs w:val="24"/>
-        </w:rPr>
-      </w:pPr>
-      <w:r>
-        <w:rPr>
-          <w:rFonts w:ascii="Arial" w:eastAsia="Times New Roman" w:hAnsi="Arial" w:cs="Arial"/>
-          <w:b/>
-          <w:bCs/>
-          <w:color w:val="000000"/>
-          <w:sz w:val="18"/>
-          <w:szCs w:val="18"/>
-        </w:rPr>
-        <w:t xml:space="preserve">Referência: </w:t>
-      </w:r>
-      <w:r>
-        <w:rPr>
-          <w:rFonts w:ascii="Arial" w:eastAsia="Times New Roman" w:hAnsi="Arial" w:cs="Arial"/>
-          <w:color w:val="000000"/>
-          <w:sz w:val="18"/>
-          <w:szCs w:val="18"/>
-        </w:rPr>
-        <w:t>Tabela 3 [1].</w:t>
-      </w:r>
-    </w:p>
-    <w:p>
-      <w:pPr>
-        <w:spacing w:after="0" w:line="240" w:lineRule="auto"/>
-        <w:jc w:val="both"/>
-        <w:rPr>
-          <w:rFonts w:ascii="Times New Roman" w:eastAsia="Times New Roman" w:hAnsi="Times New Roman" w:cs="Times New Roman"/>
-          <w:sz w:val="24"/>
-          <w:szCs w:val="24"/>
-        </w:rPr>
-      </w:pPr>
-      <w:r>
-        <w:rPr>
-          <w:rFonts w:ascii="Arial" w:eastAsia="Times New Roman" w:hAnsi="Arial" w:cs="Arial"/>
-          <w:b/>
-          <w:bCs/>
-          <w:color w:val="000000"/>
-          <w:sz w:val="18"/>
-          <w:szCs w:val="18"/>
-        </w:rPr>
-        <w:t xml:space="preserve">Texto explicativo: </w:t>
-      </w:r>
-      <w:r>
-        <w:rPr>
-          <w:rFonts w:ascii="Arial" w:eastAsia="Times New Roman" w:hAnsi="Arial" w:cs="Arial"/>
-          <w:color w:val="000000"/>
-          <w:sz w:val="18"/>
-          <w:szCs w:val="18"/>
-        </w:rPr>
-        <w:t xml:space="preserve">Em sistemas de transmissão de energia elétrica é possível que cargas geradoras de energia estejam conectadas em barras. Suas características principais são potência ativa, reativa e um número sequencial. </w:t>
-      </w:r>
-    </w:p>
-    <w:p>
-      <w:pPr>
-        <w:spacing w:after="0" w:line="240" w:lineRule="auto"/>
-        <w:rPr>
-          <w:rFonts w:ascii="Times New Roman" w:eastAsia="Times New Roman" w:hAnsi="Times New Roman" w:cs="Times New Roman"/>
-          <w:sz w:val="24"/>
-          <w:szCs w:val="24"/>
-        </w:rPr>
-      </w:pPr>
-    </w:p>
-    <w:p>
-      <w:pPr>
-        <w:spacing w:after="0" w:line="240" w:lineRule="auto"/>
-        <w:jc w:val="both"/>
-        <w:rPr>
-          <w:rFonts w:ascii="Times New Roman" w:eastAsia="Times New Roman" w:hAnsi="Times New Roman" w:cs="Times New Roman"/>
-          <w:sz w:val="24"/>
-          <w:szCs w:val="24"/>
-        </w:rPr>
-      </w:pPr>
-      <w:r>
-        <w:rPr>
-          <w:rFonts w:ascii="Arial" w:eastAsia="Times New Roman" w:hAnsi="Arial" w:cs="Arial"/>
-          <w:b/>
-          <w:bCs/>
-          <w:color w:val="000000"/>
-          <w:sz w:val="18"/>
-          <w:szCs w:val="18"/>
-        </w:rPr>
-        <w:t>(25)</w:t>
-      </w:r>
-    </w:p>
-    <w:p>
-      <w:pPr>
-        <w:spacing w:after="0" w:line="240" w:lineRule="auto"/>
-        <w:jc w:val="both"/>
-        <w:rPr>
-          <w:rFonts w:ascii="Times New Roman" w:eastAsia="Times New Roman" w:hAnsi="Times New Roman" w:cs="Times New Roman"/>
-          <w:sz w:val="24"/>
-          <w:szCs w:val="24"/>
-        </w:rPr>
-      </w:pPr>
-      <w:r>
-        <w:rPr>
-          <w:rFonts w:ascii="Arial" w:eastAsia="Times New Roman" w:hAnsi="Arial" w:cs="Arial"/>
-          <w:b/>
-          <w:bCs/>
-          <w:color w:val="000000"/>
-          <w:sz w:val="18"/>
-          <w:szCs w:val="18"/>
-        </w:rPr>
-        <w:t xml:space="preserve">Nome da relação: </w:t>
-      </w:r>
-      <w:r>
-        <w:rPr>
-          <w:rFonts w:ascii="Arial" w:eastAsia="Times New Roman" w:hAnsi="Arial" w:cs="Arial"/>
-          <w:color w:val="000000"/>
-          <w:sz w:val="18"/>
-          <w:szCs w:val="18"/>
-        </w:rPr>
-        <w:t>Regulador de tensão</w:t>
-      </w:r>
-    </w:p>
-    <w:p>
-      <w:pPr>
-        <w:spacing w:after="0" w:line="240" w:lineRule="auto"/>
-        <w:jc w:val="both"/>
-        <w:rPr>
-          <w:rFonts w:ascii="Times New Roman" w:eastAsia="Times New Roman" w:hAnsi="Times New Roman" w:cs="Times New Roman"/>
-          <w:sz w:val="24"/>
-          <w:szCs w:val="24"/>
-        </w:rPr>
-      </w:pPr>
-      <w:r>
-        <w:rPr>
-          <w:rFonts w:ascii="Arial" w:eastAsia="Times New Roman" w:hAnsi="Arial" w:cs="Arial"/>
-          <w:b/>
-          <w:bCs/>
-          <w:color w:val="000000"/>
-          <w:sz w:val="18"/>
-          <w:szCs w:val="18"/>
-        </w:rPr>
-        <w:t xml:space="preserve">Chave primária: </w:t>
-      </w:r>
-      <w:r>
-        <w:rPr>
-          <w:rFonts w:ascii="Arial" w:eastAsia="Times New Roman" w:hAnsi="Arial" w:cs="Arial"/>
-          <w:color w:val="000000"/>
-          <w:sz w:val="18"/>
-          <w:szCs w:val="18"/>
-        </w:rPr>
-        <w:t>ID da barra (chave estrangeira) e ID do caso base (chave estrangeira).</w:t>
-      </w:r>
-    </w:p>
-    <w:p>
-      <w:pPr>
-        <w:spacing w:after="0" w:line="240" w:lineRule="auto"/>
-        <w:jc w:val="both"/>
-        <w:rPr>
-          <w:rFonts w:ascii="Times New Roman" w:eastAsia="Times New Roman" w:hAnsi="Times New Roman" w:cs="Times New Roman"/>
-          <w:sz w:val="24"/>
-          <w:szCs w:val="24"/>
-        </w:rPr>
-      </w:pPr>
-      <w:r>
-        <w:rPr>
-          <w:rFonts w:ascii="Arial" w:eastAsia="Times New Roman" w:hAnsi="Arial" w:cs="Arial"/>
-          <w:b/>
-          <w:bCs/>
-          <w:color w:val="000000"/>
-          <w:sz w:val="18"/>
-          <w:szCs w:val="18"/>
-        </w:rPr>
-        <w:t xml:space="preserve">Atributos: </w:t>
-      </w:r>
-      <w:r>
-        <w:rPr>
-          <w:rFonts w:ascii="Arial" w:eastAsia="Times New Roman" w:hAnsi="Arial" w:cs="Arial"/>
-          <w:color w:val="000000"/>
-          <w:sz w:val="18"/>
-          <w:szCs w:val="18"/>
-        </w:rPr>
-        <w:t xml:space="preserve">Número sequencial, Fase, conexão, largura de banda, razão PT, CT </w:t>
-      </w:r>
-      <w:proofErr w:type="spellStart"/>
-      <w:r>
-        <w:rPr>
-          <w:rFonts w:ascii="Arial" w:eastAsia="Times New Roman" w:hAnsi="Arial" w:cs="Arial"/>
-          <w:color w:val="000000"/>
-          <w:sz w:val="18"/>
-          <w:szCs w:val="18"/>
-        </w:rPr>
-        <w:t>ratings</w:t>
-      </w:r>
-      <w:proofErr w:type="spellEnd"/>
-      <w:r>
-        <w:rPr>
-          <w:rFonts w:ascii="Arial" w:eastAsia="Times New Roman" w:hAnsi="Arial" w:cs="Arial"/>
-          <w:color w:val="000000"/>
-          <w:sz w:val="18"/>
-          <w:szCs w:val="18"/>
-        </w:rPr>
-        <w:t>, Fase A: Resistência, fase B; Resistência, fase C: Resistência, Fase A: Reatância, Fase B: Reatância, Fase Reatância: X, Fase A: tensão, Fase B: tensão, Fase C: tensão.</w:t>
-      </w:r>
-    </w:p>
-    <w:p>
-      <w:pPr>
-        <w:spacing w:after="0" w:line="240" w:lineRule="auto"/>
-        <w:rPr>
-          <w:rFonts w:ascii="Times New Roman" w:eastAsia="Times New Roman" w:hAnsi="Times New Roman" w:cs="Times New Roman"/>
-          <w:sz w:val="24"/>
-          <w:szCs w:val="24"/>
-        </w:rPr>
-      </w:pPr>
-      <w:r>
-        <w:rPr>
-          <w:rFonts w:ascii="Arial" w:eastAsia="Times New Roman" w:hAnsi="Arial" w:cs="Arial"/>
-          <w:b/>
-          <w:bCs/>
-          <w:color w:val="000000"/>
-          <w:sz w:val="18"/>
-          <w:szCs w:val="18"/>
-        </w:rPr>
-        <w:t xml:space="preserve">Referência: </w:t>
-      </w:r>
-      <w:r>
-        <w:rPr>
-          <w:rFonts w:ascii="Arial" w:eastAsia="Times New Roman" w:hAnsi="Arial" w:cs="Arial"/>
-          <w:color w:val="000000"/>
-          <w:sz w:val="18"/>
-          <w:szCs w:val="18"/>
-        </w:rPr>
-        <w:t>Tabela de regulador de tensão [2].</w:t>
-      </w:r>
-    </w:p>
-    <w:p>
-      <w:pPr>
-        <w:spacing w:after="0" w:line="240" w:lineRule="auto"/>
-        <w:jc w:val="both"/>
-        <w:rPr>
-          <w:rFonts w:ascii="Times New Roman" w:eastAsia="Times New Roman" w:hAnsi="Times New Roman" w:cs="Times New Roman"/>
-          <w:sz w:val="24"/>
-          <w:szCs w:val="24"/>
-        </w:rPr>
-      </w:pPr>
-      <w:r>
-        <w:rPr>
-          <w:rFonts w:ascii="Arial" w:eastAsia="Times New Roman" w:hAnsi="Arial" w:cs="Arial"/>
-          <w:b/>
-          <w:bCs/>
-          <w:color w:val="000000"/>
-          <w:sz w:val="18"/>
-          <w:szCs w:val="18"/>
-        </w:rPr>
-        <w:t xml:space="preserve">Texto explicativo: </w:t>
-      </w:r>
-      <w:r>
-        <w:rPr>
-          <w:rFonts w:ascii="Arial" w:eastAsia="Times New Roman" w:hAnsi="Arial" w:cs="Arial"/>
-          <w:color w:val="000000"/>
-          <w:sz w:val="18"/>
-          <w:szCs w:val="18"/>
-        </w:rPr>
-        <w:t xml:space="preserve">Em sistemas de distribuição de energia elétrica é possível que reguladores de tensão estejam </w:t>
-      </w:r>
-      <w:proofErr w:type="gramStart"/>
-      <w:r>
-        <w:rPr>
-          <w:rFonts w:ascii="Arial" w:eastAsia="Times New Roman" w:hAnsi="Arial" w:cs="Arial"/>
-          <w:color w:val="000000"/>
-          <w:sz w:val="18"/>
-          <w:szCs w:val="18"/>
-        </w:rPr>
-        <w:t>conectadas em barras</w:t>
-      </w:r>
-      <w:proofErr w:type="gramEnd"/>
-      <w:r>
-        <w:rPr>
-          <w:rFonts w:ascii="Arial" w:eastAsia="Times New Roman" w:hAnsi="Arial" w:cs="Arial"/>
-          <w:color w:val="000000"/>
-          <w:sz w:val="18"/>
-          <w:szCs w:val="18"/>
-        </w:rPr>
-        <w:t xml:space="preserve">. Os reguladores de tensão são descritos por meio de número sequencial, fase, conexão, largura de banda, razão PT, CT </w:t>
-      </w:r>
-      <w:proofErr w:type="spellStart"/>
-      <w:r>
-        <w:rPr>
-          <w:rFonts w:ascii="Arial" w:eastAsia="Times New Roman" w:hAnsi="Arial" w:cs="Arial"/>
-          <w:color w:val="000000"/>
-          <w:sz w:val="18"/>
-          <w:szCs w:val="18"/>
-        </w:rPr>
-        <w:t>ratings</w:t>
-      </w:r>
-      <w:proofErr w:type="spellEnd"/>
-      <w:r>
-        <w:rPr>
-          <w:rFonts w:ascii="Arial" w:eastAsia="Times New Roman" w:hAnsi="Arial" w:cs="Arial"/>
-          <w:color w:val="000000"/>
-          <w:sz w:val="18"/>
-          <w:szCs w:val="18"/>
-        </w:rPr>
-        <w:t xml:space="preserve">, resistência e reatância por fase, tensão por fase. </w:t>
-      </w:r>
-    </w:p>
-    <w:p>
-      <w:pPr>
-        <w:spacing w:after="240" w:line="240" w:lineRule="auto"/>
-        <w:rPr>
-          <w:rFonts w:ascii="Times New Roman" w:eastAsia="Times New Roman" w:hAnsi="Times New Roman" w:cs="Times New Roman"/>
-          <w:sz w:val="24"/>
-          <w:szCs w:val="24"/>
-        </w:rPr>
-      </w:pPr>
-    </w:p>
-    <w:p>
-      <w:pPr>
-        <w:spacing w:after="0" w:line="240" w:lineRule="auto"/>
-        <w:jc w:val="both"/>
-        <w:rPr>
-          <w:rFonts w:ascii="Times New Roman" w:eastAsia="Times New Roman" w:hAnsi="Times New Roman" w:cs="Times New Roman"/>
-          <w:sz w:val="24"/>
-          <w:szCs w:val="24"/>
-        </w:rPr>
-      </w:pPr>
-      <w:r>
-        <w:rPr>
-          <w:rFonts w:ascii="Arial" w:eastAsia="Times New Roman" w:hAnsi="Arial" w:cs="Arial"/>
-          <w:b/>
-          <w:bCs/>
-          <w:color w:val="000000"/>
-          <w:sz w:val="18"/>
-          <w:szCs w:val="18"/>
-        </w:rPr>
-        <w:t>(26)</w:t>
-      </w:r>
-    </w:p>
-    <w:p>
-      <w:pPr>
-        <w:spacing w:after="0" w:line="240" w:lineRule="auto"/>
-        <w:jc w:val="both"/>
-        <w:rPr>
-          <w:rFonts w:ascii="Times New Roman" w:eastAsia="Times New Roman" w:hAnsi="Times New Roman" w:cs="Times New Roman"/>
-          <w:sz w:val="24"/>
-          <w:szCs w:val="24"/>
-        </w:rPr>
-      </w:pPr>
-      <w:r>
-        <w:rPr>
-          <w:rFonts w:ascii="Arial" w:eastAsia="Times New Roman" w:hAnsi="Arial" w:cs="Arial"/>
-          <w:b/>
-          <w:bCs/>
-          <w:color w:val="000000"/>
-          <w:sz w:val="18"/>
-          <w:szCs w:val="18"/>
-        </w:rPr>
-        <w:t xml:space="preserve">Nome da relação: </w:t>
-      </w:r>
-      <w:r>
-        <w:rPr>
-          <w:rFonts w:ascii="Arial" w:eastAsia="Times New Roman" w:hAnsi="Arial" w:cs="Arial"/>
-          <w:color w:val="000000"/>
-          <w:sz w:val="18"/>
-          <w:szCs w:val="18"/>
-        </w:rPr>
-        <w:t>Relação de ramos “</w:t>
-      </w:r>
-      <w:proofErr w:type="spellStart"/>
-      <w:r>
-        <w:rPr>
-          <w:rFonts w:ascii="Arial" w:eastAsia="Times New Roman" w:hAnsi="Arial" w:cs="Arial"/>
-          <w:color w:val="000000"/>
-          <w:sz w:val="18"/>
-          <w:szCs w:val="18"/>
-        </w:rPr>
-        <w:t>Tie</w:t>
-      </w:r>
-      <w:proofErr w:type="spellEnd"/>
-      <w:r>
-        <w:rPr>
-          <w:rFonts w:ascii="Arial" w:eastAsia="Times New Roman" w:hAnsi="Arial" w:cs="Arial"/>
-          <w:color w:val="000000"/>
-          <w:sz w:val="18"/>
-          <w:szCs w:val="18"/>
-        </w:rPr>
-        <w:t xml:space="preserve"> </w:t>
-      </w:r>
-      <w:proofErr w:type="spellStart"/>
-      <w:r>
-        <w:rPr>
-          <w:rFonts w:ascii="Arial" w:eastAsia="Times New Roman" w:hAnsi="Arial" w:cs="Arial"/>
-          <w:color w:val="000000"/>
-          <w:sz w:val="18"/>
-          <w:szCs w:val="18"/>
-        </w:rPr>
-        <w:t>Lines</w:t>
-      </w:r>
-      <w:proofErr w:type="spellEnd"/>
-      <w:r>
-        <w:rPr>
-          <w:rFonts w:ascii="Arial" w:eastAsia="Times New Roman" w:hAnsi="Arial" w:cs="Arial"/>
-          <w:color w:val="000000"/>
-          <w:sz w:val="18"/>
-          <w:szCs w:val="18"/>
-        </w:rPr>
-        <w:t>”</w:t>
-      </w:r>
-    </w:p>
-    <w:p>
-      <w:pPr>
-        <w:spacing w:after="0" w:line="240" w:lineRule="auto"/>
-        <w:jc w:val="both"/>
-        <w:rPr>
-          <w:rFonts w:ascii="Times New Roman" w:eastAsia="Times New Roman" w:hAnsi="Times New Roman" w:cs="Times New Roman"/>
-          <w:sz w:val="24"/>
-          <w:szCs w:val="24"/>
-        </w:rPr>
-      </w:pPr>
-      <w:r>
-        <w:rPr>
-          <w:rFonts w:ascii="Arial" w:eastAsia="Times New Roman" w:hAnsi="Arial" w:cs="Arial"/>
-          <w:b/>
-          <w:bCs/>
-          <w:color w:val="000000"/>
-          <w:sz w:val="18"/>
-          <w:szCs w:val="18"/>
-        </w:rPr>
-        <w:t xml:space="preserve">Chave primária: </w:t>
-      </w:r>
-      <w:r>
-        <w:rPr>
-          <w:rFonts w:ascii="Arial" w:eastAsia="Times New Roman" w:hAnsi="Arial" w:cs="Arial"/>
-          <w:color w:val="000000"/>
-          <w:sz w:val="18"/>
-          <w:szCs w:val="18"/>
-        </w:rPr>
-        <w:t xml:space="preserve">ID </w:t>
-      </w:r>
-      <w:proofErr w:type="gramStart"/>
-      <w:r>
-        <w:rPr>
-          <w:rFonts w:ascii="Arial" w:eastAsia="Times New Roman" w:hAnsi="Arial" w:cs="Arial"/>
-          <w:color w:val="000000"/>
-          <w:sz w:val="18"/>
-          <w:szCs w:val="18"/>
-        </w:rPr>
-        <w:t>do barra</w:t>
-      </w:r>
-      <w:proofErr w:type="gramEnd"/>
-      <w:r>
-        <w:rPr>
-          <w:rFonts w:ascii="Arial" w:eastAsia="Times New Roman" w:hAnsi="Arial" w:cs="Arial"/>
-          <w:color w:val="000000"/>
-          <w:sz w:val="18"/>
-          <w:szCs w:val="18"/>
-        </w:rPr>
-        <w:t xml:space="preserve"> há medições (chave estrangeira), ID do barra em não há medições (chave estrangeira), e ID do caso base (chave estrangeira), número do circuito, número sequencial. </w:t>
-      </w:r>
-    </w:p>
-    <w:p>
-      <w:pPr>
-        <w:spacing w:after="0" w:line="240" w:lineRule="auto"/>
-        <w:rPr>
-          <w:rFonts w:ascii="Times New Roman" w:eastAsia="Times New Roman" w:hAnsi="Times New Roman" w:cs="Times New Roman"/>
-          <w:sz w:val="24"/>
-          <w:szCs w:val="24"/>
-        </w:rPr>
-      </w:pPr>
-      <w:r>
-        <w:rPr>
-          <w:rFonts w:ascii="Arial" w:eastAsia="Times New Roman" w:hAnsi="Arial" w:cs="Arial"/>
-          <w:b/>
-          <w:bCs/>
-          <w:color w:val="000000"/>
-          <w:sz w:val="18"/>
-          <w:szCs w:val="18"/>
-        </w:rPr>
-        <w:t xml:space="preserve">Referência: </w:t>
-      </w:r>
-      <w:r>
-        <w:rPr>
-          <w:rFonts w:ascii="Arial" w:eastAsia="Times New Roman" w:hAnsi="Arial" w:cs="Arial"/>
-          <w:color w:val="000000"/>
-          <w:sz w:val="18"/>
-          <w:szCs w:val="18"/>
-        </w:rPr>
-        <w:t>Tabela 10 [1]</w:t>
-      </w:r>
-    </w:p>
-    <w:p>
-      <w:pPr>
-        <w:spacing w:after="0" w:line="240" w:lineRule="auto"/>
-        <w:jc w:val="both"/>
-        <w:rPr>
-          <w:rFonts w:ascii="Times New Roman" w:eastAsia="Times New Roman" w:hAnsi="Times New Roman" w:cs="Times New Roman"/>
-          <w:sz w:val="24"/>
-          <w:szCs w:val="24"/>
-        </w:rPr>
-      </w:pPr>
-      <w:r>
-        <w:rPr>
-          <w:rFonts w:ascii="Arial" w:eastAsia="Times New Roman" w:hAnsi="Arial" w:cs="Arial"/>
-          <w:b/>
-          <w:bCs/>
-          <w:color w:val="000000"/>
-          <w:sz w:val="18"/>
-          <w:szCs w:val="18"/>
-        </w:rPr>
-        <w:t xml:space="preserve">Texto explicativo: </w:t>
-      </w:r>
-      <w:r>
-        <w:rPr>
-          <w:rFonts w:ascii="Arial" w:eastAsia="Times New Roman" w:hAnsi="Arial" w:cs="Arial"/>
-          <w:color w:val="000000"/>
-          <w:sz w:val="18"/>
-          <w:szCs w:val="18"/>
-        </w:rPr>
-        <w:t>Um ramo pode ligar duas barras localizadas em áreas diferentes. Esta relação é definida por meio destes ramos denominados “</w:t>
-      </w:r>
-      <w:proofErr w:type="spellStart"/>
-      <w:r>
-        <w:rPr>
-          <w:rFonts w:ascii="Arial" w:eastAsia="Times New Roman" w:hAnsi="Arial" w:cs="Arial"/>
-          <w:color w:val="000000"/>
-          <w:sz w:val="18"/>
-          <w:szCs w:val="18"/>
-        </w:rPr>
-        <w:t>tie</w:t>
-      </w:r>
-      <w:proofErr w:type="spellEnd"/>
-      <w:r>
-        <w:rPr>
-          <w:rFonts w:ascii="Arial" w:eastAsia="Times New Roman" w:hAnsi="Arial" w:cs="Arial"/>
-          <w:color w:val="000000"/>
-          <w:sz w:val="18"/>
-          <w:szCs w:val="18"/>
-        </w:rPr>
-        <w:t xml:space="preserve"> </w:t>
-      </w:r>
-      <w:proofErr w:type="spellStart"/>
-      <w:r>
-        <w:rPr>
-          <w:rFonts w:ascii="Arial" w:eastAsia="Times New Roman" w:hAnsi="Arial" w:cs="Arial"/>
-          <w:color w:val="000000"/>
-          <w:sz w:val="18"/>
-          <w:szCs w:val="18"/>
-        </w:rPr>
-        <w:t>lines</w:t>
-      </w:r>
-      <w:proofErr w:type="spellEnd"/>
-      <w:r>
-        <w:rPr>
-          <w:rFonts w:ascii="Arial" w:eastAsia="Times New Roman" w:hAnsi="Arial" w:cs="Arial"/>
-          <w:color w:val="000000"/>
-          <w:sz w:val="18"/>
-          <w:szCs w:val="18"/>
-        </w:rPr>
-        <w:t>”.</w:t>
-      </w:r>
-    </w:p>
-    <w:p>
-      <w:pPr>
-        <w:spacing w:after="0" w:line="240" w:lineRule="auto"/>
-        <w:rPr>
-          <w:rFonts w:ascii="Times New Roman" w:eastAsia="Times New Roman" w:hAnsi="Times New Roman" w:cs="Times New Roman"/>
-          <w:sz w:val="24"/>
-          <w:szCs w:val="24"/>
-        </w:rPr>
-      </w:pPr>
-    </w:p>
-    <w:p>
-      <w:pPr>
-        <w:spacing w:after="0" w:line="240" w:lineRule="auto"/>
-        <w:jc w:val="both"/>
-        <w:rPr>
-          <w:rFonts w:ascii="Times New Roman" w:eastAsia="Times New Roman" w:hAnsi="Times New Roman" w:cs="Times New Roman"/>
-          <w:sz w:val="24"/>
-          <w:szCs w:val="24"/>
-        </w:rPr>
-      </w:pPr>
-      <w:r>
-        <w:rPr>
-          <w:rFonts w:ascii="Arial" w:eastAsia="Times New Roman" w:hAnsi="Arial" w:cs="Arial"/>
-          <w:b/>
-          <w:bCs/>
-          <w:color w:val="000000"/>
-          <w:sz w:val="18"/>
-          <w:szCs w:val="18"/>
-        </w:rPr>
-        <w:t>(27)</w:t>
-      </w:r>
-    </w:p>
-    <w:p>
-      <w:pPr>
-        <w:spacing w:after="0" w:line="240" w:lineRule="auto"/>
-        <w:jc w:val="both"/>
-        <w:rPr>
-          <w:rFonts w:ascii="Times New Roman" w:eastAsia="Times New Roman" w:hAnsi="Times New Roman" w:cs="Times New Roman"/>
-          <w:sz w:val="24"/>
-          <w:szCs w:val="24"/>
-        </w:rPr>
-      </w:pPr>
-      <w:r>
-        <w:rPr>
-          <w:rFonts w:ascii="Arial" w:eastAsia="Times New Roman" w:hAnsi="Arial" w:cs="Arial"/>
-          <w:b/>
-          <w:bCs/>
-          <w:color w:val="000000"/>
-          <w:sz w:val="18"/>
-          <w:szCs w:val="18"/>
-        </w:rPr>
-        <w:t xml:space="preserve">Nome da relação: </w:t>
-      </w:r>
-      <w:r>
-        <w:rPr>
-          <w:rFonts w:ascii="Arial" w:eastAsia="Times New Roman" w:hAnsi="Arial" w:cs="Arial"/>
-          <w:color w:val="000000"/>
-          <w:sz w:val="18"/>
-          <w:szCs w:val="18"/>
-        </w:rPr>
-        <w:t>Relação de intercâmbio</w:t>
-      </w:r>
-    </w:p>
-    <w:p>
-      <w:pPr>
-        <w:spacing w:after="0" w:line="240" w:lineRule="auto"/>
-        <w:jc w:val="both"/>
-        <w:rPr>
-          <w:rFonts w:ascii="Times New Roman" w:eastAsia="Times New Roman" w:hAnsi="Times New Roman" w:cs="Times New Roman"/>
-          <w:sz w:val="24"/>
-          <w:szCs w:val="24"/>
-        </w:rPr>
-      </w:pPr>
-      <w:r>
-        <w:rPr>
-          <w:rFonts w:ascii="Arial" w:eastAsia="Times New Roman" w:hAnsi="Arial" w:cs="Arial"/>
-          <w:b/>
-          <w:bCs/>
-          <w:color w:val="000000"/>
-          <w:sz w:val="18"/>
-          <w:szCs w:val="18"/>
-        </w:rPr>
-        <w:t xml:space="preserve">Chave primária: </w:t>
-      </w:r>
-      <w:r>
-        <w:rPr>
-          <w:rFonts w:ascii="Arial" w:eastAsia="Times New Roman" w:hAnsi="Arial" w:cs="Arial"/>
-          <w:color w:val="000000"/>
-          <w:sz w:val="18"/>
-          <w:szCs w:val="18"/>
-        </w:rPr>
         <w:t>ID da barra (chave estrangeira), ID da área, e ID do caso base (chave estrangeira), exportação de potência programada, tolerância para exportação de potência.</w:t>
       </w:r>
     </w:p>
@@ -15524,7 +17763,6 @@
           <w:sz w:val="18"/>
           <w:szCs w:val="18"/>
         </w:rPr>
-        <w:lastRenderedPageBreak/>
         <w:t xml:space="preserve">Referência: </w:t>
       </w:r>
       <w:r>

</xml_diff>

<commit_message>
Carga normal , feita no database
</commit_message>
<xml_diff>
--- a/WindowsApplication1/Tabelas.docx
+++ b/WindowsApplication1/Tabelas.docx
@@ -15775,6 +15775,1383 @@
     <w:p>
       <w:pPr>
         <w:spacing w:after="0" w:line="240" w:lineRule="auto"/>
+        <w:rPr>
+          <w:rFonts w:ascii="Times New Roman" w:eastAsia="Times New Roman" w:hAnsi="Times New Roman" w:cs="Times New Roman"/>
+          <w:sz w:val="24"/>
+          <w:szCs w:val="24"/>
+        </w:rPr>
+      </w:pPr>
+      <w:r>
+        <w:rPr>
+          <w:rFonts w:ascii="Times New Roman" w:eastAsia="Times New Roman" w:hAnsi="Times New Roman" w:cs="Times New Roman"/>
+          <w:sz w:val="24"/>
+          <w:szCs w:val="24"/>
+        </w:rPr>
+        <w:t>CREATE TABLE `</w:t>
+      </w:r>
+      <w:proofErr w:type="spellStart"/>
+      <w:r>
+        <w:rPr>
+          <w:rFonts w:ascii="Times New Roman" w:eastAsia="Times New Roman" w:hAnsi="Times New Roman" w:cs="Times New Roman"/>
+          <w:sz w:val="24"/>
+          <w:szCs w:val="24"/>
+        </w:rPr>
+        <w:t>power_system_database</w:t>
+      </w:r>
+      <w:proofErr w:type="gramStart"/>
+      <w:r>
+        <w:rPr>
+          <w:rFonts w:ascii="Times New Roman" w:eastAsia="Times New Roman" w:hAnsi="Times New Roman" w:cs="Times New Roman"/>
+          <w:sz w:val="24"/>
+          <w:szCs w:val="24"/>
+        </w:rPr>
+        <w:t>`</w:t>
+      </w:r>
+      <w:proofErr w:type="spellEnd"/>
+      <w:r>
+        <w:rPr>
+          <w:rFonts w:ascii="Times New Roman" w:eastAsia="Times New Roman" w:hAnsi="Times New Roman" w:cs="Times New Roman"/>
+          <w:sz w:val="24"/>
+          <w:szCs w:val="24"/>
+        </w:rPr>
+        <w:t>.</w:t>
+      </w:r>
+      <w:proofErr w:type="spellStart"/>
+      <w:proofErr w:type="gramEnd"/>
+      <w:r>
+        <w:rPr>
+          <w:rFonts w:ascii="Times New Roman" w:eastAsia="Times New Roman" w:hAnsi="Times New Roman" w:cs="Times New Roman"/>
+          <w:sz w:val="24"/>
+          <w:szCs w:val="24"/>
+        </w:rPr>
+        <w:t>`load</w:t>
+      </w:r>
+      <w:proofErr w:type="spellEnd"/>
+      <w:r>
+        <w:rPr>
+          <w:rFonts w:ascii="Times New Roman" w:eastAsia="Times New Roman" w:hAnsi="Times New Roman" w:cs="Times New Roman"/>
+          <w:sz w:val="24"/>
+          <w:szCs w:val="24"/>
+        </w:rPr>
+        <w:t>` (</w:t>
+      </w:r>
+    </w:p>
+    <w:p>
+      <w:pPr>
+        <w:spacing w:after="0" w:line="240" w:lineRule="auto"/>
+        <w:rPr>
+          <w:rFonts w:ascii="Times New Roman" w:eastAsia="Times New Roman" w:hAnsi="Times New Roman" w:cs="Times New Roman"/>
+          <w:sz w:val="24"/>
+          <w:szCs w:val="24"/>
+        </w:rPr>
+      </w:pPr>
+      <w:r>
+        <w:rPr>
+          <w:rFonts w:ascii="Times New Roman" w:eastAsia="Times New Roman" w:hAnsi="Times New Roman" w:cs="Times New Roman"/>
+          <w:sz w:val="24"/>
+          <w:szCs w:val="24"/>
+        </w:rPr>
+        <w:t xml:space="preserve">  `</w:t>
+      </w:r>
+      <w:proofErr w:type="spellStart"/>
+      <w:proofErr w:type="gramStart"/>
+      <w:r>
+        <w:rPr>
+          <w:rFonts w:ascii="Times New Roman" w:eastAsia="Times New Roman" w:hAnsi="Times New Roman" w:cs="Times New Roman"/>
+          <w:sz w:val="24"/>
+          <w:szCs w:val="24"/>
+        </w:rPr>
+        <w:t>busID</w:t>
+      </w:r>
+      <w:proofErr w:type="gramEnd"/>
+      <w:r>
+        <w:rPr>
+          <w:rFonts w:ascii="Times New Roman" w:eastAsia="Times New Roman" w:hAnsi="Times New Roman" w:cs="Times New Roman"/>
+          <w:sz w:val="24"/>
+          <w:szCs w:val="24"/>
+        </w:rPr>
+        <w:t>`</w:t>
+      </w:r>
+      <w:proofErr w:type="spellEnd"/>
+      <w:r>
+        <w:rPr>
+          <w:rFonts w:ascii="Times New Roman" w:eastAsia="Times New Roman" w:hAnsi="Times New Roman" w:cs="Times New Roman"/>
+          <w:sz w:val="24"/>
+          <w:szCs w:val="24"/>
+        </w:rPr>
+        <w:t xml:space="preserve"> INT UNSIGNED NOT NULL,</w:t>
+      </w:r>
+    </w:p>
+    <w:p>
+      <w:pPr>
+        <w:spacing w:after="0" w:line="240" w:lineRule="auto"/>
+        <w:rPr>
+          <w:rFonts w:ascii="Times New Roman" w:eastAsia="Times New Roman" w:hAnsi="Times New Roman" w:cs="Times New Roman"/>
+          <w:sz w:val="24"/>
+          <w:szCs w:val="24"/>
+        </w:rPr>
+      </w:pPr>
+      <w:r>
+        <w:rPr>
+          <w:rFonts w:ascii="Times New Roman" w:eastAsia="Times New Roman" w:hAnsi="Times New Roman" w:cs="Times New Roman"/>
+          <w:sz w:val="24"/>
+          <w:szCs w:val="24"/>
+        </w:rPr>
+        <w:t xml:space="preserve">  `</w:t>
+      </w:r>
+      <w:proofErr w:type="spellStart"/>
+      <w:proofErr w:type="gramStart"/>
+      <w:r>
+        <w:rPr>
+          <w:rFonts w:ascii="Times New Roman" w:eastAsia="Times New Roman" w:hAnsi="Times New Roman" w:cs="Times New Roman"/>
+          <w:sz w:val="24"/>
+          <w:szCs w:val="24"/>
+        </w:rPr>
+        <w:t>caseID</w:t>
+      </w:r>
+      <w:proofErr w:type="gramEnd"/>
+      <w:r>
+        <w:rPr>
+          <w:rFonts w:ascii="Times New Roman" w:eastAsia="Times New Roman" w:hAnsi="Times New Roman" w:cs="Times New Roman"/>
+          <w:sz w:val="24"/>
+          <w:szCs w:val="24"/>
+        </w:rPr>
+        <w:t>`</w:t>
+      </w:r>
+      <w:proofErr w:type="spellEnd"/>
+      <w:r>
+        <w:rPr>
+          <w:rFonts w:ascii="Times New Roman" w:eastAsia="Times New Roman" w:hAnsi="Times New Roman" w:cs="Times New Roman"/>
+          <w:sz w:val="24"/>
+          <w:szCs w:val="24"/>
+        </w:rPr>
+        <w:t xml:space="preserve"> INT NOT NULL,</w:t>
+      </w:r>
+    </w:p>
+    <w:p>
+      <w:pPr>
+        <w:spacing w:after="0" w:line="240" w:lineRule="auto"/>
+        <w:rPr>
+          <w:rFonts w:ascii="Times New Roman" w:eastAsia="Times New Roman" w:hAnsi="Times New Roman" w:cs="Times New Roman"/>
+          <w:sz w:val="24"/>
+          <w:szCs w:val="24"/>
+        </w:rPr>
+      </w:pPr>
+      <w:r>
+        <w:rPr>
+          <w:rFonts w:ascii="Times New Roman" w:eastAsia="Times New Roman" w:hAnsi="Times New Roman" w:cs="Times New Roman"/>
+          <w:sz w:val="24"/>
+          <w:szCs w:val="24"/>
+        </w:rPr>
+        <w:t xml:space="preserve">  `</w:t>
+      </w:r>
+      <w:proofErr w:type="spellStart"/>
+      <w:proofErr w:type="gramStart"/>
+      <w:r>
+        <w:rPr>
+          <w:rFonts w:ascii="Times New Roman" w:eastAsia="Times New Roman" w:hAnsi="Times New Roman" w:cs="Times New Roman"/>
+          <w:sz w:val="24"/>
+          <w:szCs w:val="24"/>
+        </w:rPr>
+        <w:t>activePowerForPhaseA</w:t>
+      </w:r>
+      <w:proofErr w:type="gramEnd"/>
+      <w:r>
+        <w:rPr>
+          <w:rFonts w:ascii="Times New Roman" w:eastAsia="Times New Roman" w:hAnsi="Times New Roman" w:cs="Times New Roman"/>
+          <w:sz w:val="24"/>
+          <w:szCs w:val="24"/>
+        </w:rPr>
+        <w:t>`</w:t>
+      </w:r>
+      <w:proofErr w:type="spellEnd"/>
+      <w:r>
+        <w:rPr>
+          <w:rFonts w:ascii="Times New Roman" w:eastAsia="Times New Roman" w:hAnsi="Times New Roman" w:cs="Times New Roman"/>
+          <w:sz w:val="24"/>
+          <w:szCs w:val="24"/>
+        </w:rPr>
+        <w:t xml:space="preserve"> DOUBLE NULL,</w:t>
+      </w:r>
+    </w:p>
+    <w:p>
+      <w:pPr>
+        <w:spacing w:after="0" w:line="240" w:lineRule="auto"/>
+        <w:rPr>
+          <w:rFonts w:ascii="Times New Roman" w:eastAsia="Times New Roman" w:hAnsi="Times New Roman" w:cs="Times New Roman"/>
+          <w:sz w:val="24"/>
+          <w:szCs w:val="24"/>
+        </w:rPr>
+      </w:pPr>
+      <w:r>
+        <w:rPr>
+          <w:rFonts w:ascii="Times New Roman" w:eastAsia="Times New Roman" w:hAnsi="Times New Roman" w:cs="Times New Roman"/>
+          <w:sz w:val="24"/>
+          <w:szCs w:val="24"/>
+        </w:rPr>
+        <w:t xml:space="preserve">  `</w:t>
+      </w:r>
+      <w:proofErr w:type="spellStart"/>
+      <w:proofErr w:type="gramStart"/>
+      <w:r>
+        <w:rPr>
+          <w:rFonts w:ascii="Times New Roman" w:eastAsia="Times New Roman" w:hAnsi="Times New Roman" w:cs="Times New Roman"/>
+          <w:sz w:val="24"/>
+          <w:szCs w:val="24"/>
+        </w:rPr>
+        <w:t>activePowerForPhaseB</w:t>
+      </w:r>
+      <w:proofErr w:type="gramEnd"/>
+      <w:r>
+        <w:rPr>
+          <w:rFonts w:ascii="Times New Roman" w:eastAsia="Times New Roman" w:hAnsi="Times New Roman" w:cs="Times New Roman"/>
+          <w:sz w:val="24"/>
+          <w:szCs w:val="24"/>
+        </w:rPr>
+        <w:t>`</w:t>
+      </w:r>
+      <w:proofErr w:type="spellEnd"/>
+      <w:r>
+        <w:rPr>
+          <w:rFonts w:ascii="Times New Roman" w:eastAsia="Times New Roman" w:hAnsi="Times New Roman" w:cs="Times New Roman"/>
+          <w:sz w:val="24"/>
+          <w:szCs w:val="24"/>
+        </w:rPr>
+        <w:t xml:space="preserve"> DOUBLE NULL,</w:t>
+      </w:r>
+    </w:p>
+    <w:p>
+      <w:pPr>
+        <w:spacing w:after="0" w:line="240" w:lineRule="auto"/>
+        <w:rPr>
+          <w:rFonts w:ascii="Times New Roman" w:eastAsia="Times New Roman" w:hAnsi="Times New Roman" w:cs="Times New Roman"/>
+          <w:sz w:val="24"/>
+          <w:szCs w:val="24"/>
+        </w:rPr>
+      </w:pPr>
+      <w:r>
+        <w:rPr>
+          <w:rFonts w:ascii="Times New Roman" w:eastAsia="Times New Roman" w:hAnsi="Times New Roman" w:cs="Times New Roman"/>
+          <w:sz w:val="24"/>
+          <w:szCs w:val="24"/>
+        </w:rPr>
+        <w:t xml:space="preserve">  `</w:t>
+      </w:r>
+      <w:proofErr w:type="spellStart"/>
+      <w:proofErr w:type="gramStart"/>
+      <w:r>
+        <w:rPr>
+          <w:rFonts w:ascii="Times New Roman" w:eastAsia="Times New Roman" w:hAnsi="Times New Roman" w:cs="Times New Roman"/>
+          <w:sz w:val="24"/>
+          <w:szCs w:val="24"/>
+        </w:rPr>
+        <w:t>activePowerForPhaseC</w:t>
+      </w:r>
+      <w:proofErr w:type="gramEnd"/>
+      <w:r>
+        <w:rPr>
+          <w:rFonts w:ascii="Times New Roman" w:eastAsia="Times New Roman" w:hAnsi="Times New Roman" w:cs="Times New Roman"/>
+          <w:sz w:val="24"/>
+          <w:szCs w:val="24"/>
+        </w:rPr>
+        <w:t>`</w:t>
+      </w:r>
+      <w:proofErr w:type="spellEnd"/>
+      <w:r>
+        <w:rPr>
+          <w:rFonts w:ascii="Times New Roman" w:eastAsia="Times New Roman" w:hAnsi="Times New Roman" w:cs="Times New Roman"/>
+          <w:sz w:val="24"/>
+          <w:szCs w:val="24"/>
+        </w:rPr>
+        <w:t xml:space="preserve"> DOUBLE NULL,</w:t>
+      </w:r>
+    </w:p>
+    <w:p>
+      <w:pPr>
+        <w:spacing w:after="0" w:line="240" w:lineRule="auto"/>
+        <w:rPr>
+          <w:rFonts w:ascii="Times New Roman" w:eastAsia="Times New Roman" w:hAnsi="Times New Roman" w:cs="Times New Roman"/>
+          <w:sz w:val="24"/>
+          <w:szCs w:val="24"/>
+        </w:rPr>
+      </w:pPr>
+      <w:r>
+        <w:rPr>
+          <w:rFonts w:ascii="Times New Roman" w:eastAsia="Times New Roman" w:hAnsi="Times New Roman" w:cs="Times New Roman"/>
+          <w:sz w:val="24"/>
+          <w:szCs w:val="24"/>
+        </w:rPr>
+        <w:t xml:space="preserve">  `</w:t>
+      </w:r>
+      <w:proofErr w:type="spellStart"/>
+      <w:proofErr w:type="gramStart"/>
+      <w:r>
+        <w:rPr>
+          <w:rFonts w:ascii="Times New Roman" w:eastAsia="Times New Roman" w:hAnsi="Times New Roman" w:cs="Times New Roman"/>
+          <w:sz w:val="24"/>
+          <w:szCs w:val="24"/>
+        </w:rPr>
+        <w:t>reactivePowerForPhaseA</w:t>
+      </w:r>
+      <w:proofErr w:type="gramEnd"/>
+      <w:r>
+        <w:rPr>
+          <w:rFonts w:ascii="Times New Roman" w:eastAsia="Times New Roman" w:hAnsi="Times New Roman" w:cs="Times New Roman"/>
+          <w:sz w:val="24"/>
+          <w:szCs w:val="24"/>
+        </w:rPr>
+        <w:t>`</w:t>
+      </w:r>
+      <w:proofErr w:type="spellEnd"/>
+      <w:r>
+        <w:rPr>
+          <w:rFonts w:ascii="Times New Roman" w:eastAsia="Times New Roman" w:hAnsi="Times New Roman" w:cs="Times New Roman"/>
+          <w:sz w:val="24"/>
+          <w:szCs w:val="24"/>
+        </w:rPr>
+        <w:t xml:space="preserve"> DOUBLE NULL,</w:t>
+      </w:r>
+    </w:p>
+    <w:p>
+      <w:pPr>
+        <w:spacing w:after="0" w:line="240" w:lineRule="auto"/>
+        <w:rPr>
+          <w:rFonts w:ascii="Times New Roman" w:eastAsia="Times New Roman" w:hAnsi="Times New Roman" w:cs="Times New Roman"/>
+          <w:sz w:val="24"/>
+          <w:szCs w:val="24"/>
+        </w:rPr>
+      </w:pPr>
+      <w:r>
+        <w:rPr>
+          <w:rFonts w:ascii="Times New Roman" w:eastAsia="Times New Roman" w:hAnsi="Times New Roman" w:cs="Times New Roman"/>
+          <w:sz w:val="24"/>
+          <w:szCs w:val="24"/>
+        </w:rPr>
+        <w:t xml:space="preserve">  `</w:t>
+      </w:r>
+      <w:proofErr w:type="spellStart"/>
+      <w:proofErr w:type="gramStart"/>
+      <w:r>
+        <w:rPr>
+          <w:rFonts w:ascii="Times New Roman" w:eastAsia="Times New Roman" w:hAnsi="Times New Roman" w:cs="Times New Roman"/>
+          <w:sz w:val="24"/>
+          <w:szCs w:val="24"/>
+        </w:rPr>
+        <w:t>reactivePowerForPhaseB</w:t>
+      </w:r>
+      <w:proofErr w:type="gramEnd"/>
+      <w:r>
+        <w:rPr>
+          <w:rFonts w:ascii="Times New Roman" w:eastAsia="Times New Roman" w:hAnsi="Times New Roman" w:cs="Times New Roman"/>
+          <w:sz w:val="24"/>
+          <w:szCs w:val="24"/>
+        </w:rPr>
+        <w:t>`</w:t>
+      </w:r>
+      <w:proofErr w:type="spellEnd"/>
+      <w:r>
+        <w:rPr>
+          <w:rFonts w:ascii="Times New Roman" w:eastAsia="Times New Roman" w:hAnsi="Times New Roman" w:cs="Times New Roman"/>
+          <w:sz w:val="24"/>
+          <w:szCs w:val="24"/>
+        </w:rPr>
+        <w:t xml:space="preserve"> DOUBLE NULL,</w:t>
+      </w:r>
+    </w:p>
+    <w:p>
+      <w:pPr>
+        <w:spacing w:after="0" w:line="240" w:lineRule="auto"/>
+        <w:rPr>
+          <w:rFonts w:ascii="Times New Roman" w:eastAsia="Times New Roman" w:hAnsi="Times New Roman" w:cs="Times New Roman"/>
+          <w:sz w:val="24"/>
+          <w:szCs w:val="24"/>
+        </w:rPr>
+      </w:pPr>
+      <w:r>
+        <w:rPr>
+          <w:rFonts w:ascii="Times New Roman" w:eastAsia="Times New Roman" w:hAnsi="Times New Roman" w:cs="Times New Roman"/>
+          <w:sz w:val="24"/>
+          <w:szCs w:val="24"/>
+        </w:rPr>
+        <w:t xml:space="preserve">  `</w:t>
+      </w:r>
+      <w:proofErr w:type="spellStart"/>
+      <w:proofErr w:type="gramStart"/>
+      <w:r>
+        <w:rPr>
+          <w:rFonts w:ascii="Times New Roman" w:eastAsia="Times New Roman" w:hAnsi="Times New Roman" w:cs="Times New Roman"/>
+          <w:sz w:val="24"/>
+          <w:szCs w:val="24"/>
+        </w:rPr>
+        <w:t>reactivePowerForPhaseC</w:t>
+      </w:r>
+      <w:proofErr w:type="gramEnd"/>
+      <w:r>
+        <w:rPr>
+          <w:rFonts w:ascii="Times New Roman" w:eastAsia="Times New Roman" w:hAnsi="Times New Roman" w:cs="Times New Roman"/>
+          <w:sz w:val="24"/>
+          <w:szCs w:val="24"/>
+        </w:rPr>
+        <w:t>`</w:t>
+      </w:r>
+      <w:proofErr w:type="spellEnd"/>
+      <w:r>
+        <w:rPr>
+          <w:rFonts w:ascii="Times New Roman" w:eastAsia="Times New Roman" w:hAnsi="Times New Roman" w:cs="Times New Roman"/>
+          <w:sz w:val="24"/>
+          <w:szCs w:val="24"/>
+        </w:rPr>
+        <w:t xml:space="preserve"> DOUBLE NULL,</w:t>
+      </w:r>
+    </w:p>
+    <w:p>
+      <w:pPr>
+        <w:spacing w:after="0" w:line="240" w:lineRule="auto"/>
+        <w:rPr>
+          <w:rFonts w:ascii="Times New Roman" w:eastAsia="Times New Roman" w:hAnsi="Times New Roman" w:cs="Times New Roman"/>
+          <w:sz w:val="24"/>
+          <w:szCs w:val="24"/>
+        </w:rPr>
+      </w:pPr>
+      <w:r>
+        <w:rPr>
+          <w:rFonts w:ascii="Times New Roman" w:eastAsia="Times New Roman" w:hAnsi="Times New Roman" w:cs="Times New Roman"/>
+          <w:sz w:val="24"/>
+          <w:szCs w:val="24"/>
+        </w:rPr>
+        <w:t xml:space="preserve">  `</w:t>
+      </w:r>
+      <w:proofErr w:type="spellStart"/>
+      <w:proofErr w:type="gramStart"/>
+      <w:r>
+        <w:rPr>
+          <w:rFonts w:ascii="Times New Roman" w:eastAsia="Times New Roman" w:hAnsi="Times New Roman" w:cs="Times New Roman"/>
+          <w:sz w:val="24"/>
+          <w:szCs w:val="24"/>
+        </w:rPr>
+        <w:t>modelLoadID</w:t>
+      </w:r>
+      <w:proofErr w:type="gramEnd"/>
+      <w:r>
+        <w:rPr>
+          <w:rFonts w:ascii="Times New Roman" w:eastAsia="Times New Roman" w:hAnsi="Times New Roman" w:cs="Times New Roman"/>
+          <w:sz w:val="24"/>
+          <w:szCs w:val="24"/>
+        </w:rPr>
+        <w:t>`</w:t>
+      </w:r>
+      <w:proofErr w:type="spellEnd"/>
+      <w:r>
+        <w:rPr>
+          <w:rFonts w:ascii="Times New Roman" w:eastAsia="Times New Roman" w:hAnsi="Times New Roman" w:cs="Times New Roman"/>
+          <w:sz w:val="24"/>
+          <w:szCs w:val="24"/>
+        </w:rPr>
+        <w:t xml:space="preserve"> VARCHAR(45) NULL,</w:t>
+      </w:r>
+    </w:p>
+    <w:p>
+      <w:pPr>
+        <w:spacing w:after="0" w:line="240" w:lineRule="auto"/>
+        <w:rPr>
+          <w:rFonts w:ascii="Times New Roman" w:eastAsia="Times New Roman" w:hAnsi="Times New Roman" w:cs="Times New Roman"/>
+          <w:sz w:val="24"/>
+          <w:szCs w:val="24"/>
+        </w:rPr>
+      </w:pPr>
+      <w:r>
+        <w:rPr>
+          <w:rFonts w:ascii="Times New Roman" w:eastAsia="Times New Roman" w:hAnsi="Times New Roman" w:cs="Times New Roman"/>
+          <w:sz w:val="24"/>
+          <w:szCs w:val="24"/>
+        </w:rPr>
+        <w:t xml:space="preserve">  PRIMARY KEY (</w:t>
+      </w:r>
+      <w:proofErr w:type="spellStart"/>
+      <w:r>
+        <w:rPr>
+          <w:rFonts w:ascii="Times New Roman" w:eastAsia="Times New Roman" w:hAnsi="Times New Roman" w:cs="Times New Roman"/>
+          <w:sz w:val="24"/>
+          <w:szCs w:val="24"/>
+        </w:rPr>
+        <w:t>`</w:t>
+      </w:r>
+      <w:proofErr w:type="gramStart"/>
+      <w:r>
+        <w:rPr>
+          <w:rFonts w:ascii="Times New Roman" w:eastAsia="Times New Roman" w:hAnsi="Times New Roman" w:cs="Times New Roman"/>
+          <w:sz w:val="24"/>
+          <w:szCs w:val="24"/>
+        </w:rPr>
+        <w:t>busID</w:t>
+      </w:r>
+      <w:proofErr w:type="spellEnd"/>
+      <w:proofErr w:type="gramEnd"/>
+      <w:r>
+        <w:rPr>
+          <w:rFonts w:ascii="Times New Roman" w:eastAsia="Times New Roman" w:hAnsi="Times New Roman" w:cs="Times New Roman"/>
+          <w:sz w:val="24"/>
+          <w:szCs w:val="24"/>
+        </w:rPr>
+        <w:t>`, `</w:t>
+      </w:r>
+      <w:proofErr w:type="spellStart"/>
+      <w:r>
+        <w:rPr>
+          <w:rFonts w:ascii="Times New Roman" w:eastAsia="Times New Roman" w:hAnsi="Times New Roman" w:cs="Times New Roman"/>
+          <w:sz w:val="24"/>
+          <w:szCs w:val="24"/>
+        </w:rPr>
+        <w:t>caseID`</w:t>
+      </w:r>
+      <w:proofErr w:type="spellEnd"/>
+      <w:r>
+        <w:rPr>
+          <w:rFonts w:ascii="Times New Roman" w:eastAsia="Times New Roman" w:hAnsi="Times New Roman" w:cs="Times New Roman"/>
+          <w:sz w:val="24"/>
+          <w:szCs w:val="24"/>
+        </w:rPr>
+        <w:t>),</w:t>
+      </w:r>
+    </w:p>
+    <w:p>
+      <w:pPr>
+        <w:spacing w:after="0" w:line="240" w:lineRule="auto"/>
+        <w:rPr>
+          <w:rFonts w:ascii="Times New Roman" w:eastAsia="Times New Roman" w:hAnsi="Times New Roman" w:cs="Times New Roman"/>
+          <w:sz w:val="24"/>
+          <w:szCs w:val="24"/>
+        </w:rPr>
+      </w:pPr>
+      <w:r>
+        <w:rPr>
+          <w:rFonts w:ascii="Times New Roman" w:eastAsia="Times New Roman" w:hAnsi="Times New Roman" w:cs="Times New Roman"/>
+          <w:sz w:val="24"/>
+          <w:szCs w:val="24"/>
+        </w:rPr>
+        <w:t xml:space="preserve">  INDEX `</w:t>
+      </w:r>
+      <w:proofErr w:type="spellStart"/>
+      <w:r>
+        <w:rPr>
+          <w:rFonts w:ascii="Times New Roman" w:eastAsia="Times New Roman" w:hAnsi="Times New Roman" w:cs="Times New Roman"/>
+          <w:sz w:val="24"/>
+          <w:szCs w:val="24"/>
+        </w:rPr>
+        <w:t>model_idx`</w:t>
+      </w:r>
+      <w:proofErr w:type="spellEnd"/>
+      <w:r>
+        <w:rPr>
+          <w:rFonts w:ascii="Times New Roman" w:eastAsia="Times New Roman" w:hAnsi="Times New Roman" w:cs="Times New Roman"/>
+          <w:sz w:val="24"/>
+          <w:szCs w:val="24"/>
+        </w:rPr>
+        <w:t xml:space="preserve"> (</w:t>
+      </w:r>
+      <w:proofErr w:type="spellStart"/>
+      <w:r>
+        <w:rPr>
+          <w:rFonts w:ascii="Times New Roman" w:eastAsia="Times New Roman" w:hAnsi="Times New Roman" w:cs="Times New Roman"/>
+          <w:sz w:val="24"/>
+          <w:szCs w:val="24"/>
+        </w:rPr>
+        <w:t>`</w:t>
+      </w:r>
+      <w:proofErr w:type="gramStart"/>
+      <w:r>
+        <w:rPr>
+          <w:rFonts w:ascii="Times New Roman" w:eastAsia="Times New Roman" w:hAnsi="Times New Roman" w:cs="Times New Roman"/>
+          <w:sz w:val="24"/>
+          <w:szCs w:val="24"/>
+        </w:rPr>
+        <w:t>modelLoadID</w:t>
+      </w:r>
+      <w:proofErr w:type="spellEnd"/>
+      <w:proofErr w:type="gramEnd"/>
+      <w:r>
+        <w:rPr>
+          <w:rFonts w:ascii="Times New Roman" w:eastAsia="Times New Roman" w:hAnsi="Times New Roman" w:cs="Times New Roman"/>
+          <w:sz w:val="24"/>
+          <w:szCs w:val="24"/>
+        </w:rPr>
+        <w:t>` ASC),</w:t>
+      </w:r>
+    </w:p>
+    <w:p>
+      <w:pPr>
+        <w:spacing w:after="0" w:line="240" w:lineRule="auto"/>
+        <w:rPr>
+          <w:rFonts w:ascii="Times New Roman" w:eastAsia="Times New Roman" w:hAnsi="Times New Roman" w:cs="Times New Roman"/>
+          <w:sz w:val="24"/>
+          <w:szCs w:val="24"/>
+        </w:rPr>
+      </w:pPr>
+      <w:r>
+        <w:rPr>
+          <w:rFonts w:ascii="Times New Roman" w:eastAsia="Times New Roman" w:hAnsi="Times New Roman" w:cs="Times New Roman"/>
+          <w:sz w:val="24"/>
+          <w:szCs w:val="24"/>
+        </w:rPr>
+        <w:t xml:space="preserve">  INDEX `</w:t>
+      </w:r>
+      <w:proofErr w:type="spellStart"/>
+      <w:proofErr w:type="gramStart"/>
+      <w:r>
+        <w:rPr>
+          <w:rFonts w:ascii="Times New Roman" w:eastAsia="Times New Roman" w:hAnsi="Times New Roman" w:cs="Times New Roman"/>
+          <w:sz w:val="24"/>
+          <w:szCs w:val="24"/>
+        </w:rPr>
+        <w:t>caseID_load_idx</w:t>
+      </w:r>
+      <w:proofErr w:type="gramEnd"/>
+      <w:r>
+        <w:rPr>
+          <w:rFonts w:ascii="Times New Roman" w:eastAsia="Times New Roman" w:hAnsi="Times New Roman" w:cs="Times New Roman"/>
+          <w:sz w:val="24"/>
+          <w:szCs w:val="24"/>
+        </w:rPr>
+        <w:t>`</w:t>
+      </w:r>
+      <w:proofErr w:type="spellEnd"/>
+      <w:r>
+        <w:rPr>
+          <w:rFonts w:ascii="Times New Roman" w:eastAsia="Times New Roman" w:hAnsi="Times New Roman" w:cs="Times New Roman"/>
+          <w:sz w:val="24"/>
+          <w:szCs w:val="24"/>
+        </w:rPr>
+        <w:t xml:space="preserve"> (</w:t>
+      </w:r>
+      <w:proofErr w:type="spellStart"/>
+      <w:r>
+        <w:rPr>
+          <w:rFonts w:ascii="Times New Roman" w:eastAsia="Times New Roman" w:hAnsi="Times New Roman" w:cs="Times New Roman"/>
+          <w:sz w:val="24"/>
+          <w:szCs w:val="24"/>
+        </w:rPr>
+        <w:t>`caseID</w:t>
+      </w:r>
+      <w:proofErr w:type="spellEnd"/>
+      <w:r>
+        <w:rPr>
+          <w:rFonts w:ascii="Times New Roman" w:eastAsia="Times New Roman" w:hAnsi="Times New Roman" w:cs="Times New Roman"/>
+          <w:sz w:val="24"/>
+          <w:szCs w:val="24"/>
+        </w:rPr>
+        <w:t>` ASC),</w:t>
+      </w:r>
+    </w:p>
+    <w:p>
+      <w:pPr>
+        <w:spacing w:after="0" w:line="240" w:lineRule="auto"/>
+        <w:rPr>
+          <w:rFonts w:ascii="Times New Roman" w:eastAsia="Times New Roman" w:hAnsi="Times New Roman" w:cs="Times New Roman"/>
+          <w:sz w:val="24"/>
+          <w:szCs w:val="24"/>
+        </w:rPr>
+      </w:pPr>
+      <w:r>
+        <w:rPr>
+          <w:rFonts w:ascii="Times New Roman" w:eastAsia="Times New Roman" w:hAnsi="Times New Roman" w:cs="Times New Roman"/>
+          <w:sz w:val="24"/>
+          <w:szCs w:val="24"/>
+        </w:rPr>
+        <w:t xml:space="preserve">  CONSTRAINT `</w:t>
+      </w:r>
+      <w:proofErr w:type="spellStart"/>
+      <w:proofErr w:type="gramStart"/>
+      <w:r>
+        <w:rPr>
+          <w:rFonts w:ascii="Times New Roman" w:eastAsia="Times New Roman" w:hAnsi="Times New Roman" w:cs="Times New Roman"/>
+          <w:sz w:val="24"/>
+          <w:szCs w:val="24"/>
+        </w:rPr>
+        <w:t>modelCode</w:t>
+      </w:r>
+      <w:proofErr w:type="gramEnd"/>
+      <w:r>
+        <w:rPr>
+          <w:rFonts w:ascii="Times New Roman" w:eastAsia="Times New Roman" w:hAnsi="Times New Roman" w:cs="Times New Roman"/>
+          <w:sz w:val="24"/>
+          <w:szCs w:val="24"/>
+        </w:rPr>
+        <w:t>`</w:t>
+      </w:r>
+      <w:proofErr w:type="spellEnd"/>
+    </w:p>
+    <w:p>
+      <w:pPr>
+        <w:spacing w:after="0" w:line="240" w:lineRule="auto"/>
+        <w:rPr>
+          <w:rFonts w:ascii="Times New Roman" w:eastAsia="Times New Roman" w:hAnsi="Times New Roman" w:cs="Times New Roman"/>
+          <w:sz w:val="24"/>
+          <w:szCs w:val="24"/>
+        </w:rPr>
+      </w:pPr>
+      <w:r>
+        <w:rPr>
+          <w:rFonts w:ascii="Times New Roman" w:eastAsia="Times New Roman" w:hAnsi="Times New Roman" w:cs="Times New Roman"/>
+          <w:sz w:val="24"/>
+          <w:szCs w:val="24"/>
+        </w:rPr>
+        <w:t xml:space="preserve">    FOREIGN KEY (</w:t>
+      </w:r>
+      <w:proofErr w:type="spellStart"/>
+      <w:r>
+        <w:rPr>
+          <w:rFonts w:ascii="Times New Roman" w:eastAsia="Times New Roman" w:hAnsi="Times New Roman" w:cs="Times New Roman"/>
+          <w:sz w:val="24"/>
+          <w:szCs w:val="24"/>
+        </w:rPr>
+        <w:t>`</w:t>
+      </w:r>
+      <w:proofErr w:type="gramStart"/>
+      <w:r>
+        <w:rPr>
+          <w:rFonts w:ascii="Times New Roman" w:eastAsia="Times New Roman" w:hAnsi="Times New Roman" w:cs="Times New Roman"/>
+          <w:sz w:val="24"/>
+          <w:szCs w:val="24"/>
+        </w:rPr>
+        <w:t>modelLoadID</w:t>
+      </w:r>
+      <w:proofErr w:type="spellEnd"/>
+      <w:proofErr w:type="gramEnd"/>
+      <w:r>
+        <w:rPr>
+          <w:rFonts w:ascii="Times New Roman" w:eastAsia="Times New Roman" w:hAnsi="Times New Roman" w:cs="Times New Roman"/>
+          <w:sz w:val="24"/>
+          <w:szCs w:val="24"/>
+        </w:rPr>
+        <w:t>`)</w:t>
+      </w:r>
+    </w:p>
+    <w:p>
+      <w:pPr>
+        <w:spacing w:after="0" w:line="240" w:lineRule="auto"/>
+        <w:rPr>
+          <w:rFonts w:ascii="Times New Roman" w:eastAsia="Times New Roman" w:hAnsi="Times New Roman" w:cs="Times New Roman"/>
+          <w:sz w:val="24"/>
+          <w:szCs w:val="24"/>
+        </w:rPr>
+      </w:pPr>
+      <w:r>
+        <w:rPr>
+          <w:rFonts w:ascii="Times New Roman" w:eastAsia="Times New Roman" w:hAnsi="Times New Roman" w:cs="Times New Roman"/>
+          <w:sz w:val="24"/>
+          <w:szCs w:val="24"/>
+        </w:rPr>
+        <w:t xml:space="preserve">    REFERENCES `</w:t>
+      </w:r>
+      <w:proofErr w:type="spellStart"/>
+      <w:r>
+        <w:rPr>
+          <w:rFonts w:ascii="Times New Roman" w:eastAsia="Times New Roman" w:hAnsi="Times New Roman" w:cs="Times New Roman"/>
+          <w:sz w:val="24"/>
+          <w:szCs w:val="24"/>
+        </w:rPr>
+        <w:t>power_system_database</w:t>
+      </w:r>
+      <w:proofErr w:type="gramStart"/>
+      <w:r>
+        <w:rPr>
+          <w:rFonts w:ascii="Times New Roman" w:eastAsia="Times New Roman" w:hAnsi="Times New Roman" w:cs="Times New Roman"/>
+          <w:sz w:val="24"/>
+          <w:szCs w:val="24"/>
+        </w:rPr>
+        <w:t>`</w:t>
+      </w:r>
+      <w:proofErr w:type="spellEnd"/>
+      <w:r>
+        <w:rPr>
+          <w:rFonts w:ascii="Times New Roman" w:eastAsia="Times New Roman" w:hAnsi="Times New Roman" w:cs="Times New Roman"/>
+          <w:sz w:val="24"/>
+          <w:szCs w:val="24"/>
+        </w:rPr>
+        <w:t>.</w:t>
+      </w:r>
+      <w:proofErr w:type="spellStart"/>
+      <w:proofErr w:type="gramEnd"/>
+      <w:r>
+        <w:rPr>
+          <w:rFonts w:ascii="Times New Roman" w:eastAsia="Times New Roman" w:hAnsi="Times New Roman" w:cs="Times New Roman"/>
+          <w:sz w:val="24"/>
+          <w:szCs w:val="24"/>
+        </w:rPr>
+        <w:t>`loadmodelcodes</w:t>
+      </w:r>
+      <w:proofErr w:type="spellEnd"/>
+      <w:r>
+        <w:rPr>
+          <w:rFonts w:ascii="Times New Roman" w:eastAsia="Times New Roman" w:hAnsi="Times New Roman" w:cs="Times New Roman"/>
+          <w:sz w:val="24"/>
+          <w:szCs w:val="24"/>
+        </w:rPr>
+        <w:t>` (</w:t>
+      </w:r>
+      <w:proofErr w:type="spellStart"/>
+      <w:r>
+        <w:rPr>
+          <w:rFonts w:ascii="Times New Roman" w:eastAsia="Times New Roman" w:hAnsi="Times New Roman" w:cs="Times New Roman"/>
+          <w:sz w:val="24"/>
+          <w:szCs w:val="24"/>
+        </w:rPr>
+        <w:t>`code</w:t>
+      </w:r>
+      <w:proofErr w:type="spellEnd"/>
+      <w:r>
+        <w:rPr>
+          <w:rFonts w:ascii="Times New Roman" w:eastAsia="Times New Roman" w:hAnsi="Times New Roman" w:cs="Times New Roman"/>
+          <w:sz w:val="24"/>
+          <w:szCs w:val="24"/>
+        </w:rPr>
+        <w:t>`)</w:t>
+      </w:r>
+    </w:p>
+    <w:p>
+      <w:pPr>
+        <w:spacing w:after="0" w:line="240" w:lineRule="auto"/>
+        <w:rPr>
+          <w:rFonts w:ascii="Times New Roman" w:eastAsia="Times New Roman" w:hAnsi="Times New Roman" w:cs="Times New Roman"/>
+          <w:sz w:val="24"/>
+          <w:szCs w:val="24"/>
+        </w:rPr>
+      </w:pPr>
+      <w:r>
+        <w:rPr>
+          <w:rFonts w:ascii="Times New Roman" w:eastAsia="Times New Roman" w:hAnsi="Times New Roman" w:cs="Times New Roman"/>
+          <w:sz w:val="24"/>
+          <w:szCs w:val="24"/>
+        </w:rPr>
+        <w:t xml:space="preserve">    ON </w:t>
+      </w:r>
+      <w:proofErr w:type="gramStart"/>
+      <w:r>
+        <w:rPr>
+          <w:rFonts w:ascii="Times New Roman" w:eastAsia="Times New Roman" w:hAnsi="Times New Roman" w:cs="Times New Roman"/>
+          <w:sz w:val="24"/>
+          <w:szCs w:val="24"/>
+        </w:rPr>
+        <w:t>DELETE</w:t>
+      </w:r>
+      <w:proofErr w:type="gramEnd"/>
+      <w:r>
+        <w:rPr>
+          <w:rFonts w:ascii="Times New Roman" w:eastAsia="Times New Roman" w:hAnsi="Times New Roman" w:cs="Times New Roman"/>
+          <w:sz w:val="24"/>
+          <w:szCs w:val="24"/>
+        </w:rPr>
+        <w:t xml:space="preserve"> CASCADE</w:t>
+      </w:r>
+    </w:p>
+    <w:p>
+      <w:pPr>
+        <w:spacing w:after="0" w:line="240" w:lineRule="auto"/>
+        <w:rPr>
+          <w:rFonts w:ascii="Times New Roman" w:eastAsia="Times New Roman" w:hAnsi="Times New Roman" w:cs="Times New Roman"/>
+          <w:sz w:val="24"/>
+          <w:szCs w:val="24"/>
+        </w:rPr>
+      </w:pPr>
+      <w:r>
+        <w:rPr>
+          <w:rFonts w:ascii="Times New Roman" w:eastAsia="Times New Roman" w:hAnsi="Times New Roman" w:cs="Times New Roman"/>
+          <w:sz w:val="24"/>
+          <w:szCs w:val="24"/>
+        </w:rPr>
+        <w:t xml:space="preserve">    ON UPDATE CASCADE,</w:t>
+      </w:r>
+    </w:p>
+    <w:p>
+      <w:pPr>
+        <w:spacing w:after="0" w:line="240" w:lineRule="auto"/>
+        <w:rPr>
+          <w:rFonts w:ascii="Times New Roman" w:eastAsia="Times New Roman" w:hAnsi="Times New Roman" w:cs="Times New Roman"/>
+          <w:sz w:val="24"/>
+          <w:szCs w:val="24"/>
+        </w:rPr>
+      </w:pPr>
+      <w:r>
+        <w:rPr>
+          <w:rFonts w:ascii="Times New Roman" w:eastAsia="Times New Roman" w:hAnsi="Times New Roman" w:cs="Times New Roman"/>
+          <w:sz w:val="24"/>
+          <w:szCs w:val="24"/>
+        </w:rPr>
+        <w:t xml:space="preserve">  CONSTRAINT `</w:t>
+      </w:r>
+      <w:proofErr w:type="spellStart"/>
+      <w:proofErr w:type="gramStart"/>
+      <w:r>
+        <w:rPr>
+          <w:rFonts w:ascii="Times New Roman" w:eastAsia="Times New Roman" w:hAnsi="Times New Roman" w:cs="Times New Roman"/>
+          <w:sz w:val="24"/>
+          <w:szCs w:val="24"/>
+        </w:rPr>
+        <w:t>caseID_load</w:t>
+      </w:r>
+      <w:proofErr w:type="gramEnd"/>
+      <w:r>
+        <w:rPr>
+          <w:rFonts w:ascii="Times New Roman" w:eastAsia="Times New Roman" w:hAnsi="Times New Roman" w:cs="Times New Roman"/>
+          <w:sz w:val="24"/>
+          <w:szCs w:val="24"/>
+        </w:rPr>
+        <w:t>`</w:t>
+      </w:r>
+      <w:proofErr w:type="spellEnd"/>
+    </w:p>
+    <w:p>
+      <w:pPr>
+        <w:spacing w:after="0" w:line="240" w:lineRule="auto"/>
+        <w:rPr>
+          <w:rFonts w:ascii="Times New Roman" w:eastAsia="Times New Roman" w:hAnsi="Times New Roman" w:cs="Times New Roman"/>
+          <w:sz w:val="24"/>
+          <w:szCs w:val="24"/>
+        </w:rPr>
+      </w:pPr>
+      <w:r>
+        <w:rPr>
+          <w:rFonts w:ascii="Times New Roman" w:eastAsia="Times New Roman" w:hAnsi="Times New Roman" w:cs="Times New Roman"/>
+          <w:sz w:val="24"/>
+          <w:szCs w:val="24"/>
+        </w:rPr>
+        <w:t xml:space="preserve">    FOREIGN KEY (</w:t>
+      </w:r>
+      <w:proofErr w:type="spellStart"/>
+      <w:r>
+        <w:rPr>
+          <w:rFonts w:ascii="Times New Roman" w:eastAsia="Times New Roman" w:hAnsi="Times New Roman" w:cs="Times New Roman"/>
+          <w:sz w:val="24"/>
+          <w:szCs w:val="24"/>
+        </w:rPr>
+        <w:t>`</w:t>
+      </w:r>
+      <w:proofErr w:type="gramStart"/>
+      <w:r>
+        <w:rPr>
+          <w:rFonts w:ascii="Times New Roman" w:eastAsia="Times New Roman" w:hAnsi="Times New Roman" w:cs="Times New Roman"/>
+          <w:sz w:val="24"/>
+          <w:szCs w:val="24"/>
+        </w:rPr>
+        <w:t>caseID</w:t>
+      </w:r>
+      <w:proofErr w:type="spellEnd"/>
+      <w:proofErr w:type="gramEnd"/>
+      <w:r>
+        <w:rPr>
+          <w:rFonts w:ascii="Times New Roman" w:eastAsia="Times New Roman" w:hAnsi="Times New Roman" w:cs="Times New Roman"/>
+          <w:sz w:val="24"/>
+          <w:szCs w:val="24"/>
+        </w:rPr>
+        <w:t>`)</w:t>
+      </w:r>
+    </w:p>
+    <w:p>
+      <w:pPr>
+        <w:spacing w:after="0" w:line="240" w:lineRule="auto"/>
+        <w:rPr>
+          <w:rFonts w:ascii="Times New Roman" w:eastAsia="Times New Roman" w:hAnsi="Times New Roman" w:cs="Times New Roman"/>
+          <w:sz w:val="24"/>
+          <w:szCs w:val="24"/>
+        </w:rPr>
+      </w:pPr>
+      <w:r>
+        <w:rPr>
+          <w:rFonts w:ascii="Times New Roman" w:eastAsia="Times New Roman" w:hAnsi="Times New Roman" w:cs="Times New Roman"/>
+          <w:sz w:val="24"/>
+          <w:szCs w:val="24"/>
+        </w:rPr>
+        <w:t xml:space="preserve">    REFERENCES `</w:t>
+      </w:r>
+      <w:proofErr w:type="spellStart"/>
+      <w:r>
+        <w:rPr>
+          <w:rFonts w:ascii="Times New Roman" w:eastAsia="Times New Roman" w:hAnsi="Times New Roman" w:cs="Times New Roman"/>
+          <w:sz w:val="24"/>
+          <w:szCs w:val="24"/>
+        </w:rPr>
+        <w:t>power_system_database</w:t>
+      </w:r>
+      <w:proofErr w:type="gramStart"/>
+      <w:r>
+        <w:rPr>
+          <w:rFonts w:ascii="Times New Roman" w:eastAsia="Times New Roman" w:hAnsi="Times New Roman" w:cs="Times New Roman"/>
+          <w:sz w:val="24"/>
+          <w:szCs w:val="24"/>
+        </w:rPr>
+        <w:t>`</w:t>
+      </w:r>
+      <w:proofErr w:type="spellEnd"/>
+      <w:r>
+        <w:rPr>
+          <w:rFonts w:ascii="Times New Roman" w:eastAsia="Times New Roman" w:hAnsi="Times New Roman" w:cs="Times New Roman"/>
+          <w:sz w:val="24"/>
+          <w:szCs w:val="24"/>
+        </w:rPr>
+        <w:t>.</w:t>
+      </w:r>
+      <w:proofErr w:type="spellStart"/>
+      <w:proofErr w:type="gramEnd"/>
+      <w:r>
+        <w:rPr>
+          <w:rFonts w:ascii="Times New Roman" w:eastAsia="Times New Roman" w:hAnsi="Times New Roman" w:cs="Times New Roman"/>
+          <w:sz w:val="24"/>
+          <w:szCs w:val="24"/>
+        </w:rPr>
+        <w:t>`power_system_case</w:t>
+      </w:r>
+      <w:proofErr w:type="spellEnd"/>
+      <w:r>
+        <w:rPr>
+          <w:rFonts w:ascii="Times New Roman" w:eastAsia="Times New Roman" w:hAnsi="Times New Roman" w:cs="Times New Roman"/>
+          <w:sz w:val="24"/>
+          <w:szCs w:val="24"/>
+        </w:rPr>
+        <w:t>` (</w:t>
+      </w:r>
+      <w:proofErr w:type="spellStart"/>
+      <w:r>
+        <w:rPr>
+          <w:rFonts w:ascii="Times New Roman" w:eastAsia="Times New Roman" w:hAnsi="Times New Roman" w:cs="Times New Roman"/>
+          <w:sz w:val="24"/>
+          <w:szCs w:val="24"/>
+        </w:rPr>
+        <w:t>`ID</w:t>
+      </w:r>
+      <w:proofErr w:type="spellEnd"/>
+      <w:r>
+        <w:rPr>
+          <w:rFonts w:ascii="Times New Roman" w:eastAsia="Times New Roman" w:hAnsi="Times New Roman" w:cs="Times New Roman"/>
+          <w:sz w:val="24"/>
+          <w:szCs w:val="24"/>
+        </w:rPr>
+        <w:t>`)</w:t>
+      </w:r>
+    </w:p>
+    <w:p>
+      <w:pPr>
+        <w:spacing w:after="0" w:line="240" w:lineRule="auto"/>
+        <w:rPr>
+          <w:rFonts w:ascii="Times New Roman" w:eastAsia="Times New Roman" w:hAnsi="Times New Roman" w:cs="Times New Roman"/>
+          <w:sz w:val="24"/>
+          <w:szCs w:val="24"/>
+        </w:rPr>
+      </w:pPr>
+      <w:r>
+        <w:rPr>
+          <w:rFonts w:ascii="Times New Roman" w:eastAsia="Times New Roman" w:hAnsi="Times New Roman" w:cs="Times New Roman"/>
+          <w:sz w:val="24"/>
+          <w:szCs w:val="24"/>
+        </w:rPr>
+        <w:t xml:space="preserve">    ON </w:t>
+      </w:r>
+      <w:proofErr w:type="gramStart"/>
+      <w:r>
+        <w:rPr>
+          <w:rFonts w:ascii="Times New Roman" w:eastAsia="Times New Roman" w:hAnsi="Times New Roman" w:cs="Times New Roman"/>
+          <w:sz w:val="24"/>
+          <w:szCs w:val="24"/>
+        </w:rPr>
+        <w:t>DELETE</w:t>
+      </w:r>
+      <w:proofErr w:type="gramEnd"/>
+      <w:r>
+        <w:rPr>
+          <w:rFonts w:ascii="Times New Roman" w:eastAsia="Times New Roman" w:hAnsi="Times New Roman" w:cs="Times New Roman"/>
+          <w:sz w:val="24"/>
+          <w:szCs w:val="24"/>
+        </w:rPr>
+        <w:t xml:space="preserve"> CASCADE</w:t>
+      </w:r>
+    </w:p>
+    <w:p>
+      <w:pPr>
+        <w:spacing w:after="0" w:line="240" w:lineRule="auto"/>
+        <w:rPr>
+          <w:rFonts w:ascii="Times New Roman" w:eastAsia="Times New Roman" w:hAnsi="Times New Roman" w:cs="Times New Roman"/>
+          <w:sz w:val="24"/>
+          <w:szCs w:val="24"/>
+        </w:rPr>
+      </w:pPr>
+      <w:r>
+        <w:rPr>
+          <w:rFonts w:ascii="Times New Roman" w:eastAsia="Times New Roman" w:hAnsi="Times New Roman" w:cs="Times New Roman"/>
+          <w:sz w:val="24"/>
+          <w:szCs w:val="24"/>
+        </w:rPr>
+        <w:t xml:space="preserve">    ON UPDATE CASCADE,</w:t>
+      </w:r>
+    </w:p>
+    <w:p>
+      <w:pPr>
+        <w:spacing w:after="0" w:line="240" w:lineRule="auto"/>
+        <w:rPr>
+          <w:rFonts w:ascii="Times New Roman" w:eastAsia="Times New Roman" w:hAnsi="Times New Roman" w:cs="Times New Roman"/>
+          <w:sz w:val="24"/>
+          <w:szCs w:val="24"/>
+        </w:rPr>
+      </w:pPr>
+      <w:r>
+        <w:rPr>
+          <w:rFonts w:ascii="Times New Roman" w:eastAsia="Times New Roman" w:hAnsi="Times New Roman" w:cs="Times New Roman"/>
+          <w:sz w:val="24"/>
+          <w:szCs w:val="24"/>
+        </w:rPr>
+        <w:lastRenderedPageBreak/>
+        <w:t xml:space="preserve">  CONSTRAINT `</w:t>
+      </w:r>
+      <w:proofErr w:type="spellStart"/>
+      <w:proofErr w:type="gramStart"/>
+      <w:r>
+        <w:rPr>
+          <w:rFonts w:ascii="Times New Roman" w:eastAsia="Times New Roman" w:hAnsi="Times New Roman" w:cs="Times New Roman"/>
+          <w:sz w:val="24"/>
+          <w:szCs w:val="24"/>
+        </w:rPr>
+        <w:t>busCase_load</w:t>
+      </w:r>
+      <w:proofErr w:type="gramEnd"/>
+      <w:r>
+        <w:rPr>
+          <w:rFonts w:ascii="Times New Roman" w:eastAsia="Times New Roman" w:hAnsi="Times New Roman" w:cs="Times New Roman"/>
+          <w:sz w:val="24"/>
+          <w:szCs w:val="24"/>
+        </w:rPr>
+        <w:t>`</w:t>
+      </w:r>
+      <w:proofErr w:type="spellEnd"/>
+    </w:p>
+    <w:p>
+      <w:pPr>
+        <w:spacing w:after="0" w:line="240" w:lineRule="auto"/>
+        <w:rPr>
+          <w:rFonts w:ascii="Times New Roman" w:eastAsia="Times New Roman" w:hAnsi="Times New Roman" w:cs="Times New Roman"/>
+          <w:sz w:val="24"/>
+          <w:szCs w:val="24"/>
+        </w:rPr>
+      </w:pPr>
+      <w:r>
+        <w:rPr>
+          <w:rFonts w:ascii="Times New Roman" w:eastAsia="Times New Roman" w:hAnsi="Times New Roman" w:cs="Times New Roman"/>
+          <w:sz w:val="24"/>
+          <w:szCs w:val="24"/>
+        </w:rPr>
+        <w:t xml:space="preserve">    FOREIGN KEY (</w:t>
+      </w:r>
+      <w:proofErr w:type="spellStart"/>
+      <w:r>
+        <w:rPr>
+          <w:rFonts w:ascii="Times New Roman" w:eastAsia="Times New Roman" w:hAnsi="Times New Roman" w:cs="Times New Roman"/>
+          <w:sz w:val="24"/>
+          <w:szCs w:val="24"/>
+        </w:rPr>
+        <w:t>`</w:t>
+      </w:r>
+      <w:proofErr w:type="gramStart"/>
+      <w:r>
+        <w:rPr>
+          <w:rFonts w:ascii="Times New Roman" w:eastAsia="Times New Roman" w:hAnsi="Times New Roman" w:cs="Times New Roman"/>
+          <w:sz w:val="24"/>
+          <w:szCs w:val="24"/>
+        </w:rPr>
+        <w:t>busID</w:t>
+      </w:r>
+      <w:proofErr w:type="spellEnd"/>
+      <w:proofErr w:type="gramEnd"/>
+      <w:r>
+        <w:rPr>
+          <w:rFonts w:ascii="Times New Roman" w:eastAsia="Times New Roman" w:hAnsi="Times New Roman" w:cs="Times New Roman"/>
+          <w:sz w:val="24"/>
+          <w:szCs w:val="24"/>
+        </w:rPr>
+        <w:t>`)</w:t>
+      </w:r>
+    </w:p>
+    <w:p>
+      <w:pPr>
+        <w:spacing w:after="0" w:line="240" w:lineRule="auto"/>
+        <w:rPr>
+          <w:rFonts w:ascii="Times New Roman" w:eastAsia="Times New Roman" w:hAnsi="Times New Roman" w:cs="Times New Roman"/>
+          <w:sz w:val="24"/>
+          <w:szCs w:val="24"/>
+        </w:rPr>
+      </w:pPr>
+      <w:r>
+        <w:rPr>
+          <w:rFonts w:ascii="Times New Roman" w:eastAsia="Times New Roman" w:hAnsi="Times New Roman" w:cs="Times New Roman"/>
+          <w:sz w:val="24"/>
+          <w:szCs w:val="24"/>
+        </w:rPr>
+        <w:t xml:space="preserve">    REFERENCES `</w:t>
+      </w:r>
+      <w:proofErr w:type="spellStart"/>
+      <w:r>
+        <w:rPr>
+          <w:rFonts w:ascii="Times New Roman" w:eastAsia="Times New Roman" w:hAnsi="Times New Roman" w:cs="Times New Roman"/>
+          <w:sz w:val="24"/>
+          <w:szCs w:val="24"/>
+        </w:rPr>
+        <w:t>power_system_database</w:t>
+      </w:r>
+      <w:proofErr w:type="gramStart"/>
+      <w:r>
+        <w:rPr>
+          <w:rFonts w:ascii="Times New Roman" w:eastAsia="Times New Roman" w:hAnsi="Times New Roman" w:cs="Times New Roman"/>
+          <w:sz w:val="24"/>
+          <w:szCs w:val="24"/>
+        </w:rPr>
+        <w:t>`</w:t>
+      </w:r>
+      <w:proofErr w:type="spellEnd"/>
+      <w:r>
+        <w:rPr>
+          <w:rFonts w:ascii="Times New Roman" w:eastAsia="Times New Roman" w:hAnsi="Times New Roman" w:cs="Times New Roman"/>
+          <w:sz w:val="24"/>
+          <w:szCs w:val="24"/>
+        </w:rPr>
+        <w:t>.</w:t>
+      </w:r>
+      <w:proofErr w:type="spellStart"/>
+      <w:proofErr w:type="gramEnd"/>
+      <w:r>
+        <w:rPr>
+          <w:rFonts w:ascii="Times New Roman" w:eastAsia="Times New Roman" w:hAnsi="Times New Roman" w:cs="Times New Roman"/>
+          <w:sz w:val="24"/>
+          <w:szCs w:val="24"/>
+        </w:rPr>
+        <w:t>`bus</w:t>
+      </w:r>
+      <w:proofErr w:type="spellEnd"/>
+      <w:r>
+        <w:rPr>
+          <w:rFonts w:ascii="Times New Roman" w:eastAsia="Times New Roman" w:hAnsi="Times New Roman" w:cs="Times New Roman"/>
+          <w:sz w:val="24"/>
+          <w:szCs w:val="24"/>
+        </w:rPr>
+        <w:t>` (</w:t>
+      </w:r>
+      <w:proofErr w:type="spellStart"/>
+      <w:r>
+        <w:rPr>
+          <w:rFonts w:ascii="Times New Roman" w:eastAsia="Times New Roman" w:hAnsi="Times New Roman" w:cs="Times New Roman"/>
+          <w:sz w:val="24"/>
+          <w:szCs w:val="24"/>
+        </w:rPr>
+        <w:t>`Bus</w:t>
+      </w:r>
+      <w:proofErr w:type="spellEnd"/>
+      <w:r>
+        <w:rPr>
+          <w:rFonts w:ascii="Times New Roman" w:eastAsia="Times New Roman" w:hAnsi="Times New Roman" w:cs="Times New Roman"/>
+          <w:sz w:val="24"/>
+          <w:szCs w:val="24"/>
+        </w:rPr>
+        <w:t xml:space="preserve"> </w:t>
+      </w:r>
+      <w:proofErr w:type="spellStart"/>
+      <w:r>
+        <w:rPr>
+          <w:rFonts w:ascii="Times New Roman" w:eastAsia="Times New Roman" w:hAnsi="Times New Roman" w:cs="Times New Roman"/>
+          <w:sz w:val="24"/>
+          <w:szCs w:val="24"/>
+        </w:rPr>
+        <w:t>Number`</w:t>
+      </w:r>
+      <w:proofErr w:type="spellEnd"/>
+      <w:r>
+        <w:rPr>
+          <w:rFonts w:ascii="Times New Roman" w:eastAsia="Times New Roman" w:hAnsi="Times New Roman" w:cs="Times New Roman"/>
+          <w:sz w:val="24"/>
+          <w:szCs w:val="24"/>
+        </w:rPr>
+        <w:t>)</w:t>
+      </w:r>
+    </w:p>
+    <w:p>
+      <w:pPr>
+        <w:spacing w:after="0" w:line="240" w:lineRule="auto"/>
+        <w:rPr>
+          <w:rFonts w:ascii="Times New Roman" w:eastAsia="Times New Roman" w:hAnsi="Times New Roman" w:cs="Times New Roman"/>
+          <w:sz w:val="24"/>
+          <w:szCs w:val="24"/>
+        </w:rPr>
+      </w:pPr>
+      <w:r>
+        <w:rPr>
+          <w:rFonts w:ascii="Times New Roman" w:eastAsia="Times New Roman" w:hAnsi="Times New Roman" w:cs="Times New Roman"/>
+          <w:sz w:val="24"/>
+          <w:szCs w:val="24"/>
+        </w:rPr>
+        <w:t xml:space="preserve">    ON </w:t>
+      </w:r>
+      <w:proofErr w:type="gramStart"/>
+      <w:r>
+        <w:rPr>
+          <w:rFonts w:ascii="Times New Roman" w:eastAsia="Times New Roman" w:hAnsi="Times New Roman" w:cs="Times New Roman"/>
+          <w:sz w:val="24"/>
+          <w:szCs w:val="24"/>
+        </w:rPr>
+        <w:t>DELETE</w:t>
+      </w:r>
+      <w:proofErr w:type="gramEnd"/>
+      <w:r>
+        <w:rPr>
+          <w:rFonts w:ascii="Times New Roman" w:eastAsia="Times New Roman" w:hAnsi="Times New Roman" w:cs="Times New Roman"/>
+          <w:sz w:val="24"/>
+          <w:szCs w:val="24"/>
+        </w:rPr>
+        <w:t xml:space="preserve"> CASCADE</w:t>
+      </w:r>
+    </w:p>
+    <w:p>
+      <w:pPr>
+        <w:spacing w:after="0" w:line="240" w:lineRule="auto"/>
+        <w:rPr>
+          <w:rFonts w:ascii="Times New Roman" w:eastAsia="Times New Roman" w:hAnsi="Times New Roman" w:cs="Times New Roman"/>
+          <w:sz w:val="24"/>
+          <w:szCs w:val="24"/>
+        </w:rPr>
+      </w:pPr>
+      <w:r>
+        <w:rPr>
+          <w:rFonts w:ascii="Times New Roman" w:eastAsia="Times New Roman" w:hAnsi="Times New Roman" w:cs="Times New Roman"/>
+          <w:sz w:val="24"/>
+          <w:szCs w:val="24"/>
+        </w:rPr>
+        <w:t xml:space="preserve">    </w:t>
+      </w:r>
+      <w:proofErr w:type="gramStart"/>
+      <w:r>
+        <w:rPr>
+          <w:rFonts w:ascii="Times New Roman" w:eastAsia="Times New Roman" w:hAnsi="Times New Roman" w:cs="Times New Roman"/>
+          <w:sz w:val="24"/>
+          <w:szCs w:val="24"/>
+        </w:rPr>
+        <w:t>ON UPDATE CASCADE)</w:t>
+      </w:r>
+      <w:proofErr w:type="gramEnd"/>
+      <w:r>
+        <w:rPr>
+          <w:rFonts w:ascii="Times New Roman" w:eastAsia="Times New Roman" w:hAnsi="Times New Roman" w:cs="Times New Roman"/>
+          <w:sz w:val="24"/>
+          <w:szCs w:val="24"/>
+        </w:rPr>
+        <w:t>;</w:t>
+      </w:r>
+    </w:p>
+    <w:p>
+      <w:pPr>
+        <w:spacing w:after="0" w:line="240" w:lineRule="auto"/>
+        <w:rPr>
+          <w:rFonts w:ascii="Times New Roman" w:eastAsia="Times New Roman" w:hAnsi="Times New Roman" w:cs="Times New Roman"/>
+          <w:sz w:val="24"/>
+          <w:szCs w:val="24"/>
+        </w:rPr>
+      </w:pPr>
+    </w:p>
+    <w:p>
+      <w:pPr>
+        <w:spacing w:after="0" w:line="240" w:lineRule="auto"/>
         <w:jc w:val="both"/>
         <w:rPr>
           <w:rFonts w:ascii="Times New Roman" w:eastAsia="Times New Roman" w:hAnsi="Times New Roman" w:cs="Times New Roman"/>
@@ -15868,6 +17245,34 @@
     </w:p>
     <w:p>
       <w:pPr>
+        <w:spacing w:after="240" w:line="240" w:lineRule="auto"/>
+        <w:rPr>
+          <w:rFonts w:ascii="Times New Roman" w:eastAsia="Times New Roman" w:hAnsi="Times New Roman" w:cs="Times New Roman"/>
+          <w:sz w:val="24"/>
+          <w:szCs w:val="24"/>
+        </w:rPr>
+      </w:pPr>
+      <w:r>
+        <w:rPr>
+          <w:rFonts w:ascii="Times New Roman" w:eastAsia="Times New Roman" w:hAnsi="Times New Roman" w:cs="Times New Roman"/>
+          <w:sz w:val="24"/>
+          <w:szCs w:val="24"/>
+        </w:rPr>
+        <w:t xml:space="preserve">Não entendi a necessidade desta tabela, sendo que já existe a de cima. </w:t>
+      </w:r>
+    </w:p>
+    <w:p>
+      <w:pPr>
+        <w:spacing w:after="240" w:line="240" w:lineRule="auto"/>
+        <w:rPr>
+          <w:rFonts w:ascii="Times New Roman" w:eastAsia="Times New Roman" w:hAnsi="Times New Roman" w:cs="Times New Roman"/>
+          <w:sz w:val="24"/>
+          <w:szCs w:val="24"/>
+        </w:rPr>
+      </w:pPr>
+    </w:p>
+    <w:p>
+      <w:pPr>
         <w:spacing w:after="0" w:line="240" w:lineRule="auto"/>
         <w:jc w:val="both"/>
         <w:rPr>
@@ -16094,6 +17499,26 @@
     <w:p>
       <w:pPr>
         <w:spacing w:after="0" w:line="240" w:lineRule="auto"/>
+        <w:rPr>
+          <w:rFonts w:ascii="Times New Roman" w:eastAsia="Times New Roman" w:hAnsi="Times New Roman" w:cs="Times New Roman"/>
+          <w:sz w:val="24"/>
+          <w:szCs w:val="24"/>
+        </w:rPr>
+      </w:pPr>
+    </w:p>
+    <w:p>
+      <w:pPr>
+        <w:spacing w:after="0" w:line="240" w:lineRule="auto"/>
+        <w:rPr>
+          <w:rFonts w:ascii="Times New Roman" w:eastAsia="Times New Roman" w:hAnsi="Times New Roman" w:cs="Times New Roman"/>
+          <w:sz w:val="24"/>
+          <w:szCs w:val="24"/>
+        </w:rPr>
+      </w:pPr>
+    </w:p>
+    <w:p>
+      <w:pPr>
+        <w:spacing w:after="0" w:line="240" w:lineRule="auto"/>
         <w:jc w:val="both"/>
         <w:rPr>
           <w:rFonts w:ascii="Times New Roman" w:eastAsia="Times New Roman" w:hAnsi="Times New Roman" w:cs="Times New Roman"/>
@@ -16397,17 +17822,582 @@
           <w:sz w:val="18"/>
           <w:szCs w:val="18"/>
         </w:rPr>
-        <w:t xml:space="preserve">Um elemento shunt é um elemento em derivação com terra, é univocamente determinada pela barra que está conectado: possui características descritas pela potência ativa ou reativa </w:t>
-      </w:r>
-      <w:r>
-        <w:rPr>
-          <w:rFonts w:ascii="Arial" w:eastAsia="Times New Roman" w:hAnsi="Arial" w:cs="Arial"/>
+        <w:t xml:space="preserve">Um elemento shunt é um elemento em derivação com terra, é univocamente determinada pela barra que está conectado: possui características descritas pela potência ativa ou reativa em cada fase, e suas características de condutância, susceptância. Existe a possibilidade de existir, além disso, uma descrição importante. </w:t>
+      </w:r>
+    </w:p>
+    <w:p>
+      <w:pPr>
+        <w:spacing w:after="0" w:line="240" w:lineRule="auto"/>
+        <w:rPr>
+          <w:rFonts w:ascii="Times New Roman" w:eastAsia="Times New Roman" w:hAnsi="Times New Roman" w:cs="Times New Roman"/>
+          <w:sz w:val="24"/>
+          <w:szCs w:val="24"/>
+        </w:rPr>
+      </w:pPr>
+    </w:p>
+    <w:p>
+      <w:pPr>
+        <w:spacing w:after="0" w:line="240" w:lineRule="auto"/>
+        <w:jc w:val="both"/>
+        <w:rPr>
+          <w:rFonts w:ascii="Times New Roman" w:eastAsia="Times New Roman" w:hAnsi="Times New Roman" w:cs="Times New Roman"/>
+          <w:sz w:val="24"/>
+          <w:szCs w:val="24"/>
+        </w:rPr>
+      </w:pPr>
+      <w:r>
+        <w:rPr>
+          <w:rFonts w:ascii="Arial" w:eastAsia="Times New Roman" w:hAnsi="Arial" w:cs="Arial"/>
+          <w:b/>
+          <w:bCs/>
+          <w:color w:val="000000"/>
+          <w:sz w:val="18"/>
+          <w:szCs w:val="18"/>
+        </w:rPr>
+        <w:t>(21)</w:t>
+      </w:r>
+    </w:p>
+    <w:p>
+      <w:pPr>
+        <w:spacing w:after="0" w:line="240" w:lineRule="auto"/>
+        <w:jc w:val="both"/>
+        <w:rPr>
+          <w:rFonts w:ascii="Times New Roman" w:eastAsia="Times New Roman" w:hAnsi="Times New Roman" w:cs="Times New Roman"/>
+          <w:sz w:val="24"/>
+          <w:szCs w:val="24"/>
+        </w:rPr>
+      </w:pPr>
+      <w:r>
+        <w:rPr>
+          <w:rFonts w:ascii="Arial" w:eastAsia="Times New Roman" w:hAnsi="Arial" w:cs="Arial"/>
+          <w:b/>
+          <w:bCs/>
+          <w:color w:val="000000"/>
+          <w:sz w:val="18"/>
+          <w:szCs w:val="18"/>
+        </w:rPr>
+        <w:t xml:space="preserve">Nome da relação: </w:t>
+      </w:r>
+      <w:r>
+        <w:rPr>
+          <w:rFonts w:ascii="Arial" w:eastAsia="Times New Roman" w:hAnsi="Arial" w:cs="Arial"/>
+          <w:color w:val="000000"/>
+          <w:sz w:val="18"/>
+          <w:szCs w:val="18"/>
+        </w:rPr>
+        <w:t>transformador em fase ou defasador</w:t>
+      </w:r>
+    </w:p>
+    <w:p>
+      <w:pPr>
+        <w:spacing w:after="0" w:line="240" w:lineRule="auto"/>
+        <w:jc w:val="both"/>
+        <w:rPr>
+          <w:rFonts w:ascii="Times New Roman" w:eastAsia="Times New Roman" w:hAnsi="Times New Roman" w:cs="Times New Roman"/>
+          <w:sz w:val="24"/>
+          <w:szCs w:val="24"/>
+        </w:rPr>
+      </w:pPr>
+      <w:r>
+        <w:rPr>
+          <w:rFonts w:ascii="Arial" w:eastAsia="Times New Roman" w:hAnsi="Arial" w:cs="Arial"/>
+          <w:b/>
+          <w:bCs/>
+          <w:color w:val="000000"/>
+          <w:sz w:val="18"/>
+          <w:szCs w:val="18"/>
+        </w:rPr>
+        <w:t xml:space="preserve">Chave primária: </w:t>
+      </w:r>
+      <w:r>
+        <w:rPr>
+          <w:rFonts w:ascii="Arial" w:eastAsia="Times New Roman" w:hAnsi="Arial" w:cs="Arial"/>
+          <w:color w:val="000000"/>
+          <w:sz w:val="18"/>
+          <w:szCs w:val="18"/>
+        </w:rPr>
+        <w:t>ID do ramo (chave estrangeira), e</w:t>
+      </w:r>
+      <w:proofErr w:type="gramStart"/>
+      <w:r>
+        <w:rPr>
+          <w:rFonts w:ascii="Arial" w:eastAsia="Times New Roman" w:hAnsi="Arial" w:cs="Arial"/>
+          <w:color w:val="000000"/>
+          <w:sz w:val="18"/>
+          <w:szCs w:val="18"/>
+        </w:rPr>
+        <w:t xml:space="preserve">  </w:t>
+      </w:r>
+      <w:proofErr w:type="gramEnd"/>
+      <w:r>
+        <w:rPr>
+          <w:rFonts w:ascii="Arial" w:eastAsia="Times New Roman" w:hAnsi="Arial" w:cs="Arial"/>
+          <w:color w:val="000000"/>
+          <w:sz w:val="18"/>
+          <w:szCs w:val="18"/>
+        </w:rPr>
+        <w:t xml:space="preserve">ID do caso base (chave estrangeira). </w:t>
+      </w:r>
+    </w:p>
+    <w:p>
+      <w:pPr>
+        <w:spacing w:after="0" w:line="240" w:lineRule="auto"/>
+        <w:jc w:val="both"/>
+        <w:rPr>
+          <w:rFonts w:ascii="Times New Roman" w:eastAsia="Times New Roman" w:hAnsi="Times New Roman" w:cs="Times New Roman"/>
+          <w:sz w:val="24"/>
+          <w:szCs w:val="24"/>
+        </w:rPr>
+      </w:pPr>
+      <w:r>
+        <w:rPr>
+          <w:rFonts w:ascii="Arial" w:eastAsia="Times New Roman" w:hAnsi="Arial" w:cs="Arial"/>
+          <w:b/>
+          <w:bCs/>
+          <w:color w:val="000000"/>
+          <w:sz w:val="18"/>
+          <w:szCs w:val="18"/>
+        </w:rPr>
+        <w:t xml:space="preserve">Atributos: </w:t>
+      </w:r>
+      <w:r>
+        <w:rPr>
+          <w:rFonts w:ascii="Arial" w:eastAsia="Times New Roman" w:hAnsi="Arial" w:cs="Arial"/>
+          <w:color w:val="000000"/>
+          <w:sz w:val="18"/>
+          <w:szCs w:val="18"/>
+        </w:rPr>
+        <w:t xml:space="preserve">Número sequencial, descrição, relação de transformação, ângulo de fase final, tensão em alta, tensão em baixa, limite mínimo de tensão, limite máximo de tensão, limite mínimo de potência, limite máximo de potência, </w:t>
+      </w:r>
+      <w:proofErr w:type="spellStart"/>
+      <w:r>
+        <w:rPr>
+          <w:rFonts w:ascii="Arial" w:eastAsia="Times New Roman" w:hAnsi="Arial" w:cs="Arial"/>
+          <w:color w:val="000000"/>
+          <w:sz w:val="18"/>
+          <w:szCs w:val="18"/>
+        </w:rPr>
+        <w:t>step</w:t>
+      </w:r>
+      <w:proofErr w:type="spellEnd"/>
+      <w:r>
+        <w:rPr>
+          <w:rFonts w:ascii="Arial" w:eastAsia="Times New Roman" w:hAnsi="Arial" w:cs="Arial"/>
+          <w:color w:val="000000"/>
+          <w:sz w:val="18"/>
+          <w:szCs w:val="18"/>
+        </w:rPr>
+        <w:t>, % R, % X, potência, limite máximo de potência, limite mínimo de potência, defasagem mínimo, ângulo de defasagem máximo.</w:t>
+      </w:r>
+    </w:p>
+    <w:p>
+      <w:pPr>
+        <w:spacing w:after="0" w:line="240" w:lineRule="auto"/>
+        <w:rPr>
+          <w:rFonts w:ascii="Times New Roman" w:eastAsia="Times New Roman" w:hAnsi="Times New Roman" w:cs="Times New Roman"/>
+          <w:sz w:val="24"/>
+          <w:szCs w:val="24"/>
+        </w:rPr>
+      </w:pPr>
+      <w:r>
+        <w:rPr>
+          <w:rFonts w:ascii="Arial" w:eastAsia="Times New Roman" w:hAnsi="Arial" w:cs="Arial"/>
+          <w:b/>
+          <w:bCs/>
+          <w:color w:val="000000"/>
+          <w:sz w:val="18"/>
+          <w:szCs w:val="18"/>
+        </w:rPr>
+        <w:t xml:space="preserve">Referência: </w:t>
+      </w:r>
+      <w:r>
+        <w:rPr>
+          <w:rFonts w:ascii="Arial" w:eastAsia="Times New Roman" w:hAnsi="Arial" w:cs="Arial"/>
+          <w:color w:val="000000"/>
+          <w:sz w:val="18"/>
+          <w:szCs w:val="18"/>
+        </w:rPr>
+        <w:t>Tabela II (</w:t>
+      </w:r>
+      <w:proofErr w:type="spellStart"/>
+      <w:r>
+        <w:rPr>
+          <w:rFonts w:ascii="Arial" w:eastAsia="Times New Roman" w:hAnsi="Arial" w:cs="Arial"/>
+          <w:color w:val="000000"/>
+          <w:sz w:val="18"/>
+          <w:szCs w:val="18"/>
+        </w:rPr>
+        <w:t>pag</w:t>
+      </w:r>
+      <w:proofErr w:type="spellEnd"/>
+      <w:r>
+        <w:rPr>
+          <w:rFonts w:ascii="Arial" w:eastAsia="Times New Roman" w:hAnsi="Arial" w:cs="Arial"/>
+          <w:color w:val="000000"/>
+          <w:sz w:val="18"/>
+          <w:szCs w:val="18"/>
+        </w:rPr>
+        <w:t xml:space="preserve"> </w:t>
+      </w:r>
+      <w:proofErr w:type="gramStart"/>
+      <w:r>
+        <w:rPr>
+          <w:rFonts w:ascii="Arial" w:eastAsia="Times New Roman" w:hAnsi="Arial" w:cs="Arial"/>
+          <w:color w:val="000000"/>
+          <w:sz w:val="18"/>
+          <w:szCs w:val="18"/>
+        </w:rPr>
+        <w:t>7</w:t>
+      </w:r>
+      <w:proofErr w:type="gramEnd"/>
+      <w:r>
+        <w:rPr>
+          <w:rFonts w:ascii="Arial" w:eastAsia="Times New Roman" w:hAnsi="Arial" w:cs="Arial"/>
+          <w:color w:val="000000"/>
+          <w:sz w:val="18"/>
+          <w:szCs w:val="18"/>
+        </w:rPr>
+        <w:t xml:space="preserve">) [1] e </w:t>
+      </w:r>
+      <w:proofErr w:type="spellStart"/>
+      <w:r>
+        <w:rPr>
+          <w:rFonts w:ascii="Arial" w:eastAsia="Times New Roman" w:hAnsi="Arial" w:cs="Arial"/>
+          <w:color w:val="000000"/>
+          <w:sz w:val="18"/>
+          <w:szCs w:val="18"/>
+        </w:rPr>
+        <w:t>Transformer</w:t>
+      </w:r>
+      <w:proofErr w:type="spellEnd"/>
+      <w:r>
+        <w:rPr>
+          <w:rFonts w:ascii="Arial" w:eastAsia="Times New Roman" w:hAnsi="Arial" w:cs="Arial"/>
+          <w:color w:val="000000"/>
+          <w:sz w:val="18"/>
+          <w:szCs w:val="18"/>
+        </w:rPr>
+        <w:t xml:space="preserve"> Data [2]</w:t>
+      </w:r>
+    </w:p>
+    <w:p>
+      <w:pPr>
+        <w:spacing w:after="0" w:line="240" w:lineRule="auto"/>
+        <w:jc w:val="both"/>
+        <w:rPr>
+          <w:rFonts w:ascii="Times New Roman" w:eastAsia="Times New Roman" w:hAnsi="Times New Roman" w:cs="Times New Roman"/>
+          <w:sz w:val="24"/>
+          <w:szCs w:val="24"/>
+        </w:rPr>
+      </w:pPr>
+      <w:r>
+        <w:rPr>
+          <w:rFonts w:ascii="Arial" w:eastAsia="Times New Roman" w:hAnsi="Arial" w:cs="Arial"/>
+          <w:b/>
+          <w:bCs/>
+          <w:color w:val="000000"/>
+          <w:sz w:val="18"/>
+          <w:szCs w:val="18"/>
+        </w:rPr>
+        <w:t xml:space="preserve">Texto explicativo: </w:t>
+      </w:r>
+      <w:r>
+        <w:rPr>
+          <w:rFonts w:ascii="Arial" w:eastAsia="Times New Roman" w:hAnsi="Arial" w:cs="Arial"/>
+          <w:color w:val="000000"/>
+          <w:sz w:val="18"/>
+          <w:szCs w:val="18"/>
+        </w:rPr>
+        <w:t xml:space="preserve">Transformadores têm a propriedade de controlar determinadas variáveis do sistema elétrico de potência. Ele pode ser modelado como sendo um “tipo” de ramo, ou seja, </w:t>
+      </w:r>
+      <w:proofErr w:type="gramStart"/>
+      <w:r>
+        <w:rPr>
+          <w:rFonts w:ascii="Arial" w:eastAsia="Times New Roman" w:hAnsi="Arial" w:cs="Arial"/>
+          <w:color w:val="000000"/>
+          <w:sz w:val="18"/>
+          <w:szCs w:val="18"/>
+        </w:rPr>
+        <w:t>possui</w:t>
+      </w:r>
+      <w:proofErr w:type="gramEnd"/>
+      <w:r>
+        <w:rPr>
+          <w:rFonts w:ascii="Arial" w:eastAsia="Times New Roman" w:hAnsi="Arial" w:cs="Arial"/>
+          <w:color w:val="000000"/>
+          <w:sz w:val="18"/>
+          <w:szCs w:val="18"/>
+        </w:rPr>
+        <w:t xml:space="preserve"> dois nós associados, e por tanto, possui chave estrangeira primária sendo ID do ramo, além do ID do caso base. </w:t>
+      </w:r>
+    </w:p>
+    <w:p>
+      <w:pPr>
+        <w:spacing w:after="240" w:line="240" w:lineRule="auto"/>
+        <w:rPr>
+          <w:rFonts w:ascii="Times New Roman" w:eastAsia="Times New Roman" w:hAnsi="Times New Roman" w:cs="Times New Roman"/>
+          <w:sz w:val="24"/>
+          <w:szCs w:val="24"/>
+        </w:rPr>
+      </w:pPr>
+    </w:p>
+    <w:p>
+      <w:pPr>
+        <w:spacing w:after="0" w:line="240" w:lineRule="auto"/>
+        <w:jc w:val="both"/>
+        <w:rPr>
+          <w:rFonts w:ascii="Times New Roman" w:eastAsia="Times New Roman" w:hAnsi="Times New Roman" w:cs="Times New Roman"/>
+          <w:sz w:val="24"/>
+          <w:szCs w:val="24"/>
+        </w:rPr>
+      </w:pPr>
+      <w:r>
+        <w:rPr>
+          <w:rFonts w:ascii="Arial" w:eastAsia="Times New Roman" w:hAnsi="Arial" w:cs="Arial"/>
+          <w:b/>
+          <w:bCs/>
+          <w:color w:val="000000"/>
+          <w:sz w:val="18"/>
+          <w:szCs w:val="18"/>
+        </w:rPr>
+        <w:t>(22)</w:t>
+      </w:r>
+    </w:p>
+    <w:p>
+      <w:pPr>
+        <w:spacing w:after="0" w:line="240" w:lineRule="auto"/>
+        <w:jc w:val="both"/>
+        <w:rPr>
+          <w:rFonts w:ascii="Times New Roman" w:eastAsia="Times New Roman" w:hAnsi="Times New Roman" w:cs="Times New Roman"/>
+          <w:sz w:val="24"/>
+          <w:szCs w:val="24"/>
+        </w:rPr>
+      </w:pPr>
+      <w:r>
+        <w:rPr>
+          <w:rFonts w:ascii="Arial" w:eastAsia="Times New Roman" w:hAnsi="Arial" w:cs="Arial"/>
+          <w:b/>
+          <w:bCs/>
+          <w:color w:val="000000"/>
+          <w:sz w:val="18"/>
+          <w:szCs w:val="18"/>
+        </w:rPr>
+        <w:t xml:space="preserve">Nome da relação: </w:t>
+      </w:r>
+      <w:r>
+        <w:rPr>
+          <w:rFonts w:ascii="Arial" w:eastAsia="Times New Roman" w:hAnsi="Arial" w:cs="Arial"/>
+          <w:color w:val="000000"/>
+          <w:sz w:val="18"/>
+          <w:szCs w:val="18"/>
+        </w:rPr>
+        <w:t xml:space="preserve">Relação de controle </w:t>
+      </w:r>
+      <w:proofErr w:type="gramStart"/>
+      <w:r>
+        <w:rPr>
+          <w:rFonts w:ascii="Arial" w:eastAsia="Times New Roman" w:hAnsi="Arial" w:cs="Arial"/>
+          <w:color w:val="000000"/>
+          <w:sz w:val="18"/>
+          <w:szCs w:val="18"/>
+        </w:rPr>
+        <w:t xml:space="preserve">barra </w:t>
+      </w:r>
+      <w:proofErr w:type="spellStart"/>
+      <w:r>
+        <w:rPr>
+          <w:rFonts w:ascii="Arial" w:eastAsia="Times New Roman" w:hAnsi="Arial" w:cs="Arial"/>
+          <w:color w:val="000000"/>
+          <w:sz w:val="18"/>
+          <w:szCs w:val="18"/>
+        </w:rPr>
+        <w:t>barra</w:t>
+      </w:r>
+      <w:proofErr w:type="spellEnd"/>
+      <w:proofErr w:type="gramEnd"/>
+    </w:p>
+    <w:p>
+      <w:pPr>
+        <w:spacing w:after="0" w:line="240" w:lineRule="auto"/>
+        <w:jc w:val="both"/>
+        <w:rPr>
+          <w:rFonts w:ascii="Times New Roman" w:eastAsia="Times New Roman" w:hAnsi="Times New Roman" w:cs="Times New Roman"/>
+          <w:sz w:val="24"/>
+          <w:szCs w:val="24"/>
+        </w:rPr>
+      </w:pPr>
+      <w:r>
+        <w:rPr>
+          <w:rFonts w:ascii="Arial" w:eastAsia="Times New Roman" w:hAnsi="Arial" w:cs="Arial"/>
+          <w:b/>
+          <w:bCs/>
+          <w:color w:val="000000"/>
+          <w:sz w:val="18"/>
+          <w:szCs w:val="18"/>
+        </w:rPr>
+        <w:t xml:space="preserve">Chave primária: </w:t>
+      </w:r>
+      <w:r>
+        <w:rPr>
+          <w:rFonts w:ascii="Arial" w:eastAsia="Times New Roman" w:hAnsi="Arial" w:cs="Arial"/>
+          <w:color w:val="000000"/>
+          <w:sz w:val="18"/>
+          <w:szCs w:val="18"/>
+        </w:rPr>
+        <w:t>ID da barra (chave estrangeira), e</w:t>
+      </w:r>
+      <w:proofErr w:type="gramStart"/>
+      <w:r>
+        <w:rPr>
+          <w:rFonts w:ascii="Arial" w:eastAsia="Times New Roman" w:hAnsi="Arial" w:cs="Arial"/>
+          <w:color w:val="000000"/>
+          <w:sz w:val="18"/>
+          <w:szCs w:val="18"/>
+        </w:rPr>
+        <w:t xml:space="preserve">  </w:t>
+      </w:r>
+      <w:proofErr w:type="gramEnd"/>
+      <w:r>
+        <w:rPr>
+          <w:rFonts w:ascii="Arial" w:eastAsia="Times New Roman" w:hAnsi="Arial" w:cs="Arial"/>
+          <w:color w:val="000000"/>
+          <w:sz w:val="18"/>
+          <w:szCs w:val="18"/>
+        </w:rPr>
+        <w:t>ID da barra controlada (chave estrangeira), ID do caso base (chave estrangeira).</w:t>
+      </w:r>
+    </w:p>
+    <w:p>
+      <w:pPr>
+        <w:spacing w:after="0" w:line="240" w:lineRule="auto"/>
+        <w:rPr>
+          <w:rFonts w:ascii="Times New Roman" w:eastAsia="Times New Roman" w:hAnsi="Times New Roman" w:cs="Times New Roman"/>
+          <w:sz w:val="24"/>
+          <w:szCs w:val="24"/>
+        </w:rPr>
+      </w:pPr>
+      <w:r>
+        <w:rPr>
+          <w:rFonts w:ascii="Arial" w:eastAsia="Times New Roman" w:hAnsi="Arial" w:cs="Arial"/>
+          <w:b/>
+          <w:bCs/>
+          <w:color w:val="000000"/>
+          <w:sz w:val="18"/>
+          <w:szCs w:val="18"/>
+        </w:rPr>
+        <w:t xml:space="preserve">Referência: </w:t>
+      </w:r>
+      <w:r>
+        <w:rPr>
+          <w:rFonts w:ascii="Arial" w:eastAsia="Times New Roman" w:hAnsi="Arial" w:cs="Arial"/>
+          <w:color w:val="000000"/>
+          <w:sz w:val="18"/>
+          <w:szCs w:val="18"/>
+        </w:rPr>
+        <w:t>atributo “Remote controle” da Tabela 3 (</w:t>
+      </w:r>
+      <w:proofErr w:type="spellStart"/>
+      <w:r>
+        <w:rPr>
+          <w:rFonts w:ascii="Arial" w:eastAsia="Times New Roman" w:hAnsi="Arial" w:cs="Arial"/>
+          <w:color w:val="000000"/>
+          <w:sz w:val="18"/>
+          <w:szCs w:val="18"/>
+        </w:rPr>
+        <w:t>pag</w:t>
+      </w:r>
+      <w:proofErr w:type="spellEnd"/>
+      <w:r>
+        <w:rPr>
+          <w:rFonts w:ascii="Arial" w:eastAsia="Times New Roman" w:hAnsi="Arial" w:cs="Arial"/>
+          <w:color w:val="000000"/>
+          <w:sz w:val="18"/>
+          <w:szCs w:val="18"/>
+        </w:rPr>
+        <w:t xml:space="preserve"> </w:t>
+      </w:r>
+      <w:proofErr w:type="gramStart"/>
+      <w:r>
+        <w:rPr>
+          <w:rFonts w:ascii="Arial" w:eastAsia="Times New Roman" w:hAnsi="Arial" w:cs="Arial"/>
+          <w:color w:val="000000"/>
+          <w:sz w:val="18"/>
+          <w:szCs w:val="18"/>
+        </w:rPr>
+        <w:t>3</w:t>
+      </w:r>
+      <w:proofErr w:type="gramEnd"/>
+      <w:r>
+        <w:rPr>
+          <w:rFonts w:ascii="Arial" w:eastAsia="Times New Roman" w:hAnsi="Arial" w:cs="Arial"/>
+          <w:color w:val="000000"/>
+          <w:sz w:val="18"/>
+          <w:szCs w:val="18"/>
+        </w:rPr>
+        <w:t>). [1]</w:t>
+      </w:r>
+    </w:p>
+    <w:p>
+      <w:pPr>
+        <w:spacing w:after="0" w:line="240" w:lineRule="auto"/>
+        <w:jc w:val="both"/>
+        <w:rPr>
+          <w:rFonts w:ascii="Times New Roman" w:eastAsia="Times New Roman" w:hAnsi="Times New Roman" w:cs="Times New Roman"/>
+          <w:sz w:val="24"/>
+          <w:szCs w:val="24"/>
+        </w:rPr>
+      </w:pPr>
+      <w:r>
+        <w:rPr>
+          <w:rFonts w:ascii="Arial" w:eastAsia="Times New Roman" w:hAnsi="Arial" w:cs="Arial"/>
+          <w:b/>
+          <w:bCs/>
           <w:color w:val="000000"/>
           <w:sz w:val="18"/>
           <w:szCs w:val="18"/>
         </w:rPr>
         <w:lastRenderedPageBreak/>
-        <w:t xml:space="preserve">em cada fase, e suas características de condutância, susceptância. Existe a possibilidade de existir, além disso, uma descrição importante. </w:t>
+        <w:t xml:space="preserve">Texto explicativo: </w:t>
+      </w:r>
+      <w:r>
+        <w:rPr>
+          <w:rFonts w:ascii="Arial" w:eastAsia="Times New Roman" w:hAnsi="Arial" w:cs="Arial"/>
+          <w:color w:val="000000"/>
+          <w:sz w:val="18"/>
+          <w:szCs w:val="18"/>
+        </w:rPr>
+        <w:t xml:space="preserve">O sexto registro da tabela 3, mostra que a barra 142 está controlando </w:t>
+      </w:r>
+      <w:proofErr w:type="gramStart"/>
+      <w:r>
+        <w:rPr>
+          <w:rFonts w:ascii="Arial" w:eastAsia="Times New Roman" w:hAnsi="Arial" w:cs="Arial"/>
+          <w:color w:val="000000"/>
+          <w:sz w:val="18"/>
+          <w:szCs w:val="18"/>
+        </w:rPr>
+        <w:t xml:space="preserve">a </w:t>
+      </w:r>
+      <w:proofErr w:type="spellStart"/>
+      <w:r>
+        <w:rPr>
+          <w:rFonts w:ascii="Arial" w:eastAsia="Times New Roman" w:hAnsi="Arial" w:cs="Arial"/>
+          <w:color w:val="000000"/>
+          <w:sz w:val="18"/>
+          <w:szCs w:val="18"/>
+        </w:rPr>
+        <w:t>a</w:t>
+      </w:r>
+      <w:proofErr w:type="spellEnd"/>
+      <w:proofErr w:type="gramEnd"/>
+      <w:r>
+        <w:rPr>
+          <w:rFonts w:ascii="Arial" w:eastAsia="Times New Roman" w:hAnsi="Arial" w:cs="Arial"/>
+          <w:color w:val="000000"/>
+          <w:sz w:val="18"/>
+          <w:szCs w:val="18"/>
+        </w:rPr>
+        <w:t xml:space="preserve"> magnitude de tensão na barra 143. Para que esta informação seja possível ser armazenada esta relação de controle foi criada. </w:t>
       </w:r>
     </w:p>
     <w:p>
@@ -16439,7 +18429,7 @@
           <w:sz w:val="18"/>
           <w:szCs w:val="18"/>
         </w:rPr>
-        <w:t>(21)</w:t>
+        <w:t>(23)</w:t>
       </w:r>
     </w:p>
     <w:p>
@@ -16470,7 +18460,7 @@
           <w:sz w:val="18"/>
           <w:szCs w:val="18"/>
         </w:rPr>
-        <w:t>transformador em fase ou defasador</w:t>
+        <w:t>Relação de controle ramo barra</w:t>
       </w:r>
     </w:p>
     <w:p>
@@ -16521,7 +18511,7 @@
           <w:sz w:val="18"/>
           <w:szCs w:val="18"/>
         </w:rPr>
-        <w:t xml:space="preserve">ID do caso base (chave estrangeira). </w:t>
+        <w:t>ID da barra controlada (chave estrangeira), ID do caso base (chave estrangeira).</w:t>
       </w:r>
     </w:p>
     <w:p>
@@ -16552,27 +18542,7 @@
           <w:sz w:val="18"/>
           <w:szCs w:val="18"/>
         </w:rPr>
-        <w:t xml:space="preserve">Número sequencial, descrição, relação de transformação, ângulo de fase final, tensão em alta, tensão em baixa, limite mínimo de tensão, limite máximo de tensão, limite mínimo de potência, limite máximo de potência, </w:t>
-      </w:r>
-      <w:proofErr w:type="spellStart"/>
-      <w:r>
-        <w:rPr>
-          <w:rFonts w:ascii="Arial" w:eastAsia="Times New Roman" w:hAnsi="Arial" w:cs="Arial"/>
-          <w:color w:val="000000"/>
-          <w:sz w:val="18"/>
-          <w:szCs w:val="18"/>
-        </w:rPr>
-        <w:t>step</w:t>
-      </w:r>
-      <w:proofErr w:type="spellEnd"/>
-      <w:r>
-        <w:rPr>
-          <w:rFonts w:ascii="Arial" w:eastAsia="Times New Roman" w:hAnsi="Arial" w:cs="Arial"/>
-          <w:color w:val="000000"/>
-          <w:sz w:val="18"/>
-          <w:szCs w:val="18"/>
-        </w:rPr>
-        <w:t>, % R, % X, potência, limite máximo de potência, limite mínimo de potência, defasagem mínimo, ângulo de defasagem máximo.</w:t>
+        <w:t>Lado</w:t>
       </w:r>
     </w:p>
     <w:p>
@@ -16602,7 +18572,27 @@
           <w:sz w:val="18"/>
           <w:szCs w:val="18"/>
         </w:rPr>
-        <w:t>Tabela II (</w:t>
+        <w:t>atributo “</w:t>
+      </w:r>
+      <w:proofErr w:type="spellStart"/>
+      <w:r>
+        <w:rPr>
+          <w:rFonts w:ascii="Arial" w:eastAsia="Times New Roman" w:hAnsi="Arial" w:cs="Arial"/>
+          <w:color w:val="000000"/>
+          <w:sz w:val="18"/>
+          <w:szCs w:val="18"/>
+        </w:rPr>
+        <w:t>Control</w:t>
+      </w:r>
+      <w:proofErr w:type="spellEnd"/>
+      <w:r>
+        <w:rPr>
+          <w:rFonts w:ascii="Arial" w:eastAsia="Times New Roman" w:hAnsi="Arial" w:cs="Arial"/>
+          <w:color w:val="000000"/>
+          <w:sz w:val="18"/>
+          <w:szCs w:val="18"/>
+        </w:rPr>
+        <w:t xml:space="preserve"> Bus” da Tabela 5 (</w:t>
       </w:r>
       <w:proofErr w:type="spellStart"/>
       <w:r>
@@ -16632,37 +18622,17 @@
           <w:sz w:val="18"/>
           <w:szCs w:val="18"/>
         </w:rPr>
-        <w:t>7</w:t>
-      </w:r>
-      <w:proofErr w:type="gramEnd"/>
-      <w:r>
-        <w:rPr>
-          <w:rFonts w:ascii="Arial" w:eastAsia="Times New Roman" w:hAnsi="Arial" w:cs="Arial"/>
-          <w:color w:val="000000"/>
-          <w:sz w:val="18"/>
-          <w:szCs w:val="18"/>
-        </w:rPr>
-        <w:t xml:space="preserve">) [1] e </w:t>
-      </w:r>
-      <w:proofErr w:type="spellStart"/>
-      <w:r>
-        <w:rPr>
-          <w:rFonts w:ascii="Arial" w:eastAsia="Times New Roman" w:hAnsi="Arial" w:cs="Arial"/>
-          <w:color w:val="000000"/>
-          <w:sz w:val="18"/>
-          <w:szCs w:val="18"/>
-        </w:rPr>
-        <w:t>Transformer</w:t>
-      </w:r>
-      <w:proofErr w:type="spellEnd"/>
-      <w:r>
-        <w:rPr>
-          <w:rFonts w:ascii="Arial" w:eastAsia="Times New Roman" w:hAnsi="Arial" w:cs="Arial"/>
-          <w:color w:val="000000"/>
-          <w:sz w:val="18"/>
-          <w:szCs w:val="18"/>
-        </w:rPr>
-        <w:t xml:space="preserve"> Data [2]</w:t>
+        <w:t>5</w:t>
+      </w:r>
+      <w:proofErr w:type="gramEnd"/>
+      <w:r>
+        <w:rPr>
+          <w:rFonts w:ascii="Arial" w:eastAsia="Times New Roman" w:hAnsi="Arial" w:cs="Arial"/>
+          <w:color w:val="000000"/>
+          <w:sz w:val="18"/>
+          <w:szCs w:val="18"/>
+        </w:rPr>
+        <w:t xml:space="preserve">). </w:t>
       </w:r>
     </w:p>
     <w:p>
@@ -16693,27 +18663,450 @@
           <w:sz w:val="18"/>
           <w:szCs w:val="18"/>
         </w:rPr>
-        <w:t xml:space="preserve">Transformadores têm a propriedade de controlar determinadas variáveis do sistema elétrico de potência. Ele pode ser modelado como sendo um “tipo” de ramo, ou seja, </w:t>
-      </w:r>
-      <w:proofErr w:type="gramStart"/>
-      <w:r>
-        <w:rPr>
-          <w:rFonts w:ascii="Arial" w:eastAsia="Times New Roman" w:hAnsi="Arial" w:cs="Arial"/>
-          <w:color w:val="000000"/>
-          <w:sz w:val="18"/>
-          <w:szCs w:val="18"/>
-        </w:rPr>
-        <w:t>possui</w:t>
-      </w:r>
-      <w:proofErr w:type="gramEnd"/>
-      <w:r>
-        <w:rPr>
-          <w:rFonts w:ascii="Arial" w:eastAsia="Times New Roman" w:hAnsi="Arial" w:cs="Arial"/>
-          <w:color w:val="000000"/>
-          <w:sz w:val="18"/>
-          <w:szCs w:val="18"/>
-        </w:rPr>
-        <w:t xml:space="preserve"> dois nós associados, e por tanto, possui chave estrangeira primária sendo ID do ramo, além do ID do caso base. </w:t>
+        <w:t xml:space="preserve">O terceiro, quarto, quinto e sexto registro da tabela 5, mostram que ramos controlam variáveis de potência de barras, dependendo do tipo de ramo ou barra. Para que esta informação seja possível ser armazenada esta relação de controle foi criada. </w:t>
+      </w:r>
+    </w:p>
+    <w:p>
+      <w:pPr>
+        <w:spacing w:after="0" w:line="240" w:lineRule="auto"/>
+        <w:rPr>
+          <w:rFonts w:ascii="Times New Roman" w:eastAsia="Times New Roman" w:hAnsi="Times New Roman" w:cs="Times New Roman"/>
+          <w:sz w:val="24"/>
+          <w:szCs w:val="24"/>
+        </w:rPr>
+      </w:pPr>
+    </w:p>
+    <w:p>
+      <w:pPr>
+        <w:spacing w:after="0" w:line="240" w:lineRule="auto"/>
+        <w:jc w:val="both"/>
+        <w:rPr>
+          <w:rFonts w:ascii="Times New Roman" w:eastAsia="Times New Roman" w:hAnsi="Times New Roman" w:cs="Times New Roman"/>
+          <w:sz w:val="24"/>
+          <w:szCs w:val="24"/>
+        </w:rPr>
+      </w:pPr>
+      <w:r>
+        <w:rPr>
+          <w:rFonts w:ascii="Arial" w:eastAsia="Times New Roman" w:hAnsi="Arial" w:cs="Arial"/>
+          <w:b/>
+          <w:bCs/>
+          <w:color w:val="000000"/>
+          <w:sz w:val="18"/>
+          <w:szCs w:val="18"/>
+        </w:rPr>
+        <w:t>(24)</w:t>
+      </w:r>
+    </w:p>
+    <w:p>
+      <w:pPr>
+        <w:spacing w:after="0" w:line="240" w:lineRule="auto"/>
+        <w:jc w:val="both"/>
+        <w:rPr>
+          <w:rFonts w:ascii="Times New Roman" w:eastAsia="Times New Roman" w:hAnsi="Times New Roman" w:cs="Times New Roman"/>
+          <w:sz w:val="24"/>
+          <w:szCs w:val="24"/>
+        </w:rPr>
+      </w:pPr>
+      <w:r>
+        <w:rPr>
+          <w:rFonts w:ascii="Arial" w:eastAsia="Times New Roman" w:hAnsi="Arial" w:cs="Arial"/>
+          <w:b/>
+          <w:bCs/>
+          <w:color w:val="000000"/>
+          <w:sz w:val="18"/>
+          <w:szCs w:val="18"/>
+        </w:rPr>
+        <w:t xml:space="preserve">Nome da relação: </w:t>
+      </w:r>
+      <w:r>
+        <w:rPr>
+          <w:rFonts w:ascii="Arial" w:eastAsia="Times New Roman" w:hAnsi="Arial" w:cs="Arial"/>
+          <w:color w:val="000000"/>
+          <w:sz w:val="18"/>
+          <w:szCs w:val="18"/>
+        </w:rPr>
+        <w:t>Geração</w:t>
+      </w:r>
+    </w:p>
+    <w:p>
+      <w:pPr>
+        <w:spacing w:after="0" w:line="240" w:lineRule="auto"/>
+        <w:jc w:val="both"/>
+        <w:rPr>
+          <w:rFonts w:ascii="Times New Roman" w:eastAsia="Times New Roman" w:hAnsi="Times New Roman" w:cs="Times New Roman"/>
+          <w:sz w:val="24"/>
+          <w:szCs w:val="24"/>
+        </w:rPr>
+      </w:pPr>
+      <w:r>
+        <w:rPr>
+          <w:rFonts w:ascii="Arial" w:eastAsia="Times New Roman" w:hAnsi="Arial" w:cs="Arial"/>
+          <w:b/>
+          <w:bCs/>
+          <w:color w:val="000000"/>
+          <w:sz w:val="18"/>
+          <w:szCs w:val="18"/>
+        </w:rPr>
+        <w:t xml:space="preserve">Chave primária: </w:t>
+      </w:r>
+      <w:r>
+        <w:rPr>
+          <w:rFonts w:ascii="Arial" w:eastAsia="Times New Roman" w:hAnsi="Arial" w:cs="Arial"/>
+          <w:color w:val="000000"/>
+          <w:sz w:val="18"/>
+          <w:szCs w:val="18"/>
+        </w:rPr>
+        <w:t>ID da barra (chave estrangeira) e ID do caso base (chave estrangeira).</w:t>
+      </w:r>
+    </w:p>
+    <w:p>
+      <w:pPr>
+        <w:spacing w:after="0" w:line="240" w:lineRule="auto"/>
+        <w:jc w:val="both"/>
+        <w:rPr>
+          <w:rFonts w:ascii="Times New Roman" w:eastAsia="Times New Roman" w:hAnsi="Times New Roman" w:cs="Times New Roman"/>
+          <w:sz w:val="24"/>
+          <w:szCs w:val="24"/>
+        </w:rPr>
+      </w:pPr>
+      <w:r>
+        <w:rPr>
+          <w:rFonts w:ascii="Arial" w:eastAsia="Times New Roman" w:hAnsi="Arial" w:cs="Arial"/>
+          <w:b/>
+          <w:bCs/>
+          <w:color w:val="000000"/>
+          <w:sz w:val="18"/>
+          <w:szCs w:val="18"/>
+        </w:rPr>
+        <w:t xml:space="preserve">Atributos: </w:t>
+      </w:r>
+      <w:r>
+        <w:rPr>
+          <w:rFonts w:ascii="Arial" w:eastAsia="Times New Roman" w:hAnsi="Arial" w:cs="Arial"/>
+          <w:color w:val="000000"/>
+          <w:sz w:val="18"/>
+          <w:szCs w:val="18"/>
+        </w:rPr>
+        <w:t xml:space="preserve">Número sequencial, potência ativa e </w:t>
+      </w:r>
+      <w:proofErr w:type="gramStart"/>
+      <w:r>
+        <w:rPr>
+          <w:rFonts w:ascii="Arial" w:eastAsia="Times New Roman" w:hAnsi="Arial" w:cs="Arial"/>
+          <w:color w:val="000000"/>
+          <w:sz w:val="18"/>
+          <w:szCs w:val="18"/>
+        </w:rPr>
+        <w:t>reativa</w:t>
+      </w:r>
+      <w:proofErr w:type="gramEnd"/>
+    </w:p>
+    <w:p>
+      <w:pPr>
+        <w:spacing w:after="0" w:line="240" w:lineRule="auto"/>
+        <w:rPr>
+          <w:rFonts w:ascii="Times New Roman" w:eastAsia="Times New Roman" w:hAnsi="Times New Roman" w:cs="Times New Roman"/>
+          <w:sz w:val="24"/>
+          <w:szCs w:val="24"/>
+        </w:rPr>
+      </w:pPr>
+      <w:r>
+        <w:rPr>
+          <w:rFonts w:ascii="Arial" w:eastAsia="Times New Roman" w:hAnsi="Arial" w:cs="Arial"/>
+          <w:b/>
+          <w:bCs/>
+          <w:color w:val="000000"/>
+          <w:sz w:val="18"/>
+          <w:szCs w:val="18"/>
+        </w:rPr>
+        <w:t xml:space="preserve">Referência: </w:t>
+      </w:r>
+      <w:r>
+        <w:rPr>
+          <w:rFonts w:ascii="Arial" w:eastAsia="Times New Roman" w:hAnsi="Arial" w:cs="Arial"/>
+          <w:color w:val="000000"/>
+          <w:sz w:val="18"/>
+          <w:szCs w:val="18"/>
+        </w:rPr>
+        <w:t>Tabela 3 [1].</w:t>
+      </w:r>
+    </w:p>
+    <w:p>
+      <w:pPr>
+        <w:spacing w:after="0" w:line="240" w:lineRule="auto"/>
+        <w:jc w:val="both"/>
+        <w:rPr>
+          <w:rFonts w:ascii="Times New Roman" w:eastAsia="Times New Roman" w:hAnsi="Times New Roman" w:cs="Times New Roman"/>
+          <w:sz w:val="24"/>
+          <w:szCs w:val="24"/>
+        </w:rPr>
+      </w:pPr>
+      <w:r>
+        <w:rPr>
+          <w:rFonts w:ascii="Arial" w:eastAsia="Times New Roman" w:hAnsi="Arial" w:cs="Arial"/>
+          <w:b/>
+          <w:bCs/>
+          <w:color w:val="000000"/>
+          <w:sz w:val="18"/>
+          <w:szCs w:val="18"/>
+        </w:rPr>
+        <w:t xml:space="preserve">Texto explicativo: </w:t>
+      </w:r>
+      <w:r>
+        <w:rPr>
+          <w:rFonts w:ascii="Arial" w:eastAsia="Times New Roman" w:hAnsi="Arial" w:cs="Arial"/>
+          <w:color w:val="000000"/>
+          <w:sz w:val="18"/>
+          <w:szCs w:val="18"/>
+        </w:rPr>
+        <w:t xml:space="preserve">Em sistemas de transmissão de energia elétrica é possível que cargas geradoras de energia estejam conectadas em barras. Suas características principais são potência ativa, reativa e um número sequencial. </w:t>
+      </w:r>
+    </w:p>
+    <w:p>
+      <w:pPr>
+        <w:spacing w:after="0" w:line="240" w:lineRule="auto"/>
+        <w:rPr>
+          <w:rFonts w:ascii="Times New Roman" w:eastAsia="Times New Roman" w:hAnsi="Times New Roman" w:cs="Times New Roman"/>
+          <w:sz w:val="24"/>
+          <w:szCs w:val="24"/>
+        </w:rPr>
+      </w:pPr>
+    </w:p>
+    <w:p>
+      <w:pPr>
+        <w:spacing w:after="0" w:line="240" w:lineRule="auto"/>
+        <w:jc w:val="both"/>
+        <w:rPr>
+          <w:rFonts w:ascii="Times New Roman" w:eastAsia="Times New Roman" w:hAnsi="Times New Roman" w:cs="Times New Roman"/>
+          <w:sz w:val="24"/>
+          <w:szCs w:val="24"/>
+        </w:rPr>
+      </w:pPr>
+      <w:r>
+        <w:rPr>
+          <w:rFonts w:ascii="Arial" w:eastAsia="Times New Roman" w:hAnsi="Arial" w:cs="Arial"/>
+          <w:b/>
+          <w:bCs/>
+          <w:color w:val="000000"/>
+          <w:sz w:val="18"/>
+          <w:szCs w:val="18"/>
+        </w:rPr>
+        <w:t>(25)</w:t>
+      </w:r>
+    </w:p>
+    <w:p>
+      <w:pPr>
+        <w:spacing w:after="0" w:line="240" w:lineRule="auto"/>
+        <w:jc w:val="both"/>
+        <w:rPr>
+          <w:rFonts w:ascii="Times New Roman" w:eastAsia="Times New Roman" w:hAnsi="Times New Roman" w:cs="Times New Roman"/>
+          <w:sz w:val="24"/>
+          <w:szCs w:val="24"/>
+        </w:rPr>
+      </w:pPr>
+      <w:r>
+        <w:rPr>
+          <w:rFonts w:ascii="Arial" w:eastAsia="Times New Roman" w:hAnsi="Arial" w:cs="Arial"/>
+          <w:b/>
+          <w:bCs/>
+          <w:color w:val="000000"/>
+          <w:sz w:val="18"/>
+          <w:szCs w:val="18"/>
+        </w:rPr>
+        <w:t xml:space="preserve">Nome da relação: </w:t>
+      </w:r>
+      <w:r>
+        <w:rPr>
+          <w:rFonts w:ascii="Arial" w:eastAsia="Times New Roman" w:hAnsi="Arial" w:cs="Arial"/>
+          <w:color w:val="000000"/>
+          <w:sz w:val="18"/>
+          <w:szCs w:val="18"/>
+        </w:rPr>
+        <w:t>Regulador de tensão</w:t>
+      </w:r>
+    </w:p>
+    <w:p>
+      <w:pPr>
+        <w:spacing w:after="0" w:line="240" w:lineRule="auto"/>
+        <w:jc w:val="both"/>
+        <w:rPr>
+          <w:rFonts w:ascii="Times New Roman" w:eastAsia="Times New Roman" w:hAnsi="Times New Roman" w:cs="Times New Roman"/>
+          <w:sz w:val="24"/>
+          <w:szCs w:val="24"/>
+        </w:rPr>
+      </w:pPr>
+      <w:r>
+        <w:rPr>
+          <w:rFonts w:ascii="Arial" w:eastAsia="Times New Roman" w:hAnsi="Arial" w:cs="Arial"/>
+          <w:b/>
+          <w:bCs/>
+          <w:color w:val="000000"/>
+          <w:sz w:val="18"/>
+          <w:szCs w:val="18"/>
+        </w:rPr>
+        <w:t xml:space="preserve">Chave primária: </w:t>
+      </w:r>
+      <w:r>
+        <w:rPr>
+          <w:rFonts w:ascii="Arial" w:eastAsia="Times New Roman" w:hAnsi="Arial" w:cs="Arial"/>
+          <w:color w:val="000000"/>
+          <w:sz w:val="18"/>
+          <w:szCs w:val="18"/>
+        </w:rPr>
+        <w:t>ID da barra (chave estrangeira) e ID do caso base (chave estrangeira).</w:t>
+      </w:r>
+    </w:p>
+    <w:p>
+      <w:pPr>
+        <w:spacing w:after="0" w:line="240" w:lineRule="auto"/>
+        <w:jc w:val="both"/>
+        <w:rPr>
+          <w:rFonts w:ascii="Times New Roman" w:eastAsia="Times New Roman" w:hAnsi="Times New Roman" w:cs="Times New Roman"/>
+          <w:sz w:val="24"/>
+          <w:szCs w:val="24"/>
+        </w:rPr>
+      </w:pPr>
+      <w:r>
+        <w:rPr>
+          <w:rFonts w:ascii="Arial" w:eastAsia="Times New Roman" w:hAnsi="Arial" w:cs="Arial"/>
+          <w:b/>
+          <w:bCs/>
+          <w:color w:val="000000"/>
+          <w:sz w:val="18"/>
+          <w:szCs w:val="18"/>
+        </w:rPr>
+        <w:t xml:space="preserve">Atributos: </w:t>
+      </w:r>
+      <w:r>
+        <w:rPr>
+          <w:rFonts w:ascii="Arial" w:eastAsia="Times New Roman" w:hAnsi="Arial" w:cs="Arial"/>
+          <w:color w:val="000000"/>
+          <w:sz w:val="18"/>
+          <w:szCs w:val="18"/>
+        </w:rPr>
+        <w:t xml:space="preserve">Número sequencial, Fase, conexão, largura de banda, razão PT, CT </w:t>
+      </w:r>
+      <w:proofErr w:type="spellStart"/>
+      <w:r>
+        <w:rPr>
+          <w:rFonts w:ascii="Arial" w:eastAsia="Times New Roman" w:hAnsi="Arial" w:cs="Arial"/>
+          <w:color w:val="000000"/>
+          <w:sz w:val="18"/>
+          <w:szCs w:val="18"/>
+        </w:rPr>
+        <w:t>ratings</w:t>
+      </w:r>
+      <w:proofErr w:type="spellEnd"/>
+      <w:r>
+        <w:rPr>
+          <w:rFonts w:ascii="Arial" w:eastAsia="Times New Roman" w:hAnsi="Arial" w:cs="Arial"/>
+          <w:color w:val="000000"/>
+          <w:sz w:val="18"/>
+          <w:szCs w:val="18"/>
+        </w:rPr>
+        <w:t>, Fase A: Resistência, fase B; Resistência, fase C: Resistência, Fase A: Reatância, Fase B: Reatância, Fase Reatância: X, Fase A: tensão, Fase B: tensão, Fase C: tensão.</w:t>
+      </w:r>
+    </w:p>
+    <w:p>
+      <w:pPr>
+        <w:spacing w:after="0" w:line="240" w:lineRule="auto"/>
+        <w:rPr>
+          <w:rFonts w:ascii="Times New Roman" w:eastAsia="Times New Roman" w:hAnsi="Times New Roman" w:cs="Times New Roman"/>
+          <w:sz w:val="24"/>
+          <w:szCs w:val="24"/>
+        </w:rPr>
+      </w:pPr>
+      <w:r>
+        <w:rPr>
+          <w:rFonts w:ascii="Arial" w:eastAsia="Times New Roman" w:hAnsi="Arial" w:cs="Arial"/>
+          <w:b/>
+          <w:bCs/>
+          <w:color w:val="000000"/>
+          <w:sz w:val="18"/>
+          <w:szCs w:val="18"/>
+        </w:rPr>
+        <w:t xml:space="preserve">Referência: </w:t>
+      </w:r>
+      <w:r>
+        <w:rPr>
+          <w:rFonts w:ascii="Arial" w:eastAsia="Times New Roman" w:hAnsi="Arial" w:cs="Arial"/>
+          <w:color w:val="000000"/>
+          <w:sz w:val="18"/>
+          <w:szCs w:val="18"/>
+        </w:rPr>
+        <w:t>Tabela de regulador de tensão [2].</w:t>
+      </w:r>
+    </w:p>
+    <w:p>
+      <w:pPr>
+        <w:spacing w:after="0" w:line="240" w:lineRule="auto"/>
+        <w:jc w:val="both"/>
+        <w:rPr>
+          <w:rFonts w:ascii="Times New Roman" w:eastAsia="Times New Roman" w:hAnsi="Times New Roman" w:cs="Times New Roman"/>
+          <w:sz w:val="24"/>
+          <w:szCs w:val="24"/>
+        </w:rPr>
+      </w:pPr>
+      <w:r>
+        <w:rPr>
+          <w:rFonts w:ascii="Arial" w:eastAsia="Times New Roman" w:hAnsi="Arial" w:cs="Arial"/>
+          <w:b/>
+          <w:bCs/>
+          <w:color w:val="000000"/>
+          <w:sz w:val="18"/>
+          <w:szCs w:val="18"/>
+        </w:rPr>
+        <w:t xml:space="preserve">Texto explicativo: </w:t>
+      </w:r>
+      <w:r>
+        <w:rPr>
+          <w:rFonts w:ascii="Arial" w:eastAsia="Times New Roman" w:hAnsi="Arial" w:cs="Arial"/>
+          <w:color w:val="000000"/>
+          <w:sz w:val="18"/>
+          <w:szCs w:val="18"/>
+        </w:rPr>
+        <w:t xml:space="preserve">Em sistemas de distribuição de energia elétrica é possível que reguladores de tensão estejam </w:t>
+      </w:r>
+      <w:proofErr w:type="gramStart"/>
+      <w:r>
+        <w:rPr>
+          <w:rFonts w:ascii="Arial" w:eastAsia="Times New Roman" w:hAnsi="Arial" w:cs="Arial"/>
+          <w:color w:val="000000"/>
+          <w:sz w:val="18"/>
+          <w:szCs w:val="18"/>
+        </w:rPr>
+        <w:t>conectadas em barras</w:t>
+      </w:r>
+      <w:proofErr w:type="gramEnd"/>
+      <w:r>
+        <w:rPr>
+          <w:rFonts w:ascii="Arial" w:eastAsia="Times New Roman" w:hAnsi="Arial" w:cs="Arial"/>
+          <w:color w:val="000000"/>
+          <w:sz w:val="18"/>
+          <w:szCs w:val="18"/>
+        </w:rPr>
+        <w:t xml:space="preserve">. Os reguladores de tensão são descritos por meio de número sequencial, fase, conexão, largura de banda, razão PT, CT </w:t>
+      </w:r>
+      <w:proofErr w:type="spellStart"/>
+      <w:r>
+        <w:rPr>
+          <w:rFonts w:ascii="Arial" w:eastAsia="Times New Roman" w:hAnsi="Arial" w:cs="Arial"/>
+          <w:color w:val="000000"/>
+          <w:sz w:val="18"/>
+          <w:szCs w:val="18"/>
+        </w:rPr>
+        <w:t>ratings</w:t>
+      </w:r>
+      <w:proofErr w:type="spellEnd"/>
+      <w:r>
+        <w:rPr>
+          <w:rFonts w:ascii="Arial" w:eastAsia="Times New Roman" w:hAnsi="Arial" w:cs="Arial"/>
+          <w:color w:val="000000"/>
+          <w:sz w:val="18"/>
+          <w:szCs w:val="18"/>
+        </w:rPr>
+        <w:t xml:space="preserve">, resistência e reatância por fase, tensão por fase. </w:t>
       </w:r>
     </w:p>
     <w:p>
@@ -16745,7 +19138,7 @@
           <w:sz w:val="18"/>
           <w:szCs w:val="18"/>
         </w:rPr>
-        <w:t>(22)</w:t>
+        <w:t>(26)</w:t>
       </w:r>
     </w:p>
     <w:p>
@@ -16776,30 +19169,48 @@
           <w:sz w:val="18"/>
           <w:szCs w:val="18"/>
         </w:rPr>
-        <w:t xml:space="preserve">Relação de controle </w:t>
-      </w:r>
-      <w:proofErr w:type="gramStart"/>
-      <w:r>
-        <w:rPr>
-          <w:rFonts w:ascii="Arial" w:eastAsia="Times New Roman" w:hAnsi="Arial" w:cs="Arial"/>
-          <w:color w:val="000000"/>
-          <w:sz w:val="18"/>
-          <w:szCs w:val="18"/>
-        </w:rPr>
-        <w:t xml:space="preserve">barra </w:t>
-      </w:r>
-      <w:proofErr w:type="spellStart"/>
-      <w:r>
-        <w:rPr>
-          <w:rFonts w:ascii="Arial" w:eastAsia="Times New Roman" w:hAnsi="Arial" w:cs="Arial"/>
-          <w:color w:val="000000"/>
-          <w:sz w:val="18"/>
-          <w:szCs w:val="18"/>
-        </w:rPr>
-        <w:t>barra</w:t>
-      </w:r>
-      <w:proofErr w:type="spellEnd"/>
-      <w:proofErr w:type="gramEnd"/>
+        <w:t>Relação de ramos “</w:t>
+      </w:r>
+      <w:proofErr w:type="spellStart"/>
+      <w:r>
+        <w:rPr>
+          <w:rFonts w:ascii="Arial" w:eastAsia="Times New Roman" w:hAnsi="Arial" w:cs="Arial"/>
+          <w:color w:val="000000"/>
+          <w:sz w:val="18"/>
+          <w:szCs w:val="18"/>
+        </w:rPr>
+        <w:t>Tie</w:t>
+      </w:r>
+      <w:proofErr w:type="spellEnd"/>
+      <w:r>
+        <w:rPr>
+          <w:rFonts w:ascii="Arial" w:eastAsia="Times New Roman" w:hAnsi="Arial" w:cs="Arial"/>
+          <w:color w:val="000000"/>
+          <w:sz w:val="18"/>
+          <w:szCs w:val="18"/>
+        </w:rPr>
+        <w:t xml:space="preserve"> </w:t>
+      </w:r>
+      <w:proofErr w:type="spellStart"/>
+      <w:r>
+        <w:rPr>
+          <w:rFonts w:ascii="Arial" w:eastAsia="Times New Roman" w:hAnsi="Arial" w:cs="Arial"/>
+          <w:color w:val="000000"/>
+          <w:sz w:val="18"/>
+          <w:szCs w:val="18"/>
+        </w:rPr>
+        <w:t>Lines</w:t>
+      </w:r>
+      <w:proofErr w:type="spellEnd"/>
+      <w:r>
+        <w:rPr>
+          <w:rFonts w:ascii="Arial" w:eastAsia="Times New Roman" w:hAnsi="Arial" w:cs="Arial"/>
+          <w:color w:val="000000"/>
+          <w:sz w:val="18"/>
+          <w:szCs w:val="18"/>
+        </w:rPr>
+        <w:t>”</w:t>
+      </w:r>
     </w:p>
     <w:p>
       <w:pPr>
@@ -16829,27 +19240,27 @@
           <w:sz w:val="18"/>
           <w:szCs w:val="18"/>
         </w:rPr>
-        <w:t>ID da barra (chave estrangeira), e</w:t>
-      </w:r>
-      <w:proofErr w:type="gramStart"/>
-      <w:r>
-        <w:rPr>
-          <w:rFonts w:ascii="Arial" w:eastAsia="Times New Roman" w:hAnsi="Arial" w:cs="Arial"/>
-          <w:color w:val="000000"/>
-          <w:sz w:val="18"/>
-          <w:szCs w:val="18"/>
-        </w:rPr>
-        <w:t xml:space="preserve">  </w:t>
-      </w:r>
-      <w:proofErr w:type="gramEnd"/>
-      <w:r>
-        <w:rPr>
-          <w:rFonts w:ascii="Arial" w:eastAsia="Times New Roman" w:hAnsi="Arial" w:cs="Arial"/>
-          <w:color w:val="000000"/>
-          <w:sz w:val="18"/>
-          <w:szCs w:val="18"/>
-        </w:rPr>
-        <w:t>ID da barra controlada (chave estrangeira), ID do caso base (chave estrangeira).</w:t>
+        <w:t xml:space="preserve">ID </w:t>
+      </w:r>
+      <w:proofErr w:type="gramStart"/>
+      <w:r>
+        <w:rPr>
+          <w:rFonts w:ascii="Arial" w:eastAsia="Times New Roman" w:hAnsi="Arial" w:cs="Arial"/>
+          <w:color w:val="000000"/>
+          <w:sz w:val="18"/>
+          <w:szCs w:val="18"/>
+        </w:rPr>
+        <w:t>do barra</w:t>
+      </w:r>
+      <w:proofErr w:type="gramEnd"/>
+      <w:r>
+        <w:rPr>
+          <w:rFonts w:ascii="Arial" w:eastAsia="Times New Roman" w:hAnsi="Arial" w:cs="Arial"/>
+          <w:color w:val="000000"/>
+          <w:sz w:val="18"/>
+          <w:szCs w:val="18"/>
+        </w:rPr>
+        <w:t xml:space="preserve"> há medições (chave estrangeira), ID do barra em não há medições (chave estrangeira), e ID do caso base (chave estrangeira), número do circuito, número sequencial. </w:t>
       </w:r>
     </w:p>
     <w:p>
@@ -16879,17 +19290,48 @@
           <w:sz w:val="18"/>
           <w:szCs w:val="18"/>
         </w:rPr>
-        <w:t>atributo “Remote controle” da Tabela 3 (</w:t>
-      </w:r>
-      <w:proofErr w:type="spellStart"/>
-      <w:r>
-        <w:rPr>
-          <w:rFonts w:ascii="Arial" w:eastAsia="Times New Roman" w:hAnsi="Arial" w:cs="Arial"/>
-          <w:color w:val="000000"/>
-          <w:sz w:val="18"/>
-          <w:szCs w:val="18"/>
-        </w:rPr>
-        <w:t>pag</w:t>
+        <w:t>Tabela 10 [1]</w:t>
+      </w:r>
+    </w:p>
+    <w:p>
+      <w:pPr>
+        <w:spacing w:after="0" w:line="240" w:lineRule="auto"/>
+        <w:jc w:val="both"/>
+        <w:rPr>
+          <w:rFonts w:ascii="Times New Roman" w:eastAsia="Times New Roman" w:hAnsi="Times New Roman" w:cs="Times New Roman"/>
+          <w:sz w:val="24"/>
+          <w:szCs w:val="24"/>
+        </w:rPr>
+      </w:pPr>
+      <w:r>
+        <w:rPr>
+          <w:rFonts w:ascii="Arial" w:eastAsia="Times New Roman" w:hAnsi="Arial" w:cs="Arial"/>
+          <w:b/>
+          <w:bCs/>
+          <w:color w:val="000000"/>
+          <w:sz w:val="18"/>
+          <w:szCs w:val="18"/>
+        </w:rPr>
+        <w:t xml:space="preserve">Texto explicativo: </w:t>
+      </w:r>
+      <w:r>
+        <w:rPr>
+          <w:rFonts w:ascii="Arial" w:eastAsia="Times New Roman" w:hAnsi="Arial" w:cs="Arial"/>
+          <w:color w:val="000000"/>
+          <w:sz w:val="18"/>
+          <w:szCs w:val="18"/>
+        </w:rPr>
+        <w:t>Um ramo pode ligar duas barras localizadas em áreas diferentes. Esta relação é definida por meio destes ramos denominados “</w:t>
+      </w:r>
+      <w:proofErr w:type="spellStart"/>
+      <w:r>
+        <w:rPr>
+          <w:rFonts w:ascii="Arial" w:eastAsia="Times New Roman" w:hAnsi="Arial" w:cs="Arial"/>
+          <w:color w:val="000000"/>
+          <w:sz w:val="18"/>
+          <w:szCs w:val="18"/>
+        </w:rPr>
+        <w:t>tie</w:t>
       </w:r>
       <w:proofErr w:type="spellEnd"/>
       <w:r>
@@ -16901,26 +19343,36 @@
         </w:rPr>
         <w:t xml:space="preserve"> </w:t>
       </w:r>
-      <w:proofErr w:type="gramStart"/>
-      <w:r>
-        <w:rPr>
-          <w:rFonts w:ascii="Arial" w:eastAsia="Times New Roman" w:hAnsi="Arial" w:cs="Arial"/>
-          <w:color w:val="000000"/>
-          <w:sz w:val="18"/>
-          <w:szCs w:val="18"/>
-        </w:rPr>
-        <w:t>3</w:t>
-      </w:r>
-      <w:proofErr w:type="gramEnd"/>
-      <w:r>
-        <w:rPr>
-          <w:rFonts w:ascii="Arial" w:eastAsia="Times New Roman" w:hAnsi="Arial" w:cs="Arial"/>
-          <w:color w:val="000000"/>
-          <w:sz w:val="18"/>
-          <w:szCs w:val="18"/>
-        </w:rPr>
-        <w:t>). [1]</w:t>
-      </w:r>
+      <w:proofErr w:type="spellStart"/>
+      <w:r>
+        <w:rPr>
+          <w:rFonts w:ascii="Arial" w:eastAsia="Times New Roman" w:hAnsi="Arial" w:cs="Arial"/>
+          <w:color w:val="000000"/>
+          <w:sz w:val="18"/>
+          <w:szCs w:val="18"/>
+        </w:rPr>
+        <w:t>lines</w:t>
+      </w:r>
+      <w:proofErr w:type="spellEnd"/>
+      <w:r>
+        <w:rPr>
+          <w:rFonts w:ascii="Arial" w:eastAsia="Times New Roman" w:hAnsi="Arial" w:cs="Arial"/>
+          <w:color w:val="000000"/>
+          <w:sz w:val="18"/>
+          <w:szCs w:val="18"/>
+        </w:rPr>
+        <w:t>”.</w:t>
+      </w:r>
+    </w:p>
+    <w:p>
+      <w:pPr>
+        <w:spacing w:after="0" w:line="240" w:lineRule="auto"/>
+        <w:rPr>
+          <w:rFonts w:ascii="Times New Roman" w:eastAsia="Times New Roman" w:hAnsi="Times New Roman" w:cs="Times New Roman"/>
+          <w:sz w:val="24"/>
+          <w:szCs w:val="24"/>
+        </w:rPr>
+      </w:pPr>
     </w:p>
     <w:p>
       <w:pPr>
@@ -16941,58 +19393,8 @@
           <w:sz w:val="18"/>
           <w:szCs w:val="18"/>
         </w:rPr>
-        <w:t xml:space="preserve">Texto explicativo: </w:t>
-      </w:r>
-      <w:r>
-        <w:rPr>
-          <w:rFonts w:ascii="Arial" w:eastAsia="Times New Roman" w:hAnsi="Arial" w:cs="Arial"/>
-          <w:color w:val="000000"/>
-          <w:sz w:val="18"/>
-          <w:szCs w:val="18"/>
-        </w:rPr>
-        <w:t xml:space="preserve">O sexto registro da tabela 3, mostra que a barra 142 está controlando </w:t>
-      </w:r>
-      <w:proofErr w:type="gramStart"/>
-      <w:r>
-        <w:rPr>
-          <w:rFonts w:ascii="Arial" w:eastAsia="Times New Roman" w:hAnsi="Arial" w:cs="Arial"/>
-          <w:color w:val="000000"/>
-          <w:sz w:val="18"/>
-          <w:szCs w:val="18"/>
-        </w:rPr>
-        <w:t xml:space="preserve">a </w:t>
-      </w:r>
-      <w:proofErr w:type="spellStart"/>
-      <w:r>
-        <w:rPr>
-          <w:rFonts w:ascii="Arial" w:eastAsia="Times New Roman" w:hAnsi="Arial" w:cs="Arial"/>
-          <w:color w:val="000000"/>
-          <w:sz w:val="18"/>
-          <w:szCs w:val="18"/>
-        </w:rPr>
-        <w:t>a</w:t>
-      </w:r>
-      <w:proofErr w:type="spellEnd"/>
-      <w:proofErr w:type="gramEnd"/>
-      <w:r>
-        <w:rPr>
-          <w:rFonts w:ascii="Arial" w:eastAsia="Times New Roman" w:hAnsi="Arial" w:cs="Arial"/>
-          <w:color w:val="000000"/>
-          <w:sz w:val="18"/>
-          <w:szCs w:val="18"/>
-        </w:rPr>
-        <w:t xml:space="preserve"> magnitude de tensão na barra 143. Para que esta informação seja possível ser armazenada esta relação de controle foi criada. </w:t>
-      </w:r>
-    </w:p>
-    <w:p>
-      <w:pPr>
-        <w:spacing w:after="0" w:line="240" w:lineRule="auto"/>
-        <w:rPr>
-          <w:rFonts w:ascii="Times New Roman" w:eastAsia="Times New Roman" w:hAnsi="Times New Roman" w:cs="Times New Roman"/>
-          <w:sz w:val="24"/>
-          <w:szCs w:val="24"/>
-        </w:rPr>
-      </w:pPr>
+        <w:t>(27)</w:t>
+      </w:r>
     </w:p>
     <w:p>
       <w:pPr>
@@ -17013,993 +19415,6 @@
           <w:sz w:val="18"/>
           <w:szCs w:val="18"/>
         </w:rPr>
-        <w:t>(23)</w:t>
-      </w:r>
-    </w:p>
-    <w:p>
-      <w:pPr>
-        <w:spacing w:after="0" w:line="240" w:lineRule="auto"/>
-        <w:jc w:val="both"/>
-        <w:rPr>
-          <w:rFonts w:ascii="Times New Roman" w:eastAsia="Times New Roman" w:hAnsi="Times New Roman" w:cs="Times New Roman"/>
-          <w:sz w:val="24"/>
-          <w:szCs w:val="24"/>
-        </w:rPr>
-      </w:pPr>
-      <w:r>
-        <w:rPr>
-          <w:rFonts w:ascii="Arial" w:eastAsia="Times New Roman" w:hAnsi="Arial" w:cs="Arial"/>
-          <w:b/>
-          <w:bCs/>
-          <w:color w:val="000000"/>
-          <w:sz w:val="18"/>
-          <w:szCs w:val="18"/>
-        </w:rPr>
-        <w:t xml:space="preserve">Nome da relação: </w:t>
-      </w:r>
-      <w:r>
-        <w:rPr>
-          <w:rFonts w:ascii="Arial" w:eastAsia="Times New Roman" w:hAnsi="Arial" w:cs="Arial"/>
-          <w:color w:val="000000"/>
-          <w:sz w:val="18"/>
-          <w:szCs w:val="18"/>
-        </w:rPr>
-        <w:t>Relação de controle ramo barra</w:t>
-      </w:r>
-    </w:p>
-    <w:p>
-      <w:pPr>
-        <w:spacing w:after="0" w:line="240" w:lineRule="auto"/>
-        <w:jc w:val="both"/>
-        <w:rPr>
-          <w:rFonts w:ascii="Times New Roman" w:eastAsia="Times New Roman" w:hAnsi="Times New Roman" w:cs="Times New Roman"/>
-          <w:sz w:val="24"/>
-          <w:szCs w:val="24"/>
-        </w:rPr>
-      </w:pPr>
-      <w:r>
-        <w:rPr>
-          <w:rFonts w:ascii="Arial" w:eastAsia="Times New Roman" w:hAnsi="Arial" w:cs="Arial"/>
-          <w:b/>
-          <w:bCs/>
-          <w:color w:val="000000"/>
-          <w:sz w:val="18"/>
-          <w:szCs w:val="18"/>
-        </w:rPr>
-        <w:t xml:space="preserve">Chave primária: </w:t>
-      </w:r>
-      <w:r>
-        <w:rPr>
-          <w:rFonts w:ascii="Arial" w:eastAsia="Times New Roman" w:hAnsi="Arial" w:cs="Arial"/>
-          <w:color w:val="000000"/>
-          <w:sz w:val="18"/>
-          <w:szCs w:val="18"/>
-        </w:rPr>
-        <w:t>ID do ramo (chave estrangeira), e</w:t>
-      </w:r>
-      <w:proofErr w:type="gramStart"/>
-      <w:r>
-        <w:rPr>
-          <w:rFonts w:ascii="Arial" w:eastAsia="Times New Roman" w:hAnsi="Arial" w:cs="Arial"/>
-          <w:color w:val="000000"/>
-          <w:sz w:val="18"/>
-          <w:szCs w:val="18"/>
-        </w:rPr>
-        <w:t xml:space="preserve">  </w:t>
-      </w:r>
-      <w:proofErr w:type="gramEnd"/>
-      <w:r>
-        <w:rPr>
-          <w:rFonts w:ascii="Arial" w:eastAsia="Times New Roman" w:hAnsi="Arial" w:cs="Arial"/>
-          <w:color w:val="000000"/>
-          <w:sz w:val="18"/>
-          <w:szCs w:val="18"/>
-        </w:rPr>
-        <w:t>ID da barra controlada (chave estrangeira), ID do caso base (chave estrangeira).</w:t>
-      </w:r>
-    </w:p>
-    <w:p>
-      <w:pPr>
-        <w:spacing w:after="0" w:line="240" w:lineRule="auto"/>
-        <w:jc w:val="both"/>
-        <w:rPr>
-          <w:rFonts w:ascii="Times New Roman" w:eastAsia="Times New Roman" w:hAnsi="Times New Roman" w:cs="Times New Roman"/>
-          <w:sz w:val="24"/>
-          <w:szCs w:val="24"/>
-        </w:rPr>
-      </w:pPr>
-      <w:r>
-        <w:rPr>
-          <w:rFonts w:ascii="Arial" w:eastAsia="Times New Roman" w:hAnsi="Arial" w:cs="Arial"/>
-          <w:b/>
-          <w:bCs/>
-          <w:color w:val="000000"/>
-          <w:sz w:val="18"/>
-          <w:szCs w:val="18"/>
-        </w:rPr>
-        <w:t xml:space="preserve">Atributos: </w:t>
-      </w:r>
-      <w:r>
-        <w:rPr>
-          <w:rFonts w:ascii="Arial" w:eastAsia="Times New Roman" w:hAnsi="Arial" w:cs="Arial"/>
-          <w:color w:val="000000"/>
-          <w:sz w:val="18"/>
-          <w:szCs w:val="18"/>
-        </w:rPr>
-        <w:t>Lado</w:t>
-      </w:r>
-    </w:p>
-    <w:p>
-      <w:pPr>
-        <w:spacing w:after="0" w:line="240" w:lineRule="auto"/>
-        <w:rPr>
-          <w:rFonts w:ascii="Times New Roman" w:eastAsia="Times New Roman" w:hAnsi="Times New Roman" w:cs="Times New Roman"/>
-          <w:sz w:val="24"/>
-          <w:szCs w:val="24"/>
-        </w:rPr>
-      </w:pPr>
-      <w:r>
-        <w:rPr>
-          <w:rFonts w:ascii="Arial" w:eastAsia="Times New Roman" w:hAnsi="Arial" w:cs="Arial"/>
-          <w:b/>
-          <w:bCs/>
-          <w:color w:val="000000"/>
-          <w:sz w:val="18"/>
-          <w:szCs w:val="18"/>
-        </w:rPr>
-        <w:t xml:space="preserve">Referência: </w:t>
-      </w:r>
-      <w:r>
-        <w:rPr>
-          <w:rFonts w:ascii="Arial" w:eastAsia="Times New Roman" w:hAnsi="Arial" w:cs="Arial"/>
-          <w:color w:val="000000"/>
-          <w:sz w:val="18"/>
-          <w:szCs w:val="18"/>
-        </w:rPr>
-        <w:t>atributo “</w:t>
-      </w:r>
-      <w:proofErr w:type="spellStart"/>
-      <w:r>
-        <w:rPr>
-          <w:rFonts w:ascii="Arial" w:eastAsia="Times New Roman" w:hAnsi="Arial" w:cs="Arial"/>
-          <w:color w:val="000000"/>
-          <w:sz w:val="18"/>
-          <w:szCs w:val="18"/>
-        </w:rPr>
-        <w:t>Control</w:t>
-      </w:r>
-      <w:proofErr w:type="spellEnd"/>
-      <w:r>
-        <w:rPr>
-          <w:rFonts w:ascii="Arial" w:eastAsia="Times New Roman" w:hAnsi="Arial" w:cs="Arial"/>
-          <w:color w:val="000000"/>
-          <w:sz w:val="18"/>
-          <w:szCs w:val="18"/>
-        </w:rPr>
-        <w:t xml:space="preserve"> Bus” da Tabela 5 (</w:t>
-      </w:r>
-      <w:proofErr w:type="spellStart"/>
-      <w:r>
-        <w:rPr>
-          <w:rFonts w:ascii="Arial" w:eastAsia="Times New Roman" w:hAnsi="Arial" w:cs="Arial"/>
-          <w:color w:val="000000"/>
-          <w:sz w:val="18"/>
-          <w:szCs w:val="18"/>
-        </w:rPr>
-        <w:t>pag</w:t>
-      </w:r>
-      <w:proofErr w:type="spellEnd"/>
-      <w:r>
-        <w:rPr>
-          <w:rFonts w:ascii="Arial" w:eastAsia="Times New Roman" w:hAnsi="Arial" w:cs="Arial"/>
-          <w:color w:val="000000"/>
-          <w:sz w:val="18"/>
-          <w:szCs w:val="18"/>
-        </w:rPr>
-        <w:t xml:space="preserve"> </w:t>
-      </w:r>
-      <w:proofErr w:type="gramStart"/>
-      <w:r>
-        <w:rPr>
-          <w:rFonts w:ascii="Arial" w:eastAsia="Times New Roman" w:hAnsi="Arial" w:cs="Arial"/>
-          <w:color w:val="000000"/>
-          <w:sz w:val="18"/>
-          <w:szCs w:val="18"/>
-        </w:rPr>
-        <w:t>5</w:t>
-      </w:r>
-      <w:proofErr w:type="gramEnd"/>
-      <w:r>
-        <w:rPr>
-          <w:rFonts w:ascii="Arial" w:eastAsia="Times New Roman" w:hAnsi="Arial" w:cs="Arial"/>
-          <w:color w:val="000000"/>
-          <w:sz w:val="18"/>
-          <w:szCs w:val="18"/>
-        </w:rPr>
-        <w:t xml:space="preserve">). </w:t>
-      </w:r>
-    </w:p>
-    <w:p>
-      <w:pPr>
-        <w:spacing w:after="0" w:line="240" w:lineRule="auto"/>
-        <w:jc w:val="both"/>
-        <w:rPr>
-          <w:rFonts w:ascii="Times New Roman" w:eastAsia="Times New Roman" w:hAnsi="Times New Roman" w:cs="Times New Roman"/>
-          <w:sz w:val="24"/>
-          <w:szCs w:val="24"/>
-        </w:rPr>
-      </w:pPr>
-      <w:r>
-        <w:rPr>
-          <w:rFonts w:ascii="Arial" w:eastAsia="Times New Roman" w:hAnsi="Arial" w:cs="Arial"/>
-          <w:b/>
-          <w:bCs/>
-          <w:color w:val="000000"/>
-          <w:sz w:val="18"/>
-          <w:szCs w:val="18"/>
-        </w:rPr>
-        <w:t xml:space="preserve">Texto explicativo: </w:t>
-      </w:r>
-      <w:r>
-        <w:rPr>
-          <w:rFonts w:ascii="Arial" w:eastAsia="Times New Roman" w:hAnsi="Arial" w:cs="Arial"/>
-          <w:color w:val="000000"/>
-          <w:sz w:val="18"/>
-          <w:szCs w:val="18"/>
-        </w:rPr>
-        <w:t xml:space="preserve">O terceiro, quarto, quinto e sexto registro da tabela 5, mostram que ramos controlam variáveis de potência de barras, dependendo do tipo de ramo ou barra. Para que esta informação seja possível ser armazenada esta relação de controle foi criada. </w:t>
-      </w:r>
-    </w:p>
-    <w:p>
-      <w:pPr>
-        <w:spacing w:after="0" w:line="240" w:lineRule="auto"/>
-        <w:rPr>
-          <w:rFonts w:ascii="Times New Roman" w:eastAsia="Times New Roman" w:hAnsi="Times New Roman" w:cs="Times New Roman"/>
-          <w:sz w:val="24"/>
-          <w:szCs w:val="24"/>
-        </w:rPr>
-      </w:pPr>
-    </w:p>
-    <w:p>
-      <w:pPr>
-        <w:spacing w:after="0" w:line="240" w:lineRule="auto"/>
-        <w:jc w:val="both"/>
-        <w:rPr>
-          <w:rFonts w:ascii="Times New Roman" w:eastAsia="Times New Roman" w:hAnsi="Times New Roman" w:cs="Times New Roman"/>
-          <w:sz w:val="24"/>
-          <w:szCs w:val="24"/>
-        </w:rPr>
-      </w:pPr>
-      <w:r>
-        <w:rPr>
-          <w:rFonts w:ascii="Arial" w:eastAsia="Times New Roman" w:hAnsi="Arial" w:cs="Arial"/>
-          <w:b/>
-          <w:bCs/>
-          <w:color w:val="000000"/>
-          <w:sz w:val="18"/>
-          <w:szCs w:val="18"/>
-        </w:rPr>
-        <w:t>(24)</w:t>
-      </w:r>
-    </w:p>
-    <w:p>
-      <w:pPr>
-        <w:spacing w:after="0" w:line="240" w:lineRule="auto"/>
-        <w:jc w:val="both"/>
-        <w:rPr>
-          <w:rFonts w:ascii="Times New Roman" w:eastAsia="Times New Roman" w:hAnsi="Times New Roman" w:cs="Times New Roman"/>
-          <w:sz w:val="24"/>
-          <w:szCs w:val="24"/>
-        </w:rPr>
-      </w:pPr>
-      <w:r>
-        <w:rPr>
-          <w:rFonts w:ascii="Arial" w:eastAsia="Times New Roman" w:hAnsi="Arial" w:cs="Arial"/>
-          <w:b/>
-          <w:bCs/>
-          <w:color w:val="000000"/>
-          <w:sz w:val="18"/>
-          <w:szCs w:val="18"/>
-        </w:rPr>
-        <w:t xml:space="preserve">Nome da relação: </w:t>
-      </w:r>
-      <w:r>
-        <w:rPr>
-          <w:rFonts w:ascii="Arial" w:eastAsia="Times New Roman" w:hAnsi="Arial" w:cs="Arial"/>
-          <w:color w:val="000000"/>
-          <w:sz w:val="18"/>
-          <w:szCs w:val="18"/>
-        </w:rPr>
-        <w:t>Geração</w:t>
-      </w:r>
-    </w:p>
-    <w:p>
-      <w:pPr>
-        <w:spacing w:after="0" w:line="240" w:lineRule="auto"/>
-        <w:jc w:val="both"/>
-        <w:rPr>
-          <w:rFonts w:ascii="Times New Roman" w:eastAsia="Times New Roman" w:hAnsi="Times New Roman" w:cs="Times New Roman"/>
-          <w:sz w:val="24"/>
-          <w:szCs w:val="24"/>
-        </w:rPr>
-      </w:pPr>
-      <w:r>
-        <w:rPr>
-          <w:rFonts w:ascii="Arial" w:eastAsia="Times New Roman" w:hAnsi="Arial" w:cs="Arial"/>
-          <w:b/>
-          <w:bCs/>
-          <w:color w:val="000000"/>
-          <w:sz w:val="18"/>
-          <w:szCs w:val="18"/>
-        </w:rPr>
-        <w:t xml:space="preserve">Chave primária: </w:t>
-      </w:r>
-      <w:r>
-        <w:rPr>
-          <w:rFonts w:ascii="Arial" w:eastAsia="Times New Roman" w:hAnsi="Arial" w:cs="Arial"/>
-          <w:color w:val="000000"/>
-          <w:sz w:val="18"/>
-          <w:szCs w:val="18"/>
-        </w:rPr>
-        <w:t>ID da barra (chave estrangeira) e ID do caso base (chave estrangeira).</w:t>
-      </w:r>
-    </w:p>
-    <w:p>
-      <w:pPr>
-        <w:spacing w:after="0" w:line="240" w:lineRule="auto"/>
-        <w:jc w:val="both"/>
-        <w:rPr>
-          <w:rFonts w:ascii="Times New Roman" w:eastAsia="Times New Roman" w:hAnsi="Times New Roman" w:cs="Times New Roman"/>
-          <w:sz w:val="24"/>
-          <w:szCs w:val="24"/>
-        </w:rPr>
-      </w:pPr>
-      <w:r>
-        <w:rPr>
-          <w:rFonts w:ascii="Arial" w:eastAsia="Times New Roman" w:hAnsi="Arial" w:cs="Arial"/>
-          <w:b/>
-          <w:bCs/>
-          <w:color w:val="000000"/>
-          <w:sz w:val="18"/>
-          <w:szCs w:val="18"/>
-        </w:rPr>
-        <w:t xml:space="preserve">Atributos: </w:t>
-      </w:r>
-      <w:r>
-        <w:rPr>
-          <w:rFonts w:ascii="Arial" w:eastAsia="Times New Roman" w:hAnsi="Arial" w:cs="Arial"/>
-          <w:color w:val="000000"/>
-          <w:sz w:val="18"/>
-          <w:szCs w:val="18"/>
-        </w:rPr>
-        <w:t xml:space="preserve">Número sequencial, potência ativa e </w:t>
-      </w:r>
-      <w:proofErr w:type="gramStart"/>
-      <w:r>
-        <w:rPr>
-          <w:rFonts w:ascii="Arial" w:eastAsia="Times New Roman" w:hAnsi="Arial" w:cs="Arial"/>
-          <w:color w:val="000000"/>
-          <w:sz w:val="18"/>
-          <w:szCs w:val="18"/>
-        </w:rPr>
-        <w:t>reativa</w:t>
-      </w:r>
-      <w:proofErr w:type="gramEnd"/>
-    </w:p>
-    <w:p>
-      <w:pPr>
-        <w:spacing w:after="0" w:line="240" w:lineRule="auto"/>
-        <w:rPr>
-          <w:rFonts w:ascii="Times New Roman" w:eastAsia="Times New Roman" w:hAnsi="Times New Roman" w:cs="Times New Roman"/>
-          <w:sz w:val="24"/>
-          <w:szCs w:val="24"/>
-        </w:rPr>
-      </w:pPr>
-      <w:r>
-        <w:rPr>
-          <w:rFonts w:ascii="Arial" w:eastAsia="Times New Roman" w:hAnsi="Arial" w:cs="Arial"/>
-          <w:b/>
-          <w:bCs/>
-          <w:color w:val="000000"/>
-          <w:sz w:val="18"/>
-          <w:szCs w:val="18"/>
-        </w:rPr>
-        <w:t xml:space="preserve">Referência: </w:t>
-      </w:r>
-      <w:r>
-        <w:rPr>
-          <w:rFonts w:ascii="Arial" w:eastAsia="Times New Roman" w:hAnsi="Arial" w:cs="Arial"/>
-          <w:color w:val="000000"/>
-          <w:sz w:val="18"/>
-          <w:szCs w:val="18"/>
-        </w:rPr>
-        <w:t>Tabela 3 [1].</w:t>
-      </w:r>
-    </w:p>
-    <w:p>
-      <w:pPr>
-        <w:spacing w:after="0" w:line="240" w:lineRule="auto"/>
-        <w:jc w:val="both"/>
-        <w:rPr>
-          <w:rFonts w:ascii="Times New Roman" w:eastAsia="Times New Roman" w:hAnsi="Times New Roman" w:cs="Times New Roman"/>
-          <w:sz w:val="24"/>
-          <w:szCs w:val="24"/>
-        </w:rPr>
-      </w:pPr>
-      <w:r>
-        <w:rPr>
-          <w:rFonts w:ascii="Arial" w:eastAsia="Times New Roman" w:hAnsi="Arial" w:cs="Arial"/>
-          <w:b/>
-          <w:bCs/>
-          <w:color w:val="000000"/>
-          <w:sz w:val="18"/>
-          <w:szCs w:val="18"/>
-        </w:rPr>
-        <w:t xml:space="preserve">Texto explicativo: </w:t>
-      </w:r>
-      <w:r>
-        <w:rPr>
-          <w:rFonts w:ascii="Arial" w:eastAsia="Times New Roman" w:hAnsi="Arial" w:cs="Arial"/>
-          <w:color w:val="000000"/>
-          <w:sz w:val="18"/>
-          <w:szCs w:val="18"/>
-        </w:rPr>
-        <w:t xml:space="preserve">Em sistemas de transmissão de energia elétrica é possível que cargas geradoras de energia estejam conectadas em barras. Suas características principais são potência ativa, reativa e um número sequencial. </w:t>
-      </w:r>
-    </w:p>
-    <w:p>
-      <w:pPr>
-        <w:spacing w:after="0" w:line="240" w:lineRule="auto"/>
-        <w:rPr>
-          <w:rFonts w:ascii="Times New Roman" w:eastAsia="Times New Roman" w:hAnsi="Times New Roman" w:cs="Times New Roman"/>
-          <w:sz w:val="24"/>
-          <w:szCs w:val="24"/>
-        </w:rPr>
-      </w:pPr>
-    </w:p>
-    <w:p>
-      <w:pPr>
-        <w:spacing w:after="0" w:line="240" w:lineRule="auto"/>
-        <w:jc w:val="both"/>
-        <w:rPr>
-          <w:rFonts w:ascii="Times New Roman" w:eastAsia="Times New Roman" w:hAnsi="Times New Roman" w:cs="Times New Roman"/>
-          <w:sz w:val="24"/>
-          <w:szCs w:val="24"/>
-        </w:rPr>
-      </w:pPr>
-      <w:r>
-        <w:rPr>
-          <w:rFonts w:ascii="Arial" w:eastAsia="Times New Roman" w:hAnsi="Arial" w:cs="Arial"/>
-          <w:b/>
-          <w:bCs/>
-          <w:color w:val="000000"/>
-          <w:sz w:val="18"/>
-          <w:szCs w:val="18"/>
-        </w:rPr>
-        <w:t>(25)</w:t>
-      </w:r>
-    </w:p>
-    <w:p>
-      <w:pPr>
-        <w:spacing w:after="0" w:line="240" w:lineRule="auto"/>
-        <w:jc w:val="both"/>
-        <w:rPr>
-          <w:rFonts w:ascii="Times New Roman" w:eastAsia="Times New Roman" w:hAnsi="Times New Roman" w:cs="Times New Roman"/>
-          <w:sz w:val="24"/>
-          <w:szCs w:val="24"/>
-        </w:rPr>
-      </w:pPr>
-      <w:r>
-        <w:rPr>
-          <w:rFonts w:ascii="Arial" w:eastAsia="Times New Roman" w:hAnsi="Arial" w:cs="Arial"/>
-          <w:b/>
-          <w:bCs/>
-          <w:color w:val="000000"/>
-          <w:sz w:val="18"/>
-          <w:szCs w:val="18"/>
-        </w:rPr>
-        <w:t xml:space="preserve">Nome da relação: </w:t>
-      </w:r>
-      <w:r>
-        <w:rPr>
-          <w:rFonts w:ascii="Arial" w:eastAsia="Times New Roman" w:hAnsi="Arial" w:cs="Arial"/>
-          <w:color w:val="000000"/>
-          <w:sz w:val="18"/>
-          <w:szCs w:val="18"/>
-        </w:rPr>
-        <w:t>Regulador de tensão</w:t>
-      </w:r>
-    </w:p>
-    <w:p>
-      <w:pPr>
-        <w:spacing w:after="0" w:line="240" w:lineRule="auto"/>
-        <w:jc w:val="both"/>
-        <w:rPr>
-          <w:rFonts w:ascii="Times New Roman" w:eastAsia="Times New Roman" w:hAnsi="Times New Roman" w:cs="Times New Roman"/>
-          <w:sz w:val="24"/>
-          <w:szCs w:val="24"/>
-        </w:rPr>
-      </w:pPr>
-      <w:r>
-        <w:rPr>
-          <w:rFonts w:ascii="Arial" w:eastAsia="Times New Roman" w:hAnsi="Arial" w:cs="Arial"/>
-          <w:b/>
-          <w:bCs/>
-          <w:color w:val="000000"/>
-          <w:sz w:val="18"/>
-          <w:szCs w:val="18"/>
-        </w:rPr>
-        <w:t xml:space="preserve">Chave primária: </w:t>
-      </w:r>
-      <w:r>
-        <w:rPr>
-          <w:rFonts w:ascii="Arial" w:eastAsia="Times New Roman" w:hAnsi="Arial" w:cs="Arial"/>
-          <w:color w:val="000000"/>
-          <w:sz w:val="18"/>
-          <w:szCs w:val="18"/>
-        </w:rPr>
-        <w:t>ID da barra (chave estrangeira) e ID do caso base (chave estrangeira).</w:t>
-      </w:r>
-    </w:p>
-    <w:p>
-      <w:pPr>
-        <w:spacing w:after="0" w:line="240" w:lineRule="auto"/>
-        <w:jc w:val="both"/>
-        <w:rPr>
-          <w:rFonts w:ascii="Times New Roman" w:eastAsia="Times New Roman" w:hAnsi="Times New Roman" w:cs="Times New Roman"/>
-          <w:sz w:val="24"/>
-          <w:szCs w:val="24"/>
-        </w:rPr>
-      </w:pPr>
-      <w:r>
-        <w:rPr>
-          <w:rFonts w:ascii="Arial" w:eastAsia="Times New Roman" w:hAnsi="Arial" w:cs="Arial"/>
-          <w:b/>
-          <w:bCs/>
-          <w:color w:val="000000"/>
-          <w:sz w:val="18"/>
-          <w:szCs w:val="18"/>
-        </w:rPr>
-        <w:t xml:space="preserve">Atributos: </w:t>
-      </w:r>
-      <w:r>
-        <w:rPr>
-          <w:rFonts w:ascii="Arial" w:eastAsia="Times New Roman" w:hAnsi="Arial" w:cs="Arial"/>
-          <w:color w:val="000000"/>
-          <w:sz w:val="18"/>
-          <w:szCs w:val="18"/>
-        </w:rPr>
-        <w:t xml:space="preserve">Número sequencial, Fase, conexão, largura de banda, razão PT, CT </w:t>
-      </w:r>
-      <w:proofErr w:type="spellStart"/>
-      <w:r>
-        <w:rPr>
-          <w:rFonts w:ascii="Arial" w:eastAsia="Times New Roman" w:hAnsi="Arial" w:cs="Arial"/>
-          <w:color w:val="000000"/>
-          <w:sz w:val="18"/>
-          <w:szCs w:val="18"/>
-        </w:rPr>
-        <w:t>ratings</w:t>
-      </w:r>
-      <w:proofErr w:type="spellEnd"/>
-      <w:r>
-        <w:rPr>
-          <w:rFonts w:ascii="Arial" w:eastAsia="Times New Roman" w:hAnsi="Arial" w:cs="Arial"/>
-          <w:color w:val="000000"/>
-          <w:sz w:val="18"/>
-          <w:szCs w:val="18"/>
-        </w:rPr>
-        <w:t>, Fase A: Resistência, fase B; Resistência, fase C: Resistência, Fase A: Reatância, Fase B: Reatância, Fase Reatância: X, Fase A: tensão, Fase B: tensão, Fase C: tensão.</w:t>
-      </w:r>
-    </w:p>
-    <w:p>
-      <w:pPr>
-        <w:spacing w:after="0" w:line="240" w:lineRule="auto"/>
-        <w:rPr>
-          <w:rFonts w:ascii="Times New Roman" w:eastAsia="Times New Roman" w:hAnsi="Times New Roman" w:cs="Times New Roman"/>
-          <w:sz w:val="24"/>
-          <w:szCs w:val="24"/>
-        </w:rPr>
-      </w:pPr>
-      <w:r>
-        <w:rPr>
-          <w:rFonts w:ascii="Arial" w:eastAsia="Times New Roman" w:hAnsi="Arial" w:cs="Arial"/>
-          <w:b/>
-          <w:bCs/>
-          <w:color w:val="000000"/>
-          <w:sz w:val="18"/>
-          <w:szCs w:val="18"/>
-        </w:rPr>
-        <w:t xml:space="preserve">Referência: </w:t>
-      </w:r>
-      <w:r>
-        <w:rPr>
-          <w:rFonts w:ascii="Arial" w:eastAsia="Times New Roman" w:hAnsi="Arial" w:cs="Arial"/>
-          <w:color w:val="000000"/>
-          <w:sz w:val="18"/>
-          <w:szCs w:val="18"/>
-        </w:rPr>
-        <w:t>Tabela de regulador de tensão [2].</w:t>
-      </w:r>
-    </w:p>
-    <w:p>
-      <w:pPr>
-        <w:spacing w:after="0" w:line="240" w:lineRule="auto"/>
-        <w:jc w:val="both"/>
-        <w:rPr>
-          <w:rFonts w:ascii="Times New Roman" w:eastAsia="Times New Roman" w:hAnsi="Times New Roman" w:cs="Times New Roman"/>
-          <w:sz w:val="24"/>
-          <w:szCs w:val="24"/>
-        </w:rPr>
-      </w:pPr>
-      <w:r>
-        <w:rPr>
-          <w:rFonts w:ascii="Arial" w:eastAsia="Times New Roman" w:hAnsi="Arial" w:cs="Arial"/>
-          <w:b/>
-          <w:bCs/>
-          <w:color w:val="000000"/>
-          <w:sz w:val="18"/>
-          <w:szCs w:val="18"/>
-        </w:rPr>
-        <w:t xml:space="preserve">Texto explicativo: </w:t>
-      </w:r>
-      <w:r>
-        <w:rPr>
-          <w:rFonts w:ascii="Arial" w:eastAsia="Times New Roman" w:hAnsi="Arial" w:cs="Arial"/>
-          <w:color w:val="000000"/>
-          <w:sz w:val="18"/>
-          <w:szCs w:val="18"/>
-        </w:rPr>
-        <w:t xml:space="preserve">Em sistemas de distribuição de energia elétrica é possível que reguladores de tensão estejam </w:t>
-      </w:r>
-      <w:proofErr w:type="gramStart"/>
-      <w:r>
-        <w:rPr>
-          <w:rFonts w:ascii="Arial" w:eastAsia="Times New Roman" w:hAnsi="Arial" w:cs="Arial"/>
-          <w:color w:val="000000"/>
-          <w:sz w:val="18"/>
-          <w:szCs w:val="18"/>
-        </w:rPr>
-        <w:t>conectadas em barras</w:t>
-      </w:r>
-      <w:proofErr w:type="gramEnd"/>
-      <w:r>
-        <w:rPr>
-          <w:rFonts w:ascii="Arial" w:eastAsia="Times New Roman" w:hAnsi="Arial" w:cs="Arial"/>
-          <w:color w:val="000000"/>
-          <w:sz w:val="18"/>
-          <w:szCs w:val="18"/>
-        </w:rPr>
-        <w:t xml:space="preserve">. Os reguladores de tensão são descritos por meio de número sequencial, fase, conexão, largura de banda, razão PT, CT </w:t>
-      </w:r>
-      <w:proofErr w:type="spellStart"/>
-      <w:r>
-        <w:rPr>
-          <w:rFonts w:ascii="Arial" w:eastAsia="Times New Roman" w:hAnsi="Arial" w:cs="Arial"/>
-          <w:color w:val="000000"/>
-          <w:sz w:val="18"/>
-          <w:szCs w:val="18"/>
-        </w:rPr>
-        <w:t>ratings</w:t>
-      </w:r>
-      <w:proofErr w:type="spellEnd"/>
-      <w:r>
-        <w:rPr>
-          <w:rFonts w:ascii="Arial" w:eastAsia="Times New Roman" w:hAnsi="Arial" w:cs="Arial"/>
-          <w:color w:val="000000"/>
-          <w:sz w:val="18"/>
-          <w:szCs w:val="18"/>
-        </w:rPr>
-        <w:t xml:space="preserve">, resistência e reatância por fase, tensão por fase. </w:t>
-      </w:r>
-    </w:p>
-    <w:p>
-      <w:pPr>
-        <w:spacing w:after="240" w:line="240" w:lineRule="auto"/>
-        <w:rPr>
-          <w:rFonts w:ascii="Times New Roman" w:eastAsia="Times New Roman" w:hAnsi="Times New Roman" w:cs="Times New Roman"/>
-          <w:sz w:val="24"/>
-          <w:szCs w:val="24"/>
-        </w:rPr>
-      </w:pPr>
-    </w:p>
-    <w:p>
-      <w:pPr>
-        <w:spacing w:after="0" w:line="240" w:lineRule="auto"/>
-        <w:jc w:val="both"/>
-        <w:rPr>
-          <w:rFonts w:ascii="Times New Roman" w:eastAsia="Times New Roman" w:hAnsi="Times New Roman" w:cs="Times New Roman"/>
-          <w:sz w:val="24"/>
-          <w:szCs w:val="24"/>
-        </w:rPr>
-      </w:pPr>
-      <w:r>
-        <w:rPr>
-          <w:rFonts w:ascii="Arial" w:eastAsia="Times New Roman" w:hAnsi="Arial" w:cs="Arial"/>
-          <w:b/>
-          <w:bCs/>
-          <w:color w:val="000000"/>
-          <w:sz w:val="18"/>
-          <w:szCs w:val="18"/>
-        </w:rPr>
-        <w:t>(26)</w:t>
-      </w:r>
-    </w:p>
-    <w:p>
-      <w:pPr>
-        <w:spacing w:after="0" w:line="240" w:lineRule="auto"/>
-        <w:jc w:val="both"/>
-        <w:rPr>
-          <w:rFonts w:ascii="Times New Roman" w:eastAsia="Times New Roman" w:hAnsi="Times New Roman" w:cs="Times New Roman"/>
-          <w:sz w:val="24"/>
-          <w:szCs w:val="24"/>
-        </w:rPr>
-      </w:pPr>
-      <w:r>
-        <w:rPr>
-          <w:rFonts w:ascii="Arial" w:eastAsia="Times New Roman" w:hAnsi="Arial" w:cs="Arial"/>
-          <w:b/>
-          <w:bCs/>
-          <w:color w:val="000000"/>
-          <w:sz w:val="18"/>
-          <w:szCs w:val="18"/>
-        </w:rPr>
-        <w:t xml:space="preserve">Nome da relação: </w:t>
-      </w:r>
-      <w:r>
-        <w:rPr>
-          <w:rFonts w:ascii="Arial" w:eastAsia="Times New Roman" w:hAnsi="Arial" w:cs="Arial"/>
-          <w:color w:val="000000"/>
-          <w:sz w:val="18"/>
-          <w:szCs w:val="18"/>
-        </w:rPr>
-        <w:t>Relação de ramos “</w:t>
-      </w:r>
-      <w:proofErr w:type="spellStart"/>
-      <w:r>
-        <w:rPr>
-          <w:rFonts w:ascii="Arial" w:eastAsia="Times New Roman" w:hAnsi="Arial" w:cs="Arial"/>
-          <w:color w:val="000000"/>
-          <w:sz w:val="18"/>
-          <w:szCs w:val="18"/>
-        </w:rPr>
-        <w:t>Tie</w:t>
-      </w:r>
-      <w:proofErr w:type="spellEnd"/>
-      <w:r>
-        <w:rPr>
-          <w:rFonts w:ascii="Arial" w:eastAsia="Times New Roman" w:hAnsi="Arial" w:cs="Arial"/>
-          <w:color w:val="000000"/>
-          <w:sz w:val="18"/>
-          <w:szCs w:val="18"/>
-        </w:rPr>
-        <w:t xml:space="preserve"> </w:t>
-      </w:r>
-      <w:proofErr w:type="spellStart"/>
-      <w:r>
-        <w:rPr>
-          <w:rFonts w:ascii="Arial" w:eastAsia="Times New Roman" w:hAnsi="Arial" w:cs="Arial"/>
-          <w:color w:val="000000"/>
-          <w:sz w:val="18"/>
-          <w:szCs w:val="18"/>
-        </w:rPr>
-        <w:t>Lines</w:t>
-      </w:r>
-      <w:proofErr w:type="spellEnd"/>
-      <w:r>
-        <w:rPr>
-          <w:rFonts w:ascii="Arial" w:eastAsia="Times New Roman" w:hAnsi="Arial" w:cs="Arial"/>
-          <w:color w:val="000000"/>
-          <w:sz w:val="18"/>
-          <w:szCs w:val="18"/>
-        </w:rPr>
-        <w:t>”</w:t>
-      </w:r>
-    </w:p>
-    <w:p>
-      <w:pPr>
-        <w:spacing w:after="0" w:line="240" w:lineRule="auto"/>
-        <w:jc w:val="both"/>
-        <w:rPr>
-          <w:rFonts w:ascii="Times New Roman" w:eastAsia="Times New Roman" w:hAnsi="Times New Roman" w:cs="Times New Roman"/>
-          <w:sz w:val="24"/>
-          <w:szCs w:val="24"/>
-        </w:rPr>
-      </w:pPr>
-      <w:r>
-        <w:rPr>
-          <w:rFonts w:ascii="Arial" w:eastAsia="Times New Roman" w:hAnsi="Arial" w:cs="Arial"/>
-          <w:b/>
-          <w:bCs/>
-          <w:color w:val="000000"/>
-          <w:sz w:val="18"/>
-          <w:szCs w:val="18"/>
-        </w:rPr>
-        <w:t xml:space="preserve">Chave primária: </w:t>
-      </w:r>
-      <w:r>
-        <w:rPr>
-          <w:rFonts w:ascii="Arial" w:eastAsia="Times New Roman" w:hAnsi="Arial" w:cs="Arial"/>
-          <w:color w:val="000000"/>
-          <w:sz w:val="18"/>
-          <w:szCs w:val="18"/>
-        </w:rPr>
-        <w:t xml:space="preserve">ID </w:t>
-      </w:r>
-      <w:proofErr w:type="gramStart"/>
-      <w:r>
-        <w:rPr>
-          <w:rFonts w:ascii="Arial" w:eastAsia="Times New Roman" w:hAnsi="Arial" w:cs="Arial"/>
-          <w:color w:val="000000"/>
-          <w:sz w:val="18"/>
-          <w:szCs w:val="18"/>
-        </w:rPr>
-        <w:t>do barra</w:t>
-      </w:r>
-      <w:proofErr w:type="gramEnd"/>
-      <w:r>
-        <w:rPr>
-          <w:rFonts w:ascii="Arial" w:eastAsia="Times New Roman" w:hAnsi="Arial" w:cs="Arial"/>
-          <w:color w:val="000000"/>
-          <w:sz w:val="18"/>
-          <w:szCs w:val="18"/>
-        </w:rPr>
-        <w:t xml:space="preserve"> há medições (chave estrangeira), ID do barra em não há medições (chave estrangeira), e ID do caso base (chave estrangeira), número do circuito, número sequencial. </w:t>
-      </w:r>
-    </w:p>
-    <w:p>
-      <w:pPr>
-        <w:spacing w:after="0" w:line="240" w:lineRule="auto"/>
-        <w:rPr>
-          <w:rFonts w:ascii="Times New Roman" w:eastAsia="Times New Roman" w:hAnsi="Times New Roman" w:cs="Times New Roman"/>
-          <w:sz w:val="24"/>
-          <w:szCs w:val="24"/>
-        </w:rPr>
-      </w:pPr>
-      <w:r>
-        <w:rPr>
-          <w:rFonts w:ascii="Arial" w:eastAsia="Times New Roman" w:hAnsi="Arial" w:cs="Arial"/>
-          <w:b/>
-          <w:bCs/>
-          <w:color w:val="000000"/>
-          <w:sz w:val="18"/>
-          <w:szCs w:val="18"/>
-        </w:rPr>
-        <w:t xml:space="preserve">Referência: </w:t>
-      </w:r>
-      <w:r>
-        <w:rPr>
-          <w:rFonts w:ascii="Arial" w:eastAsia="Times New Roman" w:hAnsi="Arial" w:cs="Arial"/>
-          <w:color w:val="000000"/>
-          <w:sz w:val="18"/>
-          <w:szCs w:val="18"/>
-        </w:rPr>
-        <w:t>Tabela 10 [1]</w:t>
-      </w:r>
-    </w:p>
-    <w:p>
-      <w:pPr>
-        <w:spacing w:after="0" w:line="240" w:lineRule="auto"/>
-        <w:jc w:val="both"/>
-        <w:rPr>
-          <w:rFonts w:ascii="Times New Roman" w:eastAsia="Times New Roman" w:hAnsi="Times New Roman" w:cs="Times New Roman"/>
-          <w:sz w:val="24"/>
-          <w:szCs w:val="24"/>
-        </w:rPr>
-      </w:pPr>
-      <w:r>
-        <w:rPr>
-          <w:rFonts w:ascii="Arial" w:eastAsia="Times New Roman" w:hAnsi="Arial" w:cs="Arial"/>
-          <w:b/>
-          <w:bCs/>
-          <w:color w:val="000000"/>
-          <w:sz w:val="18"/>
-          <w:szCs w:val="18"/>
-        </w:rPr>
-        <w:t xml:space="preserve">Texto explicativo: </w:t>
-      </w:r>
-      <w:r>
-        <w:rPr>
-          <w:rFonts w:ascii="Arial" w:eastAsia="Times New Roman" w:hAnsi="Arial" w:cs="Arial"/>
-          <w:color w:val="000000"/>
-          <w:sz w:val="18"/>
-          <w:szCs w:val="18"/>
-        </w:rPr>
-        <w:t>Um ramo pode ligar duas barras localizadas em áreas diferentes. Esta relação é definida por meio destes ramos denominados “</w:t>
-      </w:r>
-      <w:proofErr w:type="spellStart"/>
-      <w:r>
-        <w:rPr>
-          <w:rFonts w:ascii="Arial" w:eastAsia="Times New Roman" w:hAnsi="Arial" w:cs="Arial"/>
-          <w:color w:val="000000"/>
-          <w:sz w:val="18"/>
-          <w:szCs w:val="18"/>
-        </w:rPr>
-        <w:t>tie</w:t>
-      </w:r>
-      <w:proofErr w:type="spellEnd"/>
-      <w:r>
-        <w:rPr>
-          <w:rFonts w:ascii="Arial" w:eastAsia="Times New Roman" w:hAnsi="Arial" w:cs="Arial"/>
-          <w:color w:val="000000"/>
-          <w:sz w:val="18"/>
-          <w:szCs w:val="18"/>
-        </w:rPr>
-        <w:t xml:space="preserve"> </w:t>
-      </w:r>
-      <w:proofErr w:type="spellStart"/>
-      <w:r>
-        <w:rPr>
-          <w:rFonts w:ascii="Arial" w:eastAsia="Times New Roman" w:hAnsi="Arial" w:cs="Arial"/>
-          <w:color w:val="000000"/>
-          <w:sz w:val="18"/>
-          <w:szCs w:val="18"/>
-        </w:rPr>
-        <w:t>lines</w:t>
-      </w:r>
-      <w:proofErr w:type="spellEnd"/>
-      <w:r>
-        <w:rPr>
-          <w:rFonts w:ascii="Arial" w:eastAsia="Times New Roman" w:hAnsi="Arial" w:cs="Arial"/>
-          <w:color w:val="000000"/>
-          <w:sz w:val="18"/>
-          <w:szCs w:val="18"/>
-        </w:rPr>
-        <w:t>”.</w:t>
-      </w:r>
-    </w:p>
-    <w:p>
-      <w:pPr>
-        <w:spacing w:after="0" w:line="240" w:lineRule="auto"/>
-        <w:rPr>
-          <w:rFonts w:ascii="Times New Roman" w:eastAsia="Times New Roman" w:hAnsi="Times New Roman" w:cs="Times New Roman"/>
-          <w:sz w:val="24"/>
-          <w:szCs w:val="24"/>
-        </w:rPr>
-      </w:pPr>
-    </w:p>
-    <w:p>
-      <w:pPr>
-        <w:spacing w:after="0" w:line="240" w:lineRule="auto"/>
-        <w:jc w:val="both"/>
-        <w:rPr>
-          <w:rFonts w:ascii="Times New Roman" w:eastAsia="Times New Roman" w:hAnsi="Times New Roman" w:cs="Times New Roman"/>
-          <w:sz w:val="24"/>
-          <w:szCs w:val="24"/>
-        </w:rPr>
-      </w:pPr>
-      <w:r>
-        <w:rPr>
-          <w:rFonts w:ascii="Arial" w:eastAsia="Times New Roman" w:hAnsi="Arial" w:cs="Arial"/>
-          <w:b/>
-          <w:bCs/>
-          <w:color w:val="000000"/>
-          <w:sz w:val="18"/>
-          <w:szCs w:val="18"/>
-        </w:rPr>
-        <w:t>(27)</w:t>
-      </w:r>
-    </w:p>
-    <w:p>
-      <w:pPr>
-        <w:spacing w:after="0" w:line="240" w:lineRule="auto"/>
-        <w:jc w:val="both"/>
-        <w:rPr>
-          <w:rFonts w:ascii="Times New Roman" w:eastAsia="Times New Roman" w:hAnsi="Times New Roman" w:cs="Times New Roman"/>
-          <w:sz w:val="24"/>
-          <w:szCs w:val="24"/>
-        </w:rPr>
-      </w:pPr>
-      <w:r>
-        <w:rPr>
-          <w:rFonts w:ascii="Arial" w:eastAsia="Times New Roman" w:hAnsi="Arial" w:cs="Arial"/>
-          <w:b/>
-          <w:bCs/>
-          <w:color w:val="000000"/>
-          <w:sz w:val="18"/>
-          <w:szCs w:val="18"/>
-        </w:rPr>
-        <w:lastRenderedPageBreak/>
         <w:t xml:space="preserve">Nome da relação: </w:t>
       </w:r>
       <w:r>

</xml_diff>

<commit_message>
projeto das tabelas concluído até agora
</commit_message>
<xml_diff>
--- a/WindowsApplication1/Tabelas.docx
+++ b/WindowsApplication1/Tabelas.docx
@@ -410,8 +410,48 @@
           <w:sz w:val="18"/>
           <w:szCs w:val="18"/>
         </w:rPr>
-        <w:t>Número sequencial, nome da barra, magnitude de tensão, ângulo de fase da tensão, base de tensão (kV), tensão especificada para geração, Limite máximo de geração de potência reativa, Limite mínimo de geração de potência reativa, Limite máximo de magnitude de tensão, Limite mínimo de magnitude de tensão</w:t>
-      </w:r>
+        <w:t>Número sequencial, nome da barra, magnitude de tensão, ângulo de fase da tensão, base de tensão (</w:t>
+      </w:r>
+      <w:proofErr w:type="gramStart"/>
+      <w:r>
+        <w:rPr>
+          <w:rFonts w:ascii="Arial" w:eastAsia="Times New Roman" w:hAnsi="Arial" w:cs="Arial"/>
+          <w:color w:val="000000"/>
+          <w:sz w:val="18"/>
+          <w:szCs w:val="18"/>
+        </w:rPr>
+        <w:t>kV</w:t>
+      </w:r>
+      <w:proofErr w:type="gramEnd"/>
+      <w:r>
+        <w:rPr>
+          <w:rFonts w:ascii="Arial" w:eastAsia="Times New Roman" w:hAnsi="Arial" w:cs="Arial"/>
+          <w:color w:val="000000"/>
+          <w:sz w:val="18"/>
+          <w:szCs w:val="18"/>
+        </w:rPr>
+        <w:t>), tensão especificada para geração, Limite máximo de geração de potência reativa, Limite mínimo de geração de potência reativa, Limite máximo de magnitude de tensão, Limite mínimo de magnitude de tensão</w:t>
+      </w:r>
+      <w:r>
+        <w:rPr>
+          <w:rFonts w:ascii="Arial" w:eastAsia="Times New Roman" w:hAnsi="Arial" w:cs="Arial"/>
+          <w:color w:val="000000"/>
+          <w:sz w:val="18"/>
+          <w:szCs w:val="18"/>
+        </w:rPr>
+        <w:t xml:space="preserve">,  </w:t>
+      </w:r>
+      <w:proofErr w:type="spellStart"/>
+      <w:r>
+        <w:rPr>
+          <w:rFonts w:ascii="Arial" w:eastAsia="Times New Roman" w:hAnsi="Arial" w:cs="Arial"/>
+          <w:color w:val="000000"/>
+          <w:sz w:val="18"/>
+          <w:szCs w:val="18"/>
+        </w:rPr>
+        <w:t>area</w:t>
+      </w:r>
+      <w:proofErr w:type="spellEnd"/>
     </w:p>
     <w:p>
       <w:pPr>
@@ -1158,8 +1198,28 @@
           <w:sz w:val="18"/>
           <w:szCs w:val="18"/>
         </w:rPr>
-        <w:t xml:space="preserve">Barra inicial (chave estrangeira) e barra final (chave estrangeira), Número do ramo sequencial, comprimento, resistência, reatância, susceptância shunt de linha, classificação MVA #1, classificação MVA #2, classificação MVA #3, descrição, número do circuito. . </w:t>
-      </w:r>
+        <w:t>Barra inicial (chave estrangeira) e barra final (chave estrangeira), Número do ramo sequencial, comprimento, resistência, reatância, susceptância shunt de linha, classificação MVA #1, classificação MVA #2, classificação MVA #3, descrição, número do circuito</w:t>
+      </w:r>
+      <w:r>
+        <w:rPr>
+          <w:rFonts w:ascii="Arial" w:eastAsia="Times New Roman" w:hAnsi="Arial" w:cs="Arial"/>
+          <w:color w:val="000000"/>
+          <w:sz w:val="18"/>
+          <w:szCs w:val="18"/>
+        </w:rPr>
+        <w:t xml:space="preserve">, </w:t>
+      </w:r>
+      <w:proofErr w:type="gramStart"/>
+      <w:r>
+        <w:rPr>
+          <w:rFonts w:ascii="Arial" w:eastAsia="Times New Roman" w:hAnsi="Arial" w:cs="Arial"/>
+          <w:color w:val="000000"/>
+          <w:sz w:val="18"/>
+          <w:szCs w:val="18"/>
+        </w:rPr>
+        <w:t>area</w:t>
+      </w:r>
+      <w:proofErr w:type="gramEnd"/>
     </w:p>
     <w:p>
       <w:pPr>
@@ -6776,6 +6836,155 @@
         <w:t xml:space="preserve">As relações de intercâmbio representam locais em que ocorre exportação de potência entre áreas. </w:t>
       </w:r>
     </w:p>
+    <w:p/>
+    <w:p>
+      <w:pPr>
+        <w:spacing w:after="0" w:line="240" w:lineRule="auto"/>
+        <w:jc w:val="both"/>
+        <w:rPr>
+          <w:rFonts w:ascii="Times New Roman" w:eastAsia="Times New Roman" w:hAnsi="Times New Roman" w:cs="Times New Roman"/>
+          <w:sz w:val="24"/>
+          <w:szCs w:val="24"/>
+        </w:rPr>
+      </w:pPr>
+      <w:r>
+        <w:rPr>
+          <w:rFonts w:ascii="Arial" w:eastAsia="Times New Roman" w:hAnsi="Arial" w:cs="Arial"/>
+          <w:b/>
+          <w:bCs/>
+          <w:color w:val="000000"/>
+          <w:sz w:val="18"/>
+          <w:szCs w:val="18"/>
+        </w:rPr>
+        <w:t>(</w:t>
+      </w:r>
+      <w:r>
+        <w:rPr>
+          <w:rFonts w:ascii="Arial" w:eastAsia="Times New Roman" w:hAnsi="Arial" w:cs="Arial"/>
+          <w:b/>
+          <w:bCs/>
+          <w:color w:val="000000"/>
+          <w:sz w:val="18"/>
+          <w:szCs w:val="18"/>
+        </w:rPr>
+        <w:t>27</w:t>
+      </w:r>
+      <w:r>
+        <w:rPr>
+          <w:rFonts w:ascii="Arial" w:eastAsia="Times New Roman" w:hAnsi="Arial" w:cs="Arial"/>
+          <w:b/>
+          <w:bCs/>
+          <w:color w:val="000000"/>
+          <w:sz w:val="18"/>
+          <w:szCs w:val="18"/>
+        </w:rPr>
+        <w:t>)</w:t>
+      </w:r>
+    </w:p>
+    <w:p>
+      <w:pPr>
+        <w:spacing w:after="0" w:line="240" w:lineRule="auto"/>
+        <w:jc w:val="both"/>
+        <w:rPr>
+          <w:rFonts w:ascii="Arial" w:eastAsia="Times New Roman" w:hAnsi="Arial" w:cs="Arial"/>
+          <w:color w:val="000000"/>
+          <w:sz w:val="18"/>
+          <w:szCs w:val="18"/>
+        </w:rPr>
+      </w:pPr>
+      <w:r>
+        <w:rPr>
+          <w:rFonts w:ascii="Arial" w:eastAsia="Times New Roman" w:hAnsi="Arial" w:cs="Arial"/>
+          <w:b/>
+          <w:bCs/>
+          <w:color w:val="000000"/>
+          <w:sz w:val="18"/>
+          <w:szCs w:val="18"/>
+        </w:rPr>
+        <w:t xml:space="preserve">Nome da relação: </w:t>
+      </w:r>
+      <w:proofErr w:type="spellStart"/>
+      <w:r>
+        <w:rPr>
+          <w:rFonts w:ascii="Arial" w:eastAsia="Times New Roman" w:hAnsi="Arial" w:cs="Arial"/>
+          <w:color w:val="000000"/>
+          <w:sz w:val="18"/>
+          <w:szCs w:val="18"/>
+        </w:rPr>
+        <w:t>Area</w:t>
+      </w:r>
+      <w:proofErr w:type="spellEnd"/>
+    </w:p>
+    <w:p>
+      <w:pPr>
+        <w:spacing w:after="0" w:line="240" w:lineRule="auto"/>
+        <w:jc w:val="both"/>
+        <w:rPr>
+          <w:rFonts w:ascii="Times New Roman" w:eastAsia="Times New Roman" w:hAnsi="Times New Roman" w:cs="Times New Roman"/>
+          <w:sz w:val="24"/>
+          <w:szCs w:val="24"/>
+        </w:rPr>
+      </w:pPr>
+      <w:r>
+        <w:rPr>
+          <w:rFonts w:ascii="Arial" w:eastAsia="Times New Roman" w:hAnsi="Arial" w:cs="Arial"/>
+          <w:b/>
+          <w:bCs/>
+          <w:color w:val="000000"/>
+          <w:sz w:val="18"/>
+          <w:szCs w:val="18"/>
+        </w:rPr>
+        <w:t xml:space="preserve">Chave primária: </w:t>
+      </w:r>
+      <w:r>
+        <w:rPr>
+          <w:rFonts w:ascii="Arial" w:eastAsia="Times New Roman" w:hAnsi="Arial" w:cs="Arial"/>
+          <w:color w:val="000000"/>
+          <w:sz w:val="18"/>
+          <w:szCs w:val="18"/>
+        </w:rPr>
+        <w:t xml:space="preserve">ID da </w:t>
+      </w:r>
+      <w:r>
+        <w:rPr>
+          <w:rFonts w:ascii="Arial" w:eastAsia="Times New Roman" w:hAnsi="Arial" w:cs="Arial"/>
+          <w:color w:val="000000"/>
+          <w:sz w:val="18"/>
+          <w:szCs w:val="18"/>
+        </w:rPr>
+        <w:t xml:space="preserve">área, </w:t>
+      </w:r>
+      <w:r>
+        <w:rPr>
+          <w:rFonts w:ascii="Arial" w:eastAsia="Times New Roman" w:hAnsi="Arial" w:cs="Arial"/>
+          <w:color w:val="000000"/>
+          <w:sz w:val="18"/>
+          <w:szCs w:val="18"/>
+        </w:rPr>
+        <w:t>ID do caso base (chave estrangeira),</w:t>
+      </w:r>
+      <w:r>
+        <w:rPr>
+          <w:rFonts w:ascii="Arial" w:eastAsia="Times New Roman" w:hAnsi="Arial" w:cs="Arial"/>
+          <w:color w:val="000000"/>
+          <w:sz w:val="18"/>
+          <w:szCs w:val="18"/>
+        </w:rPr>
+        <w:t xml:space="preserve"> </w:t>
+      </w:r>
+      <w:proofErr w:type="gramStart"/>
+      <w:r>
+        <w:rPr>
+          <w:rFonts w:ascii="Arial" w:eastAsia="Times New Roman" w:hAnsi="Arial" w:cs="Arial"/>
+          <w:color w:val="000000"/>
+          <w:sz w:val="18"/>
+          <w:szCs w:val="18"/>
+        </w:rPr>
+        <w:t>descrição</w:t>
+      </w:r>
+      <w:proofErr w:type="gramEnd"/>
+    </w:p>
+    <w:p/>
     <w:p/>
     <w:sectPr>
       <w:pgSz w:w="11906" w:h="16838"/>

</xml_diff>

<commit_message>
até a tabela 6 ok acho
</commit_message>
<xml_diff>
--- a/WindowsApplication1/Tabelas.docx
+++ b/WindowsApplication1/Tabelas.docx
@@ -1384,8 +1384,38 @@
           <w:color w:val="000000"/>
           <w:sz w:val="18"/>
           <w:szCs w:val="18"/>
-        </w:rPr>
-        <w:t>ID do ramo,</w:t>
+          <w:highlight w:val="green"/>
+        </w:rPr>
+        <w:t>ID do ramo</w:t>
+      </w:r>
+      <w:r>
+        <w:rPr>
+          <w:rFonts w:ascii="Arial" w:eastAsia="Times New Roman" w:hAnsi="Arial" w:cs="Arial"/>
+          <w:color w:val="000000"/>
+          <w:sz w:val="18"/>
+          <w:szCs w:val="18"/>
+          <w:highlight w:val="green"/>
+        </w:rPr>
+        <w:t xml:space="preserve"> (autoincremental)</w:t>
+      </w:r>
+      <w:r>
+        <w:rPr>
+          <w:rFonts w:ascii="Arial" w:eastAsia="Times New Roman" w:hAnsi="Arial" w:cs="Arial"/>
+          <w:color w:val="000000"/>
+          <w:sz w:val="18"/>
+          <w:szCs w:val="18"/>
+        </w:rPr>
+        <w:t xml:space="preserve">, </w:t>
+      </w:r>
+      <w:r>
+        <w:rPr>
+          <w:rFonts w:ascii="Arial" w:eastAsia="Times New Roman" w:hAnsi="Arial" w:cs="Arial"/>
+          <w:color w:val="000000"/>
+          <w:sz w:val="18"/>
+          <w:szCs w:val="18"/>
+          <w:highlight w:val="green"/>
+        </w:rPr>
+        <w:t>e</w:t>
       </w:r>
       <w:proofErr w:type="gramStart"/>
       <w:r>
@@ -1394,6 +1424,68 @@
           <w:color w:val="000000"/>
           <w:sz w:val="18"/>
           <w:szCs w:val="18"/>
+          <w:highlight w:val="green"/>
+        </w:rPr>
+        <w:t xml:space="preserve">  </w:t>
+      </w:r>
+      <w:proofErr w:type="gramEnd"/>
+      <w:r>
+        <w:rPr>
+          <w:rFonts w:ascii="Arial" w:eastAsia="Times New Roman" w:hAnsi="Arial" w:cs="Arial"/>
+          <w:color w:val="000000"/>
+          <w:sz w:val="18"/>
+          <w:szCs w:val="18"/>
+          <w:highlight w:val="green"/>
+        </w:rPr>
+        <w:t>ID do caso base (chave estrangeira).</w:t>
+      </w:r>
+    </w:p>
+    <w:p>
+      <w:pPr>
+        <w:spacing w:after="0" w:line="240" w:lineRule="auto"/>
+        <w:jc w:val="both"/>
+        <w:rPr>
+          <w:rFonts w:ascii="Times New Roman" w:eastAsia="Times New Roman" w:hAnsi="Times New Roman" w:cs="Times New Roman"/>
+          <w:sz w:val="24"/>
+          <w:szCs w:val="24"/>
+        </w:rPr>
+      </w:pPr>
+      <w:r>
+        <w:rPr>
+          <w:rFonts w:ascii="Arial" w:eastAsia="Times New Roman" w:hAnsi="Arial" w:cs="Arial"/>
+          <w:b/>
+          <w:bCs/>
+          <w:color w:val="000000"/>
+          <w:sz w:val="18"/>
+          <w:szCs w:val="18"/>
+        </w:rPr>
+        <w:t xml:space="preserve">Atributos: </w:t>
+      </w:r>
+      <w:r>
+        <w:rPr>
+          <w:rFonts w:ascii="Arial" w:eastAsia="Times New Roman" w:hAnsi="Arial" w:cs="Arial"/>
+          <w:color w:val="000000"/>
+          <w:sz w:val="18"/>
+          <w:szCs w:val="18"/>
+        </w:rPr>
+        <w:t xml:space="preserve">Barra </w:t>
+      </w:r>
+      <w:r>
+        <w:rPr>
+          <w:rFonts w:ascii="Arial" w:eastAsia="Times New Roman" w:hAnsi="Arial" w:cs="Arial"/>
+          <w:color w:val="000000"/>
+          <w:sz w:val="18"/>
+          <w:szCs w:val="18"/>
+          <w:highlight w:val="green"/>
+        </w:rPr>
+        <w:t>inicial (chave estrangeira) e barra final (chave estrangeira),</w:t>
+      </w:r>
+      <w:r>
+        <w:rPr>
+          <w:rFonts w:ascii="Arial" w:eastAsia="Times New Roman" w:hAnsi="Arial" w:cs="Arial"/>
+          <w:color w:val="000000"/>
+          <w:sz w:val="18"/>
+          <w:szCs w:val="18"/>
         </w:rPr>
         <w:t xml:space="preserve"> </w:t>
       </w:r>
@@ -1403,49 +1495,28 @@
           <w:color w:val="000000"/>
           <w:sz w:val="18"/>
           <w:szCs w:val="18"/>
-        </w:rPr>
-        <w:t> </w:t>
-      </w:r>
-      <w:proofErr w:type="gramEnd"/>
-      <w:r>
-        <w:rPr>
-          <w:rFonts w:ascii="Arial" w:eastAsia="Times New Roman" w:hAnsi="Arial" w:cs="Arial"/>
-          <w:color w:val="000000"/>
-          <w:sz w:val="18"/>
-          <w:szCs w:val="18"/>
-        </w:rPr>
-        <w:t>e  ID do caso base (chave estrangeira).</w:t>
-      </w:r>
-    </w:p>
-    <w:p>
-      <w:pPr>
-        <w:spacing w:after="0" w:line="240" w:lineRule="auto"/>
-        <w:jc w:val="both"/>
-        <w:rPr>
-          <w:rFonts w:ascii="Times New Roman" w:eastAsia="Times New Roman" w:hAnsi="Times New Roman" w:cs="Times New Roman"/>
-          <w:sz w:val="24"/>
-          <w:szCs w:val="24"/>
-        </w:rPr>
-      </w:pPr>
-      <w:r>
-        <w:rPr>
-          <w:rFonts w:ascii="Arial" w:eastAsia="Times New Roman" w:hAnsi="Arial" w:cs="Arial"/>
-          <w:b/>
-          <w:bCs/>
-          <w:color w:val="000000"/>
-          <w:sz w:val="18"/>
-          <w:szCs w:val="18"/>
-        </w:rPr>
-        <w:t xml:space="preserve">Atributos: </w:t>
-      </w:r>
-      <w:r>
-        <w:rPr>
-          <w:rFonts w:ascii="Arial" w:eastAsia="Times New Roman" w:hAnsi="Arial" w:cs="Arial"/>
-          <w:color w:val="000000"/>
-          <w:sz w:val="18"/>
-          <w:szCs w:val="18"/>
-        </w:rPr>
-        <w:t>Barra inicial (chave estrangeira) e barra final (chave estrangeira), Número do ramo sequencial, comprimento, resistência, reatância, susceptância shunt de linha, classificação MVA #1, classificação MVA #2, classificação MVA #3, descrição, número do circuito</w:t>
+          <w:highlight w:val="yellow"/>
+        </w:rPr>
+        <w:t>Número do ramo sequencial,</w:t>
+      </w:r>
+      <w:r>
+        <w:rPr>
+          <w:rFonts w:ascii="Arial" w:eastAsia="Times New Roman" w:hAnsi="Arial" w:cs="Arial"/>
+          <w:color w:val="000000"/>
+          <w:sz w:val="18"/>
+          <w:szCs w:val="18"/>
+        </w:rPr>
+        <w:t xml:space="preserve"> </w:t>
+      </w:r>
+      <w:r>
+        <w:rPr>
+          <w:rFonts w:ascii="Arial" w:eastAsia="Times New Roman" w:hAnsi="Arial" w:cs="Arial"/>
+          <w:color w:val="000000"/>
+          <w:sz w:val="18"/>
+          <w:szCs w:val="18"/>
+          <w:highlight w:val="cyan"/>
+        </w:rPr>
+        <w:t>comprimento</w:t>
       </w:r>
       <w:r>
         <w:rPr>
@@ -1456,6 +1527,102 @@
         </w:rPr>
         <w:t xml:space="preserve">, </w:t>
       </w:r>
+      <w:r>
+        <w:rPr>
+          <w:rFonts w:ascii="Arial" w:eastAsia="Times New Roman" w:hAnsi="Arial" w:cs="Arial"/>
+          <w:color w:val="000000"/>
+          <w:sz w:val="18"/>
+          <w:szCs w:val="18"/>
+          <w:highlight w:val="yellow"/>
+        </w:rPr>
+        <w:t>resistência, reatância</w:t>
+      </w:r>
+      <w:r>
+        <w:rPr>
+          <w:rFonts w:ascii="Arial" w:eastAsia="Times New Roman" w:hAnsi="Arial" w:cs="Arial"/>
+          <w:color w:val="000000"/>
+          <w:sz w:val="18"/>
+          <w:szCs w:val="18"/>
+        </w:rPr>
+        <w:t xml:space="preserve">, </w:t>
+      </w:r>
+      <w:r>
+        <w:rPr>
+          <w:rFonts w:ascii="Arial" w:eastAsia="Times New Roman" w:hAnsi="Arial" w:cs="Arial"/>
+          <w:color w:val="000000"/>
+          <w:sz w:val="18"/>
+          <w:szCs w:val="18"/>
+          <w:highlight w:val="yellow"/>
+        </w:rPr>
+        <w:t>susceptância</w:t>
+      </w:r>
+      <w:r>
+        <w:rPr>
+          <w:rFonts w:ascii="Arial" w:eastAsia="Times New Roman" w:hAnsi="Arial" w:cs="Arial"/>
+          <w:color w:val="000000"/>
+          <w:sz w:val="18"/>
+          <w:szCs w:val="18"/>
+        </w:rPr>
+        <w:t xml:space="preserve"> </w:t>
+      </w:r>
+      <w:r>
+        <w:rPr>
+          <w:rFonts w:ascii="Arial" w:eastAsia="Times New Roman" w:hAnsi="Arial" w:cs="Arial"/>
+          <w:color w:val="000000"/>
+          <w:sz w:val="18"/>
+          <w:szCs w:val="18"/>
+          <w:highlight w:val="yellow"/>
+        </w:rPr>
+        <w:t>shunt de linha, classificação MVA #1, classificação MVA #2, classificação MVA #3,</w:t>
+      </w:r>
+      <w:r>
+        <w:rPr>
+          <w:rFonts w:ascii="Arial" w:eastAsia="Times New Roman" w:hAnsi="Arial" w:cs="Arial"/>
+          <w:color w:val="000000"/>
+          <w:sz w:val="18"/>
+          <w:szCs w:val="18"/>
+        </w:rPr>
+        <w:t xml:space="preserve"> </w:t>
+      </w:r>
+      <w:r>
+        <w:rPr>
+          <w:rFonts w:ascii="Arial" w:eastAsia="Times New Roman" w:hAnsi="Arial" w:cs="Arial"/>
+          <w:color w:val="000000"/>
+          <w:sz w:val="18"/>
+          <w:szCs w:val="18"/>
+          <w:highlight w:val="yellow"/>
+        </w:rPr>
+        <w:t>descrição</w:t>
+      </w:r>
+      <w:r>
+        <w:rPr>
+          <w:rFonts w:ascii="Arial" w:eastAsia="Times New Roman" w:hAnsi="Arial" w:cs="Arial"/>
+          <w:color w:val="000000"/>
+          <w:sz w:val="18"/>
+          <w:szCs w:val="18"/>
+        </w:rPr>
+        <w:t xml:space="preserve">, </w:t>
+      </w:r>
+      <w:r>
+        <w:rPr>
+          <w:rFonts w:ascii="Arial" w:eastAsia="Times New Roman" w:hAnsi="Arial" w:cs="Arial"/>
+          <w:color w:val="000000"/>
+          <w:sz w:val="18"/>
+          <w:szCs w:val="18"/>
+          <w:highlight w:val="yellow"/>
+        </w:rPr>
+        <w:t>número do circuito</w:t>
+      </w:r>
+      <w:r>
+        <w:rPr>
+          <w:rFonts w:ascii="Arial" w:eastAsia="Times New Roman" w:hAnsi="Arial" w:cs="Arial"/>
+          <w:color w:val="000000"/>
+          <w:sz w:val="18"/>
+          <w:szCs w:val="18"/>
+          <w:highlight w:val="yellow"/>
+        </w:rPr>
+        <w:t xml:space="preserve">, </w:t>
+      </w:r>
       <w:proofErr w:type="gramStart"/>
       <w:r>
         <w:rPr>
@@ -1463,6 +1630,7 @@
           <w:color w:val="000000"/>
           <w:sz w:val="18"/>
           <w:szCs w:val="18"/>
+          <w:highlight w:val="yellow"/>
         </w:rPr>
         <w:t>area</w:t>
       </w:r>

</xml_diff>